<commit_message>
MGS-3033 fixed type in Notice to leave template
</commit_message>
<xml_diff>
--- a/housing-service/src/main/resources/templates/notice-to-leave.docx
+++ b/housing-service/src/main/resources/templates/notice-to-leave.docx
@@ -2839,7 +2839,6 @@
         <w:t xml:space="preserve"> </w:t>
       </w:r>
     </w:p>
-    <w:bookmarkStart w:id="0" w:name="_GoBack"/>
     <w:p>
       <w:pPr>
         <w:shd w:val="clear" w:color="auto" w:fill="FFFFFF"/>
@@ -2912,7 +2911,6 @@
         </w:rPr>
         <w:fldChar w:fldCharType="end"/>
       </w:r>
-      <w:bookmarkEnd w:id="0"/>
       <w:r>
         <w:rPr>
           <w:rFonts w:cs="Arial"/>
@@ -4106,7 +4104,7 @@
           <w:bdr w:val="single" w:sz="24" w:space="0" w:color="auto"/>
           <w:lang w:val="en" w:eastAsia="en-GB"/>
         </w:rPr>
-        <w:instrText xml:space="preserve"> MERGEFIELD YOU_ASSOCIATTED_CONVICTION_OR_ANTISOCIAL \* MERGEFORMAT </w:instrText>
+        <w:instrText xml:space="preserve"> MERGEFIELD YOU_ASSOCIATED_CONVICTION_OR_ANTISOCIAL \* MERGEFORMAT </w:instrText>
       </w:r>
       <w:r>
         <w:rPr>
@@ -4127,7 +4125,7 @@
           <w:bdr w:val="single" w:sz="24" w:space="0" w:color="auto"/>
           <w:lang w:val="en" w:eastAsia="en-GB"/>
         </w:rPr>
-        <w:t>«YOU_ASSOCIATTED_CONVICTION_OR_ANTISOCIAL»</w:t>
+        <w:t>«YOU_ASSOCIATED_CONVICTION_OR_ANTISOCIAL»</w:t>
       </w:r>
       <w:r>
         <w:rPr>
@@ -4201,7 +4199,18 @@
           <w:szCs w:val="24"/>
           <w:lang w:val="en" w:eastAsia="en-GB"/>
         </w:rPr>
-        <w:t>behavio</w:t>
+        <w:t>behav</w:t>
+      </w:r>
+      <w:bookmarkStart w:id="0" w:name="_GoBack"/>
+      <w:bookmarkEnd w:id="0"/>
+      <w:r>
+        <w:rPr>
+          <w:rFonts w:cs="Arial"/>
+          <w:color w:val="000000"/>
+          <w:szCs w:val="24"/>
+          <w:lang w:val="en" w:eastAsia="en-GB"/>
+        </w:rPr>
+        <w:t>io</w:t>
       </w:r>
       <w:r>
         <w:rPr>
@@ -20230,6 +20239,7 @@
   <w:style w:type="character" w:default="1" w:styleId="DefaultParagraphFont">
     <w:name w:val="Default Paragraph Font"/>
     <w:uiPriority w:val="1"/>
+    <w:semiHidden/>
     <w:unhideWhenUsed/>
   </w:style>
   <w:style w:type="table" w:default="1" w:styleId="TableNormal">
@@ -20695,6 +20705,62 @@
     <w:rPr>
       <w:color w:val="800080" w:themeColor="followedHyperlink"/>
       <w:u w:val="single"/>
+    </w:rPr>
+  </w:style>
+  <w:style w:type="paragraph" w:styleId="HTMLPreformatted">
+    <w:name w:val="HTML Preformatted"/>
+    <w:basedOn w:val="Normal"/>
+    <w:link w:val="HTMLPreformattedChar"/>
+    <w:uiPriority w:val="99"/>
+    <w:semiHidden/>
+    <w:unhideWhenUsed/>
+    <w:rsid w:val="00020C98"/>
+    <w:pPr>
+      <w:tabs>
+        <w:tab w:val="clear" w:pos="720"/>
+        <w:tab w:val="clear" w:pos="1440"/>
+        <w:tab w:val="clear" w:pos="2160"/>
+        <w:tab w:val="clear" w:pos="2880"/>
+        <w:tab w:val="clear" w:pos="4680"/>
+        <w:tab w:val="clear" w:pos="5400"/>
+        <w:tab w:val="clear" w:pos="9000"/>
+        <w:tab w:val="left" w:pos="916"/>
+        <w:tab w:val="left" w:pos="1832"/>
+        <w:tab w:val="left" w:pos="2748"/>
+        <w:tab w:val="left" w:pos="3664"/>
+        <w:tab w:val="left" w:pos="4580"/>
+        <w:tab w:val="left" w:pos="5496"/>
+        <w:tab w:val="left" w:pos="6412"/>
+        <w:tab w:val="left" w:pos="7328"/>
+        <w:tab w:val="left" w:pos="8244"/>
+        <w:tab w:val="left" w:pos="9160"/>
+        <w:tab w:val="left" w:pos="10076"/>
+        <w:tab w:val="left" w:pos="10992"/>
+        <w:tab w:val="left" w:pos="11908"/>
+        <w:tab w:val="left" w:pos="12824"/>
+        <w:tab w:val="left" w:pos="13740"/>
+        <w:tab w:val="left" w:pos="14656"/>
+      </w:tabs>
+      <w:spacing w:line="240" w:lineRule="auto"/>
+      <w:jc w:val="left"/>
+    </w:pPr>
+    <w:rPr>
+      <w:rFonts w:ascii="Courier New" w:hAnsi="Courier New" w:cs="Courier New"/>
+      <w:sz w:val="20"/>
+      <w:lang w:val="en-US"/>
+    </w:rPr>
+  </w:style>
+  <w:style w:type="character" w:customStyle="1" w:styleId="HTMLPreformattedChar">
+    <w:name w:val="HTML Preformatted Char"/>
+    <w:basedOn w:val="DefaultParagraphFont"/>
+    <w:link w:val="HTMLPreformatted"/>
+    <w:uiPriority w:val="99"/>
+    <w:semiHidden/>
+    <w:rsid w:val="00020C98"/>
+    <w:rPr>
+      <w:rFonts w:ascii="Courier New" w:hAnsi="Courier New" w:cs="Courier New"/>
+      <w:sz w:val="20"/>
+      <w:lang w:val="en-US" w:eastAsia="en-US"/>
     </w:rPr>
   </w:style>
 </w:styles>
@@ -21200,7 +21266,7 @@
 </file>
 
 <file path=customXml/itemProps4.xml><?xml version="1.0" encoding="utf-8"?>
-<ds:datastoreItem xmlns:ds="http://schemas.openxmlformats.org/officeDocument/2006/customXml" ds:itemID="{87FA8D1A-8C3A-2744-8586-353D5CEF50C0}">
+<ds:datastoreItem xmlns:ds="http://schemas.openxmlformats.org/officeDocument/2006/customXml" ds:itemID="{854BB5B5-EEFA-1C49-8610-0A8B5DF62CED}">
   <ds:schemaRefs>
     <ds:schemaRef ds:uri="http://schemas.openxmlformats.org/officeDocument/2006/bibliography"/>
   </ds:schemaRefs>

</xml_diff>

<commit_message>
MGS-3033 I / We behaviour for notice to leave form
</commit_message>
<xml_diff>
--- a/housing-service/src/main/resources/templates/notice-to-leave.docx
+++ b/housing-service/src/main/resources/templates/notice-to-leave.docx
@@ -1,6 +1,6 @@
 
 <file path=word/document.xml><?xml version="1.0" encoding="utf-8"?>
-<w:document xmlns:wpc="http://schemas.microsoft.com/office/word/2010/wordprocessingCanvas" xmlns:mo="http://schemas.microsoft.com/office/mac/office/2008/main" xmlns:mc="http://schemas.openxmlformats.org/markup-compatibility/2006" xmlns:mv="urn:schemas-microsoft-com:mac:vml" xmlns:o="urn:schemas-microsoft-com:office:office" xmlns:r="http://schemas.openxmlformats.org/officeDocument/2006/relationships" xmlns:m="http://schemas.openxmlformats.org/officeDocument/2006/math" xmlns:v="urn:schemas-microsoft-com:vml" xmlns:wp14="http://schemas.microsoft.com/office/word/2010/wordprocessingDrawing" xmlns:wp="http://schemas.openxmlformats.org/drawingml/2006/wordprocessingDrawing" xmlns:w10="urn:schemas-microsoft-com:office:word" xmlns:w="http://schemas.openxmlformats.org/wordprocessingml/2006/main" xmlns:w14="http://schemas.microsoft.com/office/word/2010/wordml" xmlns:w15="http://schemas.microsoft.com/office/word/2012/wordml" xmlns:wpg="http://schemas.microsoft.com/office/word/2010/wordprocessingGroup" xmlns:wpi="http://schemas.microsoft.com/office/word/2010/wordprocessingInk" xmlns:wne="http://schemas.microsoft.com/office/word/2006/wordml" xmlns:wps="http://schemas.microsoft.com/office/word/2010/wordprocessingShape" mc:Ignorable="w14 w15 wp14">
+<w:document xmlns:wpc="http://schemas.microsoft.com/office/word/2010/wordprocessingCanvas" xmlns:cx="http://schemas.microsoft.com/office/drawing/2014/chartex" xmlns:cx1="http://schemas.microsoft.com/office/drawing/2015/9/8/chartex" xmlns:cx2="http://schemas.microsoft.com/office/drawing/2015/10/21/chartex" xmlns:cx3="http://schemas.microsoft.com/office/drawing/2016/5/9/chartex" xmlns:cx4="http://schemas.microsoft.com/office/drawing/2016/5/10/chartex" xmlns:cx5="http://schemas.microsoft.com/office/drawing/2016/5/11/chartex" xmlns:cx6="http://schemas.microsoft.com/office/drawing/2016/5/12/chartex" xmlns:cx7="http://schemas.microsoft.com/office/drawing/2016/5/13/chartex" xmlns:cx8="http://schemas.microsoft.com/office/drawing/2016/5/14/chartex" xmlns:mc="http://schemas.openxmlformats.org/markup-compatibility/2006" xmlns:aink="http://schemas.microsoft.com/office/drawing/2016/ink" xmlns:am3d="http://schemas.microsoft.com/office/drawing/2017/model3d" xmlns:o="urn:schemas-microsoft-com:office:office" xmlns:r="http://schemas.openxmlformats.org/officeDocument/2006/relationships" xmlns:m="http://schemas.openxmlformats.org/officeDocument/2006/math" xmlns:v="urn:schemas-microsoft-com:vml" xmlns:wp14="http://schemas.microsoft.com/office/word/2010/wordprocessingDrawing" xmlns:wp="http://schemas.openxmlformats.org/drawingml/2006/wordprocessingDrawing" xmlns:w10="urn:schemas-microsoft-com:office:word" xmlns:w="http://schemas.openxmlformats.org/wordprocessingml/2006/main" xmlns:w14="http://schemas.microsoft.com/office/word/2010/wordml" xmlns:w15="http://schemas.microsoft.com/office/word/2012/wordml" xmlns:w16cid="http://schemas.microsoft.com/office/word/2016/wordml/cid" xmlns:w16se="http://schemas.microsoft.com/office/word/2015/wordml/symex" xmlns:wpg="http://schemas.microsoft.com/office/word/2010/wordprocessingGroup" xmlns:wpi="http://schemas.microsoft.com/office/word/2010/wordprocessingInk" xmlns:wne="http://schemas.microsoft.com/office/word/2006/wordml" xmlns:wps="http://schemas.microsoft.com/office/word/2010/wordprocessingShape" mc:Ignorable="w14 w15 w16se w16cid wp14">
   <w:body>
     <w:p>
       <w:pPr>
@@ -1737,7 +1737,7 @@
           <w:color w:val="000000" w:themeColor="text1"/>
           <w:lang w:val="en" w:eastAsia="en-GB"/>
         </w:rPr>
-        <w:t>[</w:t>
+        <w:fldChar w:fldCharType="begin"/>
       </w:r>
       <w:r>
         <w:rPr>
@@ -1745,7 +1745,7 @@
           <w:color w:val="000000" w:themeColor="text1"/>
           <w:lang w:val="en" w:eastAsia="en-GB"/>
         </w:rPr>
-        <w:t>I/We*</w:t>
+        <w:instrText xml:space="preserve"> MERGEFIELD iOrWe \* MERGEFORMAT </w:instrText>
       </w:r>
       <w:r>
         <w:rPr>
@@ -1753,7 +1753,16 @@
           <w:color w:val="000000" w:themeColor="text1"/>
           <w:lang w:val="en" w:eastAsia="en-GB"/>
         </w:rPr>
-        <w:t>]</w:t>
+        <w:fldChar w:fldCharType="separate"/>
+      </w:r>
+      <w:r>
+        <w:rPr>
+          <w:rFonts w:eastAsia="Arial" w:cs="Arial"/>
+          <w:noProof/>
+          <w:color w:val="000000" w:themeColor="text1"/>
+          <w:lang w:val="en" w:eastAsia="en-GB"/>
+        </w:rPr>
+        <w:t>«iOrWe»</w:t>
       </w:r>
       <w:r>
         <w:rPr>
@@ -1761,7 +1770,7 @@
           <w:color w:val="000000" w:themeColor="text1"/>
           <w:lang w:val="en" w:eastAsia="en-GB"/>
         </w:rPr>
-        <w:t xml:space="preserve"> your </w:t>
+        <w:fldChar w:fldCharType="end"/>
       </w:r>
       <w:r>
         <w:rPr>
@@ -1769,7 +1778,7 @@
           <w:color w:val="000000" w:themeColor="text1"/>
           <w:lang w:val="en" w:eastAsia="en-GB"/>
         </w:rPr>
-        <w:t>[</w:t>
+        <w:t xml:space="preserve"> </w:t>
       </w:r>
       <w:r>
         <w:rPr>
@@ -1777,7 +1786,7 @@
           <w:color w:val="000000" w:themeColor="text1"/>
           <w:lang w:val="en" w:eastAsia="en-GB"/>
         </w:rPr>
-        <w:t>Landlord(s)/</w:t>
+        <w:t xml:space="preserve">your </w:t>
       </w:r>
       <w:r>
         <w:rPr>
@@ -1785,7 +1794,7 @@
           <w:color w:val="000000" w:themeColor="text1"/>
           <w:lang w:val="en" w:eastAsia="en-GB"/>
         </w:rPr>
-        <w:t>Landlord’s A</w:t>
+        <w:fldChar w:fldCharType="begin"/>
       </w:r>
       <w:r>
         <w:rPr>
@@ -1793,7 +1802,7 @@
           <w:color w:val="000000" w:themeColor="text1"/>
           <w:lang w:val="en" w:eastAsia="en-GB"/>
         </w:rPr>
-        <w:t>gent*</w:t>
+        <w:instrText xml:space="preserve"> MERGEFIELD landlordsOrAgentDescrption \* MERGEFORMAT </w:instrText>
       </w:r>
       <w:r>
         <w:rPr>
@@ -1801,7 +1810,16 @@
           <w:color w:val="000000" w:themeColor="text1"/>
           <w:lang w:val="en" w:eastAsia="en-GB"/>
         </w:rPr>
-        <w:t>]</w:t>
+        <w:fldChar w:fldCharType="separate"/>
+      </w:r>
+      <w:r>
+        <w:rPr>
+          <w:rFonts w:eastAsia="Arial" w:cs="Arial"/>
+          <w:noProof/>
+          <w:color w:val="000000" w:themeColor="text1"/>
+          <w:lang w:val="en" w:eastAsia="en-GB"/>
+        </w:rPr>
+        <w:t>«landlordsOrAgentDescrption»</w:t>
       </w:r>
       <w:r>
         <w:rPr>
@@ -1809,7 +1827,83 @@
           <w:color w:val="000000" w:themeColor="text1"/>
           <w:lang w:val="en" w:eastAsia="en-GB"/>
         </w:rPr>
+        <w:fldChar w:fldCharType="end"/>
+      </w:r>
+      <w:r>
+        <w:rPr>
+          <w:rFonts w:eastAsia="Arial" w:cs="Arial"/>
+          <w:color w:val="000000" w:themeColor="text1"/>
+          <w:lang w:val="en" w:eastAsia="en-GB"/>
+        </w:rPr>
         <w:t>:</w:t>
+      </w:r>
+    </w:p>
+    <w:p>
+      <w:pPr>
+        <w:shd w:val="clear" w:color="auto" w:fill="FFFFFF"/>
+        <w:tabs>
+          <w:tab w:val="clear" w:pos="720"/>
+          <w:tab w:val="clear" w:pos="1440"/>
+          <w:tab w:val="clear" w:pos="2160"/>
+          <w:tab w:val="clear" w:pos="2880"/>
+          <w:tab w:val="clear" w:pos="4680"/>
+          <w:tab w:val="clear" w:pos="5400"/>
+          <w:tab w:val="clear" w:pos="9000"/>
+        </w:tabs>
+        <w:spacing w:line="240" w:lineRule="auto"/>
+        <w:outlineLvl w:val="3"/>
+        <w:rPr>
+          <w:rFonts w:cs="Arial"/>
+          <w:color w:val="000000"/>
+          <w:szCs w:val="24"/>
+          <w:lang w:val="en" w:eastAsia="en-GB"/>
+        </w:rPr>
+      </w:pPr>
+      <w:r>
+        <w:rPr>
+          <w:rFonts w:cs="Arial"/>
+          <w:color w:val="000000"/>
+          <w:szCs w:val="24"/>
+          <w:lang w:val="en" w:eastAsia="en-GB"/>
+        </w:rPr>
+        <w:fldChar w:fldCharType="begin"/>
+      </w:r>
+      <w:r>
+        <w:rPr>
+          <w:rFonts w:cs="Arial"/>
+          <w:color w:val="000000"/>
+          <w:szCs w:val="24"/>
+          <w:lang w:val="en" w:eastAsia="en-GB"/>
+        </w:rPr>
+        <w:instrText xml:space="preserve"> MERGEFIELD landlordsOrAgentNamesAndAddresses \* MERGEFORMAT </w:instrText>
+      </w:r>
+      <w:r>
+        <w:rPr>
+          <w:rFonts w:cs="Arial"/>
+          <w:color w:val="000000"/>
+          <w:szCs w:val="24"/>
+          <w:lang w:val="en" w:eastAsia="en-GB"/>
+        </w:rPr>
+        <w:fldChar w:fldCharType="separate"/>
+      </w:r>
+      <w:r>
+        <w:rPr>
+          <w:rFonts w:cs="Arial"/>
+          <w:noProof/>
+          <w:color w:val="000000"/>
+          <w:szCs w:val="24"/>
+          <w:lang w:val="en" w:eastAsia="en-GB"/>
+        </w:rPr>
+        <w:t>«landlordsOrAgentNamesAndAddresses»</w:t>
+      </w:r>
+      <w:r>
+        <w:rPr>
+          <w:rFonts w:cs="Arial"/>
+          <w:color w:val="000000"/>
+          <w:szCs w:val="24"/>
+          <w:lang w:val="en" w:eastAsia="en-GB"/>
+        </w:rPr>
+        <w:fldChar w:fldCharType="end"/>
       </w:r>
     </w:p>
     <w:p>
@@ -1850,406 +1944,236 @@
         <w:jc w:val="left"/>
         <w:outlineLvl w:val="3"/>
         <w:rPr>
-          <w:rFonts w:cs="Arial"/>
-          <w:color w:val="000000"/>
-          <w:szCs w:val="24"/>
-          <w:lang w:val="en" w:eastAsia="en-GB"/>
-        </w:rPr>
-      </w:pPr>
-      <w:r>
-        <w:rPr>
           <w:rFonts w:eastAsia="Arial" w:cs="Arial"/>
-          <w:iCs/>
+          <w:b/>
+          <w:bCs/>
           <w:color w:val="000000" w:themeColor="text1"/>
           <w:lang w:val="en" w:eastAsia="en-GB"/>
         </w:rPr>
-        <w:t>(insert name of Landlord(s)</w:t>
-      </w:r>
+      </w:pPr>
       <w:r>
         <w:rPr>
           <w:rFonts w:eastAsia="Arial" w:cs="Arial"/>
-          <w:iCs/>
           <w:color w:val="000000" w:themeColor="text1"/>
           <w:lang w:val="en" w:eastAsia="en-GB"/>
         </w:rPr>
-        <w:t>/A</w:t>
+        <w:t>Inform you that</w:t>
+      </w:r>
+      <w:r>
+        <w:t xml:space="preserve"> </w:t>
       </w:r>
       <w:r>
         <w:rPr>
           <w:rFonts w:eastAsia="Arial" w:cs="Arial"/>
-          <w:iCs/>
           <w:color w:val="000000" w:themeColor="text1"/>
           <w:lang w:val="en" w:eastAsia="en-GB"/>
         </w:rPr>
-        <w:t>gent)</w:t>
+        <w:t xml:space="preserve">if you choose not to leave the </w:t>
       </w:r>
       <w:r>
         <w:rPr>
           <w:rFonts w:eastAsia="Arial" w:cs="Arial"/>
-          <w:iCs/>
           <w:color w:val="000000" w:themeColor="text1"/>
           <w:lang w:val="en" w:eastAsia="en-GB"/>
         </w:rPr>
-        <w:t>:</w:t>
-      </w:r>
-      <w:r>
-        <w:rPr>
-          <w:rFonts w:cs="Arial"/>
-          <w:color w:val="000000"/>
-          <w:szCs w:val="24"/>
-          <w:shd w:val="clear" w:color="auto" w:fill="F2F2F2" w:themeFill="background1" w:themeFillShade="F2"/>
-          <w:lang w:val="en" w:eastAsia="en-GB"/>
-        </w:rPr>
-        <w:t>_____________________________________</w:t>
-      </w:r>
-    </w:p>
-    <w:p>
-      <w:pPr>
-        <w:shd w:val="clear" w:color="auto" w:fill="FFFFFF"/>
-        <w:tabs>
-          <w:tab w:val="clear" w:pos="720"/>
-          <w:tab w:val="clear" w:pos="1440"/>
-          <w:tab w:val="clear" w:pos="2160"/>
-          <w:tab w:val="clear" w:pos="2880"/>
-          <w:tab w:val="clear" w:pos="4680"/>
-          <w:tab w:val="clear" w:pos="5400"/>
-          <w:tab w:val="clear" w:pos="9000"/>
-        </w:tabs>
-        <w:spacing w:line="240" w:lineRule="auto"/>
-        <w:outlineLvl w:val="3"/>
-        <w:rPr>
-          <w:rFonts w:cs="Arial"/>
-          <w:color w:val="000000"/>
-          <w:szCs w:val="24"/>
-          <w:lang w:val="en" w:eastAsia="en-GB"/>
-        </w:rPr>
-      </w:pPr>
-    </w:p>
-    <w:p>
-      <w:pPr>
-        <w:shd w:val="clear" w:color="auto" w:fill="FFFFFF"/>
-        <w:tabs>
-          <w:tab w:val="clear" w:pos="720"/>
-          <w:tab w:val="clear" w:pos="1440"/>
-          <w:tab w:val="clear" w:pos="2160"/>
-          <w:tab w:val="clear" w:pos="2880"/>
-          <w:tab w:val="clear" w:pos="4680"/>
-          <w:tab w:val="clear" w:pos="5400"/>
-          <w:tab w:val="clear" w:pos="9000"/>
-        </w:tabs>
-        <w:spacing w:line="240" w:lineRule="auto"/>
-        <w:outlineLvl w:val="3"/>
-        <w:rPr>
-          <w:rFonts w:cs="Arial"/>
-          <w:color w:val="000000"/>
-          <w:szCs w:val="24"/>
-          <w:lang w:val="en" w:eastAsia="en-GB"/>
-        </w:rPr>
-      </w:pPr>
-    </w:p>
-    <w:p>
-      <w:pPr>
-        <w:shd w:val="clear" w:color="auto" w:fill="FFFFFF"/>
-        <w:tabs>
-          <w:tab w:val="clear" w:pos="720"/>
-          <w:tab w:val="clear" w:pos="1440"/>
-          <w:tab w:val="clear" w:pos="2160"/>
-          <w:tab w:val="clear" w:pos="2880"/>
-          <w:tab w:val="clear" w:pos="4680"/>
-          <w:tab w:val="clear" w:pos="5400"/>
-          <w:tab w:val="clear" w:pos="9000"/>
-        </w:tabs>
-        <w:spacing w:line="240" w:lineRule="auto"/>
-        <w:outlineLvl w:val="3"/>
-        <w:rPr>
-          <w:rFonts w:cs="Arial"/>
-          <w:color w:val="000000"/>
-          <w:szCs w:val="24"/>
-          <w:lang w:val="en" w:eastAsia="en-GB"/>
-        </w:rPr>
-      </w:pPr>
-      <w:r>
-        <w:rPr>
-          <w:rFonts w:cs="Arial"/>
-          <w:color w:val="000000"/>
-          <w:szCs w:val="24"/>
-          <w:lang w:val="en" w:eastAsia="en-GB"/>
-        </w:rPr>
-        <w:t xml:space="preserve">Of: </w:t>
-      </w:r>
-    </w:p>
-    <w:p>
-      <w:pPr>
-        <w:shd w:val="clear" w:color="auto" w:fill="FFFFFF"/>
-        <w:tabs>
-          <w:tab w:val="clear" w:pos="720"/>
-          <w:tab w:val="clear" w:pos="1440"/>
-          <w:tab w:val="clear" w:pos="2160"/>
-          <w:tab w:val="clear" w:pos="2880"/>
-          <w:tab w:val="clear" w:pos="4680"/>
-          <w:tab w:val="clear" w:pos="5400"/>
-          <w:tab w:val="clear" w:pos="9000"/>
-        </w:tabs>
-        <w:spacing w:line="240" w:lineRule="auto"/>
-        <w:outlineLvl w:val="3"/>
-        <w:rPr>
-          <w:rFonts w:cs="Arial"/>
-          <w:color w:val="000000"/>
-          <w:szCs w:val="24"/>
-          <w:lang w:val="en" w:eastAsia="en-GB"/>
-        </w:rPr>
-      </w:pPr>
-    </w:p>
-    <w:p>
-      <w:pPr>
-        <w:shd w:val="clear" w:color="auto" w:fill="FFFFFF"/>
-        <w:tabs>
-          <w:tab w:val="clear" w:pos="720"/>
-          <w:tab w:val="clear" w:pos="1440"/>
-          <w:tab w:val="clear" w:pos="2160"/>
-          <w:tab w:val="clear" w:pos="2880"/>
-          <w:tab w:val="clear" w:pos="4680"/>
-          <w:tab w:val="clear" w:pos="5400"/>
-          <w:tab w:val="clear" w:pos="9000"/>
-        </w:tabs>
-        <w:spacing w:line="240" w:lineRule="auto"/>
-        <w:outlineLvl w:val="3"/>
-        <w:rPr>
-          <w:rFonts w:cs="Arial"/>
-          <w:color w:val="000000"/>
-          <w:szCs w:val="24"/>
-          <w:lang w:val="en" w:eastAsia="en-GB"/>
-        </w:rPr>
-      </w:pPr>
-      <w:r>
-        <w:rPr>
-          <w:rFonts w:cs="Arial"/>
-          <w:color w:val="000000"/>
-          <w:szCs w:val="24"/>
+        <w:t>Let Property</w:t>
+      </w:r>
+      <w:r>
+        <w:rPr>
+          <w:rFonts w:eastAsia="Arial" w:cs="Arial"/>
+          <w:color w:val="000000" w:themeColor="text1"/>
+          <w:lang w:val="en" w:eastAsia="en-GB"/>
+        </w:rPr>
+        <w:t xml:space="preserve"> on the date shown in</w:t>
+      </w:r>
+      <w:r>
+        <w:rPr>
+          <w:rFonts w:eastAsia="Arial" w:cs="Arial"/>
+          <w:color w:val="000000" w:themeColor="text1"/>
+          <w:lang w:val="en" w:eastAsia="en-GB"/>
+        </w:rPr>
+        <w:t xml:space="preserve"> Part 4 of</w:t>
+      </w:r>
+      <w:r>
+        <w:rPr>
+          <w:rFonts w:eastAsia="Arial" w:cs="Arial"/>
+          <w:color w:val="000000" w:themeColor="text1"/>
+          <w:lang w:val="en" w:eastAsia="en-GB"/>
+        </w:rPr>
+        <w:t xml:space="preserve"> this notice,</w:t>
+      </w:r>
+      <w:r>
+        <w:rPr>
+          <w:rFonts w:eastAsia="Arial" w:cs="Arial"/>
+          <w:color w:val="000000" w:themeColor="text1"/>
+          <w:lang w:val="en" w:eastAsia="en-GB"/>
+        </w:rPr>
+        <w:t xml:space="preserve"> </w:t>
+      </w:r>
+      <w:r>
+        <w:rPr>
+          <w:rFonts w:eastAsia="Arial" w:cs="Arial"/>
+          <w:color w:val="000000" w:themeColor="text1"/>
+          <w:lang w:val="en" w:eastAsia="en-GB"/>
+        </w:rPr>
+        <w:fldChar w:fldCharType="begin"/>
+      </w:r>
+      <w:r>
+        <w:rPr>
+          <w:rFonts w:eastAsia="Arial" w:cs="Arial"/>
+          <w:color w:val="000000" w:themeColor="text1"/>
+          <w:lang w:val="en" w:eastAsia="en-GB"/>
+        </w:rPr>
+        <w:instrText xml:space="preserve"> MERGEFIELD iOrWeInline \* MERGEFORMAT </w:instrText>
+      </w:r>
+      <w:r>
+        <w:rPr>
+          <w:rFonts w:eastAsia="Arial" w:cs="Arial"/>
+          <w:color w:val="000000" w:themeColor="text1"/>
+          <w:lang w:val="en" w:eastAsia="en-GB"/>
+        </w:rPr>
+        <w:fldChar w:fldCharType="separate"/>
+      </w:r>
+      <w:r>
+        <w:rPr>
+          <w:rFonts w:eastAsia="Arial" w:cs="Arial"/>
+          <w:noProof/>
+          <w:color w:val="000000" w:themeColor="text1"/>
+          <w:lang w:val="en" w:eastAsia="en-GB"/>
+        </w:rPr>
+        <w:t>«iOrWeInline»</w:t>
+      </w:r>
+      <w:r>
+        <w:rPr>
+          <w:rFonts w:eastAsia="Arial" w:cs="Arial"/>
+          <w:color w:val="000000" w:themeColor="text1"/>
+          <w:lang w:val="en" w:eastAsia="en-GB"/>
+        </w:rPr>
+        <w:fldChar w:fldCharType="end"/>
+      </w:r>
+      <w:r>
+        <w:rPr>
+          <w:rFonts w:eastAsia="Arial" w:cs="Arial"/>
+          <w:color w:val="000000" w:themeColor="text1"/>
+          <w:lang w:val="en" w:eastAsia="en-GB"/>
+        </w:rPr>
+        <w:t xml:space="preserve"> </w:t>
+      </w:r>
+      <w:r>
+        <w:rPr>
+          <w:rFonts w:eastAsia="Arial" w:cs="Arial"/>
+          <w:color w:val="000000" w:themeColor="text1"/>
+          <w:lang w:val="en" w:eastAsia="en-GB"/>
+        </w:rPr>
+        <w:t xml:space="preserve">intend to apply to the Tribunal for an eviction order in respect of the </w:t>
+      </w:r>
+      <w:r>
+        <w:rPr>
+          <w:rFonts w:eastAsia="Arial" w:cs="Arial"/>
+          <w:color w:val="000000" w:themeColor="text1"/>
+          <w:lang w:val="en" w:eastAsia="en-GB"/>
+        </w:rPr>
+        <w:t>Let Property</w:t>
+      </w:r>
+      <w:r>
+        <w:rPr>
+          <w:rFonts w:eastAsia="Arial" w:cs="Arial"/>
+          <w:color w:val="000000" w:themeColor="text1"/>
+          <w:lang w:val="en" w:eastAsia="en-GB"/>
+        </w:rPr>
+        <w:t xml:space="preserve"> on the following</w:t>
+      </w:r>
+      <w:r>
+        <w:rPr>
+          <w:rFonts w:eastAsia="Arial" w:cs="Arial"/>
+          <w:color w:val="000000" w:themeColor="text1"/>
+          <w:lang w:val="en" w:eastAsia="en-GB"/>
+        </w:rPr>
+        <w:t xml:space="preserve"> </w:t>
+      </w:r>
+      <w:r>
+        <w:rPr>
+          <w:rFonts w:eastAsia="Arial" w:cs="Arial"/>
+          <w:color w:val="000000" w:themeColor="text1"/>
+          <w:lang w:val="en" w:eastAsia="en-GB"/>
+        </w:rPr>
+        <w:t>ground</w:t>
+      </w:r>
+      <w:r>
+        <w:rPr>
+          <w:rFonts w:eastAsia="Arial" w:cs="Arial"/>
+          <w:color w:val="000000" w:themeColor="text1"/>
+          <w:lang w:val="en" w:eastAsia="en-GB"/>
+        </w:rPr>
+        <w:t>(s)</w:t>
+      </w:r>
+      <w:r>
+        <w:rPr>
+          <w:rFonts w:eastAsia="Arial" w:cs="Arial"/>
+          <w:color w:val="000000" w:themeColor="text1"/>
+          <w:lang w:val="en" w:eastAsia="en-GB"/>
+        </w:rPr>
+        <w:t xml:space="preserve"> </w:t>
+      </w:r>
+      <w:r>
+        <w:rPr>
+          <w:rFonts w:eastAsia="Arial" w:cs="Arial"/>
+          <w:color w:val="000000" w:themeColor="text1"/>
+          <w:lang w:val="en" w:eastAsia="en-GB"/>
+        </w:rPr>
+        <w:t>which</w:t>
+      </w:r>
+      <w:r>
+        <w:rPr>
+          <w:rFonts w:eastAsia="Arial" w:cs="Arial"/>
+          <w:color w:val="000000" w:themeColor="text1"/>
+          <w:lang w:val="en" w:eastAsia="en-GB"/>
+        </w:rPr>
+        <w:t xml:space="preserve"> is a </w:t>
+      </w:r>
+      <w:r>
+        <w:rPr>
+          <w:rFonts w:eastAsia="Arial" w:cs="Arial"/>
+          <w:color w:val="000000" w:themeColor="text1"/>
+          <w:lang w:val="en" w:eastAsia="en-GB"/>
+        </w:rPr>
+        <w:t>ground</w:t>
+      </w:r>
+      <w:r>
+        <w:rPr>
+          <w:rFonts w:eastAsia="Arial" w:cs="Arial"/>
+          <w:color w:val="000000" w:themeColor="text1"/>
+          <w:lang w:val="en" w:eastAsia="en-GB"/>
+        </w:rPr>
+        <w:t>(s)</w:t>
+      </w:r>
+      <w:r>
+        <w:rPr>
+          <w:rFonts w:eastAsia="Arial" w:cs="Arial"/>
+          <w:color w:val="000000" w:themeColor="text1"/>
+          <w:lang w:val="en" w:eastAsia="en-GB"/>
+        </w:rPr>
+        <w:t xml:space="preserve"> for </w:t>
+      </w:r>
+      <w:r>
+        <w:rPr>
+          <w:rFonts w:eastAsia="Arial" w:cs="Arial"/>
+          <w:color w:val="000000" w:themeColor="text1"/>
           <w:lang w:val="en" w:eastAsia="en-GB"/>
         </w:rPr>
         <w:lastRenderedPageBreak/>
-        <w:t>(address and telephone number of Landlord(s)</w:t>
-      </w:r>
-      <w:r>
-        <w:rPr>
-          <w:rFonts w:cs="Arial"/>
-          <w:color w:val="000000"/>
-          <w:szCs w:val="24"/>
-          <w:lang w:val="en" w:eastAsia="en-GB"/>
-        </w:rPr>
-        <w:t>/A</w:t>
-      </w:r>
-      <w:r>
-        <w:rPr>
-          <w:rFonts w:cs="Arial"/>
-          <w:color w:val="000000"/>
-          <w:szCs w:val="24"/>
-          <w:lang w:val="en" w:eastAsia="en-GB"/>
-        </w:rPr>
-        <w:t>gent):</w:t>
-      </w:r>
-      <w:r>
-        <w:rPr>
-          <w:rFonts w:cs="Arial"/>
-          <w:color w:val="000000"/>
-          <w:szCs w:val="24"/>
-          <w:shd w:val="clear" w:color="auto" w:fill="F2F2F2" w:themeFill="background1" w:themeFillShade="F2"/>
-          <w:lang w:val="en" w:eastAsia="en-GB"/>
-        </w:rPr>
-        <w:t>_______________</w:t>
-      </w:r>
-      <w:r>
-        <w:rPr>
-          <w:rFonts w:cs="Arial"/>
-          <w:color w:val="000000"/>
-          <w:szCs w:val="24"/>
-          <w:shd w:val="clear" w:color="auto" w:fill="F2F2F2" w:themeFill="background1" w:themeFillShade="F2"/>
-          <w:lang w:val="en" w:eastAsia="en-GB"/>
-        </w:rPr>
-        <w:t>______</w:t>
-      </w:r>
-    </w:p>
-    <w:p>
-      <w:pPr>
-        <w:shd w:val="clear" w:color="auto" w:fill="FFFFFF"/>
-        <w:tabs>
-          <w:tab w:val="clear" w:pos="720"/>
-          <w:tab w:val="clear" w:pos="1440"/>
-          <w:tab w:val="clear" w:pos="2160"/>
-          <w:tab w:val="clear" w:pos="2880"/>
-          <w:tab w:val="clear" w:pos="4680"/>
-          <w:tab w:val="clear" w:pos="5400"/>
-          <w:tab w:val="clear" w:pos="9000"/>
-        </w:tabs>
-        <w:spacing w:line="240" w:lineRule="auto"/>
-        <w:outlineLvl w:val="3"/>
-        <w:rPr>
-          <w:rFonts w:cs="Arial"/>
-          <w:color w:val="000000"/>
-          <w:szCs w:val="24"/>
-          <w:lang w:val="en" w:eastAsia="en-GB"/>
-        </w:rPr>
-      </w:pPr>
-    </w:p>
-    <w:p>
-      <w:pPr>
-        <w:shd w:val="clear" w:color="auto" w:fill="FFFFFF"/>
-        <w:tabs>
-          <w:tab w:val="clear" w:pos="720"/>
-          <w:tab w:val="clear" w:pos="1440"/>
-          <w:tab w:val="clear" w:pos="2160"/>
-          <w:tab w:val="clear" w:pos="2880"/>
-          <w:tab w:val="clear" w:pos="4680"/>
-          <w:tab w:val="clear" w:pos="5400"/>
-          <w:tab w:val="clear" w:pos="9000"/>
-        </w:tabs>
-        <w:spacing w:line="240" w:lineRule="auto"/>
-        <w:outlineLvl w:val="3"/>
-        <w:rPr>
-          <w:rFonts w:cs="Arial"/>
-          <w:color w:val="000000"/>
-          <w:szCs w:val="24"/>
-          <w:lang w:val="en" w:eastAsia="en-GB"/>
-        </w:rPr>
-      </w:pPr>
-      <w:r>
-        <w:rPr>
-          <w:rFonts w:cs="Arial"/>
-          <w:color w:val="000000"/>
-          <w:szCs w:val="24"/>
-          <w:shd w:val="clear" w:color="auto" w:fill="F2F2F2" w:themeFill="background1" w:themeFillShade="F2"/>
-          <w:lang w:val="en" w:eastAsia="en-GB"/>
-        </w:rPr>
-        <w:t>____________________________________________________________</w:t>
-      </w:r>
-      <w:r>
-        <w:rPr>
-          <w:rFonts w:cs="Arial"/>
-          <w:color w:val="000000"/>
-          <w:szCs w:val="24"/>
-          <w:shd w:val="clear" w:color="auto" w:fill="F2F2F2" w:themeFill="background1" w:themeFillShade="F2"/>
-          <w:lang w:val="en" w:eastAsia="en-GB"/>
-        </w:rPr>
-        <w:t>______</w:t>
-      </w:r>
-    </w:p>
-    <w:p>
-      <w:pPr>
-        <w:shd w:val="clear" w:color="auto" w:fill="FFFFFF"/>
-        <w:tabs>
-          <w:tab w:val="clear" w:pos="720"/>
-          <w:tab w:val="clear" w:pos="1440"/>
-          <w:tab w:val="clear" w:pos="2160"/>
-          <w:tab w:val="clear" w:pos="2880"/>
-          <w:tab w:val="clear" w:pos="4680"/>
-          <w:tab w:val="clear" w:pos="5400"/>
-          <w:tab w:val="clear" w:pos="9000"/>
-        </w:tabs>
-        <w:spacing w:line="240" w:lineRule="auto"/>
-        <w:outlineLvl w:val="3"/>
-        <w:rPr>
-          <w:rFonts w:cs="Arial"/>
-          <w:color w:val="000000"/>
-          <w:szCs w:val="24"/>
-          <w:lang w:val="en" w:eastAsia="en-GB"/>
-        </w:rPr>
-      </w:pPr>
-    </w:p>
-    <w:p>
-      <w:pPr>
-        <w:shd w:val="clear" w:color="auto" w:fill="FFFFFF"/>
-        <w:tabs>
-          <w:tab w:val="clear" w:pos="720"/>
-          <w:tab w:val="clear" w:pos="1440"/>
-          <w:tab w:val="clear" w:pos="2160"/>
-          <w:tab w:val="clear" w:pos="2880"/>
-          <w:tab w:val="clear" w:pos="4680"/>
-          <w:tab w:val="clear" w:pos="5400"/>
-          <w:tab w:val="clear" w:pos="9000"/>
-        </w:tabs>
-        <w:spacing w:line="240" w:lineRule="auto"/>
-        <w:outlineLvl w:val="3"/>
-        <w:rPr>
-          <w:rFonts w:cs="Arial"/>
-          <w:color w:val="000000"/>
-          <w:szCs w:val="24"/>
-          <w:lang w:val="en" w:eastAsia="en-GB"/>
-        </w:rPr>
-      </w:pPr>
-      <w:r>
-        <w:rPr>
-          <w:rFonts w:cs="Arial"/>
-          <w:color w:val="000000"/>
-          <w:szCs w:val="24"/>
-          <w:shd w:val="clear" w:color="auto" w:fill="F2F2F2" w:themeFill="background1" w:themeFillShade="F2"/>
-          <w:lang w:val="en" w:eastAsia="en-GB"/>
-        </w:rPr>
-        <w:t>____________________________________________________________</w:t>
-      </w:r>
-      <w:r>
-        <w:rPr>
-          <w:rFonts w:cs="Arial"/>
-          <w:color w:val="000000"/>
-          <w:szCs w:val="24"/>
-          <w:shd w:val="clear" w:color="auto" w:fill="F2F2F2" w:themeFill="background1" w:themeFillShade="F2"/>
-          <w:lang w:val="en" w:eastAsia="en-GB"/>
-        </w:rPr>
-        <w:t>______</w:t>
-      </w:r>
-      <w:r>
-        <w:rPr>
-          <w:rFonts w:cs="Arial"/>
-          <w:color w:val="000000"/>
-          <w:szCs w:val="24"/>
+        <w:t>eviction as set out in schedule 3 of the Private Housing (Tenancies) (Scotland) Act 2016:</w:t>
+      </w:r>
+      <w:r>
+        <w:rPr>
+          <w:rFonts w:eastAsia="Arial" w:cs="Arial"/>
+          <w:b/>
+          <w:bCs/>
+          <w:color w:val="000000" w:themeColor="text1"/>
           <w:lang w:val="en" w:eastAsia="en-GB"/>
         </w:rPr>
         <w:t xml:space="preserve"> </w:t>
       </w:r>
-    </w:p>
-    <w:p>
-      <w:pPr>
-        <w:shd w:val="clear" w:color="auto" w:fill="FFFFFF"/>
-        <w:tabs>
-          <w:tab w:val="clear" w:pos="720"/>
-          <w:tab w:val="clear" w:pos="1440"/>
-          <w:tab w:val="clear" w:pos="2160"/>
-          <w:tab w:val="clear" w:pos="2880"/>
-          <w:tab w:val="clear" w:pos="4680"/>
-          <w:tab w:val="clear" w:pos="5400"/>
-          <w:tab w:val="clear" w:pos="9000"/>
-        </w:tabs>
-        <w:spacing w:line="240" w:lineRule="auto"/>
-        <w:outlineLvl w:val="3"/>
-        <w:rPr>
-          <w:rFonts w:cs="Arial"/>
-          <w:color w:val="000000"/>
-          <w:szCs w:val="24"/>
-          <w:lang w:val="en" w:eastAsia="en-GB"/>
-        </w:rPr>
-      </w:pPr>
-    </w:p>
-    <w:p>
-      <w:pPr>
-        <w:shd w:val="clear" w:color="auto" w:fill="FFFFFF"/>
-        <w:tabs>
-          <w:tab w:val="clear" w:pos="720"/>
-          <w:tab w:val="clear" w:pos="1440"/>
-          <w:tab w:val="clear" w:pos="2160"/>
-          <w:tab w:val="clear" w:pos="2880"/>
-          <w:tab w:val="clear" w:pos="4680"/>
-          <w:tab w:val="clear" w:pos="5400"/>
-          <w:tab w:val="clear" w:pos="9000"/>
-        </w:tabs>
-        <w:spacing w:line="240" w:lineRule="auto"/>
-        <w:outlineLvl w:val="3"/>
-        <w:rPr>
-          <w:rFonts w:cs="Arial"/>
-          <w:color w:val="000000"/>
-          <w:szCs w:val="24"/>
-          <w:lang w:val="en" w:eastAsia="en-GB"/>
-        </w:rPr>
-      </w:pPr>
     </w:p>
     <w:p>
       <w:pPr>
@@ -2274,163 +2198,6 @@
           <w:lang w:val="en" w:eastAsia="en-GB"/>
         </w:rPr>
       </w:pPr>
-      <w:r>
-        <w:rPr>
-          <w:rFonts w:eastAsia="Arial" w:cs="Arial"/>
-          <w:color w:val="000000" w:themeColor="text1"/>
-          <w:lang w:val="en" w:eastAsia="en-GB"/>
-        </w:rPr>
-        <w:t>Inform you that</w:t>
-      </w:r>
-      <w:r>
-        <w:t xml:space="preserve"> </w:t>
-      </w:r>
-      <w:r>
-        <w:rPr>
-          <w:rFonts w:eastAsia="Arial" w:cs="Arial"/>
-          <w:color w:val="000000" w:themeColor="text1"/>
-          <w:lang w:val="en" w:eastAsia="en-GB"/>
-        </w:rPr>
-        <w:t xml:space="preserve">if you choose not to leave the </w:t>
-      </w:r>
-      <w:r>
-        <w:rPr>
-          <w:rFonts w:eastAsia="Arial" w:cs="Arial"/>
-          <w:color w:val="000000" w:themeColor="text1"/>
-          <w:lang w:val="en" w:eastAsia="en-GB"/>
-        </w:rPr>
-        <w:t>Let Property</w:t>
-      </w:r>
-      <w:r>
-        <w:rPr>
-          <w:rFonts w:eastAsia="Arial" w:cs="Arial"/>
-          <w:color w:val="000000" w:themeColor="text1"/>
-          <w:lang w:val="en" w:eastAsia="en-GB"/>
-        </w:rPr>
-        <w:t xml:space="preserve"> on the date shown in</w:t>
-      </w:r>
-      <w:r>
-        <w:rPr>
-          <w:rFonts w:eastAsia="Arial" w:cs="Arial"/>
-          <w:color w:val="000000" w:themeColor="text1"/>
-          <w:lang w:val="en" w:eastAsia="en-GB"/>
-        </w:rPr>
-        <w:t xml:space="preserve"> Part 4 of</w:t>
-      </w:r>
-      <w:r>
-        <w:rPr>
-          <w:rFonts w:eastAsia="Arial" w:cs="Arial"/>
-          <w:color w:val="000000" w:themeColor="text1"/>
-          <w:lang w:val="en" w:eastAsia="en-GB"/>
-        </w:rPr>
-        <w:t xml:space="preserve"> this notice,</w:t>
-      </w:r>
-      <w:r>
-        <w:rPr>
-          <w:rFonts w:eastAsia="Arial" w:cs="Arial"/>
-          <w:color w:val="000000" w:themeColor="text1"/>
-          <w:lang w:val="en" w:eastAsia="en-GB"/>
-        </w:rPr>
-        <w:t xml:space="preserve"> I/we* intend to apply to the Tribunal for an eviction order in respect of the </w:t>
-      </w:r>
-      <w:r>
-        <w:rPr>
-          <w:rFonts w:eastAsia="Arial" w:cs="Arial"/>
-          <w:color w:val="000000" w:themeColor="text1"/>
-          <w:lang w:val="en" w:eastAsia="en-GB"/>
-        </w:rPr>
-        <w:t>Let Property</w:t>
-      </w:r>
-      <w:r>
-        <w:rPr>
-          <w:rFonts w:eastAsia="Arial" w:cs="Arial"/>
-          <w:color w:val="000000" w:themeColor="text1"/>
-          <w:lang w:val="en" w:eastAsia="en-GB"/>
-        </w:rPr>
-        <w:t xml:space="preserve"> on the following</w:t>
-      </w:r>
-      <w:r>
-        <w:rPr>
-          <w:rFonts w:eastAsia="Arial" w:cs="Arial"/>
-          <w:color w:val="000000" w:themeColor="text1"/>
-          <w:lang w:val="en" w:eastAsia="en-GB"/>
-        </w:rPr>
-        <w:t xml:space="preserve"> </w:t>
-      </w:r>
-      <w:r>
-        <w:rPr>
-          <w:rFonts w:eastAsia="Arial" w:cs="Arial"/>
-          <w:color w:val="000000" w:themeColor="text1"/>
-          <w:lang w:val="en" w:eastAsia="en-GB"/>
-        </w:rPr>
-        <w:t>ground</w:t>
-      </w:r>
-      <w:r>
-        <w:rPr>
-          <w:rFonts w:eastAsia="Arial" w:cs="Arial"/>
-          <w:color w:val="000000" w:themeColor="text1"/>
-          <w:lang w:val="en" w:eastAsia="en-GB"/>
-        </w:rPr>
-        <w:t>(s)</w:t>
-      </w:r>
-      <w:r>
-        <w:rPr>
-          <w:rFonts w:eastAsia="Arial" w:cs="Arial"/>
-          <w:color w:val="000000" w:themeColor="text1"/>
-          <w:lang w:val="en" w:eastAsia="en-GB"/>
-        </w:rPr>
-        <w:t xml:space="preserve"> </w:t>
-      </w:r>
-      <w:r>
-        <w:rPr>
-          <w:rFonts w:eastAsia="Arial" w:cs="Arial"/>
-          <w:color w:val="000000" w:themeColor="text1"/>
-          <w:lang w:val="en" w:eastAsia="en-GB"/>
-        </w:rPr>
-        <w:t>which</w:t>
-      </w:r>
-      <w:r>
-        <w:rPr>
-          <w:rFonts w:eastAsia="Arial" w:cs="Arial"/>
-          <w:color w:val="000000" w:themeColor="text1"/>
-          <w:lang w:val="en" w:eastAsia="en-GB"/>
-        </w:rPr>
-        <w:t xml:space="preserve"> is a </w:t>
-      </w:r>
-      <w:r>
-        <w:rPr>
-          <w:rFonts w:eastAsia="Arial" w:cs="Arial"/>
-          <w:color w:val="000000" w:themeColor="text1"/>
-          <w:lang w:val="en" w:eastAsia="en-GB"/>
-        </w:rPr>
-        <w:t>ground</w:t>
-      </w:r>
-      <w:r>
-        <w:rPr>
-          <w:rFonts w:eastAsia="Arial" w:cs="Arial"/>
-          <w:color w:val="000000" w:themeColor="text1"/>
-          <w:lang w:val="en" w:eastAsia="en-GB"/>
-        </w:rPr>
-        <w:t>(s)</w:t>
-      </w:r>
-      <w:r>
-        <w:rPr>
-          <w:rFonts w:eastAsia="Arial" w:cs="Arial"/>
-          <w:color w:val="000000" w:themeColor="text1"/>
-          <w:lang w:val="en" w:eastAsia="en-GB"/>
-        </w:rPr>
-        <w:t xml:space="preserve"> for eviction as set out in schedule 3 of the Private Housing (Tenancies) (Scotland) Act 2016:</w:t>
-      </w:r>
-      <w:r>
-        <w:rPr>
-          <w:rFonts w:eastAsia="Arial" w:cs="Arial"/>
-          <w:b/>
-          <w:bCs/>
-          <w:color w:val="000000" w:themeColor="text1"/>
-          <w:lang w:val="en" w:eastAsia="en-GB"/>
-        </w:rPr>
-        <w:t xml:space="preserve"> </w:t>
-      </w:r>
     </w:p>
     <w:p>
       <w:pPr>
@@ -2455,30 +2222,6 @@
           <w:lang w:val="en" w:eastAsia="en-GB"/>
         </w:rPr>
       </w:pPr>
-    </w:p>
-    <w:p>
-      <w:pPr>
-        <w:shd w:val="clear" w:color="auto" w:fill="FFFFFF" w:themeFill="background1"/>
-        <w:tabs>
-          <w:tab w:val="clear" w:pos="720"/>
-          <w:tab w:val="clear" w:pos="1440"/>
-          <w:tab w:val="clear" w:pos="2160"/>
-          <w:tab w:val="clear" w:pos="2880"/>
-          <w:tab w:val="clear" w:pos="4680"/>
-          <w:tab w:val="clear" w:pos="5400"/>
-          <w:tab w:val="clear" w:pos="9000"/>
-        </w:tabs>
-        <w:spacing w:line="240" w:lineRule="auto"/>
-        <w:jc w:val="left"/>
-        <w:outlineLvl w:val="3"/>
-        <w:rPr>
-          <w:rFonts w:eastAsia="Arial" w:cs="Arial"/>
-          <w:b/>
-          <w:bCs/>
-          <w:color w:val="000000" w:themeColor="text1"/>
-          <w:lang w:val="en" w:eastAsia="en-GB"/>
-        </w:rPr>
-      </w:pPr>
       <w:r>
         <w:rPr>
           <w:rFonts w:cs="Arial"/>
@@ -3964,7 +3707,6 @@
           <w:bdr w:val="single" w:sz="24" w:space="0" w:color="auto"/>
           <w:lang w:val="en" w:eastAsia="en-GB"/>
         </w:rPr>
-        <w:lastRenderedPageBreak/>
         <w:fldChar w:fldCharType="begin"/>
       </w:r>
       <w:r>
@@ -4042,19 +3784,8 @@
           <w:szCs w:val="24"/>
           <w:lang w:val="en" w:eastAsia="en-GB"/>
         </w:rPr>
-        <w:t xml:space="preserve">antisocial </w:t>
-      </w:r>
-      <w:proofErr w:type="spellStart"/>
-      <w:r>
-        <w:rPr>
-          <w:rFonts w:cs="Arial"/>
-          <w:color w:val="000000"/>
-          <w:szCs w:val="24"/>
-          <w:lang w:val="en" w:eastAsia="en-GB"/>
-        </w:rPr>
-        <w:t>behaviour</w:t>
-      </w:r>
-      <w:proofErr w:type="spellEnd"/>
+        <w:t>antisocial behaviour</w:t>
+      </w:r>
       <w:r>
         <w:rPr>
           <w:rFonts w:cs="Arial"/>
@@ -4189,28 +3920,7 @@
           <w:szCs w:val="24"/>
           <w:lang w:val="en" w:eastAsia="en-GB"/>
         </w:rPr>
-        <w:t xml:space="preserve">antisocial </w:t>
-      </w:r>
-      <w:proofErr w:type="spellStart"/>
-      <w:r>
-        <w:rPr>
-          <w:rFonts w:cs="Arial"/>
-          <w:color w:val="000000"/>
-          <w:szCs w:val="24"/>
-          <w:lang w:val="en" w:eastAsia="en-GB"/>
-        </w:rPr>
-        <w:t>behav</w:t>
-      </w:r>
-      <w:bookmarkStart w:id="0" w:name="_GoBack"/>
-      <w:bookmarkEnd w:id="0"/>
-      <w:r>
-        <w:rPr>
-          <w:rFonts w:cs="Arial"/>
-          <w:color w:val="000000"/>
-          <w:szCs w:val="24"/>
-          <w:lang w:val="en" w:eastAsia="en-GB"/>
-        </w:rPr>
-        <w:t>io</w:t>
+        <w:t>antisocial behavio</w:t>
       </w:r>
       <w:r>
         <w:rPr>
@@ -4230,7 +3940,6 @@
         </w:rPr>
         <w:t>r</w:t>
       </w:r>
-      <w:proofErr w:type="spellEnd"/>
     </w:p>
     <w:p>
       <w:pPr>
@@ -4408,6 +4117,7 @@
           <w:bdr w:val="single" w:sz="24" w:space="0" w:color="auto"/>
           <w:lang w:val="en-US" w:eastAsia="en-GB"/>
         </w:rPr>
+        <w:lastRenderedPageBreak/>
         <w:fldChar w:fldCharType="begin"/>
       </w:r>
       <w:r>
@@ -4468,31 +4178,7 @@
           <w:szCs w:val="24"/>
           <w:lang w:val="en-US" w:eastAsia="en-GB"/>
         </w:rPr>
-        <w:t xml:space="preserve">Your Landlord’s HMO </w:t>
-      </w:r>
-      <w:proofErr w:type="spellStart"/>
-      <w:r>
-        <w:rPr>
-          <w:rFonts w:cs="Arial"/>
-          <w:i/>
-          <w:iCs/>
-          <w:color w:val="000000"/>
-          <w:szCs w:val="24"/>
-          <w:lang w:val="en-US" w:eastAsia="en-GB"/>
-        </w:rPr>
-        <w:t>licence</w:t>
-      </w:r>
-      <w:proofErr w:type="spellEnd"/>
-      <w:r>
-        <w:rPr>
-          <w:rFonts w:cs="Arial"/>
-          <w:i/>
-          <w:iCs/>
-          <w:color w:val="000000"/>
-          <w:szCs w:val="24"/>
-          <w:lang w:val="en-US" w:eastAsia="en-GB"/>
-        </w:rPr>
-        <w:t xml:space="preserve"> has been revoked or renewal has been refused</w:t>
+        <w:t>Your Landlord’s HMO licence has been revoked or renewal has been refused</w:t>
       </w:r>
     </w:p>
     <w:p>
@@ -4762,70 +4448,183 @@
           <w:szCs w:val="24"/>
           <w:lang w:val="en" w:eastAsia="en-GB"/>
         </w:rPr>
-        <w:t>[</w:t>
-      </w:r>
-      <w:r>
-        <w:rPr>
-          <w:rFonts w:cs="Arial"/>
-          <w:color w:val="000000"/>
-          <w:szCs w:val="24"/>
-          <w:lang w:val="en" w:eastAsia="en-GB"/>
-        </w:rPr>
-        <w:t>I/We*</w:t>
-      </w:r>
-      <w:r>
-        <w:rPr>
-          <w:rFonts w:cs="Arial"/>
-          <w:color w:val="000000"/>
-          <w:szCs w:val="24"/>
-          <w:lang w:val="en" w:eastAsia="en-GB"/>
-        </w:rPr>
-        <w:t>]</w:t>
-      </w:r>
-      <w:r>
-        <w:rPr>
-          <w:rFonts w:cs="Arial"/>
-          <w:color w:val="000000"/>
-          <w:szCs w:val="24"/>
-          <w:lang w:val="en" w:eastAsia="en-GB"/>
-        </w:rPr>
-        <w:t xml:space="preserve"> also inform you that </w:t>
-      </w:r>
-      <w:r>
-        <w:rPr>
-          <w:rFonts w:cs="Arial"/>
-          <w:color w:val="000000"/>
-          <w:szCs w:val="24"/>
-          <w:lang w:val="en" w:eastAsia="en-GB"/>
-        </w:rPr>
-        <w:t>[</w:t>
-      </w:r>
-      <w:r>
-        <w:rPr>
-          <w:rFonts w:cs="Arial"/>
-          <w:color w:val="000000"/>
-          <w:szCs w:val="24"/>
-          <w:lang w:val="en" w:eastAsia="en-GB"/>
-        </w:rPr>
-        <w:t>I/we</w:t>
-      </w:r>
-      <w:r>
-        <w:rPr>
-          <w:rFonts w:cs="Arial"/>
-          <w:color w:val="000000"/>
-          <w:szCs w:val="24"/>
-          <w:lang w:val="en" w:eastAsia="en-GB"/>
-        </w:rPr>
-        <w:t>*]</w:t>
-      </w:r>
-      <w:r>
-        <w:rPr>
-          <w:rFonts w:cs="Arial"/>
-          <w:color w:val="000000"/>
-          <w:szCs w:val="24"/>
-          <w:lang w:val="en" w:eastAsia="en-GB"/>
-        </w:rPr>
-        <w:t xml:space="preserve"> are seeking eviction under the above ground(s) for the following reasons</w:t>
+        <w:fldChar w:fldCharType="begin"/>
+      </w:r>
+      <w:r>
+        <w:rPr>
+          <w:rFonts w:cs="Arial"/>
+          <w:color w:val="000000"/>
+          <w:szCs w:val="24"/>
+          <w:lang w:val="en" w:eastAsia="en-GB"/>
+        </w:rPr>
+        <w:instrText xml:space="preserve"> MERGEFIELD iOrWe \* MERGEFORMAT </w:instrText>
+      </w:r>
+      <w:r>
+        <w:rPr>
+          <w:rFonts w:cs="Arial"/>
+          <w:color w:val="000000"/>
+          <w:szCs w:val="24"/>
+          <w:lang w:val="en" w:eastAsia="en-GB"/>
+        </w:rPr>
+        <w:fldChar w:fldCharType="separate"/>
+      </w:r>
+      <w:r>
+        <w:rPr>
+          <w:rFonts w:cs="Arial"/>
+          <w:noProof/>
+          <w:color w:val="000000"/>
+          <w:szCs w:val="24"/>
+          <w:lang w:val="en" w:eastAsia="en-GB"/>
+        </w:rPr>
+        <w:t>«iOrWe»</w:t>
+      </w:r>
+      <w:r>
+        <w:rPr>
+          <w:rFonts w:cs="Arial"/>
+          <w:color w:val="000000"/>
+          <w:szCs w:val="24"/>
+          <w:lang w:val="en" w:eastAsia="en-GB"/>
+        </w:rPr>
+        <w:fldChar w:fldCharType="end"/>
+      </w:r>
+      <w:r>
+        <w:rPr>
+          <w:rFonts w:cs="Arial"/>
+          <w:color w:val="000000"/>
+          <w:szCs w:val="24"/>
+          <w:lang w:val="en" w:eastAsia="en-GB"/>
+        </w:rPr>
+        <w:t xml:space="preserve"> </w:t>
+      </w:r>
+      <w:r>
+        <w:rPr>
+          <w:rFonts w:cs="Arial"/>
+          <w:color w:val="000000"/>
+          <w:szCs w:val="24"/>
+          <w:lang w:val="en" w:eastAsia="en-GB"/>
+        </w:rPr>
+        <w:t xml:space="preserve">also inform you that </w:t>
+      </w:r>
+      <w:r>
+        <w:rPr>
+          <w:rFonts w:cs="Arial"/>
+          <w:color w:val="000000"/>
+          <w:szCs w:val="24"/>
+          <w:lang w:val="en" w:eastAsia="en-GB"/>
+        </w:rPr>
+        <w:fldChar w:fldCharType="begin"/>
+      </w:r>
+      <w:r>
+        <w:rPr>
+          <w:rFonts w:cs="Arial"/>
+          <w:color w:val="000000"/>
+          <w:szCs w:val="24"/>
+          <w:lang w:val="en" w:eastAsia="en-GB"/>
+        </w:rPr>
+        <w:instrText xml:space="preserve"> MERGEFIELD iOrWeInline \* MERGEFORMAT </w:instrText>
+      </w:r>
+      <w:r>
+        <w:rPr>
+          <w:rFonts w:cs="Arial"/>
+          <w:color w:val="000000"/>
+          <w:szCs w:val="24"/>
+          <w:lang w:val="en" w:eastAsia="en-GB"/>
+        </w:rPr>
+        <w:fldChar w:fldCharType="separate"/>
+      </w:r>
+      <w:r>
+        <w:rPr>
+          <w:rFonts w:cs="Arial"/>
+          <w:noProof/>
+          <w:color w:val="000000"/>
+          <w:szCs w:val="24"/>
+          <w:lang w:val="en" w:eastAsia="en-GB"/>
+        </w:rPr>
+        <w:t>«iOrWeInline»</w:t>
+      </w:r>
+      <w:r>
+        <w:rPr>
+          <w:rFonts w:cs="Arial"/>
+          <w:color w:val="000000"/>
+          <w:szCs w:val="24"/>
+          <w:lang w:val="en" w:eastAsia="en-GB"/>
+        </w:rPr>
+        <w:fldChar w:fldCharType="end"/>
+      </w:r>
+      <w:r>
+        <w:rPr>
+          <w:rFonts w:cs="Arial"/>
+          <w:color w:val="000000"/>
+          <w:szCs w:val="24"/>
+          <w:lang w:val="en" w:eastAsia="en-GB"/>
+        </w:rPr>
+        <w:t xml:space="preserve"> </w:t>
+      </w:r>
+      <w:r>
+        <w:rPr>
+          <w:rFonts w:cs="Arial"/>
+          <w:color w:val="000000"/>
+          <w:szCs w:val="24"/>
+          <w:lang w:val="en" w:eastAsia="en-GB"/>
+        </w:rPr>
+        <w:fldChar w:fldCharType="begin"/>
+      </w:r>
+      <w:r>
+        <w:rPr>
+          <w:rFonts w:cs="Arial"/>
+          <w:color w:val="000000"/>
+          <w:szCs w:val="24"/>
+          <w:lang w:val="en" w:eastAsia="en-GB"/>
+        </w:rPr>
+        <w:instrText xml:space="preserve"> MERGEFIELD areOrAm \* MERGEFORMAT </w:instrText>
+      </w:r>
+      <w:r>
+        <w:rPr>
+          <w:rFonts w:cs="Arial"/>
+          <w:color w:val="000000"/>
+          <w:szCs w:val="24"/>
+          <w:lang w:val="en" w:eastAsia="en-GB"/>
+        </w:rPr>
+        <w:fldChar w:fldCharType="separate"/>
+      </w:r>
+      <w:r>
+        <w:rPr>
+          <w:rFonts w:cs="Arial"/>
+          <w:noProof/>
+          <w:color w:val="000000"/>
+          <w:szCs w:val="24"/>
+          <w:lang w:val="en" w:eastAsia="en-GB"/>
+        </w:rPr>
+        <w:t>«areOrAm»</w:t>
+      </w:r>
+      <w:r>
+        <w:rPr>
+          <w:rFonts w:cs="Arial"/>
+          <w:color w:val="000000"/>
+          <w:szCs w:val="24"/>
+          <w:lang w:val="en" w:eastAsia="en-GB"/>
+        </w:rPr>
+        <w:fldChar w:fldCharType="end"/>
+      </w:r>
+      <w:r>
+        <w:rPr>
+          <w:rFonts w:cs="Arial"/>
+          <w:color w:val="000000"/>
+          <w:szCs w:val="24"/>
+          <w:lang w:val="en" w:eastAsia="en-GB"/>
+        </w:rPr>
+        <w:t xml:space="preserve"> </w:t>
+      </w:r>
+      <w:bookmarkStart w:id="0" w:name="_GoBack"/>
+      <w:bookmarkEnd w:id="0"/>
+      <w:r>
+        <w:rPr>
+          <w:rFonts w:cs="Arial"/>
+          <w:color w:val="000000"/>
+          <w:szCs w:val="24"/>
+          <w:lang w:val="en" w:eastAsia="en-GB"/>
+        </w:rPr>
+        <w:t>seeking eviction under the above ground(s) for the following reasons</w:t>
       </w:r>
       <w:r>
         <w:rPr>
@@ -4864,53 +4663,60 @@
           <w:rFonts w:cs="Arial"/>
           <w:color w:val="000000"/>
           <w:szCs w:val="24"/>
-          <w:lang w:val="en" w:eastAsia="en-GB"/>
-        </w:rPr>
-      </w:pPr>
-      <w:r>
-        <w:rPr>
-          <w:rFonts w:cs="Arial"/>
-          <w:color w:val="000000"/>
-          <w:szCs w:val="24"/>
-          <w:lang w:val="en" w:eastAsia="en-GB"/>
-        </w:rPr>
-        <w:t>[</w:t>
-      </w:r>
-      <w:r>
-        <w:rPr>
-          <w:rFonts w:cs="Arial"/>
-          <w:color w:val="000000"/>
-          <w:szCs w:val="24"/>
-          <w:lang w:val="en" w:eastAsia="en-GB"/>
-        </w:rPr>
-        <w:t>Please give as much detail as possible including relevant dates and i</w:t>
-      </w:r>
-      <w:r>
-        <w:rPr>
-          <w:rFonts w:cs="Arial"/>
-          <w:color w:val="000000"/>
-          <w:szCs w:val="24"/>
-          <w:lang w:val="en" w:eastAsia="en-GB"/>
-        </w:rPr>
-        <w:t>n cases of rent arrears, insert the amount of arrears outstanding and the period over which it has built up.</w:t>
-      </w:r>
-      <w:r>
-        <w:rPr>
-          <w:rFonts w:cs="Arial"/>
-          <w:color w:val="000000"/>
-          <w:szCs w:val="24"/>
-          <w:lang w:val="en" w:eastAsia="en-GB"/>
-        </w:rPr>
-        <w:t>]</w:t>
-      </w:r>
-      <w:r>
-        <w:rPr>
-          <w:rFonts w:cs="Arial"/>
-          <w:color w:val="000000"/>
-          <w:szCs w:val="24"/>
-          <w:lang w:val="en" w:eastAsia="en-GB"/>
-        </w:rPr>
-        <w:t xml:space="preserve">  </w:t>
+          <w:shd w:val="clear" w:color="auto" w:fill="F2F2F2" w:themeFill="background1" w:themeFillShade="F2"/>
+          <w:lang w:val="en" w:eastAsia="en-GB"/>
+        </w:rPr>
+      </w:pPr>
+      <w:r>
+        <w:rPr>
+          <w:rFonts w:cs="Arial"/>
+          <w:color w:val="000000"/>
+          <w:szCs w:val="24"/>
+          <w:shd w:val="clear" w:color="auto" w:fill="F2F2F2" w:themeFill="background1" w:themeFillShade="F2"/>
+          <w:lang w:val="en" w:eastAsia="en-GB"/>
+        </w:rPr>
+        <w:fldChar w:fldCharType="begin"/>
+      </w:r>
+      <w:r>
+        <w:rPr>
+          <w:rFonts w:cs="Arial"/>
+          <w:color w:val="000000"/>
+          <w:szCs w:val="24"/>
+          <w:shd w:val="clear" w:color="auto" w:fill="F2F2F2" w:themeFill="background1" w:themeFillShade="F2"/>
+          <w:lang w:val="en" w:eastAsia="en-GB"/>
+        </w:rPr>
+        <w:instrText xml:space="preserve"> MERGEFIELD reasonDetails \* MERGEFORMAT </w:instrText>
+      </w:r>
+      <w:r>
+        <w:rPr>
+          <w:rFonts w:cs="Arial"/>
+          <w:color w:val="000000"/>
+          <w:szCs w:val="24"/>
+          <w:shd w:val="clear" w:color="auto" w:fill="F2F2F2" w:themeFill="background1" w:themeFillShade="F2"/>
+          <w:lang w:val="en" w:eastAsia="en-GB"/>
+        </w:rPr>
+        <w:fldChar w:fldCharType="separate"/>
+      </w:r>
+      <w:r>
+        <w:rPr>
+          <w:rFonts w:cs="Arial"/>
+          <w:noProof/>
+          <w:color w:val="000000"/>
+          <w:szCs w:val="24"/>
+          <w:shd w:val="clear" w:color="auto" w:fill="F2F2F2" w:themeFill="background1" w:themeFillShade="F2"/>
+          <w:lang w:val="en" w:eastAsia="en-GB"/>
+        </w:rPr>
+        <w:t>«reasonDetails»</w:t>
+      </w:r>
+      <w:r>
+        <w:rPr>
+          <w:rFonts w:cs="Arial"/>
+          <w:color w:val="000000"/>
+          <w:szCs w:val="24"/>
+          <w:shd w:val="clear" w:color="auto" w:fill="F2F2F2" w:themeFill="background1" w:themeFillShade="F2"/>
+          <w:lang w:val="en" w:eastAsia="en-GB"/>
+        </w:rPr>
+        <w:fldChar w:fldCharType="end"/>
       </w:r>
     </w:p>
     <w:p>
@@ -4931,61 +4737,9 @@
           <w:rFonts w:cs="Arial"/>
           <w:color w:val="000000"/>
           <w:szCs w:val="24"/>
-          <w:shd w:val="clear" w:color="auto" w:fill="F2F2F2" w:themeFill="background1" w:themeFillShade="F2"/>
-          <w:lang w:val="en" w:eastAsia="en-GB"/>
-        </w:rPr>
-      </w:pPr>
-      <w:r>
-        <w:rPr>
-          <w:rFonts w:cs="Arial"/>
-          <w:color w:val="000000"/>
-          <w:szCs w:val="24"/>
-          <w:shd w:val="clear" w:color="auto" w:fill="F2F2F2" w:themeFill="background1" w:themeFillShade="F2"/>
-          <w:lang w:val="en" w:eastAsia="en-GB"/>
-        </w:rPr>
-        <w:fldChar w:fldCharType="begin"/>
-      </w:r>
-      <w:r>
-        <w:rPr>
-          <w:rFonts w:cs="Arial"/>
-          <w:color w:val="000000"/>
-          <w:szCs w:val="24"/>
-          <w:shd w:val="clear" w:color="auto" w:fill="F2F2F2" w:themeFill="background1" w:themeFillShade="F2"/>
-          <w:lang w:val="en" w:eastAsia="en-GB"/>
-        </w:rPr>
-        <w:instrText xml:space="preserve"> MERGEFIELD reasonDetails \* MERGEFORMAT </w:instrText>
-      </w:r>
-      <w:r>
-        <w:rPr>
-          <w:rFonts w:cs="Arial"/>
-          <w:color w:val="000000"/>
-          <w:szCs w:val="24"/>
-          <w:shd w:val="clear" w:color="auto" w:fill="F2F2F2" w:themeFill="background1" w:themeFillShade="F2"/>
-          <w:lang w:val="en" w:eastAsia="en-GB"/>
-        </w:rPr>
-        <w:fldChar w:fldCharType="separate"/>
-      </w:r>
-      <w:r>
-        <w:rPr>
-          <w:rFonts w:cs="Arial"/>
-          <w:noProof/>
-          <w:color w:val="000000"/>
-          <w:szCs w:val="24"/>
-          <w:shd w:val="clear" w:color="auto" w:fill="F2F2F2" w:themeFill="background1" w:themeFillShade="F2"/>
-          <w:lang w:val="en" w:eastAsia="en-GB"/>
-        </w:rPr>
-        <w:t>«reasonDetails»</w:t>
-      </w:r>
-      <w:r>
-        <w:rPr>
-          <w:rFonts w:cs="Arial"/>
-          <w:color w:val="000000"/>
-          <w:szCs w:val="24"/>
-          <w:shd w:val="clear" w:color="auto" w:fill="F2F2F2" w:themeFill="background1" w:themeFillShade="F2"/>
-          <w:lang w:val="en" w:eastAsia="en-GB"/>
-        </w:rPr>
-        <w:fldChar w:fldCharType="end"/>
-      </w:r>
+          <w:lang w:val="en" w:eastAsia="en-GB"/>
+        </w:rPr>
+      </w:pPr>
     </w:p>
     <w:p>
       <w:pPr>
@@ -5015,25 +4769,53 @@
           <w:szCs w:val="24"/>
           <w:lang w:val="en" w:eastAsia="en-GB"/>
         </w:rPr>
-        <w:t>[</w:t>
-      </w:r>
-      <w:r>
-        <w:rPr>
-          <w:rFonts w:cs="Arial"/>
-          <w:color w:val="000000"/>
-          <w:szCs w:val="24"/>
-          <w:lang w:val="en" w:eastAsia="en-GB"/>
-        </w:rPr>
-        <w:t>state particulars of how you believe the ground(s) have arisen – continue on addition</w:t>
-      </w:r>
-      <w:r>
-        <w:rPr>
-          <w:rFonts w:cs="Arial"/>
-          <w:color w:val="000000"/>
-          <w:szCs w:val="24"/>
-          <w:lang w:val="en" w:eastAsia="en-GB"/>
-        </w:rPr>
-        <w:t>al sheets of paper if required]</w:t>
+        <w:fldChar w:fldCharType="begin"/>
+      </w:r>
+      <w:r>
+        <w:rPr>
+          <w:rFonts w:cs="Arial"/>
+          <w:color w:val="000000"/>
+          <w:szCs w:val="24"/>
+          <w:lang w:val="en" w:eastAsia="en-GB"/>
+        </w:rPr>
+        <w:instrText xml:space="preserve"> MERGEFIELD iOrWe \* MERGEFORMAT </w:instrText>
+      </w:r>
+      <w:r>
+        <w:rPr>
+          <w:rFonts w:cs="Arial"/>
+          <w:color w:val="000000"/>
+          <w:szCs w:val="24"/>
+          <w:lang w:val="en" w:eastAsia="en-GB"/>
+        </w:rPr>
+        <w:fldChar w:fldCharType="separate"/>
+      </w:r>
+      <w:r>
+        <w:rPr>
+          <w:rFonts w:cs="Arial"/>
+          <w:noProof/>
+          <w:color w:val="000000"/>
+          <w:szCs w:val="24"/>
+          <w:lang w:val="en" w:eastAsia="en-GB"/>
+        </w:rPr>
+        <w:t>«iOrWe»</w:t>
+      </w:r>
+      <w:r>
+        <w:rPr>
+          <w:rFonts w:cs="Arial"/>
+          <w:color w:val="000000"/>
+          <w:szCs w:val="24"/>
+          <w:lang w:val="en" w:eastAsia="en-GB"/>
+        </w:rPr>
+        <w:fldChar w:fldCharType="end"/>
+      </w:r>
+      <w:r>
+        <w:rPr>
+          <w:rFonts w:cs="Arial"/>
+          <w:color w:val="000000"/>
+          <w:szCs w:val="24"/>
+          <w:lang w:val="en" w:eastAsia="en-GB"/>
+        </w:rPr>
+        <w:t xml:space="preserve"> attach the following evidence to support the eviction action:</w:t>
       </w:r>
     </w:p>
     <w:p>
@@ -5053,211 +4835,6 @@
         <w:rPr>
           <w:rFonts w:cs="Arial"/>
           <w:color w:val="000000"/>
-          <w:sz w:val="22"/>
-          <w:szCs w:val="22"/>
-          <w:lang w:val="en" w:eastAsia="en-GB"/>
-        </w:rPr>
-      </w:pPr>
-    </w:p>
-    <w:p>
-      <w:pPr>
-        <w:shd w:val="clear" w:color="auto" w:fill="FFFFFF"/>
-        <w:tabs>
-          <w:tab w:val="clear" w:pos="720"/>
-          <w:tab w:val="clear" w:pos="1440"/>
-          <w:tab w:val="clear" w:pos="2160"/>
-          <w:tab w:val="clear" w:pos="2880"/>
-          <w:tab w:val="clear" w:pos="4680"/>
-          <w:tab w:val="clear" w:pos="5400"/>
-          <w:tab w:val="clear" w:pos="9000"/>
-        </w:tabs>
-        <w:spacing w:line="240" w:lineRule="auto"/>
-        <w:outlineLvl w:val="3"/>
-        <w:rPr>
-          <w:rFonts w:cs="Arial"/>
-          <w:i/>
-          <w:color w:val="000000"/>
-          <w:szCs w:val="24"/>
-          <w:lang w:val="en" w:eastAsia="en-GB"/>
-        </w:rPr>
-      </w:pPr>
-      <w:r>
-        <w:rPr>
-          <w:rFonts w:cs="Arial"/>
-          <w:i/>
-          <w:color w:val="000000"/>
-          <w:szCs w:val="24"/>
-          <w:lang w:val="en" w:eastAsia="en-GB"/>
-        </w:rPr>
-        <w:t xml:space="preserve">It is important that the </w:t>
-      </w:r>
-      <w:r>
-        <w:rPr>
-          <w:rFonts w:cs="Arial"/>
-          <w:i/>
-          <w:color w:val="000000"/>
-          <w:szCs w:val="24"/>
-          <w:lang w:val="en" w:eastAsia="en-GB"/>
-        </w:rPr>
-        <w:t>Tenant</w:t>
-      </w:r>
-      <w:r>
-        <w:rPr>
-          <w:rFonts w:cs="Arial"/>
-          <w:i/>
-          <w:color w:val="000000"/>
-          <w:szCs w:val="24"/>
-          <w:lang w:val="en" w:eastAsia="en-GB"/>
-        </w:rPr>
-        <w:t xml:space="preserve"> fully understand</w:t>
-      </w:r>
-      <w:r>
-        <w:rPr>
-          <w:rFonts w:cs="Arial"/>
-          <w:i/>
-          <w:color w:val="000000"/>
-          <w:szCs w:val="24"/>
-          <w:lang w:val="en" w:eastAsia="en-GB"/>
-        </w:rPr>
-        <w:t>s why you are seeking to evict him or her and that the action you are taking is justified</w:t>
-      </w:r>
-      <w:r>
-        <w:rPr>
-          <w:rFonts w:cs="Arial"/>
-          <w:i/>
-          <w:color w:val="000000"/>
-          <w:szCs w:val="24"/>
-          <w:lang w:val="en" w:eastAsia="en-GB"/>
-        </w:rPr>
-        <w:t xml:space="preserve">. The provision of supporting evidence with this notice </w:t>
-      </w:r>
-      <w:r>
-        <w:rPr>
-          <w:rFonts w:cs="Arial"/>
-          <w:i/>
-          <w:color w:val="000000"/>
-          <w:szCs w:val="24"/>
-          <w:lang w:val="en" w:eastAsia="en-GB"/>
-        </w:rPr>
-        <w:t>can help do that</w:t>
-      </w:r>
-      <w:r>
-        <w:rPr>
-          <w:rFonts w:cs="Arial"/>
-          <w:i/>
-          <w:color w:val="000000"/>
-          <w:szCs w:val="24"/>
-          <w:lang w:val="en" w:eastAsia="en-GB"/>
-        </w:rPr>
-        <w:t>.</w:t>
-      </w:r>
-    </w:p>
-    <w:p>
-      <w:pPr>
-        <w:shd w:val="clear" w:color="auto" w:fill="FFFFFF"/>
-        <w:tabs>
-          <w:tab w:val="clear" w:pos="720"/>
-          <w:tab w:val="clear" w:pos="1440"/>
-          <w:tab w:val="clear" w:pos="2160"/>
-          <w:tab w:val="clear" w:pos="2880"/>
-          <w:tab w:val="clear" w:pos="4680"/>
-          <w:tab w:val="clear" w:pos="5400"/>
-          <w:tab w:val="clear" w:pos="9000"/>
-        </w:tabs>
-        <w:spacing w:line="240" w:lineRule="auto"/>
-        <w:outlineLvl w:val="3"/>
-        <w:rPr>
-          <w:rFonts w:cs="Arial"/>
-          <w:color w:val="000000"/>
-          <w:szCs w:val="24"/>
-          <w:lang w:val="en" w:eastAsia="en-GB"/>
-        </w:rPr>
-      </w:pPr>
-    </w:p>
-    <w:p>
-      <w:pPr>
-        <w:shd w:val="clear" w:color="auto" w:fill="FFFFFF"/>
-        <w:tabs>
-          <w:tab w:val="clear" w:pos="720"/>
-          <w:tab w:val="clear" w:pos="1440"/>
-          <w:tab w:val="clear" w:pos="2160"/>
-          <w:tab w:val="clear" w:pos="2880"/>
-          <w:tab w:val="clear" w:pos="4680"/>
-          <w:tab w:val="clear" w:pos="5400"/>
-          <w:tab w:val="clear" w:pos="9000"/>
-        </w:tabs>
-        <w:spacing w:line="240" w:lineRule="auto"/>
-        <w:outlineLvl w:val="3"/>
-        <w:rPr>
-          <w:rFonts w:cs="Arial"/>
-          <w:color w:val="000000"/>
-          <w:szCs w:val="24"/>
-          <w:lang w:val="en" w:eastAsia="en-GB"/>
-        </w:rPr>
-      </w:pPr>
-      <w:r>
-        <w:rPr>
-          <w:rFonts w:cs="Arial"/>
-          <w:color w:val="000000"/>
-          <w:szCs w:val="24"/>
-          <w:lang w:val="en" w:eastAsia="en-GB"/>
-        </w:rPr>
-        <w:t>[</w:t>
-      </w:r>
-      <w:r>
-        <w:rPr>
-          <w:rFonts w:cs="Arial"/>
-          <w:color w:val="000000"/>
-          <w:szCs w:val="24"/>
-          <w:lang w:val="en" w:eastAsia="en-GB"/>
-        </w:rPr>
-        <w:t>I</w:t>
-      </w:r>
-      <w:r>
-        <w:rPr>
-          <w:rFonts w:cs="Arial"/>
-          <w:color w:val="000000"/>
-          <w:szCs w:val="24"/>
-          <w:lang w:val="en" w:eastAsia="en-GB"/>
-        </w:rPr>
-        <w:t>/We</w:t>
-      </w:r>
-      <w:r>
-        <w:rPr>
-          <w:rFonts w:cs="Arial"/>
-          <w:color w:val="000000"/>
-          <w:szCs w:val="24"/>
-          <w:lang w:val="en" w:eastAsia="en-GB"/>
-        </w:rPr>
-        <w:t>*]</w:t>
-      </w:r>
-      <w:r>
-        <w:rPr>
-          <w:rFonts w:cs="Arial"/>
-          <w:color w:val="000000"/>
-          <w:szCs w:val="24"/>
-          <w:lang w:val="en" w:eastAsia="en-GB"/>
-        </w:rPr>
-        <w:t xml:space="preserve"> attach the following evidence to support the eviction action:</w:t>
-      </w:r>
-    </w:p>
-    <w:p>
-      <w:pPr>
-        <w:shd w:val="clear" w:color="auto" w:fill="FFFFFF"/>
-        <w:tabs>
-          <w:tab w:val="clear" w:pos="720"/>
-          <w:tab w:val="clear" w:pos="1440"/>
-          <w:tab w:val="clear" w:pos="2160"/>
-          <w:tab w:val="clear" w:pos="2880"/>
-          <w:tab w:val="clear" w:pos="4680"/>
-          <w:tab w:val="clear" w:pos="5400"/>
-          <w:tab w:val="clear" w:pos="9000"/>
-        </w:tabs>
-        <w:spacing w:line="240" w:lineRule="auto"/>
-        <w:outlineLvl w:val="3"/>
-        <w:rPr>
-          <w:rFonts w:cs="Arial"/>
-          <w:color w:val="000000"/>
           <w:szCs w:val="24"/>
           <w:shd w:val="clear" w:color="auto" w:fill="F2F2F2" w:themeFill="background1" w:themeFillShade="F2"/>
           <w:lang w:val="en" w:eastAsia="en-GB"/>
@@ -5314,92 +4891,6 @@
         </w:rPr>
         <w:fldChar w:fldCharType="end"/>
       </w:r>
-    </w:p>
-    <w:p>
-      <w:pPr>
-        <w:shd w:val="clear" w:color="auto" w:fill="FFFFFF"/>
-        <w:tabs>
-          <w:tab w:val="clear" w:pos="720"/>
-          <w:tab w:val="clear" w:pos="1440"/>
-          <w:tab w:val="clear" w:pos="2160"/>
-          <w:tab w:val="clear" w:pos="2880"/>
-          <w:tab w:val="clear" w:pos="4680"/>
-          <w:tab w:val="clear" w:pos="5400"/>
-          <w:tab w:val="clear" w:pos="9000"/>
-        </w:tabs>
-        <w:spacing w:line="240" w:lineRule="auto"/>
-        <w:outlineLvl w:val="3"/>
-        <w:rPr>
-          <w:rFonts w:cs="Arial"/>
-          <w:color w:val="000000"/>
-          <w:szCs w:val="24"/>
-          <w:lang w:val="en" w:eastAsia="en-GB"/>
-        </w:rPr>
-      </w:pPr>
-      <w:r>
-        <w:rPr>
-          <w:rFonts w:cs="Arial"/>
-          <w:b/>
-          <w:i/>
-          <w:color w:val="000000"/>
-          <w:szCs w:val="24"/>
-          <w:lang w:val="en" w:eastAsia="en-GB"/>
-        </w:rPr>
-        <w:t>*</w:t>
-      </w:r>
-      <w:r>
-        <w:rPr>
-          <w:rFonts w:cs="Arial"/>
-          <w:i/>
-          <w:color w:val="000000"/>
-          <w:szCs w:val="24"/>
-          <w:lang w:val="en" w:eastAsia="en-GB"/>
-        </w:rPr>
-        <w:t xml:space="preserve"> delete</w:t>
-      </w:r>
-      <w:r>
-        <w:rPr>
-          <w:rFonts w:cs="Arial"/>
-          <w:i/>
-          <w:color w:val="000000"/>
-          <w:szCs w:val="24"/>
-          <w:lang w:val="en" w:eastAsia="en-GB"/>
-        </w:rPr>
-        <w:t xml:space="preserve"> </w:t>
-      </w:r>
-      <w:r>
-        <w:rPr>
-          <w:rFonts w:cs="Arial"/>
-          <w:i/>
-          <w:color w:val="000000"/>
-          <w:szCs w:val="24"/>
-          <w:lang w:val="en" w:eastAsia="en-GB"/>
-        </w:rPr>
-        <w:t>as appropriate</w:t>
-      </w:r>
-    </w:p>
-    <w:p>
-      <w:pPr>
-        <w:shd w:val="clear" w:color="auto" w:fill="FFFFFF"/>
-        <w:tabs>
-          <w:tab w:val="clear" w:pos="720"/>
-          <w:tab w:val="clear" w:pos="1440"/>
-          <w:tab w:val="clear" w:pos="2160"/>
-          <w:tab w:val="clear" w:pos="2880"/>
-          <w:tab w:val="clear" w:pos="4680"/>
-          <w:tab w:val="clear" w:pos="5400"/>
-          <w:tab w:val="clear" w:pos="9000"/>
-        </w:tabs>
-        <w:spacing w:line="240" w:lineRule="auto"/>
-        <w:outlineLvl w:val="3"/>
-        <w:rPr>
-          <w:rFonts w:cs="Arial"/>
-          <w:color w:val="000000"/>
-          <w:sz w:val="22"/>
-          <w:szCs w:val="22"/>
-          <w:lang w:val="en" w:eastAsia="en-GB"/>
-        </w:rPr>
-      </w:pPr>
     </w:p>
     <w:p>
       <w:pPr>
@@ -9606,14 +9097,12 @@
         </w:rPr>
         <w:t xml:space="preserve">on the </w:t>
       </w:r>
-      <w:proofErr w:type="gramStart"/>
       <w:r>
         <w:rPr>
           <w:sz w:val="22"/>
         </w:rPr>
         <w:t>day</w:t>
       </w:r>
-      <w:proofErr w:type="gramEnd"/>
       <w:r>
         <w:rPr>
           <w:sz w:val="22"/>
@@ -11724,7 +11213,7 @@
         </w:rPr>
         <w:t xml:space="preserve"> apply to the Tribunal, is available on the Tribunal’s </w:t>
       </w:r>
-      <w:hyperlink r:id="rId13" w:history="1">
+      <w:hyperlink r:id="rId14" w:history="1">
         <w:r>
           <w:rPr>
             <w:rStyle w:val="Hyperlink"/>
@@ -13519,7 +13008,6 @@
         </w:rPr>
         <w:t xml:space="preserve">As </w:t>
       </w:r>
-      <w:proofErr w:type="gramStart"/>
       <w:r>
         <w:rPr>
           <w:rFonts w:cs="Arial"/>
@@ -13529,7 +13017,6 @@
         </w:rPr>
         <w:t>Landlord</w:t>
       </w:r>
-      <w:proofErr w:type="gramEnd"/>
       <w:r>
         <w:rPr>
           <w:rFonts w:cs="Arial"/>
@@ -15458,29 +14945,7 @@
           <w:szCs w:val="22"/>
           <w:lang w:val="en" w:eastAsia="en-GB"/>
         </w:rPr>
-        <w:t xml:space="preserve">the Scottish Association of Landlords (a membership </w:t>
-      </w:r>
-      <w:proofErr w:type="spellStart"/>
-      <w:r>
-        <w:rPr>
-          <w:rFonts w:eastAsia="Arial" w:cs="Arial"/>
-          <w:color w:val="000000" w:themeColor="text1"/>
-          <w:sz w:val="22"/>
-          <w:szCs w:val="22"/>
-          <w:lang w:val="en" w:eastAsia="en-GB"/>
-        </w:rPr>
-        <w:t>organisation</w:t>
-      </w:r>
-      <w:proofErr w:type="spellEnd"/>
-      <w:r>
-        <w:rPr>
-          <w:rFonts w:eastAsia="Arial" w:cs="Arial"/>
-          <w:color w:val="000000" w:themeColor="text1"/>
-          <w:sz w:val="22"/>
-          <w:szCs w:val="22"/>
-          <w:lang w:val="en" w:eastAsia="en-GB"/>
-        </w:rPr>
-        <w:t>)</w:t>
+        <w:t>the Scottish Association of Landlords (a membership organisation)</w:t>
       </w:r>
       <w:r>
         <w:rPr>
@@ -15522,8 +14987,8 @@
       </w:pPr>
     </w:p>
     <w:sectPr>
-      <w:headerReference w:type="default" r:id="rId14"/>
-      <w:footerReference w:type="default" r:id="rId15"/>
+      <w:headerReference w:type="default" r:id="rId15"/>
+      <w:footerReference w:type="default" r:id="rId16"/>
       <w:pgSz w:w="11906" w:h="16838" w:code="9"/>
       <w:pgMar w:top="1440" w:right="1440" w:bottom="1134" w:left="1440" w:header="720" w:footer="720" w:gutter="0"/>
       <w:cols w:space="708"/>
@@ -15534,7 +14999,7 @@
 </file>
 
 <file path=word/comments.xml><?xml version="1.0" encoding="utf-8"?>
-<w:comments xmlns:wpc="http://schemas.microsoft.com/office/word/2010/wordprocessingCanvas" xmlns:mo="http://schemas.microsoft.com/office/mac/office/2008/main" xmlns:mc="http://schemas.openxmlformats.org/markup-compatibility/2006" xmlns:mv="urn:schemas-microsoft-com:mac:vml" xmlns:o="urn:schemas-microsoft-com:office:office" xmlns:r="http://schemas.openxmlformats.org/officeDocument/2006/relationships" xmlns:m="http://schemas.openxmlformats.org/officeDocument/2006/math" xmlns:v="urn:schemas-microsoft-com:vml" xmlns:wp14="http://schemas.microsoft.com/office/word/2010/wordprocessingDrawing" xmlns:wp="http://schemas.openxmlformats.org/drawingml/2006/wordprocessingDrawing" xmlns:w10="urn:schemas-microsoft-com:office:word" xmlns:w="http://schemas.openxmlformats.org/wordprocessingml/2006/main" xmlns:w14="http://schemas.microsoft.com/office/word/2010/wordml" xmlns:w15="http://schemas.microsoft.com/office/word/2012/wordml" xmlns:wpg="http://schemas.microsoft.com/office/word/2010/wordprocessingGroup" xmlns:wpi="http://schemas.microsoft.com/office/word/2010/wordprocessingInk" xmlns:wne="http://schemas.microsoft.com/office/word/2006/wordml" xmlns:wps="http://schemas.microsoft.com/office/word/2010/wordprocessingShape" mc:Ignorable="w14 w15 wp14">
+<w:comments xmlns:wpc="http://schemas.microsoft.com/office/word/2010/wordprocessingCanvas" xmlns:cx="http://schemas.microsoft.com/office/drawing/2014/chartex" xmlns:cx1="http://schemas.microsoft.com/office/drawing/2015/9/8/chartex" xmlns:cx2="http://schemas.microsoft.com/office/drawing/2015/10/21/chartex" xmlns:cx3="http://schemas.microsoft.com/office/drawing/2016/5/9/chartex" xmlns:cx4="http://schemas.microsoft.com/office/drawing/2016/5/10/chartex" xmlns:cx5="http://schemas.microsoft.com/office/drawing/2016/5/11/chartex" xmlns:cx6="http://schemas.microsoft.com/office/drawing/2016/5/12/chartex" xmlns:cx7="http://schemas.microsoft.com/office/drawing/2016/5/13/chartex" xmlns:cx8="http://schemas.microsoft.com/office/drawing/2016/5/14/chartex" xmlns:mc="http://schemas.openxmlformats.org/markup-compatibility/2006" xmlns:aink="http://schemas.microsoft.com/office/drawing/2016/ink" xmlns:am3d="http://schemas.microsoft.com/office/drawing/2017/model3d" xmlns:o="urn:schemas-microsoft-com:office:office" xmlns:r="http://schemas.openxmlformats.org/officeDocument/2006/relationships" xmlns:m="http://schemas.openxmlformats.org/officeDocument/2006/math" xmlns:v="urn:schemas-microsoft-com:vml" xmlns:wp14="http://schemas.microsoft.com/office/word/2010/wordprocessingDrawing" xmlns:wp="http://schemas.openxmlformats.org/drawingml/2006/wordprocessingDrawing" xmlns:w10="urn:schemas-microsoft-com:office:word" xmlns:w="http://schemas.openxmlformats.org/wordprocessingml/2006/main" xmlns:w14="http://schemas.microsoft.com/office/word/2010/wordml" xmlns:w15="http://schemas.microsoft.com/office/word/2012/wordml" xmlns:w16cid="http://schemas.microsoft.com/office/word/2016/wordml/cid" xmlns:w16se="http://schemas.microsoft.com/office/word/2015/wordml/symex" xmlns:wpg="http://schemas.microsoft.com/office/word/2010/wordprocessingGroup" xmlns:wpi="http://schemas.microsoft.com/office/word/2010/wordprocessingInk" xmlns:wne="http://schemas.microsoft.com/office/word/2006/wordml" xmlns:wps="http://schemas.microsoft.com/office/word/2010/wordprocessingShape" mc:Ignorable="w14 w15 w16se w16cid wp14">
   <w:comment w:id="2" w:author="208204" w:date="2017-04-20T10:18:00Z" w:initials="SG">
     <w:p>
       <w:pPr>
@@ -15609,7 +15074,7 @@
 </file>
 
 <file path=word/commentsExtended.xml><?xml version="1.0" encoding="utf-8"?>
-<w15:commentsEx xmlns:wpc="http://schemas.microsoft.com/office/word/2010/wordprocessingCanvas" xmlns:mo="http://schemas.microsoft.com/office/mac/office/2008/main" xmlns:mc="http://schemas.openxmlformats.org/markup-compatibility/2006" xmlns:mv="urn:schemas-microsoft-com:mac:vml" xmlns:o="urn:schemas-microsoft-com:office:office" xmlns:r="http://schemas.openxmlformats.org/officeDocument/2006/relationships" xmlns:m="http://schemas.openxmlformats.org/officeDocument/2006/math" xmlns:v="urn:schemas-microsoft-com:vml" xmlns:wp14="http://schemas.microsoft.com/office/word/2010/wordprocessingDrawing" xmlns:wp="http://schemas.openxmlformats.org/drawingml/2006/wordprocessingDrawing" xmlns:w10="urn:schemas-microsoft-com:office:word" xmlns:w="http://schemas.openxmlformats.org/wordprocessingml/2006/main" xmlns:w14="http://schemas.microsoft.com/office/word/2010/wordml" xmlns:w15="http://schemas.microsoft.com/office/word/2012/wordml" xmlns:wpg="http://schemas.microsoft.com/office/word/2010/wordprocessingGroup" xmlns:wpi="http://schemas.microsoft.com/office/word/2010/wordprocessingInk" xmlns:wne="http://schemas.microsoft.com/office/word/2006/wordml" xmlns:wps="http://schemas.microsoft.com/office/word/2010/wordprocessingShape" mc:Ignorable="w14 w15 wp14">
+<w15:commentsEx xmlns:wpc="http://schemas.microsoft.com/office/word/2010/wordprocessingCanvas" xmlns:cx="http://schemas.microsoft.com/office/drawing/2014/chartex" xmlns:cx1="http://schemas.microsoft.com/office/drawing/2015/9/8/chartex" xmlns:cx2="http://schemas.microsoft.com/office/drawing/2015/10/21/chartex" xmlns:cx3="http://schemas.microsoft.com/office/drawing/2016/5/9/chartex" xmlns:cx4="http://schemas.microsoft.com/office/drawing/2016/5/10/chartex" xmlns:cx5="http://schemas.microsoft.com/office/drawing/2016/5/11/chartex" xmlns:cx6="http://schemas.microsoft.com/office/drawing/2016/5/12/chartex" xmlns:cx7="http://schemas.microsoft.com/office/drawing/2016/5/13/chartex" xmlns:cx8="http://schemas.microsoft.com/office/drawing/2016/5/14/chartex" xmlns:mc="http://schemas.openxmlformats.org/markup-compatibility/2006" xmlns:aink="http://schemas.microsoft.com/office/drawing/2016/ink" xmlns:am3d="http://schemas.microsoft.com/office/drawing/2017/model3d" xmlns:o="urn:schemas-microsoft-com:office:office" xmlns:r="http://schemas.openxmlformats.org/officeDocument/2006/relationships" xmlns:m="http://schemas.openxmlformats.org/officeDocument/2006/math" xmlns:v="urn:schemas-microsoft-com:vml" xmlns:wp14="http://schemas.microsoft.com/office/word/2010/wordprocessingDrawing" xmlns:wp="http://schemas.openxmlformats.org/drawingml/2006/wordprocessingDrawing" xmlns:w10="urn:schemas-microsoft-com:office:word" xmlns:w="http://schemas.openxmlformats.org/wordprocessingml/2006/main" xmlns:w14="http://schemas.microsoft.com/office/word/2010/wordml" xmlns:w15="http://schemas.microsoft.com/office/word/2012/wordml" xmlns:w16cid="http://schemas.microsoft.com/office/word/2016/wordml/cid" xmlns:w16se="http://schemas.microsoft.com/office/word/2015/wordml/symex" xmlns:wpg="http://schemas.microsoft.com/office/word/2010/wordprocessingGroup" xmlns:wpi="http://schemas.microsoft.com/office/word/2010/wordprocessingInk" xmlns:wne="http://schemas.microsoft.com/office/word/2006/wordml" xmlns:wps="http://schemas.microsoft.com/office/word/2010/wordprocessingShape" mc:Ignorable="w14 w15 w16se w16cid wp14">
   <w15:commentEx w15:paraId="2003C5D2" w15:done="0"/>
   <w15:commentEx w15:paraId="4577B9B5" w15:done="0"/>
   <w15:commentEx w15:paraId="46323DB4" w15:done="0"/>
@@ -15617,8 +15082,15 @@
 </w15:commentsEx>
 </file>
 
+<file path=word/commentsIds.xml><?xml version="1.0" encoding="utf-8"?>
+<w16cid:commentsIds xmlns:wpc="http://schemas.microsoft.com/office/word/2010/wordprocessingCanvas" xmlns:cx="http://schemas.microsoft.com/office/drawing/2014/chartex" xmlns:cx1="http://schemas.microsoft.com/office/drawing/2015/9/8/chartex" xmlns:cx2="http://schemas.microsoft.com/office/drawing/2015/10/21/chartex" xmlns:cx3="http://schemas.microsoft.com/office/drawing/2016/5/9/chartex" xmlns:cx4="http://schemas.microsoft.com/office/drawing/2016/5/10/chartex" xmlns:cx5="http://schemas.microsoft.com/office/drawing/2016/5/11/chartex" xmlns:cx6="http://schemas.microsoft.com/office/drawing/2016/5/12/chartex" xmlns:cx7="http://schemas.microsoft.com/office/drawing/2016/5/13/chartex" xmlns:cx8="http://schemas.microsoft.com/office/drawing/2016/5/14/chartex" xmlns:mc="http://schemas.openxmlformats.org/markup-compatibility/2006" xmlns:aink="http://schemas.microsoft.com/office/drawing/2016/ink" xmlns:am3d="http://schemas.microsoft.com/office/drawing/2017/model3d" xmlns:o="urn:schemas-microsoft-com:office:office" xmlns:r="http://schemas.openxmlformats.org/officeDocument/2006/relationships" xmlns:m="http://schemas.openxmlformats.org/officeDocument/2006/math" xmlns:v="urn:schemas-microsoft-com:vml" xmlns:wp14="http://schemas.microsoft.com/office/word/2010/wordprocessingDrawing" xmlns:wp="http://schemas.openxmlformats.org/drawingml/2006/wordprocessingDrawing" xmlns:w10="urn:schemas-microsoft-com:office:word" xmlns:w="http://schemas.openxmlformats.org/wordprocessingml/2006/main" xmlns:w14="http://schemas.microsoft.com/office/word/2010/wordml" xmlns:w15="http://schemas.microsoft.com/office/word/2012/wordml" xmlns:w16cid="http://schemas.microsoft.com/office/word/2016/wordml/cid" xmlns:w16se="http://schemas.microsoft.com/office/word/2015/wordml/symex" xmlns:wpg="http://schemas.microsoft.com/office/word/2010/wordprocessingGroup" xmlns:wpi="http://schemas.microsoft.com/office/word/2010/wordprocessingInk" xmlns:wne="http://schemas.microsoft.com/office/word/2006/wordml" xmlns:wps="http://schemas.microsoft.com/office/word/2010/wordprocessingShape" mc:Ignorable="w14 w15 w16se w16cid wp14">
+  <w16cid:commentId w16cid:paraId="2003C5D2" w16cid:durableId="1E1575AA"/>
+  <w16cid:commentId w16cid:paraId="744B63FD" w16cid:durableId="1E1575AB"/>
+</w16cid:commentsIds>
+</file>
+
 <file path=word/endnotes.xml><?xml version="1.0" encoding="utf-8"?>
-<w:endnotes xmlns:wpc="http://schemas.microsoft.com/office/word/2010/wordprocessingCanvas" xmlns:mo="http://schemas.microsoft.com/office/mac/office/2008/main" xmlns:mc="http://schemas.openxmlformats.org/markup-compatibility/2006" xmlns:mv="urn:schemas-microsoft-com:mac:vml" xmlns:o="urn:schemas-microsoft-com:office:office" xmlns:r="http://schemas.openxmlformats.org/officeDocument/2006/relationships" xmlns:m="http://schemas.openxmlformats.org/officeDocument/2006/math" xmlns:v="urn:schemas-microsoft-com:vml" xmlns:wp14="http://schemas.microsoft.com/office/word/2010/wordprocessingDrawing" xmlns:wp="http://schemas.openxmlformats.org/drawingml/2006/wordprocessingDrawing" xmlns:w10="urn:schemas-microsoft-com:office:word" xmlns:w="http://schemas.openxmlformats.org/wordprocessingml/2006/main" xmlns:w14="http://schemas.microsoft.com/office/word/2010/wordml" xmlns:w15="http://schemas.microsoft.com/office/word/2012/wordml" xmlns:wpg="http://schemas.microsoft.com/office/word/2010/wordprocessingGroup" xmlns:wpi="http://schemas.microsoft.com/office/word/2010/wordprocessingInk" xmlns:wne="http://schemas.microsoft.com/office/word/2006/wordml" xmlns:wps="http://schemas.microsoft.com/office/word/2010/wordprocessingShape" mc:Ignorable="w14 w15 wp14">
+<w:endnotes xmlns:wpc="http://schemas.microsoft.com/office/word/2010/wordprocessingCanvas" xmlns:cx="http://schemas.microsoft.com/office/drawing/2014/chartex" xmlns:cx1="http://schemas.microsoft.com/office/drawing/2015/9/8/chartex" xmlns:cx2="http://schemas.microsoft.com/office/drawing/2015/10/21/chartex" xmlns:cx3="http://schemas.microsoft.com/office/drawing/2016/5/9/chartex" xmlns:cx4="http://schemas.microsoft.com/office/drawing/2016/5/10/chartex" xmlns:cx5="http://schemas.microsoft.com/office/drawing/2016/5/11/chartex" xmlns:cx6="http://schemas.microsoft.com/office/drawing/2016/5/12/chartex" xmlns:cx7="http://schemas.microsoft.com/office/drawing/2016/5/13/chartex" xmlns:cx8="http://schemas.microsoft.com/office/drawing/2016/5/14/chartex" xmlns:mc="http://schemas.openxmlformats.org/markup-compatibility/2006" xmlns:aink="http://schemas.microsoft.com/office/drawing/2016/ink" xmlns:am3d="http://schemas.microsoft.com/office/drawing/2017/model3d" xmlns:o="urn:schemas-microsoft-com:office:office" xmlns:r="http://schemas.openxmlformats.org/officeDocument/2006/relationships" xmlns:m="http://schemas.openxmlformats.org/officeDocument/2006/math" xmlns:v="urn:schemas-microsoft-com:vml" xmlns:wp14="http://schemas.microsoft.com/office/word/2010/wordprocessingDrawing" xmlns:wp="http://schemas.openxmlformats.org/drawingml/2006/wordprocessingDrawing" xmlns:w10="urn:schemas-microsoft-com:office:word" xmlns:w="http://schemas.openxmlformats.org/wordprocessingml/2006/main" xmlns:w14="http://schemas.microsoft.com/office/word/2010/wordml" xmlns:w15="http://schemas.microsoft.com/office/word/2012/wordml" xmlns:w16cid="http://schemas.microsoft.com/office/word/2016/wordml/cid" xmlns:w16se="http://schemas.microsoft.com/office/word/2015/wordml/symex" xmlns:wpg="http://schemas.microsoft.com/office/word/2010/wordprocessingGroup" xmlns:wpi="http://schemas.microsoft.com/office/word/2010/wordprocessingInk" xmlns:wne="http://schemas.microsoft.com/office/word/2006/wordml" xmlns:wps="http://schemas.microsoft.com/office/word/2010/wordprocessingShape" mc:Ignorable="w14 w15 w16se w16cid wp14">
   <w:endnote w:type="separator" w:id="-1">
     <w:p>
       <w:pPr>
@@ -15643,7 +15115,7 @@
 </file>
 
 <file path=word/footer1.xml><?xml version="1.0" encoding="utf-8"?>
-<w:ftr xmlns:wpc="http://schemas.microsoft.com/office/word/2010/wordprocessingCanvas" xmlns:mo="http://schemas.microsoft.com/office/mac/office/2008/main" xmlns:mc="http://schemas.openxmlformats.org/markup-compatibility/2006" xmlns:mv="urn:schemas-microsoft-com:mac:vml" xmlns:o="urn:schemas-microsoft-com:office:office" xmlns:r="http://schemas.openxmlformats.org/officeDocument/2006/relationships" xmlns:m="http://schemas.openxmlformats.org/officeDocument/2006/math" xmlns:v="urn:schemas-microsoft-com:vml" xmlns:wp14="http://schemas.microsoft.com/office/word/2010/wordprocessingDrawing" xmlns:wp="http://schemas.openxmlformats.org/drawingml/2006/wordprocessingDrawing" xmlns:w10="urn:schemas-microsoft-com:office:word" xmlns:w="http://schemas.openxmlformats.org/wordprocessingml/2006/main" xmlns:w14="http://schemas.microsoft.com/office/word/2010/wordml" xmlns:w15="http://schemas.microsoft.com/office/word/2012/wordml" xmlns:wpg="http://schemas.microsoft.com/office/word/2010/wordprocessingGroup" xmlns:wpi="http://schemas.microsoft.com/office/word/2010/wordprocessingInk" xmlns:wne="http://schemas.microsoft.com/office/word/2006/wordml" xmlns:wps="http://schemas.microsoft.com/office/word/2010/wordprocessingShape" mc:Ignorable="w14 w15 wp14">
+<w:ftr xmlns:wpc="http://schemas.microsoft.com/office/word/2010/wordprocessingCanvas" xmlns:cx="http://schemas.microsoft.com/office/drawing/2014/chartex" xmlns:cx1="http://schemas.microsoft.com/office/drawing/2015/9/8/chartex" xmlns:cx2="http://schemas.microsoft.com/office/drawing/2015/10/21/chartex" xmlns:cx3="http://schemas.microsoft.com/office/drawing/2016/5/9/chartex" xmlns:cx4="http://schemas.microsoft.com/office/drawing/2016/5/10/chartex" xmlns:cx5="http://schemas.microsoft.com/office/drawing/2016/5/11/chartex" xmlns:cx6="http://schemas.microsoft.com/office/drawing/2016/5/12/chartex" xmlns:cx7="http://schemas.microsoft.com/office/drawing/2016/5/13/chartex" xmlns:cx8="http://schemas.microsoft.com/office/drawing/2016/5/14/chartex" xmlns:mc="http://schemas.openxmlformats.org/markup-compatibility/2006" xmlns:aink="http://schemas.microsoft.com/office/drawing/2016/ink" xmlns:am3d="http://schemas.microsoft.com/office/drawing/2017/model3d" xmlns:o="urn:schemas-microsoft-com:office:office" xmlns:r="http://schemas.openxmlformats.org/officeDocument/2006/relationships" xmlns:m="http://schemas.openxmlformats.org/officeDocument/2006/math" xmlns:v="urn:schemas-microsoft-com:vml" xmlns:wp14="http://schemas.microsoft.com/office/word/2010/wordprocessingDrawing" xmlns:wp="http://schemas.openxmlformats.org/drawingml/2006/wordprocessingDrawing" xmlns:w10="urn:schemas-microsoft-com:office:word" xmlns:w="http://schemas.openxmlformats.org/wordprocessingml/2006/main" xmlns:w14="http://schemas.microsoft.com/office/word/2010/wordml" xmlns:w15="http://schemas.microsoft.com/office/word/2012/wordml" xmlns:w16cid="http://schemas.microsoft.com/office/word/2016/wordml/cid" xmlns:w16se="http://schemas.microsoft.com/office/word/2015/wordml/symex" xmlns:wpg="http://schemas.microsoft.com/office/word/2010/wordprocessingGroup" xmlns:wpi="http://schemas.microsoft.com/office/word/2010/wordprocessingInk" xmlns:wne="http://schemas.microsoft.com/office/word/2006/wordml" xmlns:wps="http://schemas.microsoft.com/office/word/2010/wordprocessingShape" mc:Ignorable="w14 w15 w16se w16cid wp14">
   <w:sdt>
     <w:sdtPr>
       <w:id w:val="819470175"/>
@@ -15706,7 +15178,7 @@
 </file>
 
 <file path=word/footnotes.xml><?xml version="1.0" encoding="utf-8"?>
-<w:footnotes xmlns:wpc="http://schemas.microsoft.com/office/word/2010/wordprocessingCanvas" xmlns:mo="http://schemas.microsoft.com/office/mac/office/2008/main" xmlns:mc="http://schemas.openxmlformats.org/markup-compatibility/2006" xmlns:mv="urn:schemas-microsoft-com:mac:vml" xmlns:o="urn:schemas-microsoft-com:office:office" xmlns:r="http://schemas.openxmlformats.org/officeDocument/2006/relationships" xmlns:m="http://schemas.openxmlformats.org/officeDocument/2006/math" xmlns:v="urn:schemas-microsoft-com:vml" xmlns:wp14="http://schemas.microsoft.com/office/word/2010/wordprocessingDrawing" xmlns:wp="http://schemas.openxmlformats.org/drawingml/2006/wordprocessingDrawing" xmlns:w10="urn:schemas-microsoft-com:office:word" xmlns:w="http://schemas.openxmlformats.org/wordprocessingml/2006/main" xmlns:w14="http://schemas.microsoft.com/office/word/2010/wordml" xmlns:w15="http://schemas.microsoft.com/office/word/2012/wordml" xmlns:wpg="http://schemas.microsoft.com/office/word/2010/wordprocessingGroup" xmlns:wpi="http://schemas.microsoft.com/office/word/2010/wordprocessingInk" xmlns:wne="http://schemas.microsoft.com/office/word/2006/wordml" xmlns:wps="http://schemas.microsoft.com/office/word/2010/wordprocessingShape" mc:Ignorable="w14 w15 wp14">
+<w:footnotes xmlns:wpc="http://schemas.microsoft.com/office/word/2010/wordprocessingCanvas" xmlns:cx="http://schemas.microsoft.com/office/drawing/2014/chartex" xmlns:cx1="http://schemas.microsoft.com/office/drawing/2015/9/8/chartex" xmlns:cx2="http://schemas.microsoft.com/office/drawing/2015/10/21/chartex" xmlns:cx3="http://schemas.microsoft.com/office/drawing/2016/5/9/chartex" xmlns:cx4="http://schemas.microsoft.com/office/drawing/2016/5/10/chartex" xmlns:cx5="http://schemas.microsoft.com/office/drawing/2016/5/11/chartex" xmlns:cx6="http://schemas.microsoft.com/office/drawing/2016/5/12/chartex" xmlns:cx7="http://schemas.microsoft.com/office/drawing/2016/5/13/chartex" xmlns:cx8="http://schemas.microsoft.com/office/drawing/2016/5/14/chartex" xmlns:mc="http://schemas.openxmlformats.org/markup-compatibility/2006" xmlns:aink="http://schemas.microsoft.com/office/drawing/2016/ink" xmlns:am3d="http://schemas.microsoft.com/office/drawing/2017/model3d" xmlns:o="urn:schemas-microsoft-com:office:office" xmlns:r="http://schemas.openxmlformats.org/officeDocument/2006/relationships" xmlns:m="http://schemas.openxmlformats.org/officeDocument/2006/math" xmlns:v="urn:schemas-microsoft-com:vml" xmlns:wp14="http://schemas.microsoft.com/office/word/2010/wordprocessingDrawing" xmlns:wp="http://schemas.openxmlformats.org/drawingml/2006/wordprocessingDrawing" xmlns:w10="urn:schemas-microsoft-com:office:word" xmlns:w="http://schemas.openxmlformats.org/wordprocessingml/2006/main" xmlns:w14="http://schemas.microsoft.com/office/word/2010/wordml" xmlns:w15="http://schemas.microsoft.com/office/word/2012/wordml" xmlns:w16cid="http://schemas.microsoft.com/office/word/2016/wordml/cid" xmlns:w16se="http://schemas.microsoft.com/office/word/2015/wordml/symex" xmlns:wpg="http://schemas.microsoft.com/office/word/2010/wordprocessingGroup" xmlns:wpi="http://schemas.microsoft.com/office/word/2010/wordprocessingInk" xmlns:wne="http://schemas.microsoft.com/office/word/2006/wordml" xmlns:wps="http://schemas.microsoft.com/office/word/2010/wordprocessingShape" mc:Ignorable="w14 w15 w16se w16cid wp14">
   <w:footnote w:type="separator" w:id="-1">
     <w:p>
       <w:pPr>
@@ -15797,7 +15269,7 @@
 </file>
 
 <file path=word/header1.xml><?xml version="1.0" encoding="utf-8"?>
-<w:hdr xmlns:wpc="http://schemas.microsoft.com/office/word/2010/wordprocessingCanvas" xmlns:mo="http://schemas.microsoft.com/office/mac/office/2008/main" xmlns:mc="http://schemas.openxmlformats.org/markup-compatibility/2006" xmlns:mv="urn:schemas-microsoft-com:mac:vml" xmlns:o="urn:schemas-microsoft-com:office:office" xmlns:r="http://schemas.openxmlformats.org/officeDocument/2006/relationships" xmlns:m="http://schemas.openxmlformats.org/officeDocument/2006/math" xmlns:v="urn:schemas-microsoft-com:vml" xmlns:wp14="http://schemas.microsoft.com/office/word/2010/wordprocessingDrawing" xmlns:wp="http://schemas.openxmlformats.org/drawingml/2006/wordprocessingDrawing" xmlns:w10="urn:schemas-microsoft-com:office:word" xmlns:w="http://schemas.openxmlformats.org/wordprocessingml/2006/main" xmlns:w14="http://schemas.microsoft.com/office/word/2010/wordml" xmlns:w15="http://schemas.microsoft.com/office/word/2012/wordml" xmlns:wpg="http://schemas.microsoft.com/office/word/2010/wordprocessingGroup" xmlns:wpi="http://schemas.microsoft.com/office/word/2010/wordprocessingInk" xmlns:wne="http://schemas.microsoft.com/office/word/2006/wordml" xmlns:wps="http://schemas.microsoft.com/office/word/2010/wordprocessingShape" mc:Ignorable="w14 w15 wp14">
+<w:hdr xmlns:wpc="http://schemas.microsoft.com/office/word/2010/wordprocessingCanvas" xmlns:cx="http://schemas.microsoft.com/office/drawing/2014/chartex" xmlns:cx1="http://schemas.microsoft.com/office/drawing/2015/9/8/chartex" xmlns:cx2="http://schemas.microsoft.com/office/drawing/2015/10/21/chartex" xmlns:cx3="http://schemas.microsoft.com/office/drawing/2016/5/9/chartex" xmlns:cx4="http://schemas.microsoft.com/office/drawing/2016/5/10/chartex" xmlns:cx5="http://schemas.microsoft.com/office/drawing/2016/5/11/chartex" xmlns:cx6="http://schemas.microsoft.com/office/drawing/2016/5/12/chartex" xmlns:cx7="http://schemas.microsoft.com/office/drawing/2016/5/13/chartex" xmlns:cx8="http://schemas.microsoft.com/office/drawing/2016/5/14/chartex" xmlns:mc="http://schemas.openxmlformats.org/markup-compatibility/2006" xmlns:aink="http://schemas.microsoft.com/office/drawing/2016/ink" xmlns:am3d="http://schemas.microsoft.com/office/drawing/2017/model3d" xmlns:o="urn:schemas-microsoft-com:office:office" xmlns:r="http://schemas.openxmlformats.org/officeDocument/2006/relationships" xmlns:m="http://schemas.openxmlformats.org/officeDocument/2006/math" xmlns:v="urn:schemas-microsoft-com:vml" xmlns:wp14="http://schemas.microsoft.com/office/word/2010/wordprocessingDrawing" xmlns:wp="http://schemas.openxmlformats.org/drawingml/2006/wordprocessingDrawing" xmlns:w10="urn:schemas-microsoft-com:office:word" xmlns:w="http://schemas.openxmlformats.org/wordprocessingml/2006/main" xmlns:w14="http://schemas.microsoft.com/office/word/2010/wordml" xmlns:w15="http://schemas.microsoft.com/office/word/2012/wordml" xmlns:w16cid="http://schemas.microsoft.com/office/word/2016/wordml/cid" xmlns:w16se="http://schemas.microsoft.com/office/word/2015/wordml/symex" xmlns:wpg="http://schemas.microsoft.com/office/word/2010/wordprocessingGroup" xmlns:wpi="http://schemas.microsoft.com/office/word/2010/wordprocessingInk" xmlns:wne="http://schemas.microsoft.com/office/word/2006/wordml" xmlns:wps="http://schemas.microsoft.com/office/word/2010/wordprocessingShape" mc:Ignorable="w14 w15 w16se w16cid wp14">
   <w:p>
     <w:pPr>
       <w:pStyle w:val="Header"/>
@@ -15817,8 +15289,8 @@
 </file>
 
 <file path=word/numbering.xml><?xml version="1.0" encoding="utf-8"?>
-<w:numbering xmlns:wpc="http://schemas.microsoft.com/office/word/2010/wordprocessingCanvas" xmlns:mo="http://schemas.microsoft.com/office/mac/office/2008/main" xmlns:mc="http://schemas.openxmlformats.org/markup-compatibility/2006" xmlns:mv="urn:schemas-microsoft-com:mac:vml" xmlns:o="urn:schemas-microsoft-com:office:office" xmlns:r="http://schemas.openxmlformats.org/officeDocument/2006/relationships" xmlns:m="http://schemas.openxmlformats.org/officeDocument/2006/math" xmlns:v="urn:schemas-microsoft-com:vml" xmlns:wp14="http://schemas.microsoft.com/office/word/2010/wordprocessingDrawing" xmlns:wp="http://schemas.openxmlformats.org/drawingml/2006/wordprocessingDrawing" xmlns:w10="urn:schemas-microsoft-com:office:word" xmlns:w="http://schemas.openxmlformats.org/wordprocessingml/2006/main" xmlns:w14="http://schemas.microsoft.com/office/word/2010/wordml" xmlns:w15="http://schemas.microsoft.com/office/word/2012/wordml" xmlns:wpg="http://schemas.microsoft.com/office/word/2010/wordprocessingGroup" xmlns:wpi="http://schemas.microsoft.com/office/word/2010/wordprocessingInk" xmlns:wne="http://schemas.microsoft.com/office/word/2006/wordml" xmlns:wps="http://schemas.microsoft.com/office/word/2010/wordprocessingShape" mc:Ignorable="w14 w15 wp14">
-  <w:abstractNum w:abstractNumId="0">
+<w:numbering xmlns:wpc="http://schemas.microsoft.com/office/word/2010/wordprocessingCanvas" xmlns:cx="http://schemas.microsoft.com/office/drawing/2014/chartex" xmlns:cx1="http://schemas.microsoft.com/office/drawing/2015/9/8/chartex" xmlns:cx2="http://schemas.microsoft.com/office/drawing/2015/10/21/chartex" xmlns:cx3="http://schemas.microsoft.com/office/drawing/2016/5/9/chartex" xmlns:cx4="http://schemas.microsoft.com/office/drawing/2016/5/10/chartex" xmlns:cx5="http://schemas.microsoft.com/office/drawing/2016/5/11/chartex" xmlns:cx6="http://schemas.microsoft.com/office/drawing/2016/5/12/chartex" xmlns:cx7="http://schemas.microsoft.com/office/drawing/2016/5/13/chartex" xmlns:cx8="http://schemas.microsoft.com/office/drawing/2016/5/14/chartex" xmlns:mc="http://schemas.openxmlformats.org/markup-compatibility/2006" xmlns:aink="http://schemas.microsoft.com/office/drawing/2016/ink" xmlns:am3d="http://schemas.microsoft.com/office/drawing/2017/model3d" xmlns:o="urn:schemas-microsoft-com:office:office" xmlns:r="http://schemas.openxmlformats.org/officeDocument/2006/relationships" xmlns:m="http://schemas.openxmlformats.org/officeDocument/2006/math" xmlns:v="urn:schemas-microsoft-com:vml" xmlns:wp14="http://schemas.microsoft.com/office/word/2010/wordprocessingDrawing" xmlns:wp="http://schemas.openxmlformats.org/drawingml/2006/wordprocessingDrawing" xmlns:w10="urn:schemas-microsoft-com:office:word" xmlns:w="http://schemas.openxmlformats.org/wordprocessingml/2006/main" xmlns:w14="http://schemas.microsoft.com/office/word/2010/wordml" xmlns:w15="http://schemas.microsoft.com/office/word/2012/wordml" xmlns:w16cid="http://schemas.microsoft.com/office/word/2016/wordml/cid" xmlns:w16se="http://schemas.microsoft.com/office/word/2015/wordml/symex" xmlns:wpg="http://schemas.microsoft.com/office/word/2010/wordprocessingGroup" xmlns:wpi="http://schemas.microsoft.com/office/word/2010/wordprocessingInk" xmlns:wne="http://schemas.microsoft.com/office/word/2006/wordml" xmlns:wps="http://schemas.microsoft.com/office/word/2010/wordprocessingShape" mc:Ignorable="w14 w15 w16se w16cid wp14">
+  <w:abstractNum w:abstractNumId="0" w15:restartNumberingAfterBreak="0">
     <w:nsid w:val="FFFFFFFB"/>
     <w:multiLevelType w:val="multilevel"/>
     <w:tmpl w:val="FFFFFFFF"/>
@@ -15889,7 +15361,7 @@
       <w:lvlJc w:val="left"/>
     </w:lvl>
   </w:abstractNum>
-  <w:abstractNum w:abstractNumId="1">
+  <w:abstractNum w:abstractNumId="1" w15:restartNumberingAfterBreak="0">
     <w:nsid w:val="08682E35"/>
     <w:multiLevelType w:val="hybridMultilevel"/>
     <w:tmpl w:val="EC7A911A"/>
@@ -15975,7 +15447,7 @@
       </w:pPr>
     </w:lvl>
   </w:abstractNum>
-  <w:abstractNum w:abstractNumId="2">
+  <w:abstractNum w:abstractNumId="2" w15:restartNumberingAfterBreak="0">
     <w:nsid w:val="09763404"/>
     <w:multiLevelType w:val="hybridMultilevel"/>
     <w:tmpl w:val="98BCD414"/>
@@ -16061,7 +15533,7 @@
       </w:pPr>
     </w:lvl>
   </w:abstractNum>
-  <w:abstractNum w:abstractNumId="3">
+  <w:abstractNum w:abstractNumId="3" w15:restartNumberingAfterBreak="0">
     <w:nsid w:val="0BC23DEB"/>
     <w:multiLevelType w:val="hybridMultilevel"/>
     <w:tmpl w:val="2192272C"/>
@@ -16150,7 +15622,7 @@
       </w:pPr>
     </w:lvl>
   </w:abstractNum>
-  <w:abstractNum w:abstractNumId="4">
+  <w:abstractNum w:abstractNumId="4" w15:restartNumberingAfterBreak="0">
     <w:nsid w:val="0FF027B5"/>
     <w:multiLevelType w:val="hybridMultilevel"/>
     <w:tmpl w:val="1500F61A"/>
@@ -16263,7 +15735,7 @@
       </w:rPr>
     </w:lvl>
   </w:abstractNum>
-  <w:abstractNum w:abstractNumId="5">
+  <w:abstractNum w:abstractNumId="5" w15:restartNumberingAfterBreak="0">
     <w:nsid w:val="1444303D"/>
     <w:multiLevelType w:val="hybridMultilevel"/>
     <w:tmpl w:val="BDC4B85A"/>
@@ -16376,7 +15848,7 @@
       </w:rPr>
     </w:lvl>
   </w:abstractNum>
-  <w:abstractNum w:abstractNumId="6">
+  <w:abstractNum w:abstractNumId="6" w15:restartNumberingAfterBreak="0">
     <w:nsid w:val="148F5B77"/>
     <w:multiLevelType w:val="hybridMultilevel"/>
     <w:tmpl w:val="448C0F60"/>
@@ -16489,7 +15961,7 @@
       </w:rPr>
     </w:lvl>
   </w:abstractNum>
-  <w:abstractNum w:abstractNumId="7">
+  <w:abstractNum w:abstractNumId="7" w15:restartNumberingAfterBreak="0">
     <w:nsid w:val="15725C1A"/>
     <w:multiLevelType w:val="hybridMultilevel"/>
     <w:tmpl w:val="43F8F62E"/>
@@ -16601,7 +16073,7 @@
       </w:rPr>
     </w:lvl>
   </w:abstractNum>
-  <w:abstractNum w:abstractNumId="8">
+  <w:abstractNum w:abstractNumId="8" w15:restartNumberingAfterBreak="0">
     <w:nsid w:val="1A8044CD"/>
     <w:multiLevelType w:val="hybridMultilevel"/>
     <w:tmpl w:val="4D507D1C"/>
@@ -16714,7 +16186,7 @@
       </w:rPr>
     </w:lvl>
   </w:abstractNum>
-  <w:abstractNum w:abstractNumId="9">
+  <w:abstractNum w:abstractNumId="9" w15:restartNumberingAfterBreak="0">
     <w:nsid w:val="1FFE791C"/>
     <w:multiLevelType w:val="hybridMultilevel"/>
     <w:tmpl w:val="10E44C30"/>
@@ -16827,7 +16299,7 @@
       </w:rPr>
     </w:lvl>
   </w:abstractNum>
-  <w:abstractNum w:abstractNumId="10">
+  <w:abstractNum w:abstractNumId="10" w15:restartNumberingAfterBreak="0">
     <w:nsid w:val="214E674B"/>
     <w:multiLevelType w:val="hybridMultilevel"/>
     <w:tmpl w:val="DA0CB3D8"/>
@@ -16913,7 +16385,7 @@
       </w:pPr>
     </w:lvl>
   </w:abstractNum>
-  <w:abstractNum w:abstractNumId="11">
+  <w:abstractNum w:abstractNumId="11" w15:restartNumberingAfterBreak="0">
     <w:nsid w:val="23413299"/>
     <w:multiLevelType w:val="hybridMultilevel"/>
     <w:tmpl w:val="BFC2E59A"/>
@@ -16999,7 +16471,7 @@
       </w:pPr>
     </w:lvl>
   </w:abstractNum>
-  <w:abstractNum w:abstractNumId="12">
+  <w:abstractNum w:abstractNumId="12" w15:restartNumberingAfterBreak="0">
     <w:nsid w:val="24587032"/>
     <w:multiLevelType w:val="hybridMultilevel"/>
     <w:tmpl w:val="05BC3C08"/>
@@ -17085,7 +16557,7 @@
       </w:pPr>
     </w:lvl>
   </w:abstractNum>
-  <w:abstractNum w:abstractNumId="13">
+  <w:abstractNum w:abstractNumId="13" w15:restartNumberingAfterBreak="0">
     <w:nsid w:val="2D9E3CCA"/>
     <w:multiLevelType w:val="hybridMultilevel"/>
     <w:tmpl w:val="81144CD2"/>
@@ -17198,7 +16670,7 @@
       </w:rPr>
     </w:lvl>
   </w:abstractNum>
-  <w:abstractNum w:abstractNumId="14">
+  <w:abstractNum w:abstractNumId="14" w15:restartNumberingAfterBreak="0">
     <w:nsid w:val="333528E3"/>
     <w:multiLevelType w:val="hybridMultilevel"/>
     <w:tmpl w:val="6CE2B53E"/>
@@ -17311,7 +16783,7 @@
       </w:rPr>
     </w:lvl>
   </w:abstractNum>
-  <w:abstractNum w:abstractNumId="15">
+  <w:abstractNum w:abstractNumId="15" w15:restartNumberingAfterBreak="0">
     <w:nsid w:val="359C5311"/>
     <w:multiLevelType w:val="hybridMultilevel"/>
     <w:tmpl w:val="5F5CBA2C"/>
@@ -17400,7 +16872,7 @@
       </w:pPr>
     </w:lvl>
   </w:abstractNum>
-  <w:abstractNum w:abstractNumId="16">
+  <w:abstractNum w:abstractNumId="16" w15:restartNumberingAfterBreak="0">
     <w:nsid w:val="36982809"/>
     <w:multiLevelType w:val="hybridMultilevel"/>
     <w:tmpl w:val="48681EEE"/>
@@ -17513,7 +16985,7 @@
       </w:rPr>
     </w:lvl>
   </w:abstractNum>
-  <w:abstractNum w:abstractNumId="17">
+  <w:abstractNum w:abstractNumId="17" w15:restartNumberingAfterBreak="0">
     <w:nsid w:val="371447BF"/>
     <w:multiLevelType w:val="hybridMultilevel"/>
     <w:tmpl w:val="71D0CA8A"/>
@@ -17625,7 +17097,7 @@
       </w:rPr>
     </w:lvl>
   </w:abstractNum>
-  <w:abstractNum w:abstractNumId="18">
+  <w:abstractNum w:abstractNumId="18" w15:restartNumberingAfterBreak="0">
     <w:nsid w:val="373A7017"/>
     <w:multiLevelType w:val="hybridMultilevel"/>
     <w:tmpl w:val="39443290"/>
@@ -17711,7 +17183,7 @@
       </w:pPr>
     </w:lvl>
   </w:abstractNum>
-  <w:abstractNum w:abstractNumId="19">
+  <w:abstractNum w:abstractNumId="19" w15:restartNumberingAfterBreak="0">
     <w:nsid w:val="3B962D66"/>
     <w:multiLevelType w:val="hybridMultilevel"/>
     <w:tmpl w:val="D10EAD46"/>
@@ -17824,7 +17296,7 @@
       </w:rPr>
     </w:lvl>
   </w:abstractNum>
-  <w:abstractNum w:abstractNumId="20">
+  <w:abstractNum w:abstractNumId="20" w15:restartNumberingAfterBreak="0">
     <w:nsid w:val="41F17757"/>
     <w:multiLevelType w:val="hybridMultilevel"/>
     <w:tmpl w:val="2D662BC4"/>
@@ -17937,7 +17409,7 @@
       </w:rPr>
     </w:lvl>
   </w:abstractNum>
-  <w:abstractNum w:abstractNumId="21">
+  <w:abstractNum w:abstractNumId="21" w15:restartNumberingAfterBreak="0">
     <w:nsid w:val="42A73E66"/>
     <w:multiLevelType w:val="hybridMultilevel"/>
     <w:tmpl w:val="29E0D69E"/>
@@ -18023,7 +17495,7 @@
       </w:pPr>
     </w:lvl>
   </w:abstractNum>
-  <w:abstractNum w:abstractNumId="22">
+  <w:abstractNum w:abstractNumId="22" w15:restartNumberingAfterBreak="0">
     <w:nsid w:val="45CD003E"/>
     <w:multiLevelType w:val="hybridMultilevel"/>
     <w:tmpl w:val="0AE42A86"/>
@@ -18109,7 +17581,7 @@
       </w:pPr>
     </w:lvl>
   </w:abstractNum>
-  <w:abstractNum w:abstractNumId="23">
+  <w:abstractNum w:abstractNumId="23" w15:restartNumberingAfterBreak="0">
     <w:nsid w:val="47431DD9"/>
     <w:multiLevelType w:val="hybridMultilevel"/>
     <w:tmpl w:val="997E1AB4"/>
@@ -18195,7 +17667,7 @@
       </w:pPr>
     </w:lvl>
   </w:abstractNum>
-  <w:abstractNum w:abstractNumId="24">
+  <w:abstractNum w:abstractNumId="24" w15:restartNumberingAfterBreak="0">
     <w:nsid w:val="48A65309"/>
     <w:multiLevelType w:val="hybridMultilevel"/>
     <w:tmpl w:val="BFC2E59A"/>
@@ -18281,7 +17753,7 @@
       </w:pPr>
     </w:lvl>
   </w:abstractNum>
-  <w:abstractNum w:abstractNumId="25">
+  <w:abstractNum w:abstractNumId="25" w15:restartNumberingAfterBreak="0">
     <w:nsid w:val="49A87DF3"/>
     <w:multiLevelType w:val="hybridMultilevel"/>
     <w:tmpl w:val="55343E06"/>
@@ -18394,7 +17866,7 @@
       </w:rPr>
     </w:lvl>
   </w:abstractNum>
-  <w:abstractNum w:abstractNumId="26">
+  <w:abstractNum w:abstractNumId="26" w15:restartNumberingAfterBreak="0">
     <w:nsid w:val="4B7C1B53"/>
     <w:multiLevelType w:val="hybridMultilevel"/>
     <w:tmpl w:val="DE40CD1A"/>
@@ -18483,7 +17955,7 @@
       </w:pPr>
     </w:lvl>
   </w:abstractNum>
-  <w:abstractNum w:abstractNumId="27">
+  <w:abstractNum w:abstractNumId="27" w15:restartNumberingAfterBreak="0">
     <w:nsid w:val="5D3E6184"/>
     <w:multiLevelType w:val="hybridMultilevel"/>
     <w:tmpl w:val="A710C0DC"/>
@@ -18596,7 +18068,7 @@
       </w:rPr>
     </w:lvl>
   </w:abstractNum>
-  <w:abstractNum w:abstractNumId="28">
+  <w:abstractNum w:abstractNumId="28" w15:restartNumberingAfterBreak="0">
     <w:nsid w:val="5E58145F"/>
     <w:multiLevelType w:val="hybridMultilevel"/>
     <w:tmpl w:val="563CA42C"/>
@@ -18682,7 +18154,7 @@
       </w:pPr>
     </w:lvl>
   </w:abstractNum>
-  <w:abstractNum w:abstractNumId="29">
+  <w:abstractNum w:abstractNumId="29" w15:restartNumberingAfterBreak="0">
     <w:nsid w:val="5F714F3F"/>
     <w:multiLevelType w:val="singleLevel"/>
     <w:tmpl w:val="523C36BE"/>
@@ -18700,7 +18172,7 @@
       </w:pPr>
     </w:lvl>
   </w:abstractNum>
-  <w:abstractNum w:abstractNumId="30">
+  <w:abstractNum w:abstractNumId="30" w15:restartNumberingAfterBreak="0">
     <w:nsid w:val="62EB10DB"/>
     <w:multiLevelType w:val="multilevel"/>
     <w:tmpl w:val="0809001D"/>
@@ -18786,7 +18258,7 @@
       </w:pPr>
     </w:lvl>
   </w:abstractNum>
-  <w:abstractNum w:abstractNumId="31">
+  <w:abstractNum w:abstractNumId="31" w15:restartNumberingAfterBreak="0">
     <w:nsid w:val="652C1161"/>
     <w:multiLevelType w:val="singleLevel"/>
     <w:tmpl w:val="8946CF6E"/>
@@ -18807,7 +18279,7 @@
       </w:rPr>
     </w:lvl>
   </w:abstractNum>
-  <w:abstractNum w:abstractNumId="32">
+  <w:abstractNum w:abstractNumId="32" w15:restartNumberingAfterBreak="0">
     <w:nsid w:val="67544AB0"/>
     <w:multiLevelType w:val="hybridMultilevel"/>
     <w:tmpl w:val="04F2F5A8"/>
@@ -18920,7 +18392,7 @@
       </w:rPr>
     </w:lvl>
   </w:abstractNum>
-  <w:abstractNum w:abstractNumId="33">
+  <w:abstractNum w:abstractNumId="33" w15:restartNumberingAfterBreak="0">
     <w:nsid w:val="69506F20"/>
     <w:multiLevelType w:val="hybridMultilevel"/>
     <w:tmpl w:val="CC1002CE"/>
@@ -19033,7 +18505,7 @@
       </w:rPr>
     </w:lvl>
   </w:abstractNum>
-  <w:abstractNum w:abstractNumId="34">
+  <w:abstractNum w:abstractNumId="34" w15:restartNumberingAfterBreak="0">
     <w:nsid w:val="6C7042F8"/>
     <w:multiLevelType w:val="hybridMultilevel"/>
     <w:tmpl w:val="EDCE8288"/>
@@ -19119,7 +18591,7 @@
       </w:pPr>
     </w:lvl>
   </w:abstractNum>
-  <w:abstractNum w:abstractNumId="35">
+  <w:abstractNum w:abstractNumId="35" w15:restartNumberingAfterBreak="0">
     <w:nsid w:val="6E9235B7"/>
     <w:multiLevelType w:val="hybridMultilevel"/>
     <w:tmpl w:val="B9D83436"/>
@@ -19232,7 +18704,7 @@
       </w:rPr>
     </w:lvl>
   </w:abstractNum>
-  <w:abstractNum w:abstractNumId="36">
+  <w:abstractNum w:abstractNumId="36" w15:restartNumberingAfterBreak="0">
     <w:nsid w:val="738E6D3D"/>
     <w:multiLevelType w:val="hybridMultilevel"/>
     <w:tmpl w:val="917603D2"/>
@@ -19344,7 +18816,7 @@
       </w:rPr>
     </w:lvl>
   </w:abstractNum>
-  <w:abstractNum w:abstractNumId="37">
+  <w:abstractNum w:abstractNumId="37" w15:restartNumberingAfterBreak="0">
     <w:nsid w:val="7824460C"/>
     <w:multiLevelType w:val="hybridMultilevel"/>
     <w:tmpl w:val="C9DA458C"/>
@@ -19457,7 +18929,7 @@
       </w:rPr>
     </w:lvl>
   </w:abstractNum>
-  <w:abstractNum w:abstractNumId="38">
+  <w:abstractNum w:abstractNumId="38" w15:restartNumberingAfterBreak="0">
     <w:nsid w:val="788B3991"/>
     <w:multiLevelType w:val="hybridMultilevel"/>
     <w:tmpl w:val="AD40DD6C"/>
@@ -19546,7 +19018,7 @@
       </w:pPr>
     </w:lvl>
   </w:abstractNum>
-  <w:abstractNum w:abstractNumId="39">
+  <w:abstractNum w:abstractNumId="39" w15:restartNumberingAfterBreak="0">
     <w:nsid w:val="7CD70D9F"/>
     <w:multiLevelType w:val="hybridMultilevel"/>
     <w:tmpl w:val="EE5CE404"/>
@@ -19762,7 +19234,7 @@
 </file>
 
 <file path=word/styles.xml><?xml version="1.0" encoding="utf-8"?>
-<w:styles xmlns:mc="http://schemas.openxmlformats.org/markup-compatibility/2006" xmlns:r="http://schemas.openxmlformats.org/officeDocument/2006/relationships" xmlns:w="http://schemas.openxmlformats.org/wordprocessingml/2006/main" xmlns:w14="http://schemas.microsoft.com/office/word/2010/wordml" xmlns:w15="http://schemas.microsoft.com/office/word/2012/wordml" mc:Ignorable="w14 w15">
+<w:styles xmlns:mc="http://schemas.openxmlformats.org/markup-compatibility/2006" xmlns:r="http://schemas.openxmlformats.org/officeDocument/2006/relationships" xmlns:w="http://schemas.openxmlformats.org/wordprocessingml/2006/main" xmlns:w14="http://schemas.microsoft.com/office/word/2010/wordml" xmlns:w15="http://schemas.microsoft.com/office/word/2012/wordml" xmlns:w16cid="http://schemas.microsoft.com/office/word/2016/wordml/cid" xmlns:w16se="http://schemas.microsoft.com/office/word/2015/wordml/symex" mc:Ignorable="w14 w15 w16se w16cid">
   <w:docDefaults>
     <w:rPrDefault>
       <w:rPr>
@@ -19773,7 +19245,7 @@
     </w:rPrDefault>
     <w:pPrDefault/>
   </w:docDefaults>
-  <w:latentStyles w:defLockedState="0" w:defUIPriority="99" w:defSemiHidden="0" w:defUnhideWhenUsed="0" w:defQFormat="0" w:count="382">
+  <w:latentStyles w:defLockedState="0" w:defUIPriority="99" w:defSemiHidden="0" w:defUnhideWhenUsed="0" w:defQFormat="0" w:count="375">
     <w:lsdException w:name="Normal" w:uiPriority="0" w:qFormat="1"/>
     <w:lsdException w:name="heading 1" w:uiPriority="9" w:qFormat="1"/>
     <w:lsdException w:name="heading 2" w:uiPriority="9" w:qFormat="1"/>
@@ -19930,15 +19402,6 @@
     <w:lsdException w:name="Balloon Text" w:semiHidden="1" w:unhideWhenUsed="1"/>
     <w:lsdException w:name="Table Grid" w:uiPriority="59"/>
     <w:lsdException w:name="Table Theme" w:semiHidden="1" w:unhideWhenUsed="1"/>
-    <w:lsdException w:name="Note Level 1" w:semiHidden="1" w:unhideWhenUsed="1"/>
-    <w:lsdException w:name="Note Level 2" w:semiHidden="1" w:unhideWhenUsed="1"/>
-    <w:lsdException w:name="Note Level 3" w:semiHidden="1" w:unhideWhenUsed="1"/>
-    <w:lsdException w:name="Note Level 4" w:semiHidden="1" w:unhideWhenUsed="1"/>
-    <w:lsdException w:name="Note Level 5" w:semiHidden="1" w:unhideWhenUsed="1"/>
-    <w:lsdException w:name="Note Level 6" w:semiHidden="1" w:unhideWhenUsed="1"/>
-    <w:lsdException w:name="Note Level 7" w:semiHidden="1" w:unhideWhenUsed="1"/>
-    <w:lsdException w:name="Note Level 8" w:semiHidden="1" w:unhideWhenUsed="1"/>
-    <w:lsdException w:name="Note Level 9" w:semiHidden="1" w:unhideWhenUsed="1"/>
     <w:lsdException w:name="Placeholder Text" w:semiHidden="1"/>
     <w:lsdException w:name="No Spacing" w:uiPriority="1" w:qFormat="1"/>
     <w:lsdException w:name="Light Shading" w:uiPriority="60"/>
@@ -20657,7 +20120,6 @@
     <w:uiPriority w:val="59"/>
     <w:rsid w:val="00416300"/>
     <w:tblPr>
-      <w:tblInd w:w="0" w:type="dxa"/>
       <w:tblBorders>
         <w:top w:val="single" w:sz="4" w:space="0" w:color="auto"/>
         <w:left w:val="single" w:sz="4" w:space="0" w:color="auto"/>
@@ -20666,12 +20128,6 @@
         <w:insideH w:val="single" w:sz="4" w:space="0" w:color="auto"/>
         <w:insideV w:val="single" w:sz="4" w:space="0" w:color="auto"/>
       </w:tblBorders>
-      <w:tblCellMar>
-        <w:top w:w="0" w:type="dxa"/>
-        <w:left w:w="108" w:type="dxa"/>
-        <w:bottom w:w="0" w:type="dxa"/>
-        <w:right w:w="108" w:type="dxa"/>
-      </w:tblCellMar>
     </w:tblPr>
   </w:style>
   <w:style w:type="paragraph" w:styleId="Revision">
@@ -21050,9 +20506,12 @@
 </file>
 
 <file path=customXml/item1.xml><?xml version="1.0" encoding="utf-8"?>
-<p:properties xmlns:p="http://schemas.microsoft.com/office/2006/metadata/properties" xmlns:xsi="http://www.w3.org/2001/XMLSchema-instance" xmlns:pc="http://schemas.microsoft.com/office/infopath/2007/PartnerControls">
-  <documentManagement/>
-</p:properties>
+<?mso-contentType ?>
+<FormTemplates xmlns="http://schemas.microsoft.com/sharepoint/v3/contenttype/forms">
+  <Display>DocumentLibraryForm</Display>
+  <Edit>DocumentLibraryForm</Edit>
+  <New>DocumentLibraryForm</New>
+</FormTemplates>
 </file>
 
 <file path=customXml/item2.xml><?xml version="1.0" encoding="utf-8"?>
@@ -21218,12 +20677,9 @@
 </file>
 
 <file path=customXml/item3.xml><?xml version="1.0" encoding="utf-8"?>
-<?mso-contentType ?>
-<FormTemplates xmlns="http://schemas.microsoft.com/sharepoint/v3/contenttype/forms">
-  <Display>DocumentLibraryForm</Display>
-  <Edit>DocumentLibraryForm</Edit>
-  <New>DocumentLibraryForm</New>
-</FormTemplates>
+<p:properties xmlns:p="http://schemas.microsoft.com/office/2006/metadata/properties" xmlns:xsi="http://www.w3.org/2001/XMLSchema-instance" xmlns:pc="http://schemas.microsoft.com/office/infopath/2007/PartnerControls">
+  <documentManagement/>
+</p:properties>
 </file>
 
 <file path=customXml/item4.xml><?xml version="1.0" encoding="utf-8"?>
@@ -21231,10 +20687,9 @@
 </file>
 
 <file path=customXml/itemProps1.xml><?xml version="1.0" encoding="utf-8"?>
-<ds:datastoreItem xmlns:ds="http://schemas.openxmlformats.org/officeDocument/2006/customXml" ds:itemID="{43250F5F-8E4D-41D8-B017-2B8543428A99}">
+<ds:datastoreItem xmlns:ds="http://schemas.openxmlformats.org/officeDocument/2006/customXml" ds:itemID="{94C1B01F-0393-43EC-AF26-88870FE8F404}">
   <ds:schemaRefs>
-    <ds:schemaRef ds:uri="http://schemas.microsoft.com/office/2006/metadata/properties"/>
-    <ds:schemaRef ds:uri="http://schemas.microsoft.com/office/infopath/2007/PartnerControls"/>
+    <ds:schemaRef ds:uri="http://schemas.microsoft.com/sharepoint/v3/contenttype/forms"/>
   </ds:schemaRefs>
 </ds:datastoreItem>
 </file>
@@ -21258,15 +20713,16 @@
 </file>
 
 <file path=customXml/itemProps3.xml><?xml version="1.0" encoding="utf-8"?>
-<ds:datastoreItem xmlns:ds="http://schemas.openxmlformats.org/officeDocument/2006/customXml" ds:itemID="{94C1B01F-0393-43EC-AF26-88870FE8F404}">
+<ds:datastoreItem xmlns:ds="http://schemas.openxmlformats.org/officeDocument/2006/customXml" ds:itemID="{43250F5F-8E4D-41D8-B017-2B8543428A99}">
   <ds:schemaRefs>
-    <ds:schemaRef ds:uri="http://schemas.microsoft.com/sharepoint/v3/contenttype/forms"/>
+    <ds:schemaRef ds:uri="http://schemas.microsoft.com/office/2006/metadata/properties"/>
+    <ds:schemaRef ds:uri="http://schemas.microsoft.com/office/infopath/2007/PartnerControls"/>
   </ds:schemaRefs>
 </ds:datastoreItem>
 </file>
 
 <file path=customXml/itemProps4.xml><?xml version="1.0" encoding="utf-8"?>
-<ds:datastoreItem xmlns:ds="http://schemas.openxmlformats.org/officeDocument/2006/customXml" ds:itemID="{854BB5B5-EEFA-1C49-8610-0A8B5DF62CED}">
+<ds:datastoreItem xmlns:ds="http://schemas.openxmlformats.org/officeDocument/2006/customXml" ds:itemID="{99ABAD7A-0895-1B46-BE3A-5FDD36E5C695}">
   <ds:schemaRefs>
     <ds:schemaRef ds:uri="http://schemas.openxmlformats.org/officeDocument/2006/bibliography"/>
   </ds:schemaRefs>

</xml_diff>

<commit_message>
MGS-3033 fixed missing checkbox in subtenant-notice-to-leave.docx
</commit_message>
<xml_diff>
--- a/housing-service/src/main/resources/templates/notice-to-leave.docx
+++ b/housing-service/src/main/resources/templates/notice-to-leave.docx
@@ -4300,72 +4300,6 @@
     </w:p>
     <w:p>
       <w:pPr>
-        <w:autoSpaceDE w:val="0"/>
-        <w:autoSpaceDN w:val="0"/>
-        <w:adjustRightInd w:val="0"/>
-        <w:spacing w:before="100" w:beforeAutospacing="1" w:line="240" w:lineRule="auto"/>
-        <w:jc w:val="left"/>
-        <w:rPr>
-          <w:sz w:val="22"/>
-        </w:rPr>
-      </w:pPr>
-      <w:r>
-        <w:rPr>
-          <w:rFonts w:cs="Arial"/>
-          <w:color w:val="000000"/>
-          <w:szCs w:val="24"/>
-          <w:lang w:val="en" w:eastAsia="en-GB"/>
-        </w:rPr>
-        <w:t xml:space="preserve">An </w:t>
-      </w:r>
-      <w:r>
-        <w:rPr>
-          <w:rFonts w:cs="Arial"/>
-          <w:color w:val="000000"/>
-          <w:szCs w:val="24"/>
-          <w:lang w:val="en" w:eastAsia="en-GB"/>
-        </w:rPr>
-        <w:t xml:space="preserve">Overcrowding statutory notice </w:t>
-      </w:r>
-      <w:r>
-        <w:rPr>
-          <w:rFonts w:cs="Arial"/>
-          <w:szCs w:val="24"/>
-        </w:rPr>
-        <w:t>has been served on you</w:t>
-      </w:r>
-      <w:r>
-        <w:rPr>
-          <w:rFonts w:cs="Arial"/>
-          <w:szCs w:val="24"/>
-        </w:rPr>
-        <w:t>r Landlord</w:t>
-      </w:r>
-      <w:r>
-        <w:rPr>
-          <w:sz w:val="22"/>
-        </w:rPr>
-        <w:t xml:space="preserve"> </w:t>
-      </w:r>
-    </w:p>
-    <w:p>
-      <w:pPr>
-        <w:autoSpaceDE w:val="0"/>
-        <w:autoSpaceDN w:val="0"/>
-        <w:adjustRightInd w:val="0"/>
-        <w:spacing w:before="100" w:beforeAutospacing="1" w:line="240" w:lineRule="auto"/>
-        <w:ind w:left="360"/>
-        <w:jc w:val="left"/>
-        <w:rPr>
-          <w:rFonts w:cs="Arial"/>
-          <w:color w:val="000000"/>
-          <w:szCs w:val="24"/>
-          <w:lang w:val="en" w:eastAsia="en-GB"/>
-        </w:rPr>
-      </w:pPr>
-    </w:p>
-    <w:p>
-      <w:pPr>
         <w:shd w:val="clear" w:color="auto" w:fill="FFFFFF" w:themeFill="background1"/>
         <w:tabs>
           <w:tab w:val="clear" w:pos="720"/>
@@ -4615,8 +4549,6 @@
         </w:rPr>
         <w:t xml:space="preserve"> </w:t>
       </w:r>
-      <w:bookmarkStart w:id="0" w:name="_GoBack"/>
-      <w:bookmarkEnd w:id="0"/>
       <w:r>
         <w:rPr>
           <w:rFonts w:cs="Arial"/>
@@ -4740,6 +4672,8 @@
           <w:lang w:val="en" w:eastAsia="en-GB"/>
         </w:rPr>
       </w:pPr>
+      <w:bookmarkStart w:id="0" w:name="_GoBack"/>
+      <w:bookmarkEnd w:id="0"/>
     </w:p>
     <w:p>
       <w:pPr>
@@ -20506,12 +20440,9 @@
 </file>
 
 <file path=customXml/item1.xml><?xml version="1.0" encoding="utf-8"?>
-<?mso-contentType ?>
-<FormTemplates xmlns="http://schemas.microsoft.com/sharepoint/v3/contenttype/forms">
-  <Display>DocumentLibraryForm</Display>
-  <Edit>DocumentLibraryForm</Edit>
-  <New>DocumentLibraryForm</New>
-</FormTemplates>
+<p:properties xmlns:p="http://schemas.microsoft.com/office/2006/metadata/properties" xmlns:xsi="http://www.w3.org/2001/XMLSchema-instance" xmlns:pc="http://schemas.microsoft.com/office/infopath/2007/PartnerControls">
+  <documentManagement/>
+</p:properties>
 </file>
 
 <file path=customXml/item2.xml><?xml version="1.0" encoding="utf-8"?>
@@ -20677,9 +20608,12 @@
 </file>
 
 <file path=customXml/item3.xml><?xml version="1.0" encoding="utf-8"?>
-<p:properties xmlns:p="http://schemas.microsoft.com/office/2006/metadata/properties" xmlns:xsi="http://www.w3.org/2001/XMLSchema-instance" xmlns:pc="http://schemas.microsoft.com/office/infopath/2007/PartnerControls">
-  <documentManagement/>
-</p:properties>
+<?mso-contentType ?>
+<FormTemplates xmlns="http://schemas.microsoft.com/sharepoint/v3/contenttype/forms">
+  <Display>DocumentLibraryForm</Display>
+  <Edit>DocumentLibraryForm</Edit>
+  <New>DocumentLibraryForm</New>
+</FormTemplates>
 </file>
 
 <file path=customXml/item4.xml><?xml version="1.0" encoding="utf-8"?>
@@ -20687,9 +20621,10 @@
 </file>
 
 <file path=customXml/itemProps1.xml><?xml version="1.0" encoding="utf-8"?>
-<ds:datastoreItem xmlns:ds="http://schemas.openxmlformats.org/officeDocument/2006/customXml" ds:itemID="{94C1B01F-0393-43EC-AF26-88870FE8F404}">
+<ds:datastoreItem xmlns:ds="http://schemas.openxmlformats.org/officeDocument/2006/customXml" ds:itemID="{43250F5F-8E4D-41D8-B017-2B8543428A99}">
   <ds:schemaRefs>
-    <ds:schemaRef ds:uri="http://schemas.microsoft.com/sharepoint/v3/contenttype/forms"/>
+    <ds:schemaRef ds:uri="http://schemas.microsoft.com/office/2006/metadata/properties"/>
+    <ds:schemaRef ds:uri="http://schemas.microsoft.com/office/infopath/2007/PartnerControls"/>
   </ds:schemaRefs>
 </ds:datastoreItem>
 </file>
@@ -20713,16 +20648,15 @@
 </file>
 
 <file path=customXml/itemProps3.xml><?xml version="1.0" encoding="utf-8"?>
-<ds:datastoreItem xmlns:ds="http://schemas.openxmlformats.org/officeDocument/2006/customXml" ds:itemID="{43250F5F-8E4D-41D8-B017-2B8543428A99}">
+<ds:datastoreItem xmlns:ds="http://schemas.openxmlformats.org/officeDocument/2006/customXml" ds:itemID="{94C1B01F-0393-43EC-AF26-88870FE8F404}">
   <ds:schemaRefs>
-    <ds:schemaRef ds:uri="http://schemas.microsoft.com/office/2006/metadata/properties"/>
-    <ds:schemaRef ds:uri="http://schemas.microsoft.com/office/infopath/2007/PartnerControls"/>
+    <ds:schemaRef ds:uri="http://schemas.microsoft.com/sharepoint/v3/contenttype/forms"/>
   </ds:schemaRefs>
 </ds:datastoreItem>
 </file>
 
 <file path=customXml/itemProps4.xml><?xml version="1.0" encoding="utf-8"?>
-<ds:datastoreItem xmlns:ds="http://schemas.openxmlformats.org/officeDocument/2006/customXml" ds:itemID="{99ABAD7A-0895-1B46-BE3A-5FDD36E5C695}">
+<ds:datastoreItem xmlns:ds="http://schemas.openxmlformats.org/officeDocument/2006/customXml" ds:itemID="{2C865262-16DF-7849-984D-FD5F783A4E5D}">
   <ds:schemaRefs>
     <ds:schemaRef ds:uri="http://schemas.openxmlformats.org/officeDocument/2006/bibliography"/>
   </ds:schemaRefs>

</xml_diff>

<commit_message>
MGS-3034 Fixed issue with landlord information in notice to leave form document
</commit_message>
<xml_diff>
--- a/housing-service/src/main/resources/templates/notice-to-leave.docx
+++ b/housing-service/src/main/resources/templates/notice-to-leave.docx
@@ -1699,35 +1699,8 @@
         </w:rPr>
       </w:pPr>
     </w:p>
-    <w:p>
-      <w:pPr>
-        <w:shd w:val="clear" w:color="auto" w:fill="FFFFFF" w:themeFill="background1"/>
-        <w:tabs>
-          <w:tab w:val="clear" w:pos="720"/>
-          <w:tab w:val="clear" w:pos="1440"/>
-          <w:tab w:val="clear" w:pos="2160"/>
-          <w:tab w:val="clear" w:pos="2880"/>
-          <w:tab w:val="clear" w:pos="4680"/>
-          <w:tab w:val="clear" w:pos="5400"/>
-          <w:tab w:val="clear" w:pos="9000"/>
-        </w:tabs>
-        <w:spacing w:line="240" w:lineRule="auto"/>
-        <w:outlineLvl w:val="3"/>
-        <w:rPr>
-          <w:rFonts w:eastAsia="Arial" w:cs="Arial"/>
-          <w:color w:val="000000" w:themeColor="text1"/>
-          <w:lang w:val="en" w:eastAsia="en-GB"/>
-        </w:rPr>
-      </w:pPr>
-      <w:r>
-        <w:rPr>
-          <w:rFonts w:eastAsia="Arial" w:cs="Arial"/>
-          <w:color w:val="000000" w:themeColor="text1"/>
-          <w:lang w:val="en" w:eastAsia="en-GB"/>
-        </w:rPr>
-        <w:t>Of:</w:t>
-      </w:r>
-    </w:p>
+    <w:bookmarkStart w:id="0" w:name="_GoBack"/>
+    <w:bookmarkEnd w:id="0"/>
     <w:p>
       <w:pPr>
         <w:shd w:val="clear" w:color="auto" w:fill="FFFFFF"/>
@@ -8392,8 +8365,6 @@
           <w:szCs w:val="22"/>
         </w:rPr>
       </w:pPr>
-      <w:bookmarkStart w:id="0" w:name="_GoBack"/>
-      <w:bookmarkEnd w:id="0"/>
       <w:r>
         <w:rPr>
           <w:rFonts w:cs="Arial"/>
@@ -17975,18 +17946,18 @@
 </file>
 
 <file path=customXml/item1.xml><?xml version="1.0" encoding="utf-8"?>
+<p:properties xmlns:p="http://schemas.microsoft.com/office/2006/metadata/properties" xmlns:xsi="http://www.w3.org/2001/XMLSchema-instance" xmlns:pc="http://schemas.microsoft.com/office/infopath/2007/PartnerControls">
+  <documentManagement/>
+</p:properties>
+</file>
+
+<file path=customXml/item2.xml><?xml version="1.0" encoding="utf-8"?>
 <?mso-contentType ?>
 <FormTemplates xmlns="http://schemas.microsoft.com/sharepoint/v3/contenttype/forms">
   <Display>DocumentLibraryForm</Display>
   <Edit>DocumentLibraryForm</Edit>
   <New>DocumentLibraryForm</New>
 </FormTemplates>
-</file>
-
-<file path=customXml/item2.xml><?xml version="1.0" encoding="utf-8"?>
-<p:properties xmlns:p="http://schemas.microsoft.com/office/2006/metadata/properties" xmlns:xsi="http://www.w3.org/2001/XMLSchema-instance" xmlns:pc="http://schemas.microsoft.com/office/infopath/2007/PartnerControls">
-  <documentManagement/>
-</p:properties>
 </file>
 
 <file path=customXml/item3.xml><?xml version="1.0" encoding="utf-8"?>
@@ -18156,18 +18127,18 @@
 </file>
 
 <file path=customXml/itemProps1.xml><?xml version="1.0" encoding="utf-8"?>
-<ds:datastoreItem xmlns:ds="http://schemas.openxmlformats.org/officeDocument/2006/customXml" ds:itemID="{94C1B01F-0393-43EC-AF26-88870FE8F404}">
+<ds:datastoreItem xmlns:ds="http://schemas.openxmlformats.org/officeDocument/2006/customXml" ds:itemID="{43250F5F-8E4D-41D8-B017-2B8543428A99}">
   <ds:schemaRefs>
-    <ds:schemaRef ds:uri="http://schemas.microsoft.com/sharepoint/v3/contenttype/forms"/>
+    <ds:schemaRef ds:uri="http://schemas.microsoft.com/office/2006/metadata/properties"/>
+    <ds:schemaRef ds:uri="http://schemas.microsoft.com/office/infopath/2007/PartnerControls"/>
   </ds:schemaRefs>
 </ds:datastoreItem>
 </file>
 
 <file path=customXml/itemProps2.xml><?xml version="1.0" encoding="utf-8"?>
-<ds:datastoreItem xmlns:ds="http://schemas.openxmlformats.org/officeDocument/2006/customXml" ds:itemID="{43250F5F-8E4D-41D8-B017-2B8543428A99}">
+<ds:datastoreItem xmlns:ds="http://schemas.openxmlformats.org/officeDocument/2006/customXml" ds:itemID="{94C1B01F-0393-43EC-AF26-88870FE8F404}">
   <ds:schemaRefs>
-    <ds:schemaRef ds:uri="http://schemas.microsoft.com/office/2006/metadata/properties"/>
-    <ds:schemaRef ds:uri="http://schemas.microsoft.com/office/infopath/2007/PartnerControls"/>
+    <ds:schemaRef ds:uri="http://schemas.microsoft.com/sharepoint/v3/contenttype/forms"/>
   </ds:schemaRefs>
 </ds:datastoreItem>
 </file>
@@ -18191,7 +18162,7 @@
 </file>
 
 <file path=customXml/itemProps4.xml><?xml version="1.0" encoding="utf-8"?>
-<ds:datastoreItem xmlns:ds="http://schemas.openxmlformats.org/officeDocument/2006/customXml" ds:itemID="{65480909-AD4A-B444-8306-EE1A9BE57D03}">
+<ds:datastoreItem xmlns:ds="http://schemas.openxmlformats.org/officeDocument/2006/customXml" ds:itemID="{625B2AF3-0C60-5845-B139-80A4A05CA6E2}">
   <ds:schemaRefs>
     <ds:schemaRef ds:uri="http://schemas.openxmlformats.org/officeDocument/2006/bibliography"/>
   </ds:schemaRefs>

</xml_diff>

<commit_message>
MGS-5151 Update guidance notes for Notice to Leave forms
</commit_message>
<xml_diff>
--- a/housing-service/src/main/resources/templates/notice-to-leave.docx
+++ b/housing-service/src/main/resources/templates/notice-to-leave.docx
@@ -1699,8 +1699,6 @@
         </w:rPr>
       </w:pPr>
     </w:p>
-    <w:bookmarkStart w:id="0" w:name="_GoBack"/>
-    <w:bookmarkEnd w:id="0"/>
     <w:p>
       <w:pPr>
         <w:shd w:val="clear" w:color="auto" w:fill="FFFFFF"/>
@@ -5852,7 +5850,39 @@
           <w:sz w:val="22"/>
           <w:szCs w:val="22"/>
         </w:rPr>
-        <w:t>If your Landlord sends this notice to you by post or email, they must allow you 48 hours to receive it. This delivery time should be included in the amount of notice your Landlord must give you.</w:t>
+        <w:t xml:space="preserve">If your Landlord sends this notice to you by post or email, they must allow you 48 hours to receive it. This delivery time should be </w:t>
+      </w:r>
+      <w:r>
+        <w:rPr>
+          <w:rFonts w:cs="Arial"/>
+          <w:sz w:val="22"/>
+          <w:szCs w:val="22"/>
+        </w:rPr>
+        <w:t>added on to</w:t>
+      </w:r>
+      <w:r>
+        <w:rPr>
+          <w:rFonts w:cs="Arial"/>
+          <w:sz w:val="22"/>
+          <w:szCs w:val="22"/>
+        </w:rPr>
+        <w:t xml:space="preserve"> the amount of notice your Landlord must give you.</w:t>
+      </w:r>
+      <w:r>
+        <w:rPr>
+          <w:rFonts w:cs="Arial"/>
+          <w:sz w:val="22"/>
+          <w:szCs w:val="22"/>
+        </w:rPr>
+        <w:t xml:space="preserve"> </w:t>
+      </w:r>
+      <w:r>
+        <w:rPr>
+          <w:rFonts w:cs="Arial"/>
+          <w:sz w:val="22"/>
+          <w:szCs w:val="22"/>
+        </w:rPr>
+        <w:t>You can challenge the 48 hours’ delivery time, but you must give your Landlord evidence which shows the exact date you received this notice.</w:t>
       </w:r>
     </w:p>
     <w:p>
@@ -6126,74 +6156,20 @@
           <w:sz w:val="22"/>
           <w:szCs w:val="22"/>
         </w:rPr>
-        <w:t xml:space="preserve">Your Landlord must give you the proper amount of notice to leave the Let Property.  You can leave the property once the notice period has ended if you want. If you do not leave the </w:t>
-      </w:r>
-      <w:proofErr w:type="gramStart"/>
-      <w:r>
-        <w:rPr>
-          <w:rFonts w:cs="Arial"/>
-          <w:sz w:val="22"/>
-          <w:szCs w:val="22"/>
-        </w:rPr>
-        <w:t>property</w:t>
-      </w:r>
-      <w:proofErr w:type="gramEnd"/>
-      <w:r>
-        <w:rPr>
-          <w:rFonts w:cs="Arial"/>
-          <w:sz w:val="22"/>
-          <w:szCs w:val="22"/>
-        </w:rPr>
-        <w:t xml:space="preserve"> the Landlord can make an application to the Tribunal for an eviction order which would allow you to be removed from the property.</w:t>
-      </w:r>
-    </w:p>
-    <w:p>
-      <w:pPr>
-        <w:ind w:left="360"/>
-        <w:rPr>
-          <w:rFonts w:cs="Arial"/>
-          <w:sz w:val="22"/>
-          <w:szCs w:val="22"/>
-        </w:rPr>
-      </w:pPr>
-    </w:p>
-    <w:p>
-      <w:pPr>
-        <w:rPr>
-          <w:rFonts w:cs="Arial"/>
-          <w:b/>
-          <w:sz w:val="22"/>
-          <w:szCs w:val="22"/>
-        </w:rPr>
-      </w:pPr>
-      <w:r>
-        <w:rPr>
-          <w:rFonts w:cs="Arial"/>
-          <w:b/>
-          <w:sz w:val="22"/>
-          <w:szCs w:val="22"/>
-        </w:rPr>
-        <w:t>If you have lived in the property for 6 months or less</w:t>
-      </w:r>
-    </w:p>
-    <w:p>
-      <w:pPr>
-        <w:ind w:left="360"/>
-        <w:rPr>
-          <w:rFonts w:cs="Arial"/>
-          <w:b/>
-          <w:sz w:val="22"/>
-          <w:szCs w:val="22"/>
-        </w:rPr>
-      </w:pPr>
+        <w:t xml:space="preserve">Your Landlord must give you the proper amount of notice to leave the Let Property.  You can leave the property once the notice period has ended if you want. </w:t>
+      </w:r>
+      <w:r>
+        <w:rPr>
+          <w:rFonts w:cs="Arial"/>
+          <w:sz w:val="22"/>
+          <w:szCs w:val="22"/>
+        </w:rPr>
+        <w:t>If you do not leave the property the Landlord can make an application to the First-tier Tribunal for Scotland Housing and Property Chamber for an eviction order which would allow you to be removed from the property.</w:t>
+      </w:r>
     </w:p>
     <w:p>
       <w:pPr>
         <w:pStyle w:val="ListParagraph"/>
-        <w:numPr>
-          <w:ilvl w:val="0"/>
-          <w:numId w:val="12"/>
-        </w:numPr>
         <w:tabs>
           <w:tab w:val="clear" w:pos="720"/>
           <w:tab w:val="clear" w:pos="1440"/>
@@ -6205,6 +6181,61 @@
         </w:tabs>
         <w:spacing w:line="240" w:lineRule="auto"/>
         <w:ind w:left="360"/>
+        <w:rPr>
+          <w:rFonts w:cs="Arial"/>
+          <w:sz w:val="22"/>
+          <w:szCs w:val="22"/>
+        </w:rPr>
+      </w:pPr>
+    </w:p>
+    <w:p>
+      <w:pPr>
+        <w:rPr>
+          <w:rFonts w:cs="Arial"/>
+          <w:b/>
+          <w:sz w:val="22"/>
+          <w:szCs w:val="22"/>
+        </w:rPr>
+      </w:pPr>
+      <w:r>
+        <w:rPr>
+          <w:rFonts w:cs="Arial"/>
+          <w:b/>
+          <w:sz w:val="22"/>
+          <w:szCs w:val="22"/>
+        </w:rPr>
+        <w:t>If you have lived in the property for 6 months or less</w:t>
+      </w:r>
+    </w:p>
+    <w:p>
+      <w:pPr>
+        <w:ind w:left="360"/>
+        <w:rPr>
+          <w:rFonts w:cs="Arial"/>
+          <w:b/>
+          <w:sz w:val="22"/>
+          <w:szCs w:val="22"/>
+        </w:rPr>
+      </w:pPr>
+    </w:p>
+    <w:p>
+      <w:pPr>
+        <w:pStyle w:val="ListParagraph"/>
+        <w:numPr>
+          <w:ilvl w:val="0"/>
+          <w:numId w:val="12"/>
+        </w:numPr>
+        <w:tabs>
+          <w:tab w:val="clear" w:pos="720"/>
+          <w:tab w:val="clear" w:pos="1440"/>
+          <w:tab w:val="clear" w:pos="2160"/>
+          <w:tab w:val="clear" w:pos="2880"/>
+          <w:tab w:val="clear" w:pos="4680"/>
+          <w:tab w:val="clear" w:pos="5400"/>
+          <w:tab w:val="clear" w:pos="9000"/>
+        </w:tabs>
+        <w:spacing w:line="240" w:lineRule="auto"/>
+        <w:ind w:left="360"/>
         <w:jc w:val="left"/>
         <w:rPr>
           <w:rFonts w:cs="Arial"/>
@@ -6218,7 +6249,7 @@
           <w:sz w:val="22"/>
           <w:szCs w:val="22"/>
         </w:rPr>
-        <w:t>If you have lived in the Let Property for six months or less on the day you receive this notice, you must receive a minimum of 28 days’ notice regardless of what eviction ground your Landlord is using to evict you.</w:t>
+        <w:t>If you have lived in the Let Property for six months or less on the day you receive this notice, you must receive 28 days’ notice regardless of what eviction ground your Landlord is using to evict you.</w:t>
       </w:r>
     </w:p>
     <w:p>
@@ -6273,26 +6304,6 @@
     </w:p>
     <w:p>
       <w:pPr>
-        <w:rPr>
-          <w:rFonts w:cs="Arial"/>
-          <w:b/>
-          <w:sz w:val="22"/>
-          <w:szCs w:val="22"/>
-        </w:rPr>
-      </w:pPr>
-    </w:p>
-    <w:p>
-      <w:pPr>
-        <w:rPr>
-          <w:rFonts w:cs="Arial"/>
-          <w:b/>
-          <w:sz w:val="22"/>
-          <w:szCs w:val="22"/>
-        </w:rPr>
-      </w:pPr>
-    </w:p>
-    <w:p>
-      <w:pPr>
         <w:tabs>
           <w:tab w:val="clear" w:pos="720"/>
           <w:tab w:val="clear" w:pos="1440"/>
@@ -6311,15 +6322,6 @@
           <w:szCs w:val="22"/>
         </w:rPr>
       </w:pPr>
-      <w:r>
-        <w:rPr>
-          <w:rFonts w:cs="Arial"/>
-          <w:b/>
-          <w:sz w:val="22"/>
-          <w:szCs w:val="22"/>
-        </w:rPr>
-        <w:br w:type="page"/>
-      </w:r>
     </w:p>
     <w:p>
       <w:pPr>
@@ -6382,7 +6384,7 @@
           <w:sz w:val="22"/>
           <w:szCs w:val="22"/>
         </w:rPr>
-        <w:t>Regardless of how long you have lived in the property, you must receive a minimum of 28 days’ notice if the only eviction ground(s) mentioned in this notice is one (or more) of the following. You:</w:t>
+        <w:t>Regardless of how long you have lived in the property, you must receive 28 days’ notice if the only eviction ground(s) mentioned in this notice is one (or more) of the following. You:</w:t>
       </w:r>
     </w:p>
     <w:p>
@@ -6491,7 +6493,7 @@
           <w:sz w:val="22"/>
           <w:szCs w:val="22"/>
         </w:rPr>
-        <w:t>are in rent arrears over 3 consecutive months on the date when the Landlord applies to the Tribunal to have you evicted [please note that the Landlord may have served this notice on you before you have been in rent arrears for three consecutive months, if they believe that you will be in rent arrears over 3 consecutive months by the time the 28-days’ notice period has expired]</w:t>
+        <w:t xml:space="preserve">are in rent arrears over 3 consecutive months on the date when the Landlord applies to the Tribunal to have you evicted </w:t>
       </w:r>
     </w:p>
     <w:p>
@@ -6663,7 +6665,7 @@
           <w:sz w:val="22"/>
           <w:szCs w:val="22"/>
         </w:rPr>
-        <w:t>You must receive a minimum of 84 days’ notice if you have lived in the property for more than six months and ANY of the following eviction grounds are mentioned:</w:t>
+        <w:t>You must receive 84 days’ notice if you have lived in the property for more than six months and ANY of the following eviction grounds are mentioned:</w:t>
       </w:r>
     </w:p>
     <w:p>
@@ -7486,7 +7488,6 @@
           <w:sz w:val="22"/>
           <w:szCs w:val="22"/>
         </w:rPr>
-        <w:lastRenderedPageBreak/>
         <w:t>If your Landlord is using eviction ground:</w:t>
       </w:r>
     </w:p>
@@ -7562,6 +7563,7 @@
           <w:sz w:val="22"/>
           <w:szCs w:val="22"/>
         </w:rPr>
+        <w:lastRenderedPageBreak/>
         <w:t>You no longer need supported accommodation</w:t>
       </w:r>
     </w:p>
@@ -7831,7 +7833,41 @@
           <w:sz w:val="22"/>
           <w:szCs w:val="22"/>
         </w:rPr>
-        <w:t>If your Landlord is using eviction ground: ‘you cease to be – or fail to become – an employee of the Landlord’, the Tribunal must grant an eviction order if the application for eviction was made within 12 months of you ceasing to be – or failing to become – an employee. The Tribunal may issue an eviction order if the eviction application is made after the 12-month period has elapsed.</w:t>
+        <w:t xml:space="preserve">If your Landlord is using eviction ground: ‘you cease to be – or fail to become – an employee of the Landlord’, the Tribunal </w:t>
+      </w:r>
+      <w:r>
+        <w:rPr>
+          <w:rFonts w:cs="Arial"/>
+          <w:b/>
+          <w:sz w:val="22"/>
+          <w:szCs w:val="22"/>
+        </w:rPr>
+        <w:t>must</w:t>
+      </w:r>
+      <w:r>
+        <w:rPr>
+          <w:rFonts w:cs="Arial"/>
+          <w:sz w:val="22"/>
+          <w:szCs w:val="22"/>
+        </w:rPr>
+        <w:t xml:space="preserve"> grant an eviction order if the application for eviction was made within 12 months of you ceasing to be – or failing to become – an employee. The Tribunal </w:t>
+      </w:r>
+      <w:r>
+        <w:rPr>
+          <w:rFonts w:cs="Arial"/>
+          <w:b/>
+          <w:sz w:val="22"/>
+          <w:szCs w:val="22"/>
+        </w:rPr>
+        <w:t>may</w:t>
+      </w:r>
+      <w:r>
+        <w:rPr>
+          <w:rFonts w:cs="Arial"/>
+          <w:sz w:val="22"/>
+          <w:szCs w:val="22"/>
+        </w:rPr>
+        <w:t xml:space="preserve"> issue an eviction order if the eviction application is made after the 12-month period has elapsed.</w:t>
       </w:r>
     </w:p>
     <w:p>
@@ -7874,7 +7910,24 @@
           <w:sz w:val="22"/>
           <w:szCs w:val="22"/>
         </w:rPr>
-        <w:t>If your Landlord is using the eviction ground: ‘you are in rent arrears over 3 consecutive months’, the Tribunal must grant an eviction order if both the following apply:</w:t>
+        <w:t xml:space="preserve">If your Landlord is using the eviction ground: ‘you are in rent arrears over 3 consecutive months’, the Tribunal </w:t>
+      </w:r>
+      <w:r>
+        <w:rPr>
+          <w:rFonts w:cs="Arial"/>
+          <w:b/>
+          <w:sz w:val="22"/>
+          <w:szCs w:val="22"/>
+        </w:rPr>
+        <w:t>must</w:t>
+      </w:r>
+      <w:r>
+        <w:rPr>
+          <w:rFonts w:cs="Arial"/>
+          <w:sz w:val="22"/>
+          <w:szCs w:val="22"/>
+        </w:rPr>
+        <w:t xml:space="preserve"> grant an eviction order if both the following apply:</w:t>
       </w:r>
     </w:p>
     <w:p>
@@ -7920,6 +7973,14 @@
         </w:rPr>
         <w:t>the Tribunal establishes that for three or more months you have been continuously in arrears of rent</w:t>
       </w:r>
+      <w:r>
+        <w:rPr>
+          <w:rFonts w:cs="Arial"/>
+          <w:sz w:val="22"/>
+          <w:szCs w:val="22"/>
+        </w:rPr>
+        <w:t xml:space="preserve">; and </w:t>
+      </w:r>
     </w:p>
     <w:p>
       <w:pPr>
@@ -7994,7 +8055,24 @@
           <w:sz w:val="22"/>
           <w:szCs w:val="22"/>
         </w:rPr>
-        <w:t>The Tribunal may grant an eviction order if you have been in arrears of rent for three or more months, and on the day the Tribunal considers the case, the arrears are less than one month’s rent.</w:t>
+        <w:t xml:space="preserve">The Tribunal </w:t>
+      </w:r>
+      <w:r>
+        <w:rPr>
+          <w:rFonts w:cs="Arial"/>
+          <w:b/>
+          <w:sz w:val="22"/>
+          <w:szCs w:val="22"/>
+        </w:rPr>
+        <w:t>may</w:t>
+      </w:r>
+      <w:r>
+        <w:rPr>
+          <w:rFonts w:cs="Arial"/>
+          <w:sz w:val="22"/>
+          <w:szCs w:val="22"/>
+        </w:rPr>
+        <w:t xml:space="preserve"> grant an eviction order if you have been in arrears of rent for three or more months, and on the day the Tribunal considers the case, the arrears are less than one month’s rent.</w:t>
       </w:r>
     </w:p>
     <w:p>
@@ -8422,6 +8500,80 @@
     </w:p>
     <w:p>
       <w:pPr>
+        <w:pBdr>
+          <w:bottom w:val="single" w:sz="12" w:space="1" w:color="auto"/>
+        </w:pBdr>
+        <w:rPr>
+          <w:rFonts w:cs="Arial"/>
+          <w:sz w:val="22"/>
+          <w:szCs w:val="22"/>
+        </w:rPr>
+      </w:pPr>
+    </w:p>
+    <w:p>
+      <w:pPr>
+        <w:rPr>
+          <w:rFonts w:cs="Arial"/>
+          <w:b/>
+          <w:sz w:val="22"/>
+          <w:szCs w:val="22"/>
+          <w:u w:val="single"/>
+        </w:rPr>
+      </w:pPr>
+    </w:p>
+    <w:p>
+      <w:pPr>
+        <w:rPr>
+          <w:rFonts w:cs="Arial"/>
+          <w:b/>
+          <w:sz w:val="22"/>
+          <w:szCs w:val="22"/>
+          <w:u w:val="single"/>
+        </w:rPr>
+      </w:pPr>
+      <w:r>
+        <w:rPr>
+          <w:rFonts w:cs="Arial"/>
+          <w:b/>
+          <w:sz w:val="22"/>
+          <w:szCs w:val="22"/>
+          <w:u w:val="single"/>
+        </w:rPr>
+        <w:t>THE END OF THE NOTICE PERIOD</w:t>
+      </w:r>
+    </w:p>
+    <w:p>
+      <w:pPr>
+        <w:rPr>
+          <w:rFonts w:cs="Arial"/>
+          <w:b/>
+          <w:sz w:val="22"/>
+          <w:szCs w:val="22"/>
+          <w:u w:val="single"/>
+        </w:rPr>
+      </w:pPr>
+    </w:p>
+    <w:p>
+      <w:pPr>
+        <w:rPr>
+          <w:rFonts w:cs="Arial"/>
+          <w:b/>
+          <w:sz w:val="22"/>
+          <w:szCs w:val="22"/>
+        </w:rPr>
+      </w:pPr>
+      <w:r>
+        <w:rPr>
+          <w:rFonts w:cs="Arial"/>
+          <w:b/>
+          <w:sz w:val="22"/>
+          <w:szCs w:val="22"/>
+        </w:rPr>
+        <w:t>WHAT HAPPENS AT THE END OF THE NOTICE PERIOD?</w:t>
+      </w:r>
+    </w:p>
+    <w:p>
+      <w:pPr>
         <w:rPr>
           <w:rFonts w:cs="Arial"/>
           <w:sz w:val="22"/>
@@ -8460,81 +8612,7 @@
           <w:sz w:val="22"/>
           <w:szCs w:val="22"/>
         </w:rPr>
-        <w:t>If your Landlord is serving this notice on you because you are in rent arrears, they can serve this notice as soon as you fall into rent arrears.  However, they will then have to wait until the arrears have built up over 3 consecutive months before they can make an application for an eviction order to the Tribunal.</w:t>
-      </w:r>
-    </w:p>
-    <w:p>
-      <w:pPr>
-        <w:pBdr>
-          <w:bottom w:val="single" w:sz="12" w:space="1" w:color="auto"/>
-        </w:pBdr>
-        <w:rPr>
-          <w:rFonts w:cs="Arial"/>
-          <w:sz w:val="22"/>
-          <w:szCs w:val="22"/>
-        </w:rPr>
-      </w:pPr>
-    </w:p>
-    <w:p>
-      <w:pPr>
-        <w:rPr>
-          <w:rFonts w:cs="Arial"/>
-          <w:b/>
-          <w:sz w:val="22"/>
-          <w:szCs w:val="22"/>
-          <w:u w:val="single"/>
-        </w:rPr>
-      </w:pPr>
-    </w:p>
-    <w:p>
-      <w:pPr>
-        <w:rPr>
-          <w:rFonts w:cs="Arial"/>
-          <w:b/>
-          <w:sz w:val="22"/>
-          <w:szCs w:val="22"/>
-          <w:u w:val="single"/>
-        </w:rPr>
-      </w:pPr>
-      <w:r>
-        <w:rPr>
-          <w:rFonts w:cs="Arial"/>
-          <w:b/>
-          <w:sz w:val="22"/>
-          <w:szCs w:val="22"/>
-          <w:u w:val="single"/>
-        </w:rPr>
-        <w:t>THE END OF THE NOTICE PERIOD</w:t>
-      </w:r>
-    </w:p>
-    <w:p>
-      <w:pPr>
-        <w:rPr>
-          <w:rFonts w:cs="Arial"/>
-          <w:b/>
-          <w:sz w:val="22"/>
-          <w:szCs w:val="22"/>
-          <w:u w:val="single"/>
-        </w:rPr>
-      </w:pPr>
-    </w:p>
-    <w:p>
-      <w:pPr>
-        <w:rPr>
-          <w:rFonts w:cs="Arial"/>
-          <w:b/>
-          <w:sz w:val="22"/>
-          <w:szCs w:val="22"/>
-        </w:rPr>
-      </w:pPr>
-      <w:r>
-        <w:rPr>
-          <w:rFonts w:cs="Arial"/>
-          <w:b/>
-          <w:sz w:val="22"/>
-          <w:szCs w:val="22"/>
-        </w:rPr>
-        <w:t>WHAT HAPPENS AT THE END OF THE NOTICE PERIOD?</w:t>
+        <w:t>The date given in Part 4 of this notice is the earliest date that your Landlord can start eviction action at the Tribunal. From that date, your Landlord can start Tribunal action at any time during the following six months. If your Landlord does not start Tribunal action in that six-month period they would have to serve another notice on you before they could start eviction action at the Tribunal.</w:t>
       </w:r>
     </w:p>
     <w:p>
@@ -8577,13 +8655,54 @@
           <w:sz w:val="22"/>
           <w:szCs w:val="22"/>
         </w:rPr>
-        <w:t>The date given in Part 4 of this notice is the earliest date that your Landlord can start eviction action at the Tribunal. From that date, your Landlord can start Tribunal action at any time during the following six months. If your Landlord does not start Tribunal action in that six-month period they would have to serve another notice on you before they could start eviction action at the Tribunal.</w:t>
-      </w:r>
-    </w:p>
-    <w:p>
-      <w:pPr>
-        <w:rPr>
-          <w:rFonts w:cs="Arial"/>
+        <w:t>If you wish to leave the Let Property without requiring your Landlord(s) to obtain an eviction order from the Tribunal, your tenancy will come to an end on the later of either the date shown in Part 4 above, or the day you cease to occupy the property.</w:t>
+      </w:r>
+    </w:p>
+    <w:p>
+      <w:pPr>
+        <w:pBdr>
+          <w:bottom w:val="single" w:sz="12" w:space="1" w:color="auto"/>
+        </w:pBdr>
+        <w:rPr>
+          <w:rFonts w:cs="Arial"/>
+          <w:sz w:val="22"/>
+          <w:szCs w:val="22"/>
+        </w:rPr>
+      </w:pPr>
+    </w:p>
+    <w:p>
+      <w:pPr>
+        <w:rPr>
+          <w:rFonts w:cs="Arial"/>
+          <w:sz w:val="22"/>
+          <w:szCs w:val="22"/>
+        </w:rPr>
+      </w:pPr>
+    </w:p>
+    <w:p>
+      <w:pPr>
+        <w:rPr>
+          <w:rFonts w:cs="Arial"/>
+          <w:b/>
+          <w:sz w:val="22"/>
+          <w:szCs w:val="22"/>
+        </w:rPr>
+      </w:pPr>
+      <w:r>
+        <w:rPr>
+          <w:rFonts w:cs="Arial"/>
+          <w:b/>
+          <w:sz w:val="22"/>
+          <w:szCs w:val="22"/>
+        </w:rPr>
+        <w:t>IF YOU CHOOSE NOT TO LEAVE AT THE END OF THE NOTICE PERIOD</w:t>
+      </w:r>
+    </w:p>
+    <w:p>
+      <w:pPr>
+        <w:rPr>
+          <w:rFonts w:cs="Arial"/>
+          <w:b/>
           <w:sz w:val="22"/>
           <w:szCs w:val="22"/>
         </w:rPr>
@@ -8620,54 +8739,13 @@
           <w:sz w:val="22"/>
           <w:szCs w:val="22"/>
         </w:rPr>
-        <w:t>If you wish to leave the Let Property without requiring your Landlord(s) to obtain an eviction order from the Tribunal, your tenancy will come to an end on the later of either the date shown in Part 4 above, or the day you cease to occupy the property.</w:t>
-      </w:r>
-    </w:p>
-    <w:p>
-      <w:pPr>
-        <w:pBdr>
-          <w:bottom w:val="single" w:sz="12" w:space="1" w:color="auto"/>
-        </w:pBdr>
-        <w:rPr>
-          <w:rFonts w:cs="Arial"/>
-          <w:sz w:val="22"/>
-          <w:szCs w:val="22"/>
-        </w:rPr>
-      </w:pPr>
-    </w:p>
-    <w:p>
-      <w:pPr>
-        <w:rPr>
-          <w:rFonts w:cs="Arial"/>
-          <w:sz w:val="22"/>
-          <w:szCs w:val="22"/>
-        </w:rPr>
-      </w:pPr>
-    </w:p>
-    <w:p>
-      <w:pPr>
-        <w:rPr>
-          <w:rFonts w:cs="Arial"/>
-          <w:b/>
-          <w:sz w:val="22"/>
-          <w:szCs w:val="22"/>
-        </w:rPr>
-      </w:pPr>
-      <w:r>
-        <w:rPr>
-          <w:rFonts w:cs="Arial"/>
-          <w:b/>
-          <w:sz w:val="22"/>
-          <w:szCs w:val="22"/>
-        </w:rPr>
-        <w:t>IF YOU CHOOSE NOT TO LEAVE AT THE END OF THE NOTICE PERIOD</w:t>
-      </w:r>
-    </w:p>
-    <w:p>
-      <w:pPr>
-        <w:rPr>
-          <w:rFonts w:cs="Arial"/>
-          <w:b/>
+        <w:t>If you choose not to leave the Let Property at the end of your notice period then, before you must leave your home, your Landlord must have done 2 things:</w:t>
+      </w:r>
+    </w:p>
+    <w:p>
+      <w:pPr>
+        <w:rPr>
+          <w:rFonts w:cs="Arial"/>
           <w:sz w:val="22"/>
           <w:szCs w:val="22"/>
         </w:rPr>
@@ -8678,7 +8756,7 @@
         <w:pStyle w:val="ListParagraph"/>
         <w:numPr>
           <w:ilvl w:val="0"/>
-          <w:numId w:val="12"/>
+          <w:numId w:val="20"/>
         </w:numPr>
         <w:tabs>
           <w:tab w:val="clear" w:pos="720"/>
@@ -8690,7 +8768,6 @@
           <w:tab w:val="clear" w:pos="9000"/>
         </w:tabs>
         <w:spacing w:line="240" w:lineRule="auto"/>
-        <w:ind w:left="360"/>
         <w:jc w:val="left"/>
         <w:rPr>
           <w:rFonts w:cs="Arial"/>
@@ -8704,17 +8781,8 @@
           <w:sz w:val="22"/>
           <w:szCs w:val="22"/>
         </w:rPr>
-        <w:t>If you choose not to leave the Let Property at the end of your notice period then, before you must leave your home, your Landlord must have done 2 things:</w:t>
-      </w:r>
-    </w:p>
-    <w:p>
-      <w:pPr>
-        <w:rPr>
-          <w:rFonts w:cs="Arial"/>
-          <w:sz w:val="22"/>
-          <w:szCs w:val="22"/>
-        </w:rPr>
-      </w:pPr>
+        <w:t>Served on you a notice to leave (this notice) with the relevant notice period, and</w:t>
+      </w:r>
     </w:p>
     <w:p>
       <w:pPr>
@@ -8746,15 +8814,24 @@
           <w:sz w:val="22"/>
           <w:szCs w:val="22"/>
         </w:rPr>
-        <w:t>Served on you a notice to leave (this notice) with the relevant notice period, and</w:t>
-      </w:r>
+        <w:t>Obtained an eviction order from the Tribunal.</w:t>
+      </w:r>
+    </w:p>
+    <w:p>
+      <w:pPr>
+        <w:rPr>
+          <w:rFonts w:cs="Arial"/>
+          <w:sz w:val="22"/>
+          <w:szCs w:val="22"/>
+        </w:rPr>
+      </w:pPr>
     </w:p>
     <w:p>
       <w:pPr>
         <w:pStyle w:val="ListParagraph"/>
         <w:numPr>
           <w:ilvl w:val="0"/>
-          <w:numId w:val="20"/>
+          <w:numId w:val="12"/>
         </w:numPr>
         <w:tabs>
           <w:tab w:val="clear" w:pos="720"/>
@@ -8766,6 +8843,7 @@
           <w:tab w:val="clear" w:pos="9000"/>
         </w:tabs>
         <w:spacing w:line="240" w:lineRule="auto"/>
+        <w:ind w:left="360"/>
         <w:jc w:val="left"/>
         <w:rPr>
           <w:rFonts w:cs="Arial"/>
@@ -8779,7 +8857,7 @@
           <w:sz w:val="22"/>
           <w:szCs w:val="22"/>
         </w:rPr>
-        <w:t>Obtained an eviction order from the Tribunal.</w:t>
+        <w:t>If the Tribunal grants an eviction order to your Landlord, and you choose not to leave the Let Property by the date specified in that eviction order, your Landlord can instruct Sheriff Officers to serve a document called a “Charge for Removing” on you, which sets a date by which you must leave the Let Property. You will usually get 14 days’ notice. If you do not leave by this date, the Sheriff Officers will remove you after giving you a further 2 days’ notice.</w:t>
       </w:r>
     </w:p>
     <w:p>
@@ -8822,13 +8900,65 @@
           <w:sz w:val="22"/>
           <w:szCs w:val="22"/>
         </w:rPr>
-        <w:t>If the Tribunal grants an eviction order to your Landlord, and you choose not to leave the Let Property by the date specified in that eviction order, your Landlord can instruct Sheriff Officers to serve a document called a “Charge for Removing” on you, which sets a date by which you must leave the Let Property. You will usually get 14 days’ notice. If you do not leave by this date, the Sheriff Officers will remove you after giving you a further 2 days’ notice.</w:t>
-      </w:r>
-    </w:p>
-    <w:p>
-      <w:pPr>
-        <w:rPr>
-          <w:rFonts w:cs="Arial"/>
+        <w:t>Remember that you are liable to pay rent for the Let Property until the notice period expires or you cease to occupy the property, whichever is later. If your Landlord has given you notice to leave, and you wish to end your tenancy before the notice period expires, you may be able to end your tenancy early, but this can only be done with your Landlord’s written agreement. If the Landlord does not agree, you will still have to pay rent for the Let Property until the end of the notice period, even if you have moved out. You should discuss this option with your Landlord if this is something you would like to do. If you decide to stay on after the expiry of the notice period, you are liable to pay rent until the date set in the eviction order.</w:t>
+      </w:r>
+    </w:p>
+    <w:p>
+      <w:pPr>
+        <w:pBdr>
+          <w:bottom w:val="single" w:sz="12" w:space="1" w:color="auto"/>
+        </w:pBdr>
+        <w:rPr>
+          <w:rFonts w:cs="Arial"/>
+          <w:sz w:val="22"/>
+          <w:szCs w:val="22"/>
+        </w:rPr>
+      </w:pPr>
+    </w:p>
+    <w:p>
+      <w:pPr>
+        <w:rPr>
+          <w:rFonts w:cs="Arial"/>
+          <w:b/>
+          <w:sz w:val="22"/>
+          <w:szCs w:val="22"/>
+        </w:rPr>
+      </w:pPr>
+    </w:p>
+    <w:p>
+      <w:pPr>
+        <w:rPr>
+          <w:rFonts w:cs="Arial"/>
+          <w:b/>
+          <w:sz w:val="22"/>
+          <w:szCs w:val="22"/>
+        </w:rPr>
+      </w:pPr>
+    </w:p>
+    <w:p>
+      <w:pPr>
+        <w:rPr>
+          <w:rFonts w:cs="Arial"/>
+          <w:b/>
+          <w:sz w:val="22"/>
+          <w:szCs w:val="22"/>
+        </w:rPr>
+      </w:pPr>
+      <w:r>
+        <w:rPr>
+          <w:rFonts w:cs="Arial"/>
+          <w:b/>
+          <w:sz w:val="22"/>
+          <w:szCs w:val="22"/>
+        </w:rPr>
+        <w:t>WRONGFUL TERMINATION OF TENANCY</w:t>
+      </w:r>
+    </w:p>
+    <w:p>
+      <w:pPr>
+        <w:rPr>
+          <w:rFonts w:cs="Arial"/>
+          <w:b/>
           <w:sz w:val="22"/>
           <w:szCs w:val="22"/>
         </w:rPr>
@@ -8865,8 +8995,470 @@
           <w:sz w:val="22"/>
           <w:szCs w:val="22"/>
         </w:rPr>
-        <w:t>Remember that you are liable to pay rent for the Let Property until the notice period expires or you cease to occupy the property, whichever is later. If your Landlord has given you notice to leave, and you wish to end your tenancy before the notice period expires, you may be able to end your tenancy early, but this can only be done with your Landlord’s written agreement. If the Landlord does not agree, you will still have to pay rent for the Let Property until the end of the notice period, even if you have moved out. You should discuss this option with your Landlord if this is something you would like to do. If you decide to stay on after the expiry of the notice period, you are liable to pay rent until the date set in the eviction order.</w:t>
-      </w:r>
+        <w:t xml:space="preserve">If you leave your home once the notice period has ended, or through an eviction order issued by the Tribunal, and you are not satisfied that your Landlord genuinely wanted their property back under the eviction ground(s) outlined in Part 2, you can apply to the Tribunal for a wrongful termination order against your Landlord for a compensation </w:t>
+      </w:r>
+      <w:r>
+        <w:rPr>
+          <w:rFonts w:cs="Arial"/>
+          <w:sz w:val="22"/>
+          <w:szCs w:val="22"/>
+        </w:rPr>
+        <w:lastRenderedPageBreak/>
+        <w:t>amount not exceeding 6 months’ rent.  More information about this, including how to apply to the Tribunal, is available on the Tribunal’s website</w:t>
+      </w:r>
+      <w:r>
+        <w:rPr>
+          <w:rFonts w:cs="Arial"/>
+          <w:sz w:val="22"/>
+          <w:szCs w:val="22"/>
+        </w:rPr>
+        <w:t>(b).</w:t>
+      </w:r>
+    </w:p>
+    <w:p>
+      <w:pPr>
+        <w:ind w:left="360"/>
+        <w:rPr>
+          <w:rFonts w:cs="Arial"/>
+          <w:sz w:val="22"/>
+          <w:szCs w:val="22"/>
+        </w:rPr>
+      </w:pPr>
+    </w:p>
+    <w:p>
+      <w:pPr>
+        <w:ind w:left="360"/>
+        <w:rPr>
+          <w:rFonts w:cs="Arial"/>
+          <w:sz w:val="22"/>
+          <w:szCs w:val="22"/>
+        </w:rPr>
+      </w:pPr>
+    </w:p>
+    <w:p>
+      <w:pPr>
+        <w:ind w:left="360"/>
+        <w:rPr>
+          <w:rFonts w:cs="Arial"/>
+          <w:sz w:val="22"/>
+          <w:szCs w:val="22"/>
+        </w:rPr>
+      </w:pPr>
+    </w:p>
+    <w:p>
+      <w:pPr>
+        <w:ind w:left="360"/>
+        <w:rPr>
+          <w:rFonts w:cs="Arial"/>
+          <w:sz w:val="22"/>
+          <w:szCs w:val="22"/>
+        </w:rPr>
+      </w:pPr>
+    </w:p>
+    <w:p>
+      <w:pPr>
+        <w:rPr>
+          <w:rFonts w:cs="Arial"/>
+          <w:sz w:val="22"/>
+          <w:szCs w:val="22"/>
+        </w:rPr>
+      </w:pPr>
+    </w:p>
+    <w:p>
+      <w:pPr>
+        <w:rPr>
+          <w:rFonts w:cs="Arial"/>
+          <w:sz w:val="22"/>
+          <w:szCs w:val="22"/>
+        </w:rPr>
+      </w:pPr>
+    </w:p>
+    <w:p>
+      <w:pPr>
+        <w:rPr>
+          <w:rFonts w:cs="Arial"/>
+          <w:sz w:val="22"/>
+          <w:szCs w:val="22"/>
+        </w:rPr>
+      </w:pPr>
+    </w:p>
+    <w:p>
+      <w:pPr>
+        <w:rPr>
+          <w:rFonts w:cs="Arial"/>
+          <w:sz w:val="22"/>
+          <w:szCs w:val="22"/>
+        </w:rPr>
+      </w:pPr>
+    </w:p>
+    <w:p>
+      <w:pPr>
+        <w:rPr>
+          <w:rFonts w:cs="Arial"/>
+          <w:sz w:val="22"/>
+          <w:szCs w:val="22"/>
+        </w:rPr>
+      </w:pPr>
+    </w:p>
+    <w:p>
+      <w:pPr>
+        <w:rPr>
+          <w:rFonts w:cs="Arial"/>
+          <w:sz w:val="22"/>
+          <w:szCs w:val="22"/>
+        </w:rPr>
+      </w:pPr>
+    </w:p>
+    <w:p>
+      <w:pPr>
+        <w:rPr>
+          <w:rFonts w:cs="Arial"/>
+          <w:sz w:val="22"/>
+          <w:szCs w:val="22"/>
+        </w:rPr>
+      </w:pPr>
+    </w:p>
+    <w:p>
+      <w:pPr>
+        <w:rPr>
+          <w:rFonts w:cs="Arial"/>
+          <w:sz w:val="22"/>
+          <w:szCs w:val="22"/>
+        </w:rPr>
+      </w:pPr>
+    </w:p>
+    <w:p>
+      <w:pPr>
+        <w:rPr>
+          <w:rFonts w:cs="Arial"/>
+          <w:sz w:val="22"/>
+          <w:szCs w:val="22"/>
+        </w:rPr>
+      </w:pPr>
+    </w:p>
+    <w:p>
+      <w:pPr>
+        <w:rPr>
+          <w:rFonts w:cs="Arial"/>
+          <w:sz w:val="22"/>
+          <w:szCs w:val="22"/>
+        </w:rPr>
+      </w:pPr>
+    </w:p>
+    <w:p>
+      <w:pPr>
+        <w:rPr>
+          <w:rFonts w:cs="Arial"/>
+          <w:sz w:val="22"/>
+          <w:szCs w:val="22"/>
+        </w:rPr>
+      </w:pPr>
+    </w:p>
+    <w:p>
+      <w:pPr>
+        <w:rPr>
+          <w:rFonts w:cs="Arial"/>
+          <w:sz w:val="22"/>
+          <w:szCs w:val="22"/>
+        </w:rPr>
+      </w:pPr>
+    </w:p>
+    <w:p>
+      <w:pPr>
+        <w:rPr>
+          <w:rFonts w:cs="Arial"/>
+          <w:sz w:val="22"/>
+          <w:szCs w:val="22"/>
+        </w:rPr>
+      </w:pPr>
+    </w:p>
+    <w:p>
+      <w:pPr>
+        <w:rPr>
+          <w:rFonts w:cs="Arial"/>
+          <w:sz w:val="22"/>
+          <w:szCs w:val="22"/>
+        </w:rPr>
+      </w:pPr>
+    </w:p>
+    <w:p>
+      <w:pPr>
+        <w:rPr>
+          <w:rFonts w:cs="Arial"/>
+          <w:sz w:val="22"/>
+          <w:szCs w:val="22"/>
+        </w:rPr>
+      </w:pPr>
+    </w:p>
+    <w:p>
+      <w:pPr>
+        <w:rPr>
+          <w:rFonts w:cs="Arial"/>
+          <w:sz w:val="22"/>
+          <w:szCs w:val="22"/>
+        </w:rPr>
+      </w:pPr>
+    </w:p>
+    <w:p>
+      <w:pPr>
+        <w:rPr>
+          <w:rFonts w:cs="Arial"/>
+          <w:sz w:val="22"/>
+          <w:szCs w:val="22"/>
+        </w:rPr>
+      </w:pPr>
+    </w:p>
+    <w:p>
+      <w:pPr>
+        <w:rPr>
+          <w:rFonts w:cs="Arial"/>
+          <w:sz w:val="22"/>
+          <w:szCs w:val="22"/>
+        </w:rPr>
+      </w:pPr>
+    </w:p>
+    <w:p>
+      <w:pPr>
+        <w:rPr>
+          <w:rFonts w:cs="Arial"/>
+          <w:sz w:val="22"/>
+          <w:szCs w:val="22"/>
+        </w:rPr>
+      </w:pPr>
+    </w:p>
+    <w:p>
+      <w:pPr>
+        <w:rPr>
+          <w:rFonts w:cs="Arial"/>
+          <w:sz w:val="22"/>
+          <w:szCs w:val="22"/>
+        </w:rPr>
+      </w:pPr>
+    </w:p>
+    <w:p>
+      <w:pPr>
+        <w:rPr>
+          <w:rFonts w:cs="Arial"/>
+          <w:sz w:val="22"/>
+          <w:szCs w:val="22"/>
+        </w:rPr>
+      </w:pPr>
+    </w:p>
+    <w:p>
+      <w:pPr>
+        <w:rPr>
+          <w:rFonts w:cs="Arial"/>
+          <w:sz w:val="22"/>
+          <w:szCs w:val="22"/>
+        </w:rPr>
+      </w:pPr>
+    </w:p>
+    <w:p>
+      <w:pPr>
+        <w:rPr>
+          <w:rFonts w:cs="Arial"/>
+          <w:sz w:val="22"/>
+          <w:szCs w:val="22"/>
+        </w:rPr>
+      </w:pPr>
+    </w:p>
+    <w:p>
+      <w:pPr>
+        <w:rPr>
+          <w:rFonts w:cs="Arial"/>
+          <w:sz w:val="22"/>
+          <w:szCs w:val="22"/>
+        </w:rPr>
+      </w:pPr>
+    </w:p>
+    <w:p>
+      <w:pPr>
+        <w:rPr>
+          <w:rFonts w:cs="Arial"/>
+          <w:sz w:val="22"/>
+          <w:szCs w:val="22"/>
+        </w:rPr>
+      </w:pPr>
+    </w:p>
+    <w:p>
+      <w:pPr>
+        <w:rPr>
+          <w:rFonts w:cs="Arial"/>
+          <w:sz w:val="22"/>
+          <w:szCs w:val="22"/>
+        </w:rPr>
+      </w:pPr>
+    </w:p>
+    <w:p>
+      <w:pPr>
+        <w:rPr>
+          <w:rFonts w:cs="Arial"/>
+          <w:sz w:val="22"/>
+          <w:szCs w:val="22"/>
+        </w:rPr>
+      </w:pPr>
+    </w:p>
+    <w:p>
+      <w:pPr>
+        <w:rPr>
+          <w:rFonts w:cs="Arial"/>
+          <w:sz w:val="22"/>
+          <w:szCs w:val="22"/>
+        </w:rPr>
+      </w:pPr>
+    </w:p>
+    <w:p>
+      <w:pPr>
+        <w:rPr>
+          <w:rFonts w:cs="Arial"/>
+          <w:sz w:val="22"/>
+          <w:szCs w:val="22"/>
+        </w:rPr>
+      </w:pPr>
+    </w:p>
+    <w:p>
+      <w:pPr>
+        <w:rPr>
+          <w:rFonts w:cs="Arial"/>
+          <w:sz w:val="22"/>
+          <w:szCs w:val="22"/>
+        </w:rPr>
+      </w:pPr>
+    </w:p>
+    <w:p>
+      <w:pPr>
+        <w:rPr>
+          <w:rFonts w:cs="Arial"/>
+          <w:sz w:val="22"/>
+          <w:szCs w:val="22"/>
+        </w:rPr>
+      </w:pPr>
+    </w:p>
+    <w:p>
+      <w:pPr>
+        <w:rPr>
+          <w:rFonts w:cs="Arial"/>
+          <w:sz w:val="22"/>
+          <w:szCs w:val="22"/>
+        </w:rPr>
+      </w:pPr>
+    </w:p>
+    <w:p>
+      <w:pPr>
+        <w:rPr>
+          <w:rFonts w:cs="Arial"/>
+          <w:sz w:val="22"/>
+          <w:szCs w:val="22"/>
+        </w:rPr>
+      </w:pPr>
+    </w:p>
+    <w:p>
+      <w:pPr>
+        <w:rPr>
+          <w:rFonts w:cs="Arial"/>
+          <w:sz w:val="22"/>
+          <w:szCs w:val="22"/>
+        </w:rPr>
+      </w:pPr>
+    </w:p>
+    <w:p>
+      <w:pPr>
+        <w:rPr>
+          <w:rFonts w:cs="Arial"/>
+          <w:sz w:val="22"/>
+          <w:szCs w:val="22"/>
+        </w:rPr>
+      </w:pPr>
+    </w:p>
+    <w:p>
+      <w:pPr>
+        <w:rPr>
+          <w:rFonts w:cs="Arial"/>
+          <w:sz w:val="22"/>
+          <w:szCs w:val="22"/>
+        </w:rPr>
+      </w:pPr>
+    </w:p>
+    <w:p>
+      <w:pPr>
+        <w:rPr>
+          <w:rFonts w:cs="Arial"/>
+          <w:sz w:val="22"/>
+          <w:szCs w:val="22"/>
+        </w:rPr>
+      </w:pPr>
+    </w:p>
+    <w:p>
+      <w:pPr>
+        <w:rPr>
+          <w:rFonts w:cs="Arial"/>
+          <w:sz w:val="22"/>
+          <w:szCs w:val="22"/>
+        </w:rPr>
+      </w:pPr>
+    </w:p>
+    <w:p>
+      <w:pPr>
+        <w:rPr>
+          <w:rFonts w:cs="Arial"/>
+          <w:sz w:val="22"/>
+          <w:szCs w:val="22"/>
+        </w:rPr>
+      </w:pPr>
+    </w:p>
+    <w:p>
+      <w:pPr>
+        <w:rPr>
+          <w:rFonts w:cs="Arial"/>
+          <w:sz w:val="22"/>
+          <w:szCs w:val="22"/>
+        </w:rPr>
+      </w:pPr>
+    </w:p>
+    <w:p>
+      <w:pPr>
+        <w:rPr>
+          <w:rFonts w:cs="Arial"/>
+          <w:sz w:val="22"/>
+          <w:szCs w:val="22"/>
+        </w:rPr>
+      </w:pPr>
+    </w:p>
+    <w:p>
+      <w:pPr>
+        <w:rPr>
+          <w:rFonts w:cs="Arial"/>
+          <w:sz w:val="22"/>
+          <w:szCs w:val="22"/>
+        </w:rPr>
+      </w:pPr>
+    </w:p>
+    <w:p>
+      <w:pPr>
+        <w:rPr>
+          <w:rFonts w:cs="Arial"/>
+          <w:sz w:val="22"/>
+          <w:szCs w:val="22"/>
+        </w:rPr>
+      </w:pPr>
+    </w:p>
+    <w:p>
+      <w:pPr>
+        <w:rPr>
+          <w:rFonts w:cs="Arial"/>
+          <w:sz w:val="22"/>
+          <w:szCs w:val="22"/>
+        </w:rPr>
+      </w:pPr>
+    </w:p>
+    <w:p>
+      <w:pPr>
+        <w:rPr>
+          <w:rFonts w:cs="Arial"/>
+          <w:sz w:val="22"/>
+          <w:szCs w:val="22"/>
+        </w:rPr>
+      </w:pPr>
     </w:p>
     <w:p>
       <w:pPr>
@@ -8884,25 +9476,6 @@
       <w:pPr>
         <w:rPr>
           <w:rFonts w:cs="Arial"/>
-          <w:sz w:val="22"/>
-          <w:szCs w:val="22"/>
-        </w:rPr>
-      </w:pPr>
-    </w:p>
-    <w:p>
-      <w:pPr>
-        <w:ind w:left="360"/>
-        <w:rPr>
-          <w:rFonts w:cs="Arial"/>
-          <w:sz w:val="22"/>
-          <w:szCs w:val="22"/>
-        </w:rPr>
-      </w:pPr>
-    </w:p>
-    <w:p>
-      <w:pPr>
-        <w:rPr>
-          <w:rFonts w:cs="Arial"/>
           <w:b/>
           <w:sz w:val="22"/>
           <w:szCs w:val="22"/>
@@ -8913,6 +9486,34 @@
       <w:pPr>
         <w:rPr>
           <w:rFonts w:cs="Arial"/>
+          <w:sz w:val="22"/>
+          <w:szCs w:val="22"/>
+        </w:rPr>
+      </w:pPr>
+      <w:r>
+        <w:rPr>
+          <w:rFonts w:cs="Arial"/>
+          <w:sz w:val="22"/>
+          <w:szCs w:val="22"/>
+        </w:rPr>
+        <w:t xml:space="preserve">(b) </w:t>
+      </w:r>
+      <w:hyperlink r:id="rId12" w:history="1">
+        <w:r>
+          <w:rPr>
+            <w:rStyle w:val="Hyperlink"/>
+            <w:rFonts w:cs="Arial"/>
+            <w:sz w:val="22"/>
+            <w:szCs w:val="22"/>
+          </w:rPr>
+          <w:t>https://www.housingandpropertychamber.scot/</w:t>
+        </w:r>
+      </w:hyperlink>
+    </w:p>
+    <w:p>
+      <w:pPr>
+        <w:rPr>
+          <w:rFonts w:cs="Arial"/>
           <w:b/>
           <w:sz w:val="22"/>
           <w:szCs w:val="22"/>
@@ -8923,20 +9524,102 @@
       <w:pPr>
         <w:rPr>
           <w:rFonts w:cs="Arial"/>
+          <w:sz w:val="22"/>
+          <w:szCs w:val="22"/>
+        </w:rPr>
+      </w:pPr>
+      <w:r>
+        <w:rPr>
+          <w:rFonts w:cs="Arial"/>
           <w:b/>
           <w:sz w:val="22"/>
           <w:szCs w:val="22"/>
         </w:rPr>
-      </w:pPr>
-      <w:r>
+        <w:lastRenderedPageBreak/>
+        <w:t>GUIDANCE NOTES FOR LANDLORDS ON THE NOTICE TO LEAVE</w:t>
+      </w:r>
+    </w:p>
+    <w:p>
+      <w:pPr>
+        <w:rPr>
+          <w:rFonts w:cs="Arial"/>
+          <w:sz w:val="22"/>
+          <w:szCs w:val="22"/>
+        </w:rPr>
+      </w:pPr>
+      <w:r>
+        <w:rPr>
+          <w:rFonts w:cs="Arial"/>
+          <w:sz w:val="22"/>
+          <w:szCs w:val="22"/>
+        </w:rPr>
+        <w:t>(These notes are for guidance only)</w:t>
+      </w:r>
+    </w:p>
+    <w:p>
+      <w:pPr>
+        <w:rPr>
+          <w:rFonts w:cs="Arial"/>
+          <w:sz w:val="22"/>
+          <w:szCs w:val="22"/>
+        </w:rPr>
+      </w:pPr>
+    </w:p>
+    <w:p>
+      <w:pPr>
+        <w:rPr>
+          <w:rFonts w:cs="Arial"/>
+          <w:sz w:val="22"/>
+          <w:szCs w:val="22"/>
+        </w:rPr>
+      </w:pPr>
+      <w:r>
+        <w:rPr>
+          <w:rFonts w:cs="Arial"/>
+          <w:sz w:val="22"/>
+          <w:szCs w:val="22"/>
+        </w:rPr>
+        <w:t>You will use this notice to leave if your Tenant(s) has a private residential tenancy, as set out in the Private Housing (Tenancies) (Scotland) Act 2016(a) (the Act), and you want them to leave the Let Property.</w:t>
+      </w:r>
+    </w:p>
+    <w:p>
+      <w:pPr>
+        <w:pBdr>
+          <w:bottom w:val="single" w:sz="12" w:space="1" w:color="auto"/>
+        </w:pBdr>
+        <w:rPr>
+          <w:rFonts w:cs="Arial"/>
+          <w:sz w:val="22"/>
+          <w:szCs w:val="22"/>
+        </w:rPr>
+      </w:pPr>
+    </w:p>
+    <w:p>
+      <w:pPr>
+        <w:rPr>
+          <w:rFonts w:cs="Arial"/>
+          <w:sz w:val="22"/>
+          <w:szCs w:val="22"/>
+        </w:rPr>
+      </w:pPr>
+    </w:p>
+    <w:p>
+      <w:pPr>
         <w:rPr>
           <w:rFonts w:cs="Arial"/>
           <w:b/>
           <w:sz w:val="22"/>
           <w:szCs w:val="22"/>
         </w:rPr>
-        <w:lastRenderedPageBreak/>
-        <w:t>WRONGFUL TERMINATION OF TENANCY</w:t>
+      </w:pPr>
+      <w:r>
+        <w:rPr>
+          <w:rFonts w:cs="Arial"/>
+          <w:b/>
+          <w:sz w:val="22"/>
+          <w:szCs w:val="22"/>
+        </w:rPr>
+        <w:t>WHEN TO USE THIS NOTICE</w:t>
       </w:r>
     </w:p>
     <w:p>
@@ -8954,7 +9637,7 @@
         <w:pStyle w:val="ListParagraph"/>
         <w:numPr>
           <w:ilvl w:val="0"/>
-          <w:numId w:val="12"/>
+          <w:numId w:val="21"/>
         </w:numPr>
         <w:tabs>
           <w:tab w:val="clear" w:pos="720"/>
@@ -8980,174 +9663,13 @@
           <w:sz w:val="22"/>
           <w:szCs w:val="22"/>
         </w:rPr>
-        <w:t>If you leave your home once the notice period has ended, or through an eviction order issued by the Tribunal, and you are not satisfied that your Landlord genuinely wanted their property back under the eviction ground(s) outlined in Part 2, you can apply to the Tribunal for a wrongful termination order against your Landlord for a compensation amount not exceeding 6 months’ rent.  More information about this, including how to apply to the Tribunal, is available on the Tribunal’s website.</w:t>
-      </w:r>
-    </w:p>
-    <w:p>
-      <w:pPr>
-        <w:ind w:left="360"/>
-        <w:rPr>
-          <w:rFonts w:cs="Arial"/>
-          <w:sz w:val="22"/>
-          <w:szCs w:val="22"/>
-        </w:rPr>
-      </w:pPr>
-    </w:p>
-    <w:p>
-      <w:pPr>
-        <w:ind w:left="360"/>
-        <w:rPr>
-          <w:rFonts w:cs="Arial"/>
-          <w:sz w:val="22"/>
-          <w:szCs w:val="22"/>
-        </w:rPr>
-      </w:pPr>
-    </w:p>
-    <w:p>
-      <w:pPr>
-        <w:ind w:left="360"/>
-        <w:rPr>
-          <w:rFonts w:cs="Arial"/>
-          <w:sz w:val="22"/>
-          <w:szCs w:val="22"/>
-        </w:rPr>
-      </w:pPr>
-    </w:p>
-    <w:p>
-      <w:pPr>
-        <w:ind w:left="360"/>
-        <w:rPr>
-          <w:rFonts w:cs="Arial"/>
-          <w:sz w:val="22"/>
-          <w:szCs w:val="22"/>
-        </w:rPr>
-      </w:pPr>
-    </w:p>
-    <w:p>
-      <w:pPr>
-        <w:rPr>
-          <w:rFonts w:cs="Arial"/>
-          <w:sz w:val="22"/>
-          <w:szCs w:val="22"/>
-        </w:rPr>
-      </w:pPr>
-      <w:r>
-        <w:rPr>
-          <w:rFonts w:cs="Arial"/>
-          <w:sz w:val="22"/>
-          <w:szCs w:val="22"/>
-        </w:rPr>
-        <w:br w:type="page"/>
-      </w:r>
-    </w:p>
-    <w:p>
-      <w:pPr>
-        <w:rPr>
-          <w:rFonts w:cs="Arial"/>
-          <w:b/>
-          <w:sz w:val="22"/>
-          <w:szCs w:val="22"/>
-        </w:rPr>
-      </w:pPr>
-      <w:r>
-        <w:rPr>
-          <w:rFonts w:cs="Arial"/>
-          <w:b/>
-          <w:sz w:val="22"/>
-          <w:szCs w:val="22"/>
-        </w:rPr>
-        <w:lastRenderedPageBreak/>
-        <w:t>GUIDANCE NOTES FOR LANDLORDS ON THE NOTICE TO LEAVE</w:t>
-      </w:r>
-    </w:p>
-    <w:p>
-      <w:pPr>
-        <w:rPr>
-          <w:rFonts w:cs="Arial"/>
-          <w:sz w:val="22"/>
-          <w:szCs w:val="22"/>
-        </w:rPr>
-      </w:pPr>
-      <w:r>
-        <w:rPr>
-          <w:rFonts w:cs="Arial"/>
-          <w:sz w:val="22"/>
-          <w:szCs w:val="22"/>
-        </w:rPr>
-        <w:t>(These notes are for guidance only)</w:t>
-      </w:r>
-    </w:p>
-    <w:p>
-      <w:pPr>
-        <w:rPr>
-          <w:rFonts w:cs="Arial"/>
-          <w:sz w:val="22"/>
-          <w:szCs w:val="22"/>
-        </w:rPr>
-      </w:pPr>
-    </w:p>
-    <w:p>
-      <w:pPr>
-        <w:rPr>
-          <w:rFonts w:cs="Arial"/>
-          <w:sz w:val="22"/>
-          <w:szCs w:val="22"/>
-        </w:rPr>
-      </w:pPr>
-      <w:r>
-        <w:rPr>
-          <w:rFonts w:cs="Arial"/>
-          <w:sz w:val="22"/>
-          <w:szCs w:val="22"/>
-        </w:rPr>
-        <w:t>You will use this notice to leave if your Tenant(s) has a private residential tenancy, as set out in the Private Housing (Tenancies) (Scotland) Act 2016(a) (the Act), and you want them to leave the Let Property.</w:t>
-      </w:r>
-    </w:p>
-    <w:p>
-      <w:pPr>
-        <w:pBdr>
-          <w:bottom w:val="single" w:sz="12" w:space="1" w:color="auto"/>
-        </w:pBdr>
-        <w:rPr>
-          <w:rFonts w:cs="Arial"/>
-          <w:sz w:val="22"/>
-          <w:szCs w:val="22"/>
-        </w:rPr>
-      </w:pPr>
-    </w:p>
-    <w:p>
-      <w:pPr>
-        <w:rPr>
-          <w:rFonts w:cs="Arial"/>
-          <w:sz w:val="22"/>
-          <w:szCs w:val="22"/>
-        </w:rPr>
-      </w:pPr>
-    </w:p>
-    <w:p>
-      <w:pPr>
-        <w:rPr>
-          <w:rFonts w:cs="Arial"/>
-          <w:b/>
-          <w:sz w:val="22"/>
-          <w:szCs w:val="22"/>
-        </w:rPr>
-      </w:pPr>
-      <w:r>
-        <w:rPr>
-          <w:rFonts w:cs="Arial"/>
-          <w:b/>
-          <w:sz w:val="22"/>
-          <w:szCs w:val="22"/>
-        </w:rPr>
-        <w:t>WHEN TO USE THIS NOTICE</w:t>
-      </w:r>
-    </w:p>
-    <w:p>
-      <w:pPr>
-        <w:rPr>
-          <w:rFonts w:cs="Arial"/>
-          <w:b/>
+        <w:t>You may serve this notice on your Tenant only in the following circumstances:</w:t>
+      </w:r>
+    </w:p>
+    <w:p>
+      <w:pPr>
+        <w:rPr>
+          <w:rFonts w:cs="Arial"/>
           <w:sz w:val="22"/>
           <w:szCs w:val="22"/>
         </w:rPr>
@@ -9158,7 +9680,7 @@
         <w:pStyle w:val="ListParagraph"/>
         <w:numPr>
           <w:ilvl w:val="0"/>
-          <w:numId w:val="21"/>
+          <w:numId w:val="22"/>
         </w:numPr>
         <w:tabs>
           <w:tab w:val="clear" w:pos="720"/>
@@ -9170,7 +9692,7 @@
           <w:tab w:val="clear" w:pos="9000"/>
         </w:tabs>
         <w:spacing w:line="240" w:lineRule="auto"/>
-        <w:ind w:left="360"/>
+        <w:ind w:left="720"/>
         <w:jc w:val="left"/>
         <w:rPr>
           <w:rFonts w:cs="Arial"/>
@@ -9184,17 +9706,8 @@
           <w:sz w:val="22"/>
           <w:szCs w:val="22"/>
         </w:rPr>
-        <w:t>You may serve this notice on your Tenant only in the following circumstances:</w:t>
-      </w:r>
-    </w:p>
-    <w:p>
-      <w:pPr>
-        <w:rPr>
-          <w:rFonts w:cs="Arial"/>
-          <w:sz w:val="22"/>
-          <w:szCs w:val="22"/>
-        </w:rPr>
-      </w:pPr>
+        <w:t>Your Tenant has a private residential tenancy; and</w:t>
+      </w:r>
     </w:p>
     <w:p>
       <w:pPr>
@@ -9227,15 +9740,66 @@
           <w:sz w:val="22"/>
           <w:szCs w:val="22"/>
         </w:rPr>
-        <w:t>Your Tenant has a private residential tenancy; and</w:t>
-      </w:r>
+        <w:t>You are seeking to secure repossession using one or more of the 18 eviction grounds listed in schedule 3 of the Act.</w:t>
+      </w:r>
+    </w:p>
+    <w:p>
+      <w:pPr>
+        <w:pBdr>
+          <w:bottom w:val="single" w:sz="12" w:space="1" w:color="auto"/>
+        </w:pBdr>
+        <w:ind w:left="-76"/>
+        <w:rPr>
+          <w:rFonts w:cs="Arial"/>
+          <w:sz w:val="22"/>
+          <w:szCs w:val="22"/>
+        </w:rPr>
+      </w:pPr>
+    </w:p>
+    <w:p>
+      <w:pPr>
+        <w:ind w:left="-76"/>
+        <w:rPr>
+          <w:rFonts w:cs="Arial"/>
+          <w:sz w:val="22"/>
+          <w:szCs w:val="22"/>
+        </w:rPr>
+      </w:pPr>
+    </w:p>
+    <w:p>
+      <w:pPr>
+        <w:rPr>
+          <w:rFonts w:cs="Arial"/>
+          <w:b/>
+          <w:sz w:val="22"/>
+          <w:szCs w:val="22"/>
+        </w:rPr>
+      </w:pPr>
+      <w:r>
+        <w:rPr>
+          <w:rFonts w:cs="Arial"/>
+          <w:b/>
+          <w:sz w:val="22"/>
+          <w:szCs w:val="22"/>
+        </w:rPr>
+        <w:t>GIVING THE RIGHT AMOUNT OF NOTICE</w:t>
+      </w:r>
+    </w:p>
+    <w:p>
+      <w:pPr>
+        <w:rPr>
+          <w:rFonts w:cs="Arial"/>
+          <w:sz w:val="22"/>
+          <w:szCs w:val="22"/>
+        </w:rPr>
+      </w:pPr>
     </w:p>
     <w:p>
       <w:pPr>
         <w:pStyle w:val="ListParagraph"/>
         <w:numPr>
           <w:ilvl w:val="0"/>
-          <w:numId w:val="22"/>
+          <w:numId w:val="21"/>
         </w:numPr>
         <w:tabs>
           <w:tab w:val="clear" w:pos="720"/>
@@ -9247,7 +9811,7 @@
           <w:tab w:val="clear" w:pos="9000"/>
         </w:tabs>
         <w:spacing w:line="240" w:lineRule="auto"/>
-        <w:ind w:left="720"/>
+        <w:ind w:left="360"/>
         <w:jc w:val="left"/>
         <w:rPr>
           <w:rFonts w:cs="Arial"/>
@@ -9261,49 +9825,7 @@
           <w:sz w:val="22"/>
           <w:szCs w:val="22"/>
         </w:rPr>
-        <w:t>You are seeking to secure repossession using one or more of the 18 eviction grounds listed in schedule 3 of the Act.</w:t>
-      </w:r>
-    </w:p>
-    <w:p>
-      <w:pPr>
-        <w:pBdr>
-          <w:bottom w:val="single" w:sz="12" w:space="1" w:color="auto"/>
-        </w:pBdr>
-        <w:ind w:left="-76"/>
-        <w:rPr>
-          <w:rFonts w:cs="Arial"/>
-          <w:sz w:val="22"/>
-          <w:szCs w:val="22"/>
-        </w:rPr>
-      </w:pPr>
-    </w:p>
-    <w:p>
-      <w:pPr>
-        <w:ind w:left="-76"/>
-        <w:rPr>
-          <w:rFonts w:cs="Arial"/>
-          <w:sz w:val="22"/>
-          <w:szCs w:val="22"/>
-        </w:rPr>
-      </w:pPr>
-    </w:p>
-    <w:p>
-      <w:pPr>
-        <w:rPr>
-          <w:rFonts w:cs="Arial"/>
-          <w:b/>
-          <w:sz w:val="22"/>
-          <w:szCs w:val="22"/>
-        </w:rPr>
-      </w:pPr>
-      <w:r>
-        <w:rPr>
-          <w:rFonts w:cs="Arial"/>
-          <w:b/>
-          <w:sz w:val="22"/>
-          <w:szCs w:val="22"/>
-        </w:rPr>
-        <w:t>GIVING THE RIGHT AMOUNT OF NOTICE</w:t>
+        <w:t>You must give your Tenant the relevant amount of notice.  The notice periods are:</w:t>
       </w:r>
     </w:p>
     <w:p>
@@ -9320,7 +9842,7 @@
         <w:pStyle w:val="ListParagraph"/>
         <w:numPr>
           <w:ilvl w:val="0"/>
-          <w:numId w:val="21"/>
+          <w:numId w:val="23"/>
         </w:numPr>
         <w:tabs>
           <w:tab w:val="clear" w:pos="720"/>
@@ -9332,7 +9854,7 @@
           <w:tab w:val="clear" w:pos="9000"/>
         </w:tabs>
         <w:spacing w:line="240" w:lineRule="auto"/>
-        <w:ind w:left="360"/>
+        <w:ind w:left="720"/>
         <w:jc w:val="left"/>
         <w:rPr>
           <w:rFonts w:cs="Arial"/>
@@ -9346,7 +9868,7 @@
           <w:sz w:val="22"/>
           <w:szCs w:val="22"/>
         </w:rPr>
-        <w:t>You must give your Tenant the relevant amount of notice.  The minimum notice periods are:</w:t>
+        <w:t>28 days’ notice if the Tenant has been entitled to occupy the Let Property for six months or less (regardless of what eviction ground you are using), or</w:t>
       </w:r>
     </w:p>
     <w:p>
@@ -9389,7 +9911,39 @@
           <w:sz w:val="22"/>
           <w:szCs w:val="22"/>
         </w:rPr>
-        <w:t>28 days’ notice if the Tenant has been entitled to occupy the Let Property for six months or less (regardless of what eviction ground you are using), or</w:t>
+        <w:t xml:space="preserve">28 days’ notice if you are </w:t>
+      </w:r>
+      <w:r>
+        <w:rPr>
+          <w:rFonts w:cs="Arial"/>
+          <w:sz w:val="22"/>
+          <w:szCs w:val="22"/>
+        </w:rPr>
+        <w:t xml:space="preserve">only </w:t>
+      </w:r>
+      <w:r>
+        <w:rPr>
+          <w:rFonts w:cs="Arial"/>
+          <w:sz w:val="22"/>
+          <w:szCs w:val="22"/>
+        </w:rPr>
+        <w:t>using one or more of the following</w:t>
+      </w:r>
+      <w:r>
+        <w:rPr>
+          <w:rFonts w:cs="Arial"/>
+          <w:sz w:val="22"/>
+          <w:szCs w:val="22"/>
+        </w:rPr>
+        <w:t xml:space="preserve"> eviction grounds</w:t>
+      </w:r>
+      <w:r>
+        <w:rPr>
+          <w:rFonts w:cs="Arial"/>
+          <w:sz w:val="22"/>
+          <w:szCs w:val="22"/>
+        </w:rPr>
+        <w:t xml:space="preserve"> (regardless of how long the Tenant has been entitled to occupy the Let Property):</w:t>
       </w:r>
     </w:p>
     <w:p>
@@ -9406,7 +9960,7 @@
         <w:pStyle w:val="ListParagraph"/>
         <w:numPr>
           <w:ilvl w:val="0"/>
-          <w:numId w:val="23"/>
+          <w:numId w:val="24"/>
         </w:numPr>
         <w:tabs>
           <w:tab w:val="clear" w:pos="720"/>
@@ -9418,7 +9972,7 @@
           <w:tab w:val="clear" w:pos="9000"/>
         </w:tabs>
         <w:spacing w:line="240" w:lineRule="auto"/>
-        <w:ind w:left="720"/>
+        <w:ind w:left="1080"/>
         <w:jc w:val="left"/>
         <w:rPr>
           <w:rFonts w:cs="Arial"/>
@@ -9432,17 +9986,8 @@
           <w:sz w:val="22"/>
           <w:szCs w:val="22"/>
         </w:rPr>
-        <w:t>28 days’ notice if the eviction ground (or grounds) you are using is one or more of the following (regardless of how long the Tenant has been entitled to occupy the Let Property):</w:t>
-      </w:r>
-    </w:p>
-    <w:p>
-      <w:pPr>
-        <w:rPr>
-          <w:rFonts w:cs="Arial"/>
-          <w:sz w:val="22"/>
-          <w:szCs w:val="22"/>
-        </w:rPr>
-      </w:pPr>
+        <w:t>Tenant is no longer occupying the Let Property</w:t>
+      </w:r>
     </w:p>
     <w:p>
       <w:pPr>
@@ -9475,7 +10020,7 @@
           <w:sz w:val="22"/>
           <w:szCs w:val="22"/>
         </w:rPr>
-        <w:t>Tenant is no longer occupying the Let Property</w:t>
+        <w:t>Tenant has breached a term(s) of their tenancy agreement</w:t>
       </w:r>
     </w:p>
     <w:p>
@@ -9509,7 +10054,7 @@
           <w:sz w:val="22"/>
           <w:szCs w:val="22"/>
         </w:rPr>
-        <w:t>Tenant has breached a term(s) of their tenancy agreement</w:t>
+        <w:t>Tenant is in rent arrears over three consecutive months on the date you apply to the Tribunal for an eviction order</w:t>
       </w:r>
     </w:p>
     <w:p>
@@ -9543,7 +10088,7 @@
           <w:sz w:val="22"/>
           <w:szCs w:val="22"/>
         </w:rPr>
-        <w:t>Tenant is in rent arrears over three consecutive months on the date you apply to the Tribunal for an eviction order</w:t>
+        <w:t>Tenant has a relevant criminal conviction</w:t>
       </w:r>
     </w:p>
     <w:p>
@@ -9577,7 +10122,7 @@
           <w:sz w:val="22"/>
           <w:szCs w:val="22"/>
         </w:rPr>
-        <w:t>Tenant has a relevant criminal conviction</w:t>
+        <w:t>Tenant has engaged in relevant anti-social behaviour</w:t>
       </w:r>
     </w:p>
     <w:p>
@@ -9611,15 +10156,24 @@
           <w:sz w:val="22"/>
           <w:szCs w:val="22"/>
         </w:rPr>
-        <w:t>Tenant has engaged in relevant anti-social behaviour</w:t>
-      </w:r>
+        <w:t>Tenant associates with a person who has a relevant conviction or has engaged in relevant anti-social behaviour, or</w:t>
+      </w:r>
+    </w:p>
+    <w:p>
+      <w:pPr>
+        <w:rPr>
+          <w:rFonts w:cs="Arial"/>
+          <w:sz w:val="22"/>
+          <w:szCs w:val="22"/>
+        </w:rPr>
+      </w:pPr>
     </w:p>
     <w:p>
       <w:pPr>
         <w:pStyle w:val="ListParagraph"/>
         <w:numPr>
           <w:ilvl w:val="0"/>
-          <w:numId w:val="24"/>
+          <w:numId w:val="23"/>
         </w:numPr>
         <w:tabs>
           <w:tab w:val="clear" w:pos="720"/>
@@ -9631,7 +10185,7 @@
           <w:tab w:val="clear" w:pos="9000"/>
         </w:tabs>
         <w:spacing w:line="240" w:lineRule="auto"/>
-        <w:ind w:left="1080"/>
+        <w:ind w:left="720"/>
         <w:jc w:val="left"/>
         <w:rPr>
           <w:rFonts w:cs="Arial"/>
@@ -9645,7 +10199,15 @@
           <w:sz w:val="22"/>
           <w:szCs w:val="22"/>
         </w:rPr>
-        <w:t>Tenant associates with a person who has a relevant conviction or has engaged in relevant anti-social behaviour, or</w:t>
+        <w:t xml:space="preserve">84 </w:t>
+      </w:r>
+      <w:r>
+        <w:rPr>
+          <w:rFonts w:cs="Arial"/>
+          <w:sz w:val="22"/>
+          <w:szCs w:val="22"/>
+        </w:rPr>
+        <w:t>days’ notice if the Tenant has been entitled to occupy the Let Property for over six months and this notice does not rely exclusively on one or more of the eviction grounds outlined above in paragraph (b) – i.e. if you want to evict your tenant using any of the other twelve eviction grounds, which are not to do with the Tenant’s behaviour.</w:t>
       </w:r>
     </w:p>
     <w:p>
@@ -9662,7 +10224,7 @@
         <w:pStyle w:val="ListParagraph"/>
         <w:numPr>
           <w:ilvl w:val="0"/>
-          <w:numId w:val="23"/>
+          <w:numId w:val="21"/>
         </w:numPr>
         <w:tabs>
           <w:tab w:val="clear" w:pos="720"/>
@@ -9674,7 +10236,7 @@
           <w:tab w:val="clear" w:pos="9000"/>
         </w:tabs>
         <w:spacing w:line="240" w:lineRule="auto"/>
-        <w:ind w:left="720"/>
+        <w:ind w:left="360"/>
         <w:jc w:val="left"/>
         <w:rPr>
           <w:rFonts w:cs="Arial"/>
@@ -9688,25 +10250,11 @@
           <w:sz w:val="22"/>
           <w:szCs w:val="22"/>
         </w:rPr>
-        <w:t>84 days’ notice if the Tenant has been entitled to occupy the Let Property for over six months and this notice does not rely exclusively on one or more of the eviction grounds outlined above in paragraph (b).</w:t>
-      </w:r>
-    </w:p>
-    <w:p>
-      <w:pPr>
-        <w:rPr>
-          <w:rFonts w:cs="Arial"/>
-          <w:sz w:val="22"/>
-          <w:szCs w:val="22"/>
-        </w:rPr>
-      </w:pPr>
-    </w:p>
-    <w:p>
-      <w:pPr>
-        <w:pStyle w:val="ListParagraph"/>
-        <w:numPr>
-          <w:ilvl w:val="0"/>
-          <w:numId w:val="21"/>
-        </w:numPr>
+        <w:t>The notice period is calculated from the date the Tenant receives this notice (see ‘HOW TO GIVE THIS NOTICE’ section).</w:t>
+      </w:r>
+    </w:p>
+    <w:p>
+      <w:pPr>
         <w:tabs>
           <w:tab w:val="clear" w:pos="720"/>
           <w:tab w:val="clear" w:pos="1440"/>
@@ -9717,7 +10265,6 @@
           <w:tab w:val="clear" w:pos="9000"/>
         </w:tabs>
         <w:spacing w:line="240" w:lineRule="auto"/>
-        <w:ind w:left="360"/>
         <w:jc w:val="left"/>
         <w:rPr>
           <w:rFonts w:cs="Arial"/>
@@ -9725,31 +10272,9 @@
           <w:szCs w:val="22"/>
         </w:rPr>
       </w:pPr>
-      <w:r>
-        <w:rPr>
-          <w:rFonts w:cs="Arial"/>
-          <w:sz w:val="22"/>
-          <w:szCs w:val="22"/>
-        </w:rPr>
-        <w:t>If you are serving this on your Tenant because they are in rent arrears, you can serve this notice as soon as your Tenant falls into rent arrears.  You will then have to wait until the arrears have accrued over 3 consecutive months before you can make an application for an eviction order to the Tribunal.</w:t>
-      </w:r>
-    </w:p>
-    <w:p>
-      <w:pPr>
-        <w:rPr>
-          <w:rFonts w:cs="Arial"/>
-          <w:sz w:val="22"/>
-          <w:szCs w:val="22"/>
-        </w:rPr>
-      </w:pPr>
-    </w:p>
-    <w:p>
-      <w:pPr>
-        <w:pStyle w:val="ListParagraph"/>
-        <w:numPr>
-          <w:ilvl w:val="0"/>
-          <w:numId w:val="21"/>
-        </w:numPr>
+    </w:p>
+    <w:p>
+      <w:pPr>
         <w:tabs>
           <w:tab w:val="clear" w:pos="720"/>
           <w:tab w:val="clear" w:pos="1440"/>
@@ -9760,7 +10285,6 @@
           <w:tab w:val="clear" w:pos="9000"/>
         </w:tabs>
         <w:spacing w:line="240" w:lineRule="auto"/>
-        <w:ind w:left="360"/>
         <w:jc w:val="left"/>
         <w:rPr>
           <w:rFonts w:cs="Arial"/>
@@ -9768,14 +10292,106 @@
           <w:szCs w:val="22"/>
         </w:rPr>
       </w:pPr>
-      <w:r>
-        <w:rPr>
-          <w:rFonts w:cs="Arial"/>
-          <w:sz w:val="22"/>
-          <w:szCs w:val="22"/>
-        </w:rPr>
-        <w:t>The notice period is calculated from the date the Tenant receives this notice (see ‘HOW TO GIVE THIS NOTICE’ section).</w:t>
-      </w:r>
+    </w:p>
+    <w:p>
+      <w:pPr>
+        <w:tabs>
+          <w:tab w:val="clear" w:pos="720"/>
+          <w:tab w:val="clear" w:pos="1440"/>
+          <w:tab w:val="clear" w:pos="2160"/>
+          <w:tab w:val="clear" w:pos="2880"/>
+          <w:tab w:val="clear" w:pos="4680"/>
+          <w:tab w:val="clear" w:pos="5400"/>
+          <w:tab w:val="clear" w:pos="9000"/>
+        </w:tabs>
+        <w:spacing w:line="240" w:lineRule="auto"/>
+        <w:jc w:val="left"/>
+        <w:rPr>
+          <w:rFonts w:cs="Arial"/>
+          <w:sz w:val="22"/>
+          <w:szCs w:val="22"/>
+        </w:rPr>
+      </w:pPr>
+    </w:p>
+    <w:p>
+      <w:pPr>
+        <w:tabs>
+          <w:tab w:val="clear" w:pos="720"/>
+          <w:tab w:val="clear" w:pos="1440"/>
+          <w:tab w:val="clear" w:pos="2160"/>
+          <w:tab w:val="clear" w:pos="2880"/>
+          <w:tab w:val="clear" w:pos="4680"/>
+          <w:tab w:val="clear" w:pos="5400"/>
+          <w:tab w:val="clear" w:pos="9000"/>
+        </w:tabs>
+        <w:spacing w:line="240" w:lineRule="auto"/>
+        <w:jc w:val="left"/>
+        <w:rPr>
+          <w:rFonts w:cs="Arial"/>
+          <w:sz w:val="22"/>
+          <w:szCs w:val="22"/>
+        </w:rPr>
+      </w:pPr>
+    </w:p>
+    <w:p>
+      <w:pPr>
+        <w:tabs>
+          <w:tab w:val="clear" w:pos="720"/>
+          <w:tab w:val="clear" w:pos="1440"/>
+          <w:tab w:val="clear" w:pos="2160"/>
+          <w:tab w:val="clear" w:pos="2880"/>
+          <w:tab w:val="clear" w:pos="4680"/>
+          <w:tab w:val="clear" w:pos="5400"/>
+          <w:tab w:val="clear" w:pos="9000"/>
+        </w:tabs>
+        <w:spacing w:line="240" w:lineRule="auto"/>
+        <w:jc w:val="left"/>
+        <w:rPr>
+          <w:rFonts w:cs="Arial"/>
+          <w:sz w:val="22"/>
+          <w:szCs w:val="22"/>
+        </w:rPr>
+      </w:pPr>
+    </w:p>
+    <w:p>
+      <w:pPr>
+        <w:tabs>
+          <w:tab w:val="clear" w:pos="720"/>
+          <w:tab w:val="clear" w:pos="1440"/>
+          <w:tab w:val="clear" w:pos="2160"/>
+          <w:tab w:val="clear" w:pos="2880"/>
+          <w:tab w:val="clear" w:pos="4680"/>
+          <w:tab w:val="clear" w:pos="5400"/>
+          <w:tab w:val="clear" w:pos="9000"/>
+        </w:tabs>
+        <w:spacing w:line="240" w:lineRule="auto"/>
+        <w:jc w:val="left"/>
+        <w:rPr>
+          <w:rFonts w:cs="Arial"/>
+          <w:sz w:val="22"/>
+          <w:szCs w:val="22"/>
+        </w:rPr>
+      </w:pPr>
+    </w:p>
+    <w:p>
+      <w:pPr>
+        <w:tabs>
+          <w:tab w:val="clear" w:pos="720"/>
+          <w:tab w:val="clear" w:pos="1440"/>
+          <w:tab w:val="clear" w:pos="2160"/>
+          <w:tab w:val="clear" w:pos="2880"/>
+          <w:tab w:val="clear" w:pos="4680"/>
+          <w:tab w:val="clear" w:pos="5400"/>
+          <w:tab w:val="clear" w:pos="9000"/>
+        </w:tabs>
+        <w:spacing w:line="240" w:lineRule="auto"/>
+        <w:jc w:val="left"/>
+        <w:rPr>
+          <w:rFonts w:cs="Arial"/>
+          <w:sz w:val="22"/>
+          <w:szCs w:val="22"/>
+        </w:rPr>
+      </w:pPr>
     </w:p>
     <w:p>
       <w:pPr>
@@ -9814,7 +10430,7 @@
         </w:rPr>
         <w:t xml:space="preserve">(a) </w:t>
       </w:r>
-      <w:hyperlink r:id="rId12" w:history="1">
+      <w:hyperlink r:id="rId13" w:history="1">
         <w:r>
           <w:rPr>
             <w:rStyle w:val="Hyperlink"/>
@@ -9838,24 +10454,6 @@
       <w:pPr>
         <w:rPr>
           <w:rFonts w:cs="Arial"/>
-          <w:sz w:val="22"/>
-          <w:szCs w:val="22"/>
-        </w:rPr>
-      </w:pPr>
-    </w:p>
-    <w:p>
-      <w:pPr>
-        <w:rPr>
-          <w:rFonts w:cs="Arial"/>
-          <w:sz w:val="22"/>
-          <w:szCs w:val="22"/>
-        </w:rPr>
-      </w:pPr>
-    </w:p>
-    <w:p>
-      <w:pPr>
-        <w:rPr>
-          <w:rFonts w:cs="Arial"/>
           <w:b/>
           <w:sz w:val="22"/>
           <w:szCs w:val="22"/>
@@ -9955,7 +10553,31 @@
           <w:sz w:val="22"/>
           <w:szCs w:val="22"/>
         </w:rPr>
-        <w:t>If your Tenant does not leave the Let Property on the date shown in Part 4 of this notice, you will need to apply to the Tribunal to obtain an eviction order for their removal. The Tribunal will ask you to provide evidence to support the eviction ground(s) you are using to evict your Tenant. It is advisable to include copies of any evidence along with this notice, in order to satisfy your Tenant that the eviction ground you are using is valid. This may encourage them to move out at the end of the notice period without you having to refer the case to the Tribunal.</w:t>
+        <w:t xml:space="preserve">If your Tenant does not leave the Let Property on the date shown in Part 4 of this notice, you will need to apply to the </w:t>
+      </w:r>
+      <w:r>
+        <w:rPr>
+          <w:rFonts w:cs="Arial"/>
+          <w:sz w:val="22"/>
+          <w:szCs w:val="22"/>
+        </w:rPr>
+        <w:t>First-tier Tribunal for Scotland Housing and Property Chambe</w:t>
+      </w:r>
+      <w:r>
+        <w:rPr>
+          <w:rFonts w:cs="Arial"/>
+          <w:sz w:val="22"/>
+          <w:szCs w:val="22"/>
+        </w:rPr>
+        <w:t xml:space="preserve">r(b) </w:t>
+      </w:r>
+      <w:r>
+        <w:rPr>
+          <w:rFonts w:cs="Arial"/>
+          <w:sz w:val="22"/>
+          <w:szCs w:val="22"/>
+        </w:rPr>
+        <w:t>to obtain an eviction order for their removal. The Tribunal will ask you to provide evidence to support the eviction ground(s) you are using to evict your Tenant. It is advisable to include copies of any evidence along with this notice, in order to satisfy your Tenant that the eviction ground you are using is valid. This may encourage them to move out at the end of the notice period without you having to refer the case to the Tribunal.</w:t>
       </w:r>
     </w:p>
     <w:p>
@@ -10267,7 +10889,23 @@
           <w:sz w:val="22"/>
           <w:szCs w:val="22"/>
         </w:rPr>
-        <w:t>Section 26 of the Interpretation and Legislative Reform (Scotland) Act 2010 applies, which means that unless delivered personally, you must allow your Tenant 48 hours to receive this notice.  This delivery time should be included into the amount of notice you give your Tenant.   Your Tenant can challenge this, but they must provide you with evidence which shows the exact date they received this notice.</w:t>
+        <w:t xml:space="preserve">Section 26 of the Interpretation and Legislative Reform (Scotland) Act 2010 applies, which means that unless delivered personally, you must allow your Tenant 48 hours to receive this notice.  </w:t>
+      </w:r>
+      <w:r>
+        <w:rPr>
+          <w:rFonts w:cs="Arial"/>
+          <w:sz w:val="22"/>
+          <w:szCs w:val="22"/>
+        </w:rPr>
+        <w:t>This delivery time should be added on to the amount of notice you give your Tenant.</w:t>
+      </w:r>
+      <w:r>
+        <w:rPr>
+          <w:rFonts w:cs="Arial"/>
+          <w:sz w:val="22"/>
+          <w:szCs w:val="22"/>
+        </w:rPr>
+        <w:t xml:space="preserve">  Your Tenant can challenge this, but they must provide you with evidence which shows the exact date they received this notice.</w:t>
       </w:r>
     </w:p>
     <w:p>
@@ -10436,9 +11074,46 @@
         <w:jc w:val="left"/>
         <w:rPr>
           <w:rFonts w:cs="Arial"/>
+          <w:sz w:val="22"/>
+          <w:szCs w:val="22"/>
+        </w:rPr>
+      </w:pPr>
+      <w:r>
+        <w:rPr>
+          <w:rFonts w:cs="Arial"/>
+          <w:sz w:val="22"/>
+          <w:szCs w:val="22"/>
+        </w:rPr>
+        <w:t xml:space="preserve">(b) </w:t>
+      </w:r>
+      <w:hyperlink r:id="rId14" w:history="1">
+        <w:r>
+          <w:rPr>
+            <w:rStyle w:val="Hyperlink"/>
+            <w:rFonts w:cs="Arial"/>
+            <w:sz w:val="22"/>
+            <w:szCs w:val="22"/>
+          </w:rPr>
+          <w:t>https://www.housingandpropertychamber.scot/</w:t>
+        </w:r>
+      </w:hyperlink>
+      <w:r>
+        <w:rPr>
+          <w:rFonts w:cs="Arial"/>
+          <w:sz w:val="22"/>
+          <w:szCs w:val="22"/>
+        </w:rPr>
+        <w:t xml:space="preserve"> </w:t>
+      </w:r>
+    </w:p>
+    <w:p>
+      <w:pPr>
+        <w:rPr>
+          <w:rFonts w:cs="Arial"/>
           <w:b/>
           <w:sz w:val="22"/>
           <w:szCs w:val="22"/>
+          <w:u w:val="single"/>
         </w:rPr>
       </w:pPr>
       <w:r>
@@ -10447,8 +11122,10 @@
           <w:b/>
           <w:sz w:val="22"/>
           <w:szCs w:val="22"/>
-        </w:rPr>
-        <w:br w:type="page"/>
+          <w:u w:val="single"/>
+        </w:rPr>
+        <w:lastRenderedPageBreak/>
+        <w:t>THE END OF THE NOTICE PERIOD</w:t>
       </w:r>
     </w:p>
     <w:p>
@@ -10460,14 +11137,312 @@
           <w:szCs w:val="22"/>
         </w:rPr>
       </w:pPr>
-      <w:r>
+    </w:p>
+    <w:p>
+      <w:pPr>
         <w:rPr>
           <w:rFonts w:cs="Arial"/>
           <w:b/>
           <w:sz w:val="22"/>
           <w:szCs w:val="22"/>
         </w:rPr>
-        <w:lastRenderedPageBreak/>
+      </w:pPr>
+      <w:r>
+        <w:rPr>
+          <w:rFonts w:cs="Arial"/>
+          <w:b/>
+          <w:sz w:val="22"/>
+          <w:szCs w:val="22"/>
+        </w:rPr>
+        <w:t>WHAT HAPPENS AT THE END OF THE NOTICE PERIOD?</w:t>
+      </w:r>
+    </w:p>
+    <w:p>
+      <w:pPr>
+        <w:rPr>
+          <w:rFonts w:cs="Arial"/>
+          <w:b/>
+          <w:sz w:val="22"/>
+          <w:szCs w:val="22"/>
+        </w:rPr>
+      </w:pPr>
+    </w:p>
+    <w:p>
+      <w:pPr>
+        <w:rPr>
+          <w:rFonts w:cs="Arial"/>
+          <w:sz w:val="22"/>
+          <w:szCs w:val="22"/>
+        </w:rPr>
+      </w:pPr>
+      <w:r>
+        <w:rPr>
+          <w:rFonts w:cs="Arial"/>
+          <w:sz w:val="22"/>
+          <w:szCs w:val="22"/>
+        </w:rPr>
+        <w:t>12. If the Tenant chooses to leave the Let Property without requiring you to obtain an eviction order from the Tribunal, their tenancy will come to an end on the later of either the date shown in Part 4 of the notice, or the day they cease to occupy the property.</w:t>
+      </w:r>
+    </w:p>
+    <w:p>
+      <w:pPr>
+        <w:rPr>
+          <w:rFonts w:cs="Arial"/>
+          <w:sz w:val="22"/>
+          <w:szCs w:val="22"/>
+        </w:rPr>
+      </w:pPr>
+    </w:p>
+    <w:p>
+      <w:pPr>
+        <w:rPr>
+          <w:rFonts w:cs="Arial"/>
+          <w:sz w:val="22"/>
+          <w:szCs w:val="22"/>
+        </w:rPr>
+      </w:pPr>
+      <w:r>
+        <w:rPr>
+          <w:rFonts w:cs="Arial"/>
+          <w:sz w:val="22"/>
+          <w:szCs w:val="22"/>
+        </w:rPr>
+        <w:t>13. If your Tenant wishes to end their tenancy before the notice period expires, this can only be done with your written agreement.</w:t>
+      </w:r>
+    </w:p>
+    <w:p>
+      <w:pPr>
+        <w:rPr>
+          <w:rFonts w:cs="Arial"/>
+          <w:sz w:val="22"/>
+          <w:szCs w:val="22"/>
+        </w:rPr>
+      </w:pPr>
+    </w:p>
+    <w:p>
+      <w:pPr>
+        <w:rPr>
+          <w:rFonts w:cs="Arial"/>
+          <w:sz w:val="22"/>
+          <w:szCs w:val="22"/>
+        </w:rPr>
+      </w:pPr>
+      <w:r>
+        <w:rPr>
+          <w:rFonts w:cs="Arial"/>
+          <w:sz w:val="22"/>
+          <w:szCs w:val="22"/>
+        </w:rPr>
+        <w:t>14. If the Tenant chooses not to leave the Let Property at the end of their notice period then, before they have to leave, you must have done two things:</w:t>
+      </w:r>
+    </w:p>
+    <w:p>
+      <w:pPr>
+        <w:rPr>
+          <w:rFonts w:cs="Arial"/>
+          <w:sz w:val="22"/>
+          <w:szCs w:val="22"/>
+        </w:rPr>
+      </w:pPr>
+    </w:p>
+    <w:p>
+      <w:pPr>
+        <w:pStyle w:val="ListParagraph"/>
+        <w:numPr>
+          <w:ilvl w:val="0"/>
+          <w:numId w:val="29"/>
+        </w:numPr>
+        <w:jc w:val="left"/>
+        <w:rPr>
+          <w:rFonts w:cs="Arial"/>
+          <w:sz w:val="22"/>
+          <w:szCs w:val="22"/>
+        </w:rPr>
+      </w:pPr>
+      <w:r>
+        <w:rPr>
+          <w:rFonts w:cs="Arial"/>
+          <w:sz w:val="22"/>
+          <w:szCs w:val="22"/>
+        </w:rPr>
+        <w:t>Served on them a notice to leave (the notice which these notes refer to) with the relevant notice period; and</w:t>
+      </w:r>
+    </w:p>
+    <w:p>
+      <w:pPr>
+        <w:pStyle w:val="ListParagraph"/>
+        <w:numPr>
+          <w:ilvl w:val="0"/>
+          <w:numId w:val="29"/>
+        </w:numPr>
+        <w:jc w:val="left"/>
+        <w:rPr>
+          <w:rFonts w:cs="Arial"/>
+          <w:sz w:val="22"/>
+          <w:szCs w:val="22"/>
+        </w:rPr>
+      </w:pPr>
+      <w:r>
+        <w:rPr>
+          <w:rFonts w:cs="Arial"/>
+          <w:sz w:val="22"/>
+          <w:szCs w:val="22"/>
+        </w:rPr>
+        <w:t>Obtained an eviction order from the Tribunal</w:t>
+      </w:r>
+    </w:p>
+    <w:p>
+      <w:pPr>
+        <w:rPr>
+          <w:rFonts w:cs="Arial"/>
+          <w:b/>
+          <w:sz w:val="22"/>
+          <w:szCs w:val="22"/>
+        </w:rPr>
+      </w:pPr>
+    </w:p>
+    <w:p>
+      <w:pPr>
+        <w:pBdr>
+          <w:bottom w:val="single" w:sz="12" w:space="1" w:color="auto"/>
+        </w:pBdr>
+        <w:rPr>
+          <w:rFonts w:cs="Arial"/>
+          <w:sz w:val="22"/>
+          <w:szCs w:val="22"/>
+        </w:rPr>
+      </w:pPr>
+    </w:p>
+    <w:p>
+      <w:pPr>
+        <w:rPr>
+          <w:rFonts w:cs="Arial"/>
+          <w:b/>
+          <w:sz w:val="22"/>
+          <w:szCs w:val="22"/>
+        </w:rPr>
+      </w:pPr>
+    </w:p>
+    <w:p>
+      <w:pPr>
+        <w:rPr>
+          <w:rFonts w:cs="Arial"/>
+          <w:b/>
+          <w:sz w:val="22"/>
+          <w:szCs w:val="22"/>
+        </w:rPr>
+      </w:pPr>
+      <w:bookmarkStart w:id="0" w:name="_GoBack"/>
+      <w:bookmarkEnd w:id="0"/>
+    </w:p>
+    <w:p>
+      <w:pPr>
+        <w:rPr>
+          <w:rFonts w:cs="Arial"/>
+          <w:b/>
+          <w:sz w:val="22"/>
+          <w:szCs w:val="22"/>
+        </w:rPr>
+      </w:pPr>
+      <w:r>
+        <w:rPr>
+          <w:rFonts w:cs="Arial"/>
+          <w:b/>
+          <w:sz w:val="22"/>
+          <w:szCs w:val="22"/>
+        </w:rPr>
+        <w:t>IF THE TENANT CHOOSES NOT TO LEAVE AT THE END OF THE NOTICE PERIOD</w:t>
+      </w:r>
+    </w:p>
+    <w:p>
+      <w:pPr>
+        <w:rPr>
+          <w:rFonts w:cs="Arial"/>
+          <w:b/>
+          <w:sz w:val="22"/>
+          <w:szCs w:val="22"/>
+        </w:rPr>
+      </w:pPr>
+    </w:p>
+    <w:p>
+      <w:pPr>
+        <w:rPr>
+          <w:rFonts w:cs="Arial"/>
+          <w:sz w:val="22"/>
+          <w:szCs w:val="22"/>
+        </w:rPr>
+      </w:pPr>
+      <w:r>
+        <w:rPr>
+          <w:rFonts w:cs="Arial"/>
+          <w:sz w:val="22"/>
+          <w:szCs w:val="22"/>
+        </w:rPr>
+        <w:t>15. The date given in Part 4 of the notice is the earliest date that you can start eviction action at the Tribunal. From that date, you can start Tribunal action at any time during the following six months. If you do not start Tribunal action in that six-month period, you would have to serve another notice to leave on your Tenant before you could start eviction action at the Tribunal.</w:t>
+      </w:r>
+    </w:p>
+    <w:p>
+      <w:pPr>
+        <w:rPr>
+          <w:rFonts w:cs="Arial"/>
+          <w:sz w:val="22"/>
+          <w:szCs w:val="22"/>
+        </w:rPr>
+      </w:pPr>
+    </w:p>
+    <w:p>
+      <w:pPr>
+        <w:rPr>
+          <w:rFonts w:cs="Arial"/>
+          <w:sz w:val="22"/>
+          <w:szCs w:val="22"/>
+        </w:rPr>
+      </w:pPr>
+      <w:r>
+        <w:rPr>
+          <w:rFonts w:cs="Arial"/>
+          <w:sz w:val="22"/>
+          <w:szCs w:val="22"/>
+        </w:rPr>
+        <w:t>16. If the Tribunal grants an eviction order, and the Tenant chooses not to leave the Let Property by the date specified in that eviction order, a landlord can instruct Sheriff Officers to serve a “Charge for Removing” on their Tenant, which sets a date by which the Tenant must leave the Let Property. If the Tenant does not leave by this date, the Sheriff Officers will remove them after giving them a further two days’ notice.</w:t>
+      </w:r>
+    </w:p>
+    <w:p>
+      <w:pPr>
+        <w:rPr>
+          <w:rFonts w:cs="Arial"/>
+          <w:b/>
+          <w:sz w:val="22"/>
+          <w:szCs w:val="22"/>
+        </w:rPr>
+      </w:pPr>
+    </w:p>
+    <w:p>
+      <w:pPr>
+        <w:rPr>
+          <w:rFonts w:cs="Arial"/>
+          <w:b/>
+          <w:sz w:val="22"/>
+          <w:szCs w:val="22"/>
+        </w:rPr>
+      </w:pPr>
+    </w:p>
+    <w:p>
+      <w:pPr>
+        <w:rPr>
+          <w:rFonts w:cs="Arial"/>
+          <w:b/>
+          <w:sz w:val="22"/>
+          <w:szCs w:val="22"/>
+        </w:rPr>
+      </w:pPr>
+      <w:r>
+        <w:rPr>
+          <w:rFonts w:cs="Arial"/>
+          <w:b/>
+          <w:sz w:val="22"/>
+          <w:szCs w:val="22"/>
+        </w:rPr>
         <w:t>FURTHER GUIDANCE</w:t>
       </w:r>
     </w:p>
@@ -10728,8 +11703,8 @@
       </w:pPr>
     </w:p>
     <w:sectPr>
-      <w:headerReference w:type="default" r:id="rId13"/>
-      <w:footerReference w:type="default" r:id="rId14"/>
+      <w:headerReference w:type="default" r:id="rId15"/>
+      <w:footerReference w:type="default" r:id="rId16"/>
       <w:pgSz w:w="11906" w:h="16838" w:code="9"/>
       <w:pgMar w:top="1440" w:right="1440" w:bottom="1134" w:left="1440" w:header="720" w:footer="720" w:gutter="0"/>
       <w:cols w:space="708"/>
@@ -11320,6 +12295,231 @@
     </w:lvl>
   </w:abstractNum>
   <w:abstractNum w:abstractNumId="5" w15:restartNumberingAfterBreak="0">
+    <w:nsid w:val="198D6570"/>
+    <w:multiLevelType w:val="hybridMultilevel"/>
+    <w:tmpl w:val="EB4ECF34"/>
+    <w:lvl w:ilvl="0" w:tplc="FE084322">
+      <w:numFmt w:val="bullet"/>
+      <w:lvlText w:val="·"/>
+      <w:lvlJc w:val="left"/>
+      <w:pPr>
+        <w:ind w:left="720" w:hanging="360"/>
+      </w:pPr>
+      <w:rPr>
+        <w:rFonts w:ascii="Arial" w:eastAsia="Times New Roman" w:hAnsi="Arial" w:cs="Arial" w:hint="default"/>
+      </w:rPr>
+    </w:lvl>
+    <w:lvl w:ilvl="1" w:tplc="04090003" w:tentative="1">
+      <w:start w:val="1"/>
+      <w:numFmt w:val="bullet"/>
+      <w:lvlText w:val="o"/>
+      <w:lvlJc w:val="left"/>
+      <w:pPr>
+        <w:ind w:left="1440" w:hanging="360"/>
+      </w:pPr>
+      <w:rPr>
+        <w:rFonts w:ascii="Courier New" w:hAnsi="Courier New" w:cs="Courier New" w:hint="default"/>
+      </w:rPr>
+    </w:lvl>
+    <w:lvl w:ilvl="2" w:tplc="04090005" w:tentative="1">
+      <w:start w:val="1"/>
+      <w:numFmt w:val="bullet"/>
+      <w:lvlText w:val=""/>
+      <w:lvlJc w:val="left"/>
+      <w:pPr>
+        <w:ind w:left="2160" w:hanging="360"/>
+      </w:pPr>
+      <w:rPr>
+        <w:rFonts w:ascii="Wingdings" w:hAnsi="Wingdings" w:hint="default"/>
+      </w:rPr>
+    </w:lvl>
+    <w:lvl w:ilvl="3" w:tplc="04090001" w:tentative="1">
+      <w:start w:val="1"/>
+      <w:numFmt w:val="bullet"/>
+      <w:lvlText w:val=""/>
+      <w:lvlJc w:val="left"/>
+      <w:pPr>
+        <w:ind w:left="2880" w:hanging="360"/>
+      </w:pPr>
+      <w:rPr>
+        <w:rFonts w:ascii="Symbol" w:hAnsi="Symbol" w:hint="default"/>
+      </w:rPr>
+    </w:lvl>
+    <w:lvl w:ilvl="4" w:tplc="04090003" w:tentative="1">
+      <w:start w:val="1"/>
+      <w:numFmt w:val="bullet"/>
+      <w:lvlText w:val="o"/>
+      <w:lvlJc w:val="left"/>
+      <w:pPr>
+        <w:ind w:left="3600" w:hanging="360"/>
+      </w:pPr>
+      <w:rPr>
+        <w:rFonts w:ascii="Courier New" w:hAnsi="Courier New" w:cs="Courier New" w:hint="default"/>
+      </w:rPr>
+    </w:lvl>
+    <w:lvl w:ilvl="5" w:tplc="04090005" w:tentative="1">
+      <w:start w:val="1"/>
+      <w:numFmt w:val="bullet"/>
+      <w:lvlText w:val=""/>
+      <w:lvlJc w:val="left"/>
+      <w:pPr>
+        <w:ind w:left="4320" w:hanging="360"/>
+      </w:pPr>
+      <w:rPr>
+        <w:rFonts w:ascii="Wingdings" w:hAnsi="Wingdings" w:hint="default"/>
+      </w:rPr>
+    </w:lvl>
+    <w:lvl w:ilvl="6" w:tplc="04090001" w:tentative="1">
+      <w:start w:val="1"/>
+      <w:numFmt w:val="bullet"/>
+      <w:lvlText w:val=""/>
+      <w:lvlJc w:val="left"/>
+      <w:pPr>
+        <w:ind w:left="5040" w:hanging="360"/>
+      </w:pPr>
+      <w:rPr>
+        <w:rFonts w:ascii="Symbol" w:hAnsi="Symbol" w:hint="default"/>
+      </w:rPr>
+    </w:lvl>
+    <w:lvl w:ilvl="7" w:tplc="04090003" w:tentative="1">
+      <w:start w:val="1"/>
+      <w:numFmt w:val="bullet"/>
+      <w:lvlText w:val="o"/>
+      <w:lvlJc w:val="left"/>
+      <w:pPr>
+        <w:ind w:left="5760" w:hanging="360"/>
+      </w:pPr>
+      <w:rPr>
+        <w:rFonts w:ascii="Courier New" w:hAnsi="Courier New" w:cs="Courier New" w:hint="default"/>
+      </w:rPr>
+    </w:lvl>
+    <w:lvl w:ilvl="8" w:tplc="04090005" w:tentative="1">
+      <w:start w:val="1"/>
+      <w:numFmt w:val="bullet"/>
+      <w:lvlText w:val=""/>
+      <w:lvlJc w:val="left"/>
+      <w:pPr>
+        <w:ind w:left="6480" w:hanging="360"/>
+      </w:pPr>
+      <w:rPr>
+        <w:rFonts w:ascii="Wingdings" w:hAnsi="Wingdings" w:hint="default"/>
+      </w:rPr>
+    </w:lvl>
+  </w:abstractNum>
+  <w:abstractNum w:abstractNumId="6" w15:restartNumberingAfterBreak="0">
+    <w:nsid w:val="19C852F0"/>
+    <w:multiLevelType w:val="hybridMultilevel"/>
+    <w:tmpl w:val="1C52EF80"/>
+    <w:lvl w:ilvl="0" w:tplc="04090001">
+      <w:start w:val="1"/>
+      <w:numFmt w:val="bullet"/>
+      <w:lvlText w:val=""/>
+      <w:lvlJc w:val="left"/>
+      <w:pPr>
+        <w:ind w:left="720" w:hanging="360"/>
+      </w:pPr>
+      <w:rPr>
+        <w:rFonts w:ascii="Symbol" w:hAnsi="Symbol" w:hint="default"/>
+      </w:rPr>
+    </w:lvl>
+    <w:lvl w:ilvl="1" w:tplc="04090003" w:tentative="1">
+      <w:start w:val="1"/>
+      <w:numFmt w:val="bullet"/>
+      <w:lvlText w:val="o"/>
+      <w:lvlJc w:val="left"/>
+      <w:pPr>
+        <w:ind w:left="1440" w:hanging="360"/>
+      </w:pPr>
+      <w:rPr>
+        <w:rFonts w:ascii="Courier New" w:hAnsi="Courier New" w:cs="Courier New" w:hint="default"/>
+      </w:rPr>
+    </w:lvl>
+    <w:lvl w:ilvl="2" w:tplc="04090005" w:tentative="1">
+      <w:start w:val="1"/>
+      <w:numFmt w:val="bullet"/>
+      <w:lvlText w:val=""/>
+      <w:lvlJc w:val="left"/>
+      <w:pPr>
+        <w:ind w:left="2160" w:hanging="360"/>
+      </w:pPr>
+      <w:rPr>
+        <w:rFonts w:ascii="Wingdings" w:hAnsi="Wingdings" w:hint="default"/>
+      </w:rPr>
+    </w:lvl>
+    <w:lvl w:ilvl="3" w:tplc="04090001" w:tentative="1">
+      <w:start w:val="1"/>
+      <w:numFmt w:val="bullet"/>
+      <w:lvlText w:val=""/>
+      <w:lvlJc w:val="left"/>
+      <w:pPr>
+        <w:ind w:left="2880" w:hanging="360"/>
+      </w:pPr>
+      <w:rPr>
+        <w:rFonts w:ascii="Symbol" w:hAnsi="Symbol" w:hint="default"/>
+      </w:rPr>
+    </w:lvl>
+    <w:lvl w:ilvl="4" w:tplc="04090003" w:tentative="1">
+      <w:start w:val="1"/>
+      <w:numFmt w:val="bullet"/>
+      <w:lvlText w:val="o"/>
+      <w:lvlJc w:val="left"/>
+      <w:pPr>
+        <w:ind w:left="3600" w:hanging="360"/>
+      </w:pPr>
+      <w:rPr>
+        <w:rFonts w:ascii="Courier New" w:hAnsi="Courier New" w:cs="Courier New" w:hint="default"/>
+      </w:rPr>
+    </w:lvl>
+    <w:lvl w:ilvl="5" w:tplc="04090005" w:tentative="1">
+      <w:start w:val="1"/>
+      <w:numFmt w:val="bullet"/>
+      <w:lvlText w:val=""/>
+      <w:lvlJc w:val="left"/>
+      <w:pPr>
+        <w:ind w:left="4320" w:hanging="360"/>
+      </w:pPr>
+      <w:rPr>
+        <w:rFonts w:ascii="Wingdings" w:hAnsi="Wingdings" w:hint="default"/>
+      </w:rPr>
+    </w:lvl>
+    <w:lvl w:ilvl="6" w:tplc="04090001" w:tentative="1">
+      <w:start w:val="1"/>
+      <w:numFmt w:val="bullet"/>
+      <w:lvlText w:val=""/>
+      <w:lvlJc w:val="left"/>
+      <w:pPr>
+        <w:ind w:left="5040" w:hanging="360"/>
+      </w:pPr>
+      <w:rPr>
+        <w:rFonts w:ascii="Symbol" w:hAnsi="Symbol" w:hint="default"/>
+      </w:rPr>
+    </w:lvl>
+    <w:lvl w:ilvl="7" w:tplc="04090003" w:tentative="1">
+      <w:start w:val="1"/>
+      <w:numFmt w:val="bullet"/>
+      <w:lvlText w:val="o"/>
+      <w:lvlJc w:val="left"/>
+      <w:pPr>
+        <w:ind w:left="5760" w:hanging="360"/>
+      </w:pPr>
+      <w:rPr>
+        <w:rFonts w:ascii="Courier New" w:hAnsi="Courier New" w:cs="Courier New" w:hint="default"/>
+      </w:rPr>
+    </w:lvl>
+    <w:lvl w:ilvl="8" w:tplc="04090005" w:tentative="1">
+      <w:start w:val="1"/>
+      <w:numFmt w:val="bullet"/>
+      <w:lvlText w:val=""/>
+      <w:lvlJc w:val="left"/>
+      <w:pPr>
+        <w:ind w:left="6480" w:hanging="360"/>
+      </w:pPr>
+      <w:rPr>
+        <w:rFonts w:ascii="Wingdings" w:hAnsi="Wingdings" w:hint="default"/>
+      </w:rPr>
+    </w:lvl>
+  </w:abstractNum>
+  <w:abstractNum w:abstractNumId="7" w15:restartNumberingAfterBreak="0">
     <w:nsid w:val="1B525161"/>
     <w:multiLevelType w:val="hybridMultilevel"/>
     <w:tmpl w:val="86863CE6"/>
@@ -11432,7 +12632,7 @@
       </w:rPr>
     </w:lvl>
   </w:abstractNum>
-  <w:abstractNum w:abstractNumId="6" w15:restartNumberingAfterBreak="0">
+  <w:abstractNum w:abstractNumId="8" w15:restartNumberingAfterBreak="0">
     <w:nsid w:val="1D6303FC"/>
     <w:multiLevelType w:val="hybridMultilevel"/>
     <w:tmpl w:val="17C2D32A"/>
@@ -11545,7 +12745,7 @@
       </w:rPr>
     </w:lvl>
   </w:abstractNum>
-  <w:abstractNum w:abstractNumId="7" w15:restartNumberingAfterBreak="0">
+  <w:abstractNum w:abstractNumId="9" w15:restartNumberingAfterBreak="0">
     <w:nsid w:val="1DDF3C65"/>
     <w:multiLevelType w:val="hybridMultilevel"/>
     <w:tmpl w:val="7FE4D086"/>
@@ -11658,7 +12858,7 @@
       </w:rPr>
     </w:lvl>
   </w:abstractNum>
-  <w:abstractNum w:abstractNumId="8" w15:restartNumberingAfterBreak="0">
+  <w:abstractNum w:abstractNumId="10" w15:restartNumberingAfterBreak="0">
     <w:nsid w:val="29BD609C"/>
     <w:multiLevelType w:val="hybridMultilevel"/>
     <w:tmpl w:val="07DA8FCA"/>
@@ -11771,7 +12971,7 @@
       </w:rPr>
     </w:lvl>
   </w:abstractNum>
-  <w:abstractNum w:abstractNumId="9" w15:restartNumberingAfterBreak="0">
+  <w:abstractNum w:abstractNumId="11" w15:restartNumberingAfterBreak="0">
     <w:nsid w:val="3C8E4FA4"/>
     <w:multiLevelType w:val="hybridMultilevel"/>
     <w:tmpl w:val="FDEA852C"/>
@@ -11857,7 +13057,7 @@
       </w:pPr>
     </w:lvl>
   </w:abstractNum>
-  <w:abstractNum w:abstractNumId="10" w15:restartNumberingAfterBreak="0">
+  <w:abstractNum w:abstractNumId="12" w15:restartNumberingAfterBreak="0">
     <w:nsid w:val="42A447C0"/>
     <w:multiLevelType w:val="hybridMultilevel"/>
     <w:tmpl w:val="8FDE9B32"/>
@@ -11970,7 +13170,7 @@
       </w:rPr>
     </w:lvl>
   </w:abstractNum>
-  <w:abstractNum w:abstractNumId="11" w15:restartNumberingAfterBreak="0">
+  <w:abstractNum w:abstractNumId="13" w15:restartNumberingAfterBreak="0">
     <w:nsid w:val="4A0B5F61"/>
     <w:multiLevelType w:val="hybridMultilevel"/>
     <w:tmpl w:val="D06677D6"/>
@@ -12083,7 +13283,7 @@
       </w:rPr>
     </w:lvl>
   </w:abstractNum>
-  <w:abstractNum w:abstractNumId="12" w15:restartNumberingAfterBreak="0">
+  <w:abstractNum w:abstractNumId="14" w15:restartNumberingAfterBreak="0">
     <w:nsid w:val="55F27893"/>
     <w:multiLevelType w:val="hybridMultilevel"/>
     <w:tmpl w:val="CCB60C54"/>
@@ -12196,7 +13396,7 @@
       </w:rPr>
     </w:lvl>
   </w:abstractNum>
-  <w:abstractNum w:abstractNumId="13" w15:restartNumberingAfterBreak="0">
+  <w:abstractNum w:abstractNumId="15" w15:restartNumberingAfterBreak="0">
     <w:nsid w:val="59B12D17"/>
     <w:multiLevelType w:val="hybridMultilevel"/>
     <w:tmpl w:val="16B6C354"/>
@@ -12309,7 +13509,7 @@
       </w:rPr>
     </w:lvl>
   </w:abstractNum>
-  <w:abstractNum w:abstractNumId="14" w15:restartNumberingAfterBreak="0">
+  <w:abstractNum w:abstractNumId="16" w15:restartNumberingAfterBreak="0">
     <w:nsid w:val="5AB06210"/>
     <w:multiLevelType w:val="hybridMultilevel"/>
     <w:tmpl w:val="747C13CC"/>
@@ -12422,7 +13622,7 @@
       </w:rPr>
     </w:lvl>
   </w:abstractNum>
-  <w:abstractNum w:abstractNumId="15" w15:restartNumberingAfterBreak="0">
+  <w:abstractNum w:abstractNumId="17" w15:restartNumberingAfterBreak="0">
     <w:nsid w:val="5D362A38"/>
     <w:multiLevelType w:val="hybridMultilevel"/>
     <w:tmpl w:val="59F6AE74"/>
@@ -12514,7 +13714,7 @@
       </w:pPr>
     </w:lvl>
   </w:abstractNum>
-  <w:abstractNum w:abstractNumId="16" w15:restartNumberingAfterBreak="0">
+  <w:abstractNum w:abstractNumId="18" w15:restartNumberingAfterBreak="0">
     <w:nsid w:val="5F714F3F"/>
     <w:multiLevelType w:val="singleLevel"/>
     <w:tmpl w:val="523C36BE"/>
@@ -12532,7 +13732,7 @@
       </w:pPr>
     </w:lvl>
   </w:abstractNum>
-  <w:abstractNum w:abstractNumId="17" w15:restartNumberingAfterBreak="0">
+  <w:abstractNum w:abstractNumId="19" w15:restartNumberingAfterBreak="0">
     <w:nsid w:val="5FF873BA"/>
     <w:multiLevelType w:val="hybridMultilevel"/>
     <w:tmpl w:val="292AB49A"/>
@@ -12624,7 +13824,7 @@
       </w:pPr>
     </w:lvl>
   </w:abstractNum>
-  <w:abstractNum w:abstractNumId="18" w15:restartNumberingAfterBreak="0">
+  <w:abstractNum w:abstractNumId="20" w15:restartNumberingAfterBreak="0">
     <w:nsid w:val="604179BE"/>
     <w:multiLevelType w:val="hybridMultilevel"/>
     <w:tmpl w:val="63CCDE96"/>
@@ -12737,7 +13937,7 @@
       </w:rPr>
     </w:lvl>
   </w:abstractNum>
-  <w:abstractNum w:abstractNumId="19" w15:restartNumberingAfterBreak="0">
+  <w:abstractNum w:abstractNumId="21" w15:restartNumberingAfterBreak="0">
     <w:nsid w:val="62CE42E1"/>
     <w:multiLevelType w:val="multilevel"/>
     <w:tmpl w:val="51EA154E"/>
@@ -12862,7 +14062,7 @@
       </w:pPr>
     </w:lvl>
   </w:abstractNum>
-  <w:abstractNum w:abstractNumId="20" w15:restartNumberingAfterBreak="0">
+  <w:abstractNum w:abstractNumId="22" w15:restartNumberingAfterBreak="0">
     <w:nsid w:val="652C1161"/>
     <w:multiLevelType w:val="singleLevel"/>
     <w:tmpl w:val="8946CF6E"/>
@@ -12883,7 +14083,120 @@
       </w:rPr>
     </w:lvl>
   </w:abstractNum>
-  <w:abstractNum w:abstractNumId="21" w15:restartNumberingAfterBreak="0">
+  <w:abstractNum w:abstractNumId="23" w15:restartNumberingAfterBreak="0">
+    <w:nsid w:val="6E3F312F"/>
+    <w:multiLevelType w:val="hybridMultilevel"/>
+    <w:tmpl w:val="313E61C8"/>
+    <w:lvl w:ilvl="0" w:tplc="04090001">
+      <w:start w:val="1"/>
+      <w:numFmt w:val="bullet"/>
+      <w:lvlText w:val=""/>
+      <w:lvlJc w:val="left"/>
+      <w:pPr>
+        <w:ind w:left="720" w:hanging="360"/>
+      </w:pPr>
+      <w:rPr>
+        <w:rFonts w:ascii="Symbol" w:hAnsi="Symbol" w:hint="default"/>
+      </w:rPr>
+    </w:lvl>
+    <w:lvl w:ilvl="1" w:tplc="04090003" w:tentative="1">
+      <w:start w:val="1"/>
+      <w:numFmt w:val="bullet"/>
+      <w:lvlText w:val="o"/>
+      <w:lvlJc w:val="left"/>
+      <w:pPr>
+        <w:ind w:left="1440" w:hanging="360"/>
+      </w:pPr>
+      <w:rPr>
+        <w:rFonts w:ascii="Courier New" w:hAnsi="Courier New" w:cs="Courier New" w:hint="default"/>
+      </w:rPr>
+    </w:lvl>
+    <w:lvl w:ilvl="2" w:tplc="04090005" w:tentative="1">
+      <w:start w:val="1"/>
+      <w:numFmt w:val="bullet"/>
+      <w:lvlText w:val=""/>
+      <w:lvlJc w:val="left"/>
+      <w:pPr>
+        <w:ind w:left="2160" w:hanging="360"/>
+      </w:pPr>
+      <w:rPr>
+        <w:rFonts w:ascii="Wingdings" w:hAnsi="Wingdings" w:hint="default"/>
+      </w:rPr>
+    </w:lvl>
+    <w:lvl w:ilvl="3" w:tplc="04090001" w:tentative="1">
+      <w:start w:val="1"/>
+      <w:numFmt w:val="bullet"/>
+      <w:lvlText w:val=""/>
+      <w:lvlJc w:val="left"/>
+      <w:pPr>
+        <w:ind w:left="2880" w:hanging="360"/>
+      </w:pPr>
+      <w:rPr>
+        <w:rFonts w:ascii="Symbol" w:hAnsi="Symbol" w:hint="default"/>
+      </w:rPr>
+    </w:lvl>
+    <w:lvl w:ilvl="4" w:tplc="04090003" w:tentative="1">
+      <w:start w:val="1"/>
+      <w:numFmt w:val="bullet"/>
+      <w:lvlText w:val="o"/>
+      <w:lvlJc w:val="left"/>
+      <w:pPr>
+        <w:ind w:left="3600" w:hanging="360"/>
+      </w:pPr>
+      <w:rPr>
+        <w:rFonts w:ascii="Courier New" w:hAnsi="Courier New" w:cs="Courier New" w:hint="default"/>
+      </w:rPr>
+    </w:lvl>
+    <w:lvl w:ilvl="5" w:tplc="04090005" w:tentative="1">
+      <w:start w:val="1"/>
+      <w:numFmt w:val="bullet"/>
+      <w:lvlText w:val=""/>
+      <w:lvlJc w:val="left"/>
+      <w:pPr>
+        <w:ind w:left="4320" w:hanging="360"/>
+      </w:pPr>
+      <w:rPr>
+        <w:rFonts w:ascii="Wingdings" w:hAnsi="Wingdings" w:hint="default"/>
+      </w:rPr>
+    </w:lvl>
+    <w:lvl w:ilvl="6" w:tplc="04090001" w:tentative="1">
+      <w:start w:val="1"/>
+      <w:numFmt w:val="bullet"/>
+      <w:lvlText w:val=""/>
+      <w:lvlJc w:val="left"/>
+      <w:pPr>
+        <w:ind w:left="5040" w:hanging="360"/>
+      </w:pPr>
+      <w:rPr>
+        <w:rFonts w:ascii="Symbol" w:hAnsi="Symbol" w:hint="default"/>
+      </w:rPr>
+    </w:lvl>
+    <w:lvl w:ilvl="7" w:tplc="04090003" w:tentative="1">
+      <w:start w:val="1"/>
+      <w:numFmt w:val="bullet"/>
+      <w:lvlText w:val="o"/>
+      <w:lvlJc w:val="left"/>
+      <w:pPr>
+        <w:ind w:left="5760" w:hanging="360"/>
+      </w:pPr>
+      <w:rPr>
+        <w:rFonts w:ascii="Courier New" w:hAnsi="Courier New" w:cs="Courier New" w:hint="default"/>
+      </w:rPr>
+    </w:lvl>
+    <w:lvl w:ilvl="8" w:tplc="04090005" w:tentative="1">
+      <w:start w:val="1"/>
+      <w:numFmt w:val="bullet"/>
+      <w:lvlText w:val=""/>
+      <w:lvlJc w:val="left"/>
+      <w:pPr>
+        <w:ind w:left="6480" w:hanging="360"/>
+      </w:pPr>
+      <w:rPr>
+        <w:rFonts w:ascii="Wingdings" w:hAnsi="Wingdings" w:hint="default"/>
+      </w:rPr>
+    </w:lvl>
+  </w:abstractNum>
+  <w:abstractNum w:abstractNumId="24" w15:restartNumberingAfterBreak="0">
     <w:nsid w:val="738E6D3D"/>
     <w:multiLevelType w:val="hybridMultilevel"/>
     <w:tmpl w:val="917603D2"/>
@@ -12996,7 +14309,7 @@
       </w:rPr>
     </w:lvl>
   </w:abstractNum>
-  <w:abstractNum w:abstractNumId="22" w15:restartNumberingAfterBreak="0">
+  <w:abstractNum w:abstractNumId="25" w15:restartNumberingAfterBreak="0">
     <w:nsid w:val="744F587A"/>
     <w:multiLevelType w:val="hybridMultilevel"/>
     <w:tmpl w:val="18EEDEEC"/>
@@ -13109,7 +14422,7 @@
       </w:rPr>
     </w:lvl>
   </w:abstractNum>
-  <w:abstractNum w:abstractNumId="23" w15:restartNumberingAfterBreak="0">
+  <w:abstractNum w:abstractNumId="26" w15:restartNumberingAfterBreak="0">
     <w:nsid w:val="75411D1E"/>
     <w:multiLevelType w:val="hybridMultilevel"/>
     <w:tmpl w:val="90E41F52"/>
@@ -13195,7 +14508,7 @@
       </w:pPr>
     </w:lvl>
   </w:abstractNum>
-  <w:abstractNum w:abstractNumId="24" w15:restartNumberingAfterBreak="0">
+  <w:abstractNum w:abstractNumId="27" w15:restartNumberingAfterBreak="0">
     <w:nsid w:val="75482AA5"/>
     <w:multiLevelType w:val="hybridMultilevel"/>
     <w:tmpl w:val="8326B928"/>
@@ -13308,7 +14621,7 @@
       </w:rPr>
     </w:lvl>
   </w:abstractNum>
-  <w:abstractNum w:abstractNumId="25" w15:restartNumberingAfterBreak="0">
+  <w:abstractNum w:abstractNumId="28" w15:restartNumberingAfterBreak="0">
     <w:nsid w:val="7DC36622"/>
     <w:multiLevelType w:val="hybridMultilevel"/>
     <w:tmpl w:val="EDECF486"/>
@@ -13398,82 +14711,91 @@
     </w:lvl>
   </w:abstractNum>
   <w:num w:numId="1">
-    <w:abstractNumId w:val="20"/>
+    <w:abstractNumId w:val="22"/>
   </w:num>
   <w:num w:numId="2">
     <w:abstractNumId w:val="0"/>
   </w:num>
   <w:num w:numId="3">
-    <w:abstractNumId w:val="16"/>
+    <w:abstractNumId w:val="18"/>
   </w:num>
   <w:num w:numId="4">
-    <w:abstractNumId w:val="21"/>
+    <w:abstractNumId w:val="24"/>
   </w:num>
   <w:num w:numId="5">
     <w:abstractNumId w:val="3"/>
   </w:num>
   <w:num w:numId="6">
-    <w:abstractNumId w:val="19"/>
+    <w:abstractNumId w:val="21"/>
   </w:num>
   <w:num w:numId="7">
-    <w:abstractNumId w:val="15"/>
+    <w:abstractNumId w:val="17"/>
   </w:num>
   <w:num w:numId="8">
     <w:abstractNumId w:val="4"/>
   </w:num>
   <w:num w:numId="9">
-    <w:abstractNumId w:val="25"/>
+    <w:abstractNumId w:val="28"/>
   </w:num>
   <w:num w:numId="10">
+    <w:abstractNumId w:val="10"/>
+  </w:num>
+  <w:num w:numId="11">
+    <w:abstractNumId w:val="13"/>
+  </w:num>
+  <w:num w:numId="12">
+    <w:abstractNumId w:val="19"/>
+  </w:num>
+  <w:num w:numId="13">
+    <w:abstractNumId w:val="20"/>
+  </w:num>
+  <w:num w:numId="14">
+    <w:abstractNumId w:val="27"/>
+  </w:num>
+  <w:num w:numId="15">
+    <w:abstractNumId w:val="12"/>
+  </w:num>
+  <w:num w:numId="16">
+    <w:abstractNumId w:val="15"/>
+  </w:num>
+  <w:num w:numId="17">
     <w:abstractNumId w:val="8"/>
   </w:num>
-  <w:num w:numId="11">
-    <w:abstractNumId w:val="11"/>
+  <w:num w:numId="18">
+    <w:abstractNumId w:val="16"/>
   </w:num>
-  <w:num w:numId="12">
-    <w:abstractNumId w:val="17"/>
+  <w:num w:numId="19">
+    <w:abstractNumId w:val="9"/>
   </w:num>
-  <w:num w:numId="13">
-    <w:abstractNumId w:val="18"/>
-  </w:num>
-  <w:num w:numId="14">
-    <w:abstractNumId w:val="24"/>
-  </w:num>
-  <w:num w:numId="15">
-    <w:abstractNumId w:val="10"/>
-  </w:num>
-  <w:num w:numId="16">
-    <w:abstractNumId w:val="13"/>
-  </w:num>
-  <w:num w:numId="17">
-    <w:abstractNumId w:val="6"/>
-  </w:num>
-  <w:num w:numId="18">
+  <w:num w:numId="20">
     <w:abstractNumId w:val="14"/>
   </w:num>
-  <w:num w:numId="19">
-    <w:abstractNumId w:val="7"/>
-  </w:num>
-  <w:num w:numId="20">
-    <w:abstractNumId w:val="12"/>
-  </w:num>
   <w:num w:numId="21">
-    <w:abstractNumId w:val="9"/>
+    <w:abstractNumId w:val="11"/>
   </w:num>
   <w:num w:numId="22">
     <w:abstractNumId w:val="1"/>
   </w:num>
   <w:num w:numId="23">
-    <w:abstractNumId w:val="23"/>
+    <w:abstractNumId w:val="26"/>
   </w:num>
   <w:num w:numId="24">
-    <w:abstractNumId w:val="22"/>
+    <w:abstractNumId w:val="25"/>
   </w:num>
   <w:num w:numId="25">
     <w:abstractNumId w:val="2"/>
   </w:num>
   <w:num w:numId="26">
+    <w:abstractNumId w:val="7"/>
+  </w:num>
+  <w:num w:numId="27">
+    <w:abstractNumId w:val="6"/>
+  </w:num>
+  <w:num w:numId="28">
     <w:abstractNumId w:val="5"/>
+  </w:num>
+  <w:num w:numId="29">
+    <w:abstractNumId w:val="23"/>
   </w:num>
   <w:numIdMacAtCleanup w:val="6"/>
 </w:numbering>
@@ -17659,6 +18981,18 @@
       <w:lang w:eastAsia="en-GB"/>
     </w:rPr>
   </w:style>
+  <w:style w:type="character" w:styleId="UnresolvedMention">
+    <w:name w:val="Unresolved Mention"/>
+    <w:basedOn w:val="DefaultParagraphFont"/>
+    <w:uiPriority w:val="99"/>
+    <w:semiHidden/>
+    <w:unhideWhenUsed/>
+    <w:rsid w:val="00D82B40"/>
+    <w:rPr>
+      <w:color w:val="605E5C"/>
+      <w:shd w:val="clear" w:color="auto" w:fill="E1DFDD"/>
+    </w:rPr>
+  </w:style>
 </w:styles>
 </file>
 
@@ -17952,15 +19286,6 @@
 </file>
 
 <file path=customXml/item2.xml><?xml version="1.0" encoding="utf-8"?>
-<?mso-contentType ?>
-<FormTemplates xmlns="http://schemas.microsoft.com/sharepoint/v3/contenttype/forms">
-  <Display>DocumentLibraryForm</Display>
-  <Edit>DocumentLibraryForm</Edit>
-  <New>DocumentLibraryForm</New>
-</FormTemplates>
-</file>
-
-<file path=customXml/item3.xml><?xml version="1.0" encoding="utf-8"?>
 <ct:contentTypeSchema xmlns:ct="http://schemas.microsoft.com/office/2006/metadata/contentType" xmlns:ma="http://schemas.microsoft.com/office/2006/metadata/properties/metaAttributes" ct:_="" ma:_="" ma:contentTypeName="Document" ma:contentTypeID="0x010100A6AD92B10D60D648AC252C75162EA0F5" ma:contentTypeVersion="4" ma:contentTypeDescription="Create a new document." ma:contentTypeScope="" ma:versionID="d14db0be8c12f9adcf70d0e4517ba46b">
   <xsd:schema xmlns:xsd="http://www.w3.org/2001/XMLSchema" xmlns:xs="http://www.w3.org/2001/XMLSchema" xmlns:p="http://schemas.microsoft.com/office/2006/metadata/properties" xmlns:ns2="65723b6b-0315-46bf-9bb6-3ab4f3437800" targetNamespace="http://schemas.microsoft.com/office/2006/metadata/properties" ma:root="true" ma:fieldsID="0acb2796b672197559e66ec2db4bdbbb" ns2:_="">
     <xsd:import namespace="65723b6b-0315-46bf-9bb6-3ab4f3437800"/>
@@ -18122,6 +19447,15 @@
 </ct:contentTypeSchema>
 </file>
 
+<file path=customXml/item3.xml><?xml version="1.0" encoding="utf-8"?>
+<?mso-contentType ?>
+<FormTemplates xmlns="http://schemas.microsoft.com/sharepoint/v3/contenttype/forms">
+  <Display>DocumentLibraryForm</Display>
+  <Edit>DocumentLibraryForm</Edit>
+  <New>DocumentLibraryForm</New>
+</FormTemplates>
+</file>
+
 <file path=customXml/item4.xml><?xml version="1.0" encoding="utf-8"?>
 <b:Sources xmlns:b="http://schemas.openxmlformats.org/officeDocument/2006/bibliography" xmlns="http://schemas.openxmlformats.org/officeDocument/2006/bibliography" SelectedStyle="\APA.XSL" StyleName="APA"/>
 </file>
@@ -18136,14 +19470,6 @@
 </file>
 
 <file path=customXml/itemProps2.xml><?xml version="1.0" encoding="utf-8"?>
-<ds:datastoreItem xmlns:ds="http://schemas.openxmlformats.org/officeDocument/2006/customXml" ds:itemID="{94C1B01F-0393-43EC-AF26-88870FE8F404}">
-  <ds:schemaRefs>
-    <ds:schemaRef ds:uri="http://schemas.microsoft.com/sharepoint/v3/contenttype/forms"/>
-  </ds:schemaRefs>
-</ds:datastoreItem>
-</file>
-
-<file path=customXml/itemProps3.xml><?xml version="1.0" encoding="utf-8"?>
 <ds:datastoreItem xmlns:ds="http://schemas.openxmlformats.org/officeDocument/2006/customXml" ds:itemID="{F1CED6F6-6FF6-4EE5-BD01-230717A20BA1}">
   <ds:schemaRefs>
     <ds:schemaRef ds:uri="http://schemas.microsoft.com/office/2006/metadata/contentType"/>
@@ -18161,8 +19487,16 @@
 </ds:datastoreItem>
 </file>
 
+<file path=customXml/itemProps3.xml><?xml version="1.0" encoding="utf-8"?>
+<ds:datastoreItem xmlns:ds="http://schemas.openxmlformats.org/officeDocument/2006/customXml" ds:itemID="{94C1B01F-0393-43EC-AF26-88870FE8F404}">
+  <ds:schemaRefs>
+    <ds:schemaRef ds:uri="http://schemas.microsoft.com/sharepoint/v3/contenttype/forms"/>
+  </ds:schemaRefs>
+</ds:datastoreItem>
+</file>
+
 <file path=customXml/itemProps4.xml><?xml version="1.0" encoding="utf-8"?>
-<ds:datastoreItem xmlns:ds="http://schemas.openxmlformats.org/officeDocument/2006/customXml" ds:itemID="{625B2AF3-0C60-5845-B139-80A4A05CA6E2}">
+<ds:datastoreItem xmlns:ds="http://schemas.openxmlformats.org/officeDocument/2006/customXml" ds:itemID="{0A380F39-B8DB-324D-B6CE-D8FB8463DE7C}">
   <ds:schemaRefs>
     <ds:schemaRef ds:uri="http://schemas.openxmlformats.org/officeDocument/2006/bibliography"/>
   </ds:schemaRefs>

</xml_diff>

<commit_message>
MGS-5151 Further update guidance for Notice to Leave forms
</commit_message>
<xml_diff>
--- a/housing-service/src/main/resources/templates/notice-to-leave.docx
+++ b/housing-service/src/main/resources/templates/notice-to-leave.docx
@@ -5609,7 +5609,24 @@
           <w:sz w:val="22"/>
           <w:szCs w:val="22"/>
         </w:rPr>
-        <w:t>Your Landlord will use this notice to leave if you have a private residential tenancy, as set out in the Private Housing (Tenancies) (Scotland) Act 2016(a) (the Act), and your landlord wants you to leave the Let Property.</w:t>
+        <w:t>Your Landlord will use this notice to leave if you have a private residential tenancy, as set out in the Private Housing (Tenancies) (Scotland) Act 2016</w:t>
+      </w:r>
+      <w:r>
+        <w:rPr>
+          <w:rFonts w:cs="Arial"/>
+          <w:sz w:val="22"/>
+          <w:szCs w:val="22"/>
+          <w:vertAlign w:val="superscript"/>
+        </w:rPr>
+        <w:t>1</w:t>
+      </w:r>
+      <w:r>
+        <w:rPr>
+          <w:rFonts w:cs="Arial"/>
+          <w:sz w:val="22"/>
+          <w:szCs w:val="22"/>
+        </w:rPr>
+        <w:t xml:space="preserve"> (the Act), and your landlord wants you to leave the Let Property.</w:t>
       </w:r>
     </w:p>
     <w:p>
@@ -6287,8 +6304,17 @@
           <w:rFonts w:cs="Arial"/>
           <w:sz w:val="22"/>
           <w:szCs w:val="22"/>
-        </w:rPr>
-        <w:t xml:space="preserve">(a) </w:t>
+          <w:vertAlign w:val="superscript"/>
+        </w:rPr>
+        <w:t>1</w:t>
+      </w:r>
+      <w:r>
+        <w:rPr>
+          <w:rFonts w:cs="Arial"/>
+          <w:sz w:val="22"/>
+          <w:szCs w:val="22"/>
+        </w:rPr>
+        <w:t xml:space="preserve"> </w:t>
       </w:r>
       <w:hyperlink r:id="rId11" w:history="1">
         <w:r>
@@ -9011,8 +9037,17 @@
           <w:rFonts w:cs="Arial"/>
           <w:sz w:val="22"/>
           <w:szCs w:val="22"/>
-        </w:rPr>
-        <w:t>(b).</w:t>
+          <w:vertAlign w:val="superscript"/>
+        </w:rPr>
+        <w:t>2</w:t>
+      </w:r>
+      <w:r>
+        <w:rPr>
+          <w:rFonts w:cs="Arial"/>
+          <w:sz w:val="22"/>
+          <w:szCs w:val="22"/>
+        </w:rPr>
+        <w:t>.</w:t>
       </w:r>
     </w:p>
     <w:p>
@@ -9495,10 +9530,1682 @@
           <w:rFonts w:cs="Arial"/>
           <w:sz w:val="22"/>
           <w:szCs w:val="22"/>
-        </w:rPr>
-        <w:t xml:space="preserve">(b) </w:t>
+          <w:vertAlign w:val="superscript"/>
+        </w:rPr>
+        <w:t>2</w:t>
+      </w:r>
+      <w:r>
+        <w:rPr>
+          <w:rFonts w:cs="Arial"/>
+          <w:sz w:val="22"/>
+          <w:szCs w:val="22"/>
+        </w:rPr>
+        <w:t xml:space="preserve"> </w:t>
+      </w:r>
+      <w:r>
+        <w:rPr>
+          <w:rStyle w:val="Hyperlink"/>
+          <w:rFonts w:cs="Arial"/>
+          <w:sz w:val="22"/>
+          <w:szCs w:val="22"/>
+        </w:rPr>
+        <w:fldChar w:fldCharType="begin"/>
+      </w:r>
+      <w:r>
+        <w:rPr>
+          <w:rStyle w:val="Hyperlink"/>
+          <w:rFonts w:cs="Arial"/>
+          <w:sz w:val="22"/>
+          <w:szCs w:val="22"/>
+        </w:rPr>
+        <w:instrText xml:space="preserve"> HYPERLINK "https://www.housingandpropertychamber.scot/" </w:instrText>
+      </w:r>
+      <w:r>
+        <w:rPr>
+          <w:rStyle w:val="Hyperlink"/>
+          <w:rFonts w:cs="Arial"/>
+          <w:sz w:val="22"/>
+          <w:szCs w:val="22"/>
+        </w:rPr>
+        <w:fldChar w:fldCharType="separate"/>
+      </w:r>
+      <w:r>
+        <w:rPr>
+          <w:rStyle w:val="Hyperlink"/>
+          <w:rFonts w:cs="Arial"/>
+          <w:sz w:val="22"/>
+          <w:szCs w:val="22"/>
+        </w:rPr>
+        <w:t>https://www.housingandpropertychamber.scot/</w:t>
+      </w:r>
+      <w:r>
+        <w:rPr>
+          <w:rStyle w:val="Hyperlink"/>
+          <w:rFonts w:cs="Arial"/>
+          <w:sz w:val="22"/>
+          <w:szCs w:val="22"/>
+        </w:rPr>
+        <w:fldChar w:fldCharType="end"/>
+      </w:r>
+    </w:p>
+    <w:p>
+      <w:pPr>
+        <w:rPr>
+          <w:rFonts w:cs="Arial"/>
+          <w:b/>
+          <w:sz w:val="22"/>
+          <w:szCs w:val="22"/>
+        </w:rPr>
+      </w:pPr>
+    </w:p>
+    <w:p>
+      <w:pPr>
+        <w:rPr>
+          <w:rFonts w:cs="Arial"/>
+          <w:sz w:val="22"/>
+          <w:szCs w:val="22"/>
+        </w:rPr>
+      </w:pPr>
+      <w:r>
+        <w:rPr>
+          <w:rFonts w:cs="Arial"/>
+          <w:b/>
+          <w:sz w:val="22"/>
+          <w:szCs w:val="22"/>
+        </w:rPr>
+        <w:lastRenderedPageBreak/>
+        <w:t>GUIDANCE NOTES FOR LANDLORDS ON THE NOTICE TO LEAVE</w:t>
+      </w:r>
+    </w:p>
+    <w:p>
+      <w:pPr>
+        <w:rPr>
+          <w:rFonts w:cs="Arial"/>
+          <w:sz w:val="22"/>
+          <w:szCs w:val="22"/>
+        </w:rPr>
+      </w:pPr>
+      <w:r>
+        <w:rPr>
+          <w:rFonts w:cs="Arial"/>
+          <w:sz w:val="22"/>
+          <w:szCs w:val="22"/>
+        </w:rPr>
+        <w:t>(These notes are for guidance only)</w:t>
+      </w:r>
+    </w:p>
+    <w:p>
+      <w:pPr>
+        <w:rPr>
+          <w:rFonts w:cs="Arial"/>
+          <w:sz w:val="22"/>
+          <w:szCs w:val="22"/>
+        </w:rPr>
+      </w:pPr>
+    </w:p>
+    <w:p>
+      <w:pPr>
+        <w:rPr>
+          <w:rFonts w:cs="Arial"/>
+          <w:sz w:val="22"/>
+          <w:szCs w:val="22"/>
+        </w:rPr>
+      </w:pPr>
+      <w:r>
+        <w:rPr>
+          <w:rFonts w:cs="Arial"/>
+          <w:sz w:val="22"/>
+          <w:szCs w:val="22"/>
+        </w:rPr>
+        <w:t>You will use this notice to leave if your Tenant(s) has a private residential tenancy, as set out in the Private Housing (Tenancies) (Scotland) Act 2016</w:t>
+      </w:r>
+      <w:r>
+        <w:rPr>
+          <w:rFonts w:cs="Arial"/>
+          <w:sz w:val="22"/>
+          <w:szCs w:val="22"/>
+          <w:vertAlign w:val="superscript"/>
+        </w:rPr>
+        <w:t>1</w:t>
+      </w:r>
+      <w:r>
+        <w:rPr>
+          <w:rFonts w:cs="Arial"/>
+          <w:sz w:val="22"/>
+          <w:szCs w:val="22"/>
+        </w:rPr>
+        <w:t xml:space="preserve"> (the Act), and you want them to leave the Let Property.</w:t>
+      </w:r>
+    </w:p>
+    <w:p>
+      <w:pPr>
+        <w:pBdr>
+          <w:bottom w:val="single" w:sz="12" w:space="1" w:color="auto"/>
+        </w:pBdr>
+        <w:rPr>
+          <w:rFonts w:cs="Arial"/>
+          <w:sz w:val="22"/>
+          <w:szCs w:val="22"/>
+        </w:rPr>
+      </w:pPr>
+    </w:p>
+    <w:p>
+      <w:pPr>
+        <w:rPr>
+          <w:rFonts w:cs="Arial"/>
+          <w:sz w:val="22"/>
+          <w:szCs w:val="22"/>
+        </w:rPr>
+      </w:pPr>
+    </w:p>
+    <w:p>
+      <w:pPr>
+        <w:rPr>
+          <w:rFonts w:cs="Arial"/>
+          <w:b/>
+          <w:sz w:val="22"/>
+          <w:szCs w:val="22"/>
+        </w:rPr>
+      </w:pPr>
+      <w:r>
+        <w:rPr>
+          <w:rFonts w:cs="Arial"/>
+          <w:b/>
+          <w:sz w:val="22"/>
+          <w:szCs w:val="22"/>
+        </w:rPr>
+        <w:t>WHEN TO USE THIS NOTICE</w:t>
+      </w:r>
+    </w:p>
+    <w:p>
+      <w:pPr>
+        <w:rPr>
+          <w:rFonts w:cs="Arial"/>
+          <w:b/>
+          <w:sz w:val="22"/>
+          <w:szCs w:val="22"/>
+        </w:rPr>
+      </w:pPr>
+    </w:p>
+    <w:p>
+      <w:pPr>
+        <w:pStyle w:val="ListParagraph"/>
+        <w:numPr>
+          <w:ilvl w:val="0"/>
+          <w:numId w:val="21"/>
+        </w:numPr>
+        <w:tabs>
+          <w:tab w:val="clear" w:pos="720"/>
+          <w:tab w:val="clear" w:pos="1440"/>
+          <w:tab w:val="clear" w:pos="2160"/>
+          <w:tab w:val="clear" w:pos="2880"/>
+          <w:tab w:val="clear" w:pos="4680"/>
+          <w:tab w:val="clear" w:pos="5400"/>
+          <w:tab w:val="clear" w:pos="9000"/>
+        </w:tabs>
+        <w:spacing w:line="240" w:lineRule="auto"/>
+        <w:ind w:left="360"/>
+        <w:jc w:val="left"/>
+        <w:rPr>
+          <w:rFonts w:cs="Arial"/>
+          <w:sz w:val="22"/>
+          <w:szCs w:val="22"/>
+        </w:rPr>
+      </w:pPr>
+      <w:r>
+        <w:rPr>
+          <w:rFonts w:cs="Arial"/>
+          <w:sz w:val="22"/>
+          <w:szCs w:val="22"/>
+        </w:rPr>
+        <w:t>You may serve this notice on your Tenant only in the following circumstances:</w:t>
+      </w:r>
+    </w:p>
+    <w:p>
+      <w:pPr>
+        <w:rPr>
+          <w:rFonts w:cs="Arial"/>
+          <w:sz w:val="22"/>
+          <w:szCs w:val="22"/>
+        </w:rPr>
+      </w:pPr>
+    </w:p>
+    <w:p>
+      <w:pPr>
+        <w:pStyle w:val="ListParagraph"/>
+        <w:numPr>
+          <w:ilvl w:val="0"/>
+          <w:numId w:val="22"/>
+        </w:numPr>
+        <w:tabs>
+          <w:tab w:val="clear" w:pos="720"/>
+          <w:tab w:val="clear" w:pos="1440"/>
+          <w:tab w:val="clear" w:pos="2160"/>
+          <w:tab w:val="clear" w:pos="2880"/>
+          <w:tab w:val="clear" w:pos="4680"/>
+          <w:tab w:val="clear" w:pos="5400"/>
+          <w:tab w:val="clear" w:pos="9000"/>
+        </w:tabs>
+        <w:spacing w:line="240" w:lineRule="auto"/>
+        <w:ind w:left="720"/>
+        <w:jc w:val="left"/>
+        <w:rPr>
+          <w:rFonts w:cs="Arial"/>
+          <w:sz w:val="22"/>
+          <w:szCs w:val="22"/>
+        </w:rPr>
+      </w:pPr>
+      <w:r>
+        <w:rPr>
+          <w:rFonts w:cs="Arial"/>
+          <w:sz w:val="22"/>
+          <w:szCs w:val="22"/>
+        </w:rPr>
+        <w:t>Your Tenant has a private residential tenancy; and</w:t>
+      </w:r>
+    </w:p>
+    <w:p>
+      <w:pPr>
+        <w:pStyle w:val="ListParagraph"/>
+        <w:numPr>
+          <w:ilvl w:val="0"/>
+          <w:numId w:val="22"/>
+        </w:numPr>
+        <w:tabs>
+          <w:tab w:val="clear" w:pos="720"/>
+          <w:tab w:val="clear" w:pos="1440"/>
+          <w:tab w:val="clear" w:pos="2160"/>
+          <w:tab w:val="clear" w:pos="2880"/>
+          <w:tab w:val="clear" w:pos="4680"/>
+          <w:tab w:val="clear" w:pos="5400"/>
+          <w:tab w:val="clear" w:pos="9000"/>
+        </w:tabs>
+        <w:spacing w:line="240" w:lineRule="auto"/>
+        <w:ind w:left="720"/>
+        <w:jc w:val="left"/>
+        <w:rPr>
+          <w:rFonts w:cs="Arial"/>
+          <w:sz w:val="22"/>
+          <w:szCs w:val="22"/>
+        </w:rPr>
+      </w:pPr>
+      <w:r>
+        <w:rPr>
+          <w:rFonts w:cs="Arial"/>
+          <w:sz w:val="22"/>
+          <w:szCs w:val="22"/>
+        </w:rPr>
+        <w:t>You are seeking to secure repossession using one or more of the 18 eviction grounds listed in schedule 3 of the Act.</w:t>
+      </w:r>
+    </w:p>
+    <w:p>
+      <w:pPr>
+        <w:pBdr>
+          <w:bottom w:val="single" w:sz="12" w:space="1" w:color="auto"/>
+        </w:pBdr>
+        <w:ind w:left="-76"/>
+        <w:rPr>
+          <w:rFonts w:cs="Arial"/>
+          <w:sz w:val="22"/>
+          <w:szCs w:val="22"/>
+        </w:rPr>
+      </w:pPr>
+    </w:p>
+    <w:p>
+      <w:pPr>
+        <w:ind w:left="-76"/>
+        <w:rPr>
+          <w:rFonts w:cs="Arial"/>
+          <w:sz w:val="22"/>
+          <w:szCs w:val="22"/>
+        </w:rPr>
+      </w:pPr>
+    </w:p>
+    <w:p>
+      <w:pPr>
+        <w:rPr>
+          <w:rFonts w:cs="Arial"/>
+          <w:b/>
+          <w:sz w:val="22"/>
+          <w:szCs w:val="22"/>
+        </w:rPr>
+      </w:pPr>
+      <w:r>
+        <w:rPr>
+          <w:rFonts w:cs="Arial"/>
+          <w:b/>
+          <w:sz w:val="22"/>
+          <w:szCs w:val="22"/>
+        </w:rPr>
+        <w:t>GIVING THE RIGHT AMOUNT OF NOTICE</w:t>
+      </w:r>
+    </w:p>
+    <w:p>
+      <w:pPr>
+        <w:rPr>
+          <w:rFonts w:cs="Arial"/>
+          <w:sz w:val="22"/>
+          <w:szCs w:val="22"/>
+        </w:rPr>
+      </w:pPr>
+    </w:p>
+    <w:p>
+      <w:pPr>
+        <w:pStyle w:val="ListParagraph"/>
+        <w:numPr>
+          <w:ilvl w:val="0"/>
+          <w:numId w:val="21"/>
+        </w:numPr>
+        <w:tabs>
+          <w:tab w:val="clear" w:pos="720"/>
+          <w:tab w:val="clear" w:pos="1440"/>
+          <w:tab w:val="clear" w:pos="2160"/>
+          <w:tab w:val="clear" w:pos="2880"/>
+          <w:tab w:val="clear" w:pos="4680"/>
+          <w:tab w:val="clear" w:pos="5400"/>
+          <w:tab w:val="clear" w:pos="9000"/>
+        </w:tabs>
+        <w:spacing w:line="240" w:lineRule="auto"/>
+        <w:ind w:left="360"/>
+        <w:jc w:val="left"/>
+        <w:rPr>
+          <w:rFonts w:cs="Arial"/>
+          <w:sz w:val="22"/>
+          <w:szCs w:val="22"/>
+        </w:rPr>
+      </w:pPr>
+      <w:r>
+        <w:rPr>
+          <w:rFonts w:cs="Arial"/>
+          <w:sz w:val="22"/>
+          <w:szCs w:val="22"/>
+        </w:rPr>
+        <w:t>You must give your Tenant the relevant amount of notice.  The notice periods are:</w:t>
+      </w:r>
+    </w:p>
+    <w:p>
+      <w:pPr>
+        <w:rPr>
+          <w:rFonts w:cs="Arial"/>
+          <w:sz w:val="22"/>
+          <w:szCs w:val="22"/>
+        </w:rPr>
+      </w:pPr>
+    </w:p>
+    <w:p>
+      <w:pPr>
+        <w:pStyle w:val="ListParagraph"/>
+        <w:numPr>
+          <w:ilvl w:val="0"/>
+          <w:numId w:val="23"/>
+        </w:numPr>
+        <w:tabs>
+          <w:tab w:val="clear" w:pos="720"/>
+          <w:tab w:val="clear" w:pos="1440"/>
+          <w:tab w:val="clear" w:pos="2160"/>
+          <w:tab w:val="clear" w:pos="2880"/>
+          <w:tab w:val="clear" w:pos="4680"/>
+          <w:tab w:val="clear" w:pos="5400"/>
+          <w:tab w:val="clear" w:pos="9000"/>
+        </w:tabs>
+        <w:spacing w:line="240" w:lineRule="auto"/>
+        <w:ind w:left="720"/>
+        <w:jc w:val="left"/>
+        <w:rPr>
+          <w:rFonts w:cs="Arial"/>
+          <w:sz w:val="22"/>
+          <w:szCs w:val="22"/>
+        </w:rPr>
+      </w:pPr>
+      <w:r>
+        <w:rPr>
+          <w:rFonts w:cs="Arial"/>
+          <w:sz w:val="22"/>
+          <w:szCs w:val="22"/>
+        </w:rPr>
+        <w:t>28 days’ notice if the Tenant has been entitled to occupy the Let Property for six months or less (regardless of what eviction ground you are using), or</w:t>
+      </w:r>
+    </w:p>
+    <w:p>
+      <w:pPr>
+        <w:rPr>
+          <w:rFonts w:cs="Arial"/>
+          <w:sz w:val="22"/>
+          <w:szCs w:val="22"/>
+        </w:rPr>
+      </w:pPr>
+    </w:p>
+    <w:p>
+      <w:pPr>
+        <w:pStyle w:val="ListParagraph"/>
+        <w:numPr>
+          <w:ilvl w:val="0"/>
+          <w:numId w:val="23"/>
+        </w:numPr>
+        <w:tabs>
+          <w:tab w:val="clear" w:pos="720"/>
+          <w:tab w:val="clear" w:pos="1440"/>
+          <w:tab w:val="clear" w:pos="2160"/>
+          <w:tab w:val="clear" w:pos="2880"/>
+          <w:tab w:val="clear" w:pos="4680"/>
+          <w:tab w:val="clear" w:pos="5400"/>
+          <w:tab w:val="clear" w:pos="9000"/>
+        </w:tabs>
+        <w:spacing w:line="240" w:lineRule="auto"/>
+        <w:ind w:left="720"/>
+        <w:jc w:val="left"/>
+        <w:rPr>
+          <w:rFonts w:cs="Arial"/>
+          <w:sz w:val="22"/>
+          <w:szCs w:val="22"/>
+        </w:rPr>
+      </w:pPr>
+      <w:r>
+        <w:rPr>
+          <w:rFonts w:cs="Arial"/>
+          <w:sz w:val="22"/>
+          <w:szCs w:val="22"/>
+        </w:rPr>
+        <w:t>28 days’ notice if you are only using one (or more) of the following eviction grounds, which are to do with the Tenant’s behaviour (regardless of how long the Tenant has been entitled to occupy the Let Property)</w:t>
+      </w:r>
+      <w:r>
+        <w:rPr>
+          <w:rFonts w:cs="Arial"/>
+          <w:sz w:val="22"/>
+          <w:szCs w:val="22"/>
+        </w:rPr>
+        <w:t>:</w:t>
+      </w:r>
+    </w:p>
+    <w:p>
+      <w:pPr>
+        <w:tabs>
+          <w:tab w:val="clear" w:pos="720"/>
+          <w:tab w:val="clear" w:pos="1440"/>
+          <w:tab w:val="clear" w:pos="2160"/>
+          <w:tab w:val="clear" w:pos="2880"/>
+          <w:tab w:val="clear" w:pos="4680"/>
+          <w:tab w:val="clear" w:pos="5400"/>
+          <w:tab w:val="clear" w:pos="9000"/>
+        </w:tabs>
+        <w:spacing w:line="240" w:lineRule="auto"/>
+        <w:jc w:val="left"/>
+        <w:rPr>
+          <w:rFonts w:cs="Arial"/>
+          <w:sz w:val="22"/>
+          <w:szCs w:val="22"/>
+        </w:rPr>
+      </w:pPr>
+      <w:bookmarkStart w:id="0" w:name="_GoBack"/>
+      <w:bookmarkEnd w:id="0"/>
+    </w:p>
+    <w:p>
+      <w:pPr>
+        <w:pStyle w:val="ListParagraph"/>
+        <w:numPr>
+          <w:ilvl w:val="0"/>
+          <w:numId w:val="24"/>
+        </w:numPr>
+        <w:tabs>
+          <w:tab w:val="clear" w:pos="720"/>
+          <w:tab w:val="clear" w:pos="1440"/>
+          <w:tab w:val="clear" w:pos="2160"/>
+          <w:tab w:val="clear" w:pos="2880"/>
+          <w:tab w:val="clear" w:pos="4680"/>
+          <w:tab w:val="clear" w:pos="5400"/>
+          <w:tab w:val="clear" w:pos="9000"/>
+        </w:tabs>
+        <w:spacing w:line="240" w:lineRule="auto"/>
+        <w:ind w:left="1080"/>
+        <w:jc w:val="left"/>
+        <w:rPr>
+          <w:rFonts w:cs="Arial"/>
+          <w:sz w:val="22"/>
+          <w:szCs w:val="22"/>
+        </w:rPr>
+      </w:pPr>
+      <w:r>
+        <w:rPr>
+          <w:rFonts w:cs="Arial"/>
+          <w:sz w:val="22"/>
+          <w:szCs w:val="22"/>
+        </w:rPr>
+        <w:t>Tenant is no longer occupying the Let Property</w:t>
+      </w:r>
+    </w:p>
+    <w:p>
+      <w:pPr>
+        <w:pStyle w:val="ListParagraph"/>
+        <w:numPr>
+          <w:ilvl w:val="0"/>
+          <w:numId w:val="24"/>
+        </w:numPr>
+        <w:tabs>
+          <w:tab w:val="clear" w:pos="720"/>
+          <w:tab w:val="clear" w:pos="1440"/>
+          <w:tab w:val="clear" w:pos="2160"/>
+          <w:tab w:val="clear" w:pos="2880"/>
+          <w:tab w:val="clear" w:pos="4680"/>
+          <w:tab w:val="clear" w:pos="5400"/>
+          <w:tab w:val="clear" w:pos="9000"/>
+        </w:tabs>
+        <w:spacing w:line="240" w:lineRule="auto"/>
+        <w:ind w:left="1080"/>
+        <w:jc w:val="left"/>
+        <w:rPr>
+          <w:rFonts w:cs="Arial"/>
+          <w:sz w:val="22"/>
+          <w:szCs w:val="22"/>
+        </w:rPr>
+      </w:pPr>
+      <w:r>
+        <w:rPr>
+          <w:rFonts w:cs="Arial"/>
+          <w:sz w:val="22"/>
+          <w:szCs w:val="22"/>
+        </w:rPr>
+        <w:t>Tenant has breached a term(s) of their tenancy agreement</w:t>
+      </w:r>
+    </w:p>
+    <w:p>
+      <w:pPr>
+        <w:pStyle w:val="ListParagraph"/>
+        <w:numPr>
+          <w:ilvl w:val="0"/>
+          <w:numId w:val="24"/>
+        </w:numPr>
+        <w:tabs>
+          <w:tab w:val="clear" w:pos="720"/>
+          <w:tab w:val="clear" w:pos="1440"/>
+          <w:tab w:val="clear" w:pos="2160"/>
+          <w:tab w:val="clear" w:pos="2880"/>
+          <w:tab w:val="clear" w:pos="4680"/>
+          <w:tab w:val="clear" w:pos="5400"/>
+          <w:tab w:val="clear" w:pos="9000"/>
+        </w:tabs>
+        <w:spacing w:line="240" w:lineRule="auto"/>
+        <w:ind w:left="1080"/>
+        <w:jc w:val="left"/>
+        <w:rPr>
+          <w:rFonts w:cs="Arial"/>
+          <w:sz w:val="22"/>
+          <w:szCs w:val="22"/>
+        </w:rPr>
+      </w:pPr>
+      <w:r>
+        <w:rPr>
+          <w:rFonts w:cs="Arial"/>
+          <w:sz w:val="22"/>
+          <w:szCs w:val="22"/>
+        </w:rPr>
+        <w:t>Tenant is in rent arrears over three consecutive months on the date you apply to the Tribunal for an eviction order</w:t>
+      </w:r>
+    </w:p>
+    <w:p>
+      <w:pPr>
+        <w:pStyle w:val="ListParagraph"/>
+        <w:numPr>
+          <w:ilvl w:val="0"/>
+          <w:numId w:val="24"/>
+        </w:numPr>
+        <w:tabs>
+          <w:tab w:val="clear" w:pos="720"/>
+          <w:tab w:val="clear" w:pos="1440"/>
+          <w:tab w:val="clear" w:pos="2160"/>
+          <w:tab w:val="clear" w:pos="2880"/>
+          <w:tab w:val="clear" w:pos="4680"/>
+          <w:tab w:val="clear" w:pos="5400"/>
+          <w:tab w:val="clear" w:pos="9000"/>
+        </w:tabs>
+        <w:spacing w:line="240" w:lineRule="auto"/>
+        <w:ind w:left="1080"/>
+        <w:jc w:val="left"/>
+        <w:rPr>
+          <w:rFonts w:cs="Arial"/>
+          <w:sz w:val="22"/>
+          <w:szCs w:val="22"/>
+        </w:rPr>
+      </w:pPr>
+      <w:r>
+        <w:rPr>
+          <w:rFonts w:cs="Arial"/>
+          <w:sz w:val="22"/>
+          <w:szCs w:val="22"/>
+        </w:rPr>
+        <w:t>Tenant has a relevant criminal conviction</w:t>
+      </w:r>
+    </w:p>
+    <w:p>
+      <w:pPr>
+        <w:pStyle w:val="ListParagraph"/>
+        <w:numPr>
+          <w:ilvl w:val="0"/>
+          <w:numId w:val="24"/>
+        </w:numPr>
+        <w:tabs>
+          <w:tab w:val="clear" w:pos="720"/>
+          <w:tab w:val="clear" w:pos="1440"/>
+          <w:tab w:val="clear" w:pos="2160"/>
+          <w:tab w:val="clear" w:pos="2880"/>
+          <w:tab w:val="clear" w:pos="4680"/>
+          <w:tab w:val="clear" w:pos="5400"/>
+          <w:tab w:val="clear" w:pos="9000"/>
+        </w:tabs>
+        <w:spacing w:line="240" w:lineRule="auto"/>
+        <w:ind w:left="1080"/>
+        <w:jc w:val="left"/>
+        <w:rPr>
+          <w:rFonts w:cs="Arial"/>
+          <w:sz w:val="22"/>
+          <w:szCs w:val="22"/>
+        </w:rPr>
+      </w:pPr>
+      <w:r>
+        <w:rPr>
+          <w:rFonts w:cs="Arial"/>
+          <w:sz w:val="22"/>
+          <w:szCs w:val="22"/>
+        </w:rPr>
+        <w:t>Tenant has engaged in relevant anti-social behaviour</w:t>
+      </w:r>
+    </w:p>
+    <w:p>
+      <w:pPr>
+        <w:pStyle w:val="ListParagraph"/>
+        <w:numPr>
+          <w:ilvl w:val="0"/>
+          <w:numId w:val="24"/>
+        </w:numPr>
+        <w:tabs>
+          <w:tab w:val="clear" w:pos="720"/>
+          <w:tab w:val="clear" w:pos="1440"/>
+          <w:tab w:val="clear" w:pos="2160"/>
+          <w:tab w:val="clear" w:pos="2880"/>
+          <w:tab w:val="clear" w:pos="4680"/>
+          <w:tab w:val="clear" w:pos="5400"/>
+          <w:tab w:val="clear" w:pos="9000"/>
+        </w:tabs>
+        <w:spacing w:line="240" w:lineRule="auto"/>
+        <w:ind w:left="1080"/>
+        <w:jc w:val="left"/>
+        <w:rPr>
+          <w:rFonts w:cs="Arial"/>
+          <w:sz w:val="22"/>
+          <w:szCs w:val="22"/>
+        </w:rPr>
+      </w:pPr>
+      <w:r>
+        <w:rPr>
+          <w:rFonts w:cs="Arial"/>
+          <w:sz w:val="22"/>
+          <w:szCs w:val="22"/>
+        </w:rPr>
+        <w:t>Tenant associates with a person who has a relevant conviction or has engaged in relevant anti-social behaviour, or</w:t>
+      </w:r>
+    </w:p>
+    <w:p>
+      <w:pPr>
+        <w:rPr>
+          <w:rFonts w:cs="Arial"/>
+          <w:sz w:val="22"/>
+          <w:szCs w:val="22"/>
+        </w:rPr>
+      </w:pPr>
+    </w:p>
+    <w:p>
+      <w:pPr>
+        <w:pStyle w:val="ListParagraph"/>
+        <w:numPr>
+          <w:ilvl w:val="0"/>
+          <w:numId w:val="23"/>
+        </w:numPr>
+        <w:tabs>
+          <w:tab w:val="clear" w:pos="720"/>
+          <w:tab w:val="clear" w:pos="1440"/>
+          <w:tab w:val="clear" w:pos="2160"/>
+          <w:tab w:val="clear" w:pos="2880"/>
+          <w:tab w:val="clear" w:pos="4680"/>
+          <w:tab w:val="clear" w:pos="5400"/>
+          <w:tab w:val="clear" w:pos="9000"/>
+        </w:tabs>
+        <w:spacing w:line="240" w:lineRule="auto"/>
+        <w:ind w:left="720"/>
+        <w:jc w:val="left"/>
+        <w:rPr>
+          <w:rFonts w:cs="Arial"/>
+          <w:sz w:val="22"/>
+          <w:szCs w:val="22"/>
+        </w:rPr>
+      </w:pPr>
+      <w:r>
+        <w:rPr>
+          <w:rFonts w:cs="Arial"/>
+          <w:sz w:val="22"/>
+          <w:szCs w:val="22"/>
+        </w:rPr>
+        <w:t xml:space="preserve">84 </w:t>
+      </w:r>
+      <w:r>
+        <w:rPr>
+          <w:rFonts w:cs="Arial"/>
+          <w:sz w:val="22"/>
+          <w:szCs w:val="22"/>
+        </w:rPr>
+        <w:t>days’ notice if the Tenant has been entitled to occupy the Let Property for over six months and this notice does not rely exclusively on one or more of the eviction grounds outlined above in paragraph (b) – i.e. if you want to evict your tenant using any of the other twelve eviction grounds, which are not to do with the Tenant’s behaviour.</w:t>
+      </w:r>
+    </w:p>
+    <w:p>
+      <w:pPr>
+        <w:rPr>
+          <w:rFonts w:cs="Arial"/>
+          <w:sz w:val="22"/>
+          <w:szCs w:val="22"/>
+        </w:rPr>
+      </w:pPr>
+    </w:p>
+    <w:p>
+      <w:pPr>
+        <w:pStyle w:val="ListParagraph"/>
+        <w:numPr>
+          <w:ilvl w:val="0"/>
+          <w:numId w:val="21"/>
+        </w:numPr>
+        <w:tabs>
+          <w:tab w:val="clear" w:pos="720"/>
+          <w:tab w:val="clear" w:pos="1440"/>
+          <w:tab w:val="clear" w:pos="2160"/>
+          <w:tab w:val="clear" w:pos="2880"/>
+          <w:tab w:val="clear" w:pos="4680"/>
+          <w:tab w:val="clear" w:pos="5400"/>
+          <w:tab w:val="clear" w:pos="9000"/>
+        </w:tabs>
+        <w:spacing w:line="240" w:lineRule="auto"/>
+        <w:ind w:left="360"/>
+        <w:jc w:val="left"/>
+        <w:rPr>
+          <w:rFonts w:cs="Arial"/>
+          <w:sz w:val="22"/>
+          <w:szCs w:val="22"/>
+        </w:rPr>
+      </w:pPr>
+      <w:r>
+        <w:rPr>
+          <w:rFonts w:cs="Arial"/>
+          <w:sz w:val="22"/>
+          <w:szCs w:val="22"/>
+        </w:rPr>
+        <w:t>The notice period is calculated from the date the Tenant receives this notice (see ‘HOW TO GIVE THIS NOTICE’ section).</w:t>
+      </w:r>
+    </w:p>
+    <w:p>
+      <w:pPr>
+        <w:tabs>
+          <w:tab w:val="clear" w:pos="720"/>
+          <w:tab w:val="clear" w:pos="1440"/>
+          <w:tab w:val="clear" w:pos="2160"/>
+          <w:tab w:val="clear" w:pos="2880"/>
+          <w:tab w:val="clear" w:pos="4680"/>
+          <w:tab w:val="clear" w:pos="5400"/>
+          <w:tab w:val="clear" w:pos="9000"/>
+        </w:tabs>
+        <w:spacing w:line="240" w:lineRule="auto"/>
+        <w:jc w:val="left"/>
+        <w:rPr>
+          <w:rFonts w:cs="Arial"/>
+          <w:sz w:val="22"/>
+          <w:szCs w:val="22"/>
+        </w:rPr>
+      </w:pPr>
+    </w:p>
+    <w:p>
+      <w:pPr>
+        <w:tabs>
+          <w:tab w:val="clear" w:pos="720"/>
+          <w:tab w:val="clear" w:pos="1440"/>
+          <w:tab w:val="clear" w:pos="2160"/>
+          <w:tab w:val="clear" w:pos="2880"/>
+          <w:tab w:val="clear" w:pos="4680"/>
+          <w:tab w:val="clear" w:pos="5400"/>
+          <w:tab w:val="clear" w:pos="9000"/>
+        </w:tabs>
+        <w:spacing w:line="240" w:lineRule="auto"/>
+        <w:jc w:val="left"/>
+        <w:rPr>
+          <w:rFonts w:cs="Arial"/>
+          <w:sz w:val="22"/>
+          <w:szCs w:val="22"/>
+        </w:rPr>
+      </w:pPr>
+    </w:p>
+    <w:p>
+      <w:pPr>
+        <w:tabs>
+          <w:tab w:val="clear" w:pos="720"/>
+          <w:tab w:val="clear" w:pos="1440"/>
+          <w:tab w:val="clear" w:pos="2160"/>
+          <w:tab w:val="clear" w:pos="2880"/>
+          <w:tab w:val="clear" w:pos="4680"/>
+          <w:tab w:val="clear" w:pos="5400"/>
+          <w:tab w:val="clear" w:pos="9000"/>
+        </w:tabs>
+        <w:spacing w:line="240" w:lineRule="auto"/>
+        <w:jc w:val="left"/>
+        <w:rPr>
+          <w:rFonts w:cs="Arial"/>
+          <w:sz w:val="22"/>
+          <w:szCs w:val="22"/>
+        </w:rPr>
+      </w:pPr>
+    </w:p>
+    <w:p>
+      <w:pPr>
+        <w:tabs>
+          <w:tab w:val="clear" w:pos="720"/>
+          <w:tab w:val="clear" w:pos="1440"/>
+          <w:tab w:val="clear" w:pos="2160"/>
+          <w:tab w:val="clear" w:pos="2880"/>
+          <w:tab w:val="clear" w:pos="4680"/>
+          <w:tab w:val="clear" w:pos="5400"/>
+          <w:tab w:val="clear" w:pos="9000"/>
+        </w:tabs>
+        <w:spacing w:line="240" w:lineRule="auto"/>
+        <w:jc w:val="left"/>
+        <w:rPr>
+          <w:rFonts w:cs="Arial"/>
+          <w:sz w:val="22"/>
+          <w:szCs w:val="22"/>
+        </w:rPr>
+      </w:pPr>
+    </w:p>
+    <w:p>
+      <w:pPr>
+        <w:tabs>
+          <w:tab w:val="clear" w:pos="720"/>
+          <w:tab w:val="clear" w:pos="1440"/>
+          <w:tab w:val="clear" w:pos="2160"/>
+          <w:tab w:val="clear" w:pos="2880"/>
+          <w:tab w:val="clear" w:pos="4680"/>
+          <w:tab w:val="clear" w:pos="5400"/>
+          <w:tab w:val="clear" w:pos="9000"/>
+        </w:tabs>
+        <w:spacing w:line="240" w:lineRule="auto"/>
+        <w:jc w:val="left"/>
+        <w:rPr>
+          <w:rFonts w:cs="Arial"/>
+          <w:sz w:val="22"/>
+          <w:szCs w:val="22"/>
+        </w:rPr>
+      </w:pPr>
+    </w:p>
+    <w:p>
+      <w:pPr>
+        <w:tabs>
+          <w:tab w:val="clear" w:pos="720"/>
+          <w:tab w:val="clear" w:pos="1440"/>
+          <w:tab w:val="clear" w:pos="2160"/>
+          <w:tab w:val="clear" w:pos="2880"/>
+          <w:tab w:val="clear" w:pos="4680"/>
+          <w:tab w:val="clear" w:pos="5400"/>
+          <w:tab w:val="clear" w:pos="9000"/>
+        </w:tabs>
+        <w:spacing w:line="240" w:lineRule="auto"/>
+        <w:jc w:val="left"/>
+        <w:rPr>
+          <w:rFonts w:cs="Arial"/>
+          <w:sz w:val="22"/>
+          <w:szCs w:val="22"/>
+        </w:rPr>
+      </w:pPr>
+    </w:p>
+    <w:p>
+      <w:pPr>
+        <w:tabs>
+          <w:tab w:val="clear" w:pos="720"/>
+          <w:tab w:val="clear" w:pos="1440"/>
+          <w:tab w:val="clear" w:pos="2160"/>
+          <w:tab w:val="clear" w:pos="2880"/>
+          <w:tab w:val="clear" w:pos="4680"/>
+          <w:tab w:val="clear" w:pos="5400"/>
+          <w:tab w:val="clear" w:pos="9000"/>
+        </w:tabs>
+        <w:spacing w:line="240" w:lineRule="auto"/>
+        <w:jc w:val="left"/>
+        <w:rPr>
+          <w:rFonts w:cs="Arial"/>
+          <w:sz w:val="22"/>
+          <w:szCs w:val="22"/>
+        </w:rPr>
+      </w:pPr>
+    </w:p>
+    <w:p>
+      <w:pPr>
+        <w:pBdr>
+          <w:bottom w:val="single" w:sz="12" w:space="1" w:color="auto"/>
+        </w:pBdr>
+        <w:rPr>
+          <w:rFonts w:cs="Arial"/>
+          <w:sz w:val="22"/>
+          <w:szCs w:val="22"/>
+        </w:rPr>
+      </w:pPr>
+    </w:p>
+    <w:p>
+      <w:pPr>
+        <w:rPr>
+          <w:rFonts w:cs="Arial"/>
+          <w:sz w:val="22"/>
+          <w:szCs w:val="22"/>
+        </w:rPr>
+      </w:pPr>
+    </w:p>
+    <w:p>
+      <w:pPr>
+        <w:rPr>
+          <w:rFonts w:cs="Arial"/>
+          <w:sz w:val="22"/>
+          <w:szCs w:val="22"/>
+        </w:rPr>
+      </w:pPr>
+      <w:r>
+        <w:rPr>
+          <w:rFonts w:cs="Arial"/>
+          <w:sz w:val="22"/>
+          <w:szCs w:val="22"/>
+          <w:vertAlign w:val="superscript"/>
+        </w:rPr>
+        <w:lastRenderedPageBreak/>
+        <w:t>1</w:t>
+      </w:r>
+      <w:r>
+        <w:rPr>
+          <w:rFonts w:cs="Arial"/>
+          <w:sz w:val="22"/>
+          <w:szCs w:val="22"/>
+        </w:rPr>
+        <w:t xml:space="preserve"> </w:t>
       </w:r>
       <w:hyperlink r:id="rId12" w:history="1">
+        <w:r>
+          <w:rPr>
+            <w:rStyle w:val="Hyperlink"/>
+            <w:rFonts w:cs="Arial"/>
+            <w:sz w:val="22"/>
+            <w:szCs w:val="22"/>
+          </w:rPr>
+          <w:t>http://www.legislation.gov.uk/asp/2016/19/contents/enacted</w:t>
+        </w:r>
+      </w:hyperlink>
+      <w:r>
+        <w:rPr>
+          <w:rFonts w:cs="Arial"/>
+          <w:sz w:val="22"/>
+          <w:szCs w:val="22"/>
+        </w:rPr>
+        <w:cr/>
+      </w:r>
+    </w:p>
+    <w:p>
+      <w:pPr>
+        <w:rPr>
+          <w:rFonts w:cs="Arial"/>
+          <w:b/>
+          <w:sz w:val="22"/>
+          <w:szCs w:val="22"/>
+        </w:rPr>
+      </w:pPr>
+      <w:r>
+        <w:rPr>
+          <w:rFonts w:cs="Arial"/>
+          <w:b/>
+          <w:sz w:val="22"/>
+          <w:szCs w:val="22"/>
+        </w:rPr>
+        <w:t>HOW TO COMPLETE THIS NOTICE</w:t>
+      </w:r>
+    </w:p>
+    <w:p>
+      <w:pPr>
+        <w:rPr>
+          <w:rFonts w:cs="Arial"/>
+          <w:sz w:val="22"/>
+          <w:szCs w:val="22"/>
+        </w:rPr>
+      </w:pPr>
+    </w:p>
+    <w:p>
+      <w:pPr>
+        <w:pStyle w:val="ListParagraph"/>
+        <w:numPr>
+          <w:ilvl w:val="0"/>
+          <w:numId w:val="21"/>
+        </w:numPr>
+        <w:tabs>
+          <w:tab w:val="clear" w:pos="720"/>
+          <w:tab w:val="clear" w:pos="1440"/>
+          <w:tab w:val="clear" w:pos="2160"/>
+          <w:tab w:val="clear" w:pos="2880"/>
+          <w:tab w:val="clear" w:pos="4680"/>
+          <w:tab w:val="clear" w:pos="5400"/>
+          <w:tab w:val="clear" w:pos="9000"/>
+        </w:tabs>
+        <w:spacing w:line="240" w:lineRule="auto"/>
+        <w:ind w:left="360"/>
+        <w:jc w:val="left"/>
+        <w:rPr>
+          <w:rFonts w:cs="Arial"/>
+          <w:sz w:val="22"/>
+          <w:szCs w:val="22"/>
+        </w:rPr>
+      </w:pPr>
+      <w:r>
+        <w:rPr>
+          <w:rFonts w:cs="Arial"/>
+          <w:sz w:val="22"/>
+          <w:szCs w:val="22"/>
+        </w:rPr>
+        <w:t>As Landlord you should complete Parts 1 to 4 of this notice.</w:t>
+      </w:r>
+    </w:p>
+    <w:p>
+      <w:pPr>
+        <w:rPr>
+          <w:rFonts w:cs="Arial"/>
+          <w:sz w:val="22"/>
+          <w:szCs w:val="22"/>
+        </w:rPr>
+      </w:pPr>
+    </w:p>
+    <w:p>
+      <w:pPr>
+        <w:pStyle w:val="ListParagraph"/>
+        <w:numPr>
+          <w:ilvl w:val="0"/>
+          <w:numId w:val="21"/>
+        </w:numPr>
+        <w:tabs>
+          <w:tab w:val="clear" w:pos="720"/>
+          <w:tab w:val="clear" w:pos="1440"/>
+          <w:tab w:val="clear" w:pos="2160"/>
+          <w:tab w:val="clear" w:pos="2880"/>
+          <w:tab w:val="clear" w:pos="4680"/>
+          <w:tab w:val="clear" w:pos="5400"/>
+          <w:tab w:val="clear" w:pos="9000"/>
+        </w:tabs>
+        <w:spacing w:line="240" w:lineRule="auto"/>
+        <w:ind w:left="360"/>
+        <w:jc w:val="left"/>
+        <w:rPr>
+          <w:rFonts w:cs="Arial"/>
+          <w:sz w:val="22"/>
+          <w:szCs w:val="22"/>
+        </w:rPr>
+      </w:pPr>
+      <w:r>
+        <w:rPr>
+          <w:rFonts w:cs="Arial"/>
+          <w:sz w:val="22"/>
+          <w:szCs w:val="22"/>
+        </w:rPr>
+        <w:t xml:space="preserve">If your Tenant does not leave the Let Property on the date shown in Part 4 of this notice, you will need to apply to the </w:t>
+      </w:r>
+      <w:r>
+        <w:rPr>
+          <w:rFonts w:cs="Arial"/>
+          <w:sz w:val="22"/>
+          <w:szCs w:val="22"/>
+        </w:rPr>
+        <w:t>First-tier Tribunal for Scotland Housing and Property Chambe</w:t>
+      </w:r>
+      <w:r>
+        <w:rPr>
+          <w:rFonts w:cs="Arial"/>
+          <w:sz w:val="22"/>
+          <w:szCs w:val="22"/>
+        </w:rPr>
+        <w:t>r</w:t>
+      </w:r>
+      <w:r>
+        <w:rPr>
+          <w:rFonts w:cs="Arial"/>
+          <w:sz w:val="22"/>
+          <w:szCs w:val="22"/>
+          <w:vertAlign w:val="superscript"/>
+        </w:rPr>
+        <w:t>2</w:t>
+      </w:r>
+      <w:r>
+        <w:rPr>
+          <w:rFonts w:cs="Arial"/>
+          <w:sz w:val="22"/>
+          <w:szCs w:val="22"/>
+        </w:rPr>
+        <w:t xml:space="preserve"> </w:t>
+      </w:r>
+      <w:r>
+        <w:rPr>
+          <w:rFonts w:cs="Arial"/>
+          <w:sz w:val="22"/>
+          <w:szCs w:val="22"/>
+        </w:rPr>
+        <w:t>to obtain an eviction order for their removal. The Tribunal will ask you to provide evidence to support the eviction ground(s) you are using to evict your Tenant. It is advisable to include copies of any evidence along with this notice, in order to satisfy your Tenant that the eviction ground you are using is valid. This may encourage them to move out at the end of the notice period without you having to refer the case to the Tribunal.</w:t>
+      </w:r>
+    </w:p>
+    <w:p>
+      <w:pPr>
+        <w:rPr>
+          <w:rFonts w:cs="Arial"/>
+          <w:sz w:val="22"/>
+          <w:szCs w:val="22"/>
+        </w:rPr>
+      </w:pPr>
+    </w:p>
+    <w:p>
+      <w:pPr>
+        <w:pStyle w:val="ListParagraph"/>
+        <w:numPr>
+          <w:ilvl w:val="0"/>
+          <w:numId w:val="21"/>
+        </w:numPr>
+        <w:tabs>
+          <w:tab w:val="clear" w:pos="720"/>
+          <w:tab w:val="clear" w:pos="1440"/>
+          <w:tab w:val="clear" w:pos="2160"/>
+          <w:tab w:val="clear" w:pos="2880"/>
+          <w:tab w:val="clear" w:pos="4680"/>
+          <w:tab w:val="clear" w:pos="5400"/>
+          <w:tab w:val="clear" w:pos="9000"/>
+        </w:tabs>
+        <w:spacing w:line="240" w:lineRule="auto"/>
+        <w:ind w:left="360"/>
+        <w:jc w:val="left"/>
+        <w:rPr>
+          <w:rFonts w:cs="Arial"/>
+          <w:sz w:val="22"/>
+          <w:szCs w:val="22"/>
+        </w:rPr>
+      </w:pPr>
+      <w:r>
+        <w:rPr>
+          <w:rFonts w:cs="Arial"/>
+          <w:sz w:val="22"/>
+          <w:szCs w:val="22"/>
+        </w:rPr>
+        <w:t>If you end a tenancy or evict a Tenant wrongfully, by using an eviction ground which does not apply to the Let Property or the Tenant in question, they can refer the case to the Tribunal and you may be required to pay a compensation amount not exceeding 6 months’ rent.</w:t>
+      </w:r>
+    </w:p>
+    <w:p>
+      <w:pPr>
+        <w:rPr>
+          <w:rFonts w:cs="Arial"/>
+          <w:sz w:val="22"/>
+          <w:szCs w:val="22"/>
+        </w:rPr>
+      </w:pPr>
+    </w:p>
+    <w:p>
+      <w:pPr>
+        <w:rPr>
+          <w:rFonts w:cs="Arial"/>
+          <w:sz w:val="22"/>
+          <w:szCs w:val="22"/>
+        </w:rPr>
+      </w:pPr>
+      <w:r>
+        <w:rPr>
+          <w:rFonts w:cs="Arial"/>
+          <w:b/>
+          <w:sz w:val="22"/>
+          <w:szCs w:val="22"/>
+        </w:rPr>
+        <w:t>See ‘HOW TO GIVE THIS NOTICE’ section which provides important information on delivery times</w:t>
+      </w:r>
+      <w:r>
+        <w:rPr>
+          <w:rFonts w:cs="Arial"/>
+          <w:sz w:val="22"/>
+          <w:szCs w:val="22"/>
+        </w:rPr>
+        <w:t>.</w:t>
+      </w:r>
+    </w:p>
+    <w:p>
+      <w:pPr>
+        <w:pBdr>
+          <w:bottom w:val="single" w:sz="12" w:space="1" w:color="auto"/>
+        </w:pBdr>
+        <w:rPr>
+          <w:rFonts w:cs="Arial"/>
+          <w:sz w:val="22"/>
+          <w:szCs w:val="22"/>
+        </w:rPr>
+      </w:pPr>
+    </w:p>
+    <w:p>
+      <w:pPr>
+        <w:rPr>
+          <w:rFonts w:cs="Arial"/>
+          <w:sz w:val="22"/>
+          <w:szCs w:val="22"/>
+        </w:rPr>
+      </w:pPr>
+    </w:p>
+    <w:p>
+      <w:pPr>
+        <w:rPr>
+          <w:rFonts w:cs="Arial"/>
+          <w:b/>
+          <w:sz w:val="22"/>
+          <w:szCs w:val="22"/>
+        </w:rPr>
+      </w:pPr>
+      <w:r>
+        <w:rPr>
+          <w:rFonts w:cs="Arial"/>
+          <w:b/>
+          <w:sz w:val="22"/>
+          <w:szCs w:val="22"/>
+        </w:rPr>
+        <w:t>HOW TO GIVE THIS NOTICE</w:t>
+      </w:r>
+    </w:p>
+    <w:p>
+      <w:pPr>
+        <w:rPr>
+          <w:rFonts w:cs="Arial"/>
+          <w:sz w:val="22"/>
+          <w:szCs w:val="22"/>
+        </w:rPr>
+      </w:pPr>
+    </w:p>
+    <w:p>
+      <w:pPr>
+        <w:pStyle w:val="ListParagraph"/>
+        <w:numPr>
+          <w:ilvl w:val="0"/>
+          <w:numId w:val="21"/>
+        </w:numPr>
+        <w:tabs>
+          <w:tab w:val="clear" w:pos="720"/>
+          <w:tab w:val="clear" w:pos="1440"/>
+          <w:tab w:val="clear" w:pos="2160"/>
+          <w:tab w:val="clear" w:pos="2880"/>
+          <w:tab w:val="clear" w:pos="4680"/>
+          <w:tab w:val="clear" w:pos="5400"/>
+          <w:tab w:val="clear" w:pos="9000"/>
+        </w:tabs>
+        <w:spacing w:line="240" w:lineRule="auto"/>
+        <w:ind w:left="360"/>
+        <w:jc w:val="left"/>
+        <w:rPr>
+          <w:rFonts w:cs="Arial"/>
+          <w:sz w:val="22"/>
+          <w:szCs w:val="22"/>
+        </w:rPr>
+      </w:pPr>
+      <w:r>
+        <w:rPr>
+          <w:rFonts w:cs="Arial"/>
+          <w:sz w:val="22"/>
+          <w:szCs w:val="22"/>
+        </w:rPr>
+        <w:t>After you sign and date this notice to leave form you must take steps to ensure your Tenant receives it as soon as possible. This notice must be given by you to the Tenant in one of the following ways:</w:t>
+      </w:r>
+    </w:p>
+    <w:p>
+      <w:pPr>
+        <w:rPr>
+          <w:rFonts w:cs="Arial"/>
+          <w:sz w:val="22"/>
+          <w:szCs w:val="22"/>
+        </w:rPr>
+      </w:pPr>
+    </w:p>
+    <w:p>
+      <w:pPr>
+        <w:pStyle w:val="ListParagraph"/>
+        <w:numPr>
+          <w:ilvl w:val="0"/>
+          <w:numId w:val="25"/>
+        </w:numPr>
+        <w:tabs>
+          <w:tab w:val="clear" w:pos="720"/>
+          <w:tab w:val="clear" w:pos="1440"/>
+          <w:tab w:val="clear" w:pos="2160"/>
+          <w:tab w:val="clear" w:pos="2880"/>
+          <w:tab w:val="clear" w:pos="4680"/>
+          <w:tab w:val="clear" w:pos="5400"/>
+          <w:tab w:val="clear" w:pos="9000"/>
+        </w:tabs>
+        <w:spacing w:line="240" w:lineRule="auto"/>
+        <w:jc w:val="left"/>
+        <w:rPr>
+          <w:rFonts w:cs="Arial"/>
+          <w:sz w:val="22"/>
+          <w:szCs w:val="22"/>
+        </w:rPr>
+      </w:pPr>
+      <w:r>
+        <w:rPr>
+          <w:rFonts w:cs="Arial"/>
+          <w:sz w:val="22"/>
+          <w:szCs w:val="22"/>
+        </w:rPr>
+        <w:t>by handing it to them</w:t>
+      </w:r>
+    </w:p>
+    <w:p>
+      <w:pPr>
+        <w:pStyle w:val="ListParagraph"/>
+        <w:numPr>
+          <w:ilvl w:val="0"/>
+          <w:numId w:val="25"/>
+        </w:numPr>
+        <w:tabs>
+          <w:tab w:val="clear" w:pos="720"/>
+          <w:tab w:val="clear" w:pos="1440"/>
+          <w:tab w:val="clear" w:pos="2160"/>
+          <w:tab w:val="clear" w:pos="2880"/>
+          <w:tab w:val="clear" w:pos="4680"/>
+          <w:tab w:val="clear" w:pos="5400"/>
+          <w:tab w:val="clear" w:pos="9000"/>
+        </w:tabs>
+        <w:spacing w:line="240" w:lineRule="auto"/>
+        <w:jc w:val="left"/>
+        <w:rPr>
+          <w:rFonts w:cs="Arial"/>
+          <w:sz w:val="22"/>
+          <w:szCs w:val="22"/>
+        </w:rPr>
+      </w:pPr>
+      <w:r>
+        <w:rPr>
+          <w:rFonts w:cs="Arial"/>
+          <w:sz w:val="22"/>
+          <w:szCs w:val="22"/>
+        </w:rPr>
+        <w:t>by sending it to them by recorded delivery post at the address of the Let Property</w:t>
+      </w:r>
+    </w:p>
+    <w:p>
+      <w:pPr>
+        <w:pStyle w:val="ListParagraph"/>
+        <w:numPr>
+          <w:ilvl w:val="0"/>
+          <w:numId w:val="25"/>
+        </w:numPr>
+        <w:tabs>
+          <w:tab w:val="clear" w:pos="720"/>
+          <w:tab w:val="clear" w:pos="1440"/>
+          <w:tab w:val="clear" w:pos="2160"/>
+          <w:tab w:val="clear" w:pos="2880"/>
+          <w:tab w:val="clear" w:pos="4680"/>
+          <w:tab w:val="clear" w:pos="5400"/>
+          <w:tab w:val="clear" w:pos="9000"/>
+        </w:tabs>
+        <w:spacing w:line="240" w:lineRule="auto"/>
+        <w:jc w:val="left"/>
+        <w:rPr>
+          <w:rFonts w:cs="Arial"/>
+          <w:sz w:val="22"/>
+          <w:szCs w:val="22"/>
+        </w:rPr>
+      </w:pPr>
+      <w:r>
+        <w:rPr>
+          <w:rFonts w:cs="Arial"/>
+          <w:sz w:val="22"/>
+          <w:szCs w:val="22"/>
+        </w:rPr>
+        <w:t>by emailing it to them at their current email address (if you have previously agreed that email is their preferred contact method).</w:t>
+      </w:r>
+    </w:p>
+    <w:p>
+      <w:pPr>
+        <w:rPr>
+          <w:rFonts w:cs="Arial"/>
+          <w:sz w:val="22"/>
+          <w:szCs w:val="22"/>
+        </w:rPr>
+      </w:pPr>
+    </w:p>
+    <w:p>
+      <w:pPr>
+        <w:pStyle w:val="ListParagraph"/>
+        <w:numPr>
+          <w:ilvl w:val="0"/>
+          <w:numId w:val="21"/>
+        </w:numPr>
+        <w:tabs>
+          <w:tab w:val="clear" w:pos="720"/>
+          <w:tab w:val="clear" w:pos="1440"/>
+          <w:tab w:val="clear" w:pos="2160"/>
+          <w:tab w:val="clear" w:pos="2880"/>
+          <w:tab w:val="clear" w:pos="4680"/>
+          <w:tab w:val="clear" w:pos="5400"/>
+          <w:tab w:val="clear" w:pos="9000"/>
+        </w:tabs>
+        <w:spacing w:line="240" w:lineRule="auto"/>
+        <w:ind w:left="360"/>
+        <w:jc w:val="left"/>
+        <w:rPr>
+          <w:rFonts w:cs="Arial"/>
+          <w:sz w:val="22"/>
+          <w:szCs w:val="22"/>
+        </w:rPr>
+      </w:pPr>
+      <w:r>
+        <w:rPr>
+          <w:rFonts w:cs="Arial"/>
+          <w:sz w:val="22"/>
+          <w:szCs w:val="22"/>
+        </w:rPr>
+        <w:t xml:space="preserve">Section 26 of the Interpretation and Legislative Reform (Scotland) Act 2010 applies, which means that unless delivered personally, you must allow your Tenant 48 hours to receive this notice.  </w:t>
+      </w:r>
+      <w:r>
+        <w:rPr>
+          <w:rFonts w:cs="Arial"/>
+          <w:sz w:val="22"/>
+          <w:szCs w:val="22"/>
+        </w:rPr>
+        <w:t>This delivery time should be added on to the amount of notice you give your Tenant.</w:t>
+      </w:r>
+      <w:r>
+        <w:rPr>
+          <w:rFonts w:cs="Arial"/>
+          <w:sz w:val="22"/>
+          <w:szCs w:val="22"/>
+        </w:rPr>
+        <w:t xml:space="preserve">  Your Tenant can challenge this, but they must provide you with evidence which shows the exact date they received this notice.</w:t>
+      </w:r>
+    </w:p>
+    <w:p>
+      <w:pPr>
+        <w:rPr>
+          <w:rFonts w:cs="Arial"/>
+          <w:sz w:val="22"/>
+          <w:szCs w:val="22"/>
+        </w:rPr>
+      </w:pPr>
+    </w:p>
+    <w:p>
+      <w:pPr>
+        <w:pStyle w:val="ListParagraph"/>
+        <w:numPr>
+          <w:ilvl w:val="0"/>
+          <w:numId w:val="21"/>
+        </w:numPr>
+        <w:tabs>
+          <w:tab w:val="clear" w:pos="720"/>
+          <w:tab w:val="clear" w:pos="1440"/>
+          <w:tab w:val="clear" w:pos="2160"/>
+          <w:tab w:val="clear" w:pos="2880"/>
+          <w:tab w:val="clear" w:pos="4680"/>
+          <w:tab w:val="clear" w:pos="5400"/>
+          <w:tab w:val="clear" w:pos="9000"/>
+        </w:tabs>
+        <w:spacing w:line="240" w:lineRule="auto"/>
+        <w:ind w:left="360"/>
+        <w:jc w:val="left"/>
+        <w:rPr>
+          <w:rFonts w:cs="Arial"/>
+          <w:sz w:val="22"/>
+          <w:szCs w:val="22"/>
+        </w:rPr>
+      </w:pPr>
+      <w:r>
+        <w:rPr>
+          <w:rFonts w:cs="Arial"/>
+          <w:sz w:val="22"/>
+          <w:szCs w:val="22"/>
+        </w:rPr>
+        <w:t>For example, if you are required to give your Tenant 28 days’ notice and you send the notice to leave by recorded delivery post on 23 January, your Tenant will be expected to receive the notice on 25 January.  The 28 days' notice period will start on 25 January and end on 21 February.  If your Tenant chooses not to leave the Let Property following the expiry of the notice period, the earliest date that you can submit an application to the Tribunal for an eviction order is 22 February.</w:t>
+      </w:r>
+    </w:p>
+    <w:p>
+      <w:pPr>
+        <w:rPr>
+          <w:rFonts w:cs="Arial"/>
+          <w:sz w:val="22"/>
+          <w:szCs w:val="22"/>
+        </w:rPr>
+      </w:pPr>
+    </w:p>
+    <w:p>
+      <w:pPr>
+        <w:pStyle w:val="ListParagraph"/>
+        <w:numPr>
+          <w:ilvl w:val="0"/>
+          <w:numId w:val="21"/>
+        </w:numPr>
+        <w:tabs>
+          <w:tab w:val="clear" w:pos="720"/>
+          <w:tab w:val="clear" w:pos="1440"/>
+          <w:tab w:val="clear" w:pos="2160"/>
+          <w:tab w:val="clear" w:pos="2880"/>
+          <w:tab w:val="clear" w:pos="4680"/>
+          <w:tab w:val="clear" w:pos="5400"/>
+          <w:tab w:val="clear" w:pos="9000"/>
+        </w:tabs>
+        <w:spacing w:line="240" w:lineRule="auto"/>
+        <w:ind w:left="360"/>
+        <w:jc w:val="left"/>
+        <w:rPr>
+          <w:rFonts w:cs="Arial"/>
+          <w:sz w:val="22"/>
+          <w:szCs w:val="22"/>
+        </w:rPr>
+      </w:pPr>
+      <w:r>
+        <w:rPr>
+          <w:rFonts w:cs="Arial"/>
+          <w:sz w:val="22"/>
+          <w:szCs w:val="22"/>
+        </w:rPr>
+        <w:t xml:space="preserve">If you have joint Tenants, all the Tenants must be named in Part 1 of this document or each Tenant must receive an individual copy of this notice.  </w:t>
+      </w:r>
+    </w:p>
+    <w:p>
+      <w:pPr>
+        <w:rPr>
+          <w:rFonts w:cs="Arial"/>
+          <w:sz w:val="22"/>
+          <w:szCs w:val="22"/>
+        </w:rPr>
+      </w:pPr>
+    </w:p>
+    <w:p>
+      <w:pPr>
+        <w:pStyle w:val="ListParagraph"/>
+        <w:numPr>
+          <w:ilvl w:val="0"/>
+          <w:numId w:val="21"/>
+        </w:numPr>
+        <w:tabs>
+          <w:tab w:val="clear" w:pos="720"/>
+          <w:tab w:val="clear" w:pos="1440"/>
+          <w:tab w:val="clear" w:pos="2160"/>
+          <w:tab w:val="clear" w:pos="2880"/>
+          <w:tab w:val="clear" w:pos="4680"/>
+          <w:tab w:val="clear" w:pos="5400"/>
+          <w:tab w:val="clear" w:pos="9000"/>
+        </w:tabs>
+        <w:spacing w:line="240" w:lineRule="auto"/>
+        <w:ind w:left="360"/>
+        <w:jc w:val="left"/>
+        <w:rPr>
+          <w:rFonts w:cs="Arial"/>
+          <w:sz w:val="22"/>
+          <w:szCs w:val="22"/>
+        </w:rPr>
+      </w:pPr>
+      <w:r>
+        <w:rPr>
+          <w:rFonts w:cs="Arial"/>
+          <w:sz w:val="22"/>
+          <w:szCs w:val="22"/>
+        </w:rPr>
+        <w:t>You can also ask a Sheriff Officer to serve this notice on your Tenant(s) either personally or by putting it through the letterbox of the let property and providing either witness or photographic evidence of when this was done.</w:t>
+      </w:r>
+    </w:p>
+    <w:p>
+      <w:pPr>
+        <w:pBdr>
+          <w:bottom w:val="single" w:sz="12" w:space="1" w:color="auto"/>
+        </w:pBdr>
+        <w:rPr>
+          <w:rFonts w:cs="Arial"/>
+          <w:sz w:val="22"/>
+          <w:szCs w:val="22"/>
+        </w:rPr>
+      </w:pPr>
+    </w:p>
+    <w:p>
+      <w:pPr>
+        <w:rPr>
+          <w:rFonts w:cs="Arial"/>
+          <w:b/>
+          <w:sz w:val="22"/>
+          <w:szCs w:val="22"/>
+        </w:rPr>
+      </w:pPr>
+    </w:p>
+    <w:p>
+      <w:pPr>
+        <w:tabs>
+          <w:tab w:val="clear" w:pos="720"/>
+          <w:tab w:val="clear" w:pos="1440"/>
+          <w:tab w:val="clear" w:pos="2160"/>
+          <w:tab w:val="clear" w:pos="2880"/>
+          <w:tab w:val="clear" w:pos="4680"/>
+          <w:tab w:val="clear" w:pos="5400"/>
+          <w:tab w:val="clear" w:pos="9000"/>
+        </w:tabs>
+        <w:spacing w:line="240" w:lineRule="auto"/>
+        <w:jc w:val="left"/>
+        <w:rPr>
+          <w:rFonts w:cs="Arial"/>
+          <w:sz w:val="22"/>
+          <w:szCs w:val="22"/>
+        </w:rPr>
+      </w:pPr>
+      <w:r>
+        <w:rPr>
+          <w:rFonts w:cs="Arial"/>
+          <w:sz w:val="22"/>
+          <w:szCs w:val="22"/>
+          <w:vertAlign w:val="superscript"/>
+        </w:rPr>
+        <w:t>2</w:t>
+      </w:r>
+      <w:r>
+        <w:rPr>
+          <w:rFonts w:cs="Arial"/>
+          <w:sz w:val="22"/>
+          <w:szCs w:val="22"/>
+        </w:rPr>
+        <w:t xml:space="preserve"> </w:t>
+      </w:r>
+      <w:hyperlink r:id="rId13" w:history="1">
         <w:r>
           <w:rPr>
             <w:rStyle w:val="Hyperlink"/>
@@ -9509,6 +11216,14 @@
           <w:t>https://www.housingandpropertychamber.scot/</w:t>
         </w:r>
       </w:hyperlink>
+      <w:r>
+        <w:rPr>
+          <w:rFonts w:cs="Arial"/>
+          <w:sz w:val="22"/>
+          <w:szCs w:val="22"/>
+        </w:rPr>
+        <w:t xml:space="preserve"> </w:t>
+      </w:r>
     </w:p>
     <w:p>
       <w:pPr>
@@ -9517,15 +11232,7 @@
           <w:b/>
           <w:sz w:val="22"/>
           <w:szCs w:val="22"/>
-        </w:rPr>
-      </w:pPr>
-    </w:p>
-    <w:p>
-      <w:pPr>
-        <w:rPr>
-          <w:rFonts w:cs="Arial"/>
-          <w:sz w:val="22"/>
-          <w:szCs w:val="22"/>
+          <w:u w:val="single"/>
         </w:rPr>
       </w:pPr>
       <w:r>
@@ -9534,53 +11241,183 @@
           <w:b/>
           <w:sz w:val="22"/>
           <w:szCs w:val="22"/>
-        </w:rPr>
-        <w:lastRenderedPageBreak/>
-        <w:t>GUIDANCE NOTES FOR LANDLORDS ON THE NOTICE TO LEAVE</w:t>
-      </w:r>
-    </w:p>
-    <w:p>
-      <w:pPr>
-        <w:rPr>
-          <w:rFonts w:cs="Arial"/>
-          <w:sz w:val="22"/>
-          <w:szCs w:val="22"/>
-        </w:rPr>
-      </w:pPr>
-      <w:r>
-        <w:rPr>
-          <w:rFonts w:cs="Arial"/>
-          <w:sz w:val="22"/>
-          <w:szCs w:val="22"/>
-        </w:rPr>
-        <w:t>(These notes are for guidance only)</w:t>
-      </w:r>
-    </w:p>
-    <w:p>
-      <w:pPr>
-        <w:rPr>
-          <w:rFonts w:cs="Arial"/>
-          <w:sz w:val="22"/>
-          <w:szCs w:val="22"/>
-        </w:rPr>
-      </w:pPr>
-    </w:p>
-    <w:p>
-      <w:pPr>
-        <w:rPr>
-          <w:rFonts w:cs="Arial"/>
-          <w:sz w:val="22"/>
-          <w:szCs w:val="22"/>
-        </w:rPr>
-      </w:pPr>
-      <w:r>
-        <w:rPr>
-          <w:rFonts w:cs="Arial"/>
-          <w:sz w:val="22"/>
-          <w:szCs w:val="22"/>
-        </w:rPr>
-        <w:t>You will use this notice to leave if your Tenant(s) has a private residential tenancy, as set out in the Private Housing (Tenancies) (Scotland) Act 2016(a) (the Act), and you want them to leave the Let Property.</w:t>
-      </w:r>
+          <w:u w:val="single"/>
+        </w:rPr>
+        <w:t>THE END OF THE NOTICE PERIOD</w:t>
+      </w:r>
+    </w:p>
+    <w:p>
+      <w:pPr>
+        <w:rPr>
+          <w:rFonts w:cs="Arial"/>
+          <w:b/>
+          <w:sz w:val="22"/>
+          <w:szCs w:val="22"/>
+        </w:rPr>
+      </w:pPr>
+    </w:p>
+    <w:p>
+      <w:pPr>
+        <w:rPr>
+          <w:rFonts w:cs="Arial"/>
+          <w:b/>
+          <w:sz w:val="22"/>
+          <w:szCs w:val="22"/>
+        </w:rPr>
+      </w:pPr>
+      <w:r>
+        <w:rPr>
+          <w:rFonts w:cs="Arial"/>
+          <w:b/>
+          <w:sz w:val="22"/>
+          <w:szCs w:val="22"/>
+        </w:rPr>
+        <w:t>WHAT HAPPENS AT THE END OF THE NOTICE PERIOD?</w:t>
+      </w:r>
+    </w:p>
+    <w:p>
+      <w:pPr>
+        <w:rPr>
+          <w:rFonts w:cs="Arial"/>
+          <w:b/>
+          <w:sz w:val="22"/>
+          <w:szCs w:val="22"/>
+        </w:rPr>
+      </w:pPr>
+    </w:p>
+    <w:p>
+      <w:pPr>
+        <w:rPr>
+          <w:rFonts w:cs="Arial"/>
+          <w:sz w:val="22"/>
+          <w:szCs w:val="22"/>
+        </w:rPr>
+      </w:pPr>
+      <w:r>
+        <w:rPr>
+          <w:rFonts w:cs="Arial"/>
+          <w:sz w:val="22"/>
+          <w:szCs w:val="22"/>
+        </w:rPr>
+        <w:t>12. If the Tenant chooses to leave the Let Property without requiring you to obtain an eviction order from the Tribunal, their tenancy will come to an end on the later of either the date shown in Part 4 of the notice, or the day they cease to occupy the property.</w:t>
+      </w:r>
+    </w:p>
+    <w:p>
+      <w:pPr>
+        <w:rPr>
+          <w:rFonts w:cs="Arial"/>
+          <w:sz w:val="22"/>
+          <w:szCs w:val="22"/>
+        </w:rPr>
+      </w:pPr>
+    </w:p>
+    <w:p>
+      <w:pPr>
+        <w:rPr>
+          <w:rFonts w:cs="Arial"/>
+          <w:sz w:val="22"/>
+          <w:szCs w:val="22"/>
+        </w:rPr>
+      </w:pPr>
+      <w:r>
+        <w:rPr>
+          <w:rFonts w:cs="Arial"/>
+          <w:sz w:val="22"/>
+          <w:szCs w:val="22"/>
+        </w:rPr>
+        <w:t>13. If your Tenant wishes to end their tenancy before the notice period expires, this can only be done with your written agreement.</w:t>
+      </w:r>
+    </w:p>
+    <w:p>
+      <w:pPr>
+        <w:rPr>
+          <w:rFonts w:cs="Arial"/>
+          <w:sz w:val="22"/>
+          <w:szCs w:val="22"/>
+        </w:rPr>
+      </w:pPr>
+    </w:p>
+    <w:p>
+      <w:pPr>
+        <w:rPr>
+          <w:rFonts w:cs="Arial"/>
+          <w:sz w:val="22"/>
+          <w:szCs w:val="22"/>
+        </w:rPr>
+      </w:pPr>
+      <w:r>
+        <w:rPr>
+          <w:rFonts w:cs="Arial"/>
+          <w:sz w:val="22"/>
+          <w:szCs w:val="22"/>
+        </w:rPr>
+        <w:t>14. If the Tenant chooses not to leave the Let Property at the end of their notice period then, before they have to leave, you must have done two things:</w:t>
+      </w:r>
+    </w:p>
+    <w:p>
+      <w:pPr>
+        <w:rPr>
+          <w:rFonts w:cs="Arial"/>
+          <w:sz w:val="22"/>
+          <w:szCs w:val="22"/>
+        </w:rPr>
+      </w:pPr>
+    </w:p>
+    <w:p>
+      <w:pPr>
+        <w:pStyle w:val="ListParagraph"/>
+        <w:numPr>
+          <w:ilvl w:val="0"/>
+          <w:numId w:val="29"/>
+        </w:numPr>
+        <w:jc w:val="left"/>
+        <w:rPr>
+          <w:rFonts w:cs="Arial"/>
+          <w:sz w:val="22"/>
+          <w:szCs w:val="22"/>
+        </w:rPr>
+      </w:pPr>
+      <w:r>
+        <w:rPr>
+          <w:rFonts w:cs="Arial"/>
+          <w:sz w:val="22"/>
+          <w:szCs w:val="22"/>
+        </w:rPr>
+        <w:t>Served on them a notice to leave (the notice which these notes refer to) with the relevant notice period; and</w:t>
+      </w:r>
+    </w:p>
+    <w:p>
+      <w:pPr>
+        <w:pStyle w:val="ListParagraph"/>
+        <w:numPr>
+          <w:ilvl w:val="0"/>
+          <w:numId w:val="29"/>
+        </w:numPr>
+        <w:jc w:val="left"/>
+        <w:rPr>
+          <w:rFonts w:cs="Arial"/>
+          <w:sz w:val="22"/>
+          <w:szCs w:val="22"/>
+        </w:rPr>
+      </w:pPr>
+      <w:r>
+        <w:rPr>
+          <w:rFonts w:cs="Arial"/>
+          <w:sz w:val="22"/>
+          <w:szCs w:val="22"/>
+        </w:rPr>
+        <w:t>Obtained an eviction order from the Tribunal</w:t>
+      </w:r>
+    </w:p>
+    <w:p>
+      <w:pPr>
+        <w:rPr>
+          <w:rFonts w:cs="Arial"/>
+          <w:b/>
+          <w:sz w:val="22"/>
+          <w:szCs w:val="22"/>
+        </w:rPr>
+      </w:pPr>
     </w:p>
     <w:p>
       <w:pPr>
@@ -9598,35 +11435,137 @@
       <w:pPr>
         <w:rPr>
           <w:rFonts w:cs="Arial"/>
-          <w:sz w:val="22"/>
-          <w:szCs w:val="22"/>
-        </w:rPr>
-      </w:pPr>
-    </w:p>
-    <w:p>
-      <w:pPr>
-        <w:rPr>
-          <w:rFonts w:cs="Arial"/>
           <w:b/>
           <w:sz w:val="22"/>
           <w:szCs w:val="22"/>
         </w:rPr>
       </w:pPr>
-      <w:r>
+    </w:p>
+    <w:p>
+      <w:pPr>
         <w:rPr>
           <w:rFonts w:cs="Arial"/>
           <w:b/>
           <w:sz w:val="22"/>
           <w:szCs w:val="22"/>
         </w:rPr>
-        <w:t>WHEN TO USE THIS NOTICE</w:t>
-      </w:r>
+      </w:pPr>
     </w:p>
     <w:p>
       <w:pPr>
         <w:rPr>
           <w:rFonts w:cs="Arial"/>
           <w:b/>
+          <w:sz w:val="22"/>
+          <w:szCs w:val="22"/>
+        </w:rPr>
+      </w:pPr>
+      <w:r>
+        <w:rPr>
+          <w:rFonts w:cs="Arial"/>
+          <w:b/>
+          <w:sz w:val="22"/>
+          <w:szCs w:val="22"/>
+        </w:rPr>
+        <w:t>IF THE TENANT CHOOSES NOT TO LEAVE AT THE END OF THE NOTICE PERIOD</w:t>
+      </w:r>
+    </w:p>
+    <w:p>
+      <w:pPr>
+        <w:rPr>
+          <w:rFonts w:cs="Arial"/>
+          <w:b/>
+          <w:sz w:val="22"/>
+          <w:szCs w:val="22"/>
+        </w:rPr>
+      </w:pPr>
+    </w:p>
+    <w:p>
+      <w:pPr>
+        <w:rPr>
+          <w:rFonts w:cs="Arial"/>
+          <w:sz w:val="22"/>
+          <w:szCs w:val="22"/>
+        </w:rPr>
+      </w:pPr>
+      <w:r>
+        <w:rPr>
+          <w:rFonts w:cs="Arial"/>
+          <w:sz w:val="22"/>
+          <w:szCs w:val="22"/>
+        </w:rPr>
+        <w:t>15. The date given in Part 4 of the notice is the earliest date that you can start eviction action at the Tribunal. From that date, you can start Tribunal action at any time during the following six months. If you do not start Tribunal action in that six-month period, you would have to serve another notice to leave on your Tenant before you could start eviction action at the Tribunal.</w:t>
+      </w:r>
+    </w:p>
+    <w:p>
+      <w:pPr>
+        <w:rPr>
+          <w:rFonts w:cs="Arial"/>
+          <w:sz w:val="22"/>
+          <w:szCs w:val="22"/>
+        </w:rPr>
+      </w:pPr>
+    </w:p>
+    <w:p>
+      <w:pPr>
+        <w:rPr>
+          <w:rFonts w:cs="Arial"/>
+          <w:sz w:val="22"/>
+          <w:szCs w:val="22"/>
+        </w:rPr>
+      </w:pPr>
+      <w:r>
+        <w:rPr>
+          <w:rFonts w:cs="Arial"/>
+          <w:sz w:val="22"/>
+          <w:szCs w:val="22"/>
+        </w:rPr>
+        <w:t>16. If the Tribunal grants an eviction order, and the Tenant chooses not to leave the Let Property by the date specified in that eviction order, a landlord can instruct Sheriff Officers to serve a “Charge for Removing” on their Tenant, which sets a date by which the Tenant must leave the Let Property. If the Tenant does not leave by this date, the Sheriff Officers will remove them after giving them a further two days’ notice.</w:t>
+      </w:r>
+    </w:p>
+    <w:p>
+      <w:pPr>
+        <w:rPr>
+          <w:rFonts w:cs="Arial"/>
+          <w:b/>
+          <w:sz w:val="22"/>
+          <w:szCs w:val="22"/>
+        </w:rPr>
+      </w:pPr>
+    </w:p>
+    <w:p>
+      <w:pPr>
+        <w:rPr>
+          <w:rFonts w:cs="Arial"/>
+          <w:b/>
+          <w:sz w:val="22"/>
+          <w:szCs w:val="22"/>
+        </w:rPr>
+      </w:pPr>
+    </w:p>
+    <w:p>
+      <w:pPr>
+        <w:rPr>
+          <w:rFonts w:cs="Arial"/>
+          <w:b/>
+          <w:sz w:val="22"/>
+          <w:szCs w:val="22"/>
+        </w:rPr>
+      </w:pPr>
+      <w:r>
+        <w:rPr>
+          <w:rFonts w:cs="Arial"/>
+          <w:b/>
+          <w:sz w:val="22"/>
+          <w:szCs w:val="22"/>
+        </w:rPr>
+        <w:t>FURTHER GUIDANCE</w:t>
+      </w:r>
+    </w:p>
+    <w:p>
+      <w:pPr>
+        <w:rPr>
+          <w:rFonts w:cs="Arial"/>
           <w:sz w:val="22"/>
           <w:szCs w:val="22"/>
         </w:rPr>
@@ -9660,10 +11599,19 @@
       <w:r>
         <w:rPr>
           <w:rFonts w:cs="Arial"/>
-          <w:sz w:val="22"/>
-          <w:szCs w:val="22"/>
-        </w:rPr>
-        <w:t>You may serve this notice on your Tenant only in the following circumstances:</w:t>
+          <w:b/>
+          <w:sz w:val="22"/>
+          <w:szCs w:val="22"/>
+        </w:rPr>
+        <w:t>Advice</w:t>
+      </w:r>
+      <w:r>
+        <w:rPr>
+          <w:rFonts w:cs="Arial"/>
+          <w:sz w:val="22"/>
+          <w:szCs w:val="22"/>
+        </w:rPr>
+        <w:t xml:space="preserve"> - If you have questions about this notice, contact one of the following:</w:t>
       </w:r>
     </w:p>
     <w:p>
@@ -9680,7 +11628,7 @@
         <w:pStyle w:val="ListParagraph"/>
         <w:numPr>
           <w:ilvl w:val="0"/>
-          <w:numId w:val="22"/>
+          <w:numId w:val="26"/>
         </w:numPr>
         <w:tabs>
           <w:tab w:val="clear" w:pos="720"/>
@@ -9692,7 +11640,6 @@
           <w:tab w:val="clear" w:pos="9000"/>
         </w:tabs>
         <w:spacing w:line="240" w:lineRule="auto"/>
-        <w:ind w:left="720"/>
         <w:jc w:val="left"/>
         <w:rPr>
           <w:rFonts w:cs="Arial"/>
@@ -9706,7 +11653,7 @@
           <w:sz w:val="22"/>
           <w:szCs w:val="22"/>
         </w:rPr>
-        <w:t>Your Tenant has a private residential tenancy; and</w:t>
+        <w:t>your local council</w:t>
       </w:r>
     </w:p>
     <w:p>
@@ -9714,7 +11661,7 @@
         <w:pStyle w:val="ListParagraph"/>
         <w:numPr>
           <w:ilvl w:val="0"/>
-          <w:numId w:val="22"/>
+          <w:numId w:val="26"/>
         </w:numPr>
         <w:tabs>
           <w:tab w:val="clear" w:pos="720"/>
@@ -9726,7 +11673,6 @@
           <w:tab w:val="clear" w:pos="9000"/>
         </w:tabs>
         <w:spacing w:line="240" w:lineRule="auto"/>
-        <w:ind w:left="720"/>
         <w:jc w:val="left"/>
         <w:rPr>
           <w:rFonts w:cs="Arial"/>
@@ -9740,66 +11686,15 @@
           <w:sz w:val="22"/>
           <w:szCs w:val="22"/>
         </w:rPr>
-        <w:t>You are seeking to secure repossession using one or more of the 18 eviction grounds listed in schedule 3 of the Act.</w:t>
-      </w:r>
-    </w:p>
-    <w:p>
-      <w:pPr>
-        <w:pBdr>
-          <w:bottom w:val="single" w:sz="12" w:space="1" w:color="auto"/>
-        </w:pBdr>
-        <w:ind w:left="-76"/>
-        <w:rPr>
-          <w:rFonts w:cs="Arial"/>
-          <w:sz w:val="22"/>
-          <w:szCs w:val="22"/>
-        </w:rPr>
-      </w:pPr>
-    </w:p>
-    <w:p>
-      <w:pPr>
-        <w:ind w:left="-76"/>
-        <w:rPr>
-          <w:rFonts w:cs="Arial"/>
-          <w:sz w:val="22"/>
-          <w:szCs w:val="22"/>
-        </w:rPr>
-      </w:pPr>
-    </w:p>
-    <w:p>
-      <w:pPr>
-        <w:rPr>
-          <w:rFonts w:cs="Arial"/>
-          <w:b/>
-          <w:sz w:val="22"/>
-          <w:szCs w:val="22"/>
-        </w:rPr>
-      </w:pPr>
-      <w:r>
-        <w:rPr>
-          <w:rFonts w:cs="Arial"/>
-          <w:b/>
-          <w:sz w:val="22"/>
-          <w:szCs w:val="22"/>
-        </w:rPr>
-        <w:t>GIVING THE RIGHT AMOUNT OF NOTICE</w:t>
-      </w:r>
-    </w:p>
-    <w:p>
-      <w:pPr>
-        <w:rPr>
-          <w:rFonts w:cs="Arial"/>
-          <w:sz w:val="22"/>
-          <w:szCs w:val="22"/>
-        </w:rPr>
-      </w:pPr>
+        <w:t>Shelter Scotland</w:t>
+      </w:r>
     </w:p>
     <w:p>
       <w:pPr>
         <w:pStyle w:val="ListParagraph"/>
         <w:numPr>
           <w:ilvl w:val="0"/>
-          <w:numId w:val="21"/>
+          <w:numId w:val="26"/>
         </w:numPr>
         <w:tabs>
           <w:tab w:val="clear" w:pos="720"/>
@@ -9811,7 +11706,6 @@
           <w:tab w:val="clear" w:pos="9000"/>
         </w:tabs>
         <w:spacing w:line="240" w:lineRule="auto"/>
-        <w:ind w:left="360"/>
         <w:jc w:val="left"/>
         <w:rPr>
           <w:rFonts w:cs="Arial"/>
@@ -9825,24 +11719,15 @@
           <w:sz w:val="22"/>
           <w:szCs w:val="22"/>
         </w:rPr>
-        <w:t>You must give your Tenant the relevant amount of notice.  The notice periods are:</w:t>
-      </w:r>
-    </w:p>
-    <w:p>
-      <w:pPr>
-        <w:rPr>
-          <w:rFonts w:cs="Arial"/>
-          <w:sz w:val="22"/>
-          <w:szCs w:val="22"/>
-        </w:rPr>
-      </w:pPr>
+        <w:t>your local Citizen’s Advice Bureau</w:t>
+      </w:r>
     </w:p>
     <w:p>
       <w:pPr>
         <w:pStyle w:val="ListParagraph"/>
         <w:numPr>
           <w:ilvl w:val="0"/>
-          <w:numId w:val="23"/>
+          <w:numId w:val="26"/>
         </w:numPr>
         <w:tabs>
           <w:tab w:val="clear" w:pos="720"/>
@@ -9854,7 +11739,6 @@
           <w:tab w:val="clear" w:pos="9000"/>
         </w:tabs>
         <w:spacing w:line="240" w:lineRule="auto"/>
-        <w:ind w:left="720"/>
         <w:jc w:val="left"/>
         <w:rPr>
           <w:rFonts w:cs="Arial"/>
@@ -9868,24 +11752,15 @@
           <w:sz w:val="22"/>
           <w:szCs w:val="22"/>
         </w:rPr>
-        <w:t>28 days’ notice if the Tenant has been entitled to occupy the Let Property for six months or less (regardless of what eviction ground you are using), or</w:t>
-      </w:r>
-    </w:p>
-    <w:p>
-      <w:pPr>
-        <w:rPr>
-          <w:rFonts w:cs="Arial"/>
-          <w:sz w:val="22"/>
-          <w:szCs w:val="22"/>
-        </w:rPr>
-      </w:pPr>
+        <w:t>a solicitor</w:t>
+      </w:r>
     </w:p>
     <w:p>
       <w:pPr>
         <w:pStyle w:val="ListParagraph"/>
         <w:numPr>
           <w:ilvl w:val="0"/>
-          <w:numId w:val="23"/>
+          <w:numId w:val="26"/>
         </w:numPr>
         <w:tabs>
           <w:tab w:val="clear" w:pos="720"/>
@@ -9897,7 +11772,6 @@
           <w:tab w:val="clear" w:pos="9000"/>
         </w:tabs>
         <w:spacing w:line="240" w:lineRule="auto"/>
-        <w:ind w:left="720"/>
         <w:jc w:val="left"/>
         <w:rPr>
           <w:rFonts w:cs="Arial"/>
@@ -9911,57 +11785,20 @@
           <w:sz w:val="22"/>
           <w:szCs w:val="22"/>
         </w:rPr>
-        <w:t xml:space="preserve">28 days’ notice if you are </w:t>
-      </w:r>
-      <w:r>
-        <w:rPr>
-          <w:rFonts w:cs="Arial"/>
-          <w:sz w:val="22"/>
-          <w:szCs w:val="22"/>
-        </w:rPr>
-        <w:t xml:space="preserve">only </w:t>
-      </w:r>
-      <w:r>
-        <w:rPr>
-          <w:rFonts w:cs="Arial"/>
-          <w:sz w:val="22"/>
-          <w:szCs w:val="22"/>
-        </w:rPr>
-        <w:t>using one or more of the following</w:t>
-      </w:r>
-      <w:r>
-        <w:rPr>
-          <w:rFonts w:cs="Arial"/>
-          <w:sz w:val="22"/>
-          <w:szCs w:val="22"/>
-        </w:rPr>
-        <w:t xml:space="preserve"> eviction grounds</w:t>
-      </w:r>
-      <w:r>
-        <w:rPr>
-          <w:rFonts w:cs="Arial"/>
-          <w:sz w:val="22"/>
-          <w:szCs w:val="22"/>
-        </w:rPr>
-        <w:t xml:space="preserve"> (regardless of how long the Tenant has been entitled to occupy the Let Property):</w:t>
-      </w:r>
-    </w:p>
-    <w:p>
-      <w:pPr>
-        <w:rPr>
-          <w:rFonts w:cs="Arial"/>
-          <w:sz w:val="22"/>
-          <w:szCs w:val="22"/>
-        </w:rPr>
-      </w:pPr>
-    </w:p>
-    <w:p>
-      <w:pPr>
-        <w:pStyle w:val="ListParagraph"/>
-        <w:numPr>
-          <w:ilvl w:val="0"/>
-          <w:numId w:val="24"/>
-        </w:numPr>
+        <w:t>the Scottish Association of Landlords (a membership organisation)</w:t>
+      </w:r>
+    </w:p>
+    <w:p>
+      <w:pPr>
+        <w:rPr>
+          <w:rFonts w:cs="Arial"/>
+          <w:sz w:val="22"/>
+          <w:szCs w:val="22"/>
+        </w:rPr>
+      </w:pPr>
+    </w:p>
+    <w:p>
+      <w:pPr>
         <w:tabs>
           <w:tab w:val="clear" w:pos="720"/>
           <w:tab w:val="clear" w:pos="1440"/>
@@ -9972,1730 +11809,9 @@
           <w:tab w:val="clear" w:pos="9000"/>
         </w:tabs>
         <w:spacing w:line="240" w:lineRule="auto"/>
-        <w:ind w:left="1080"/>
         <w:jc w:val="left"/>
         <w:rPr>
           <w:rFonts w:cs="Arial"/>
-          <w:sz w:val="22"/>
-          <w:szCs w:val="22"/>
-        </w:rPr>
-      </w:pPr>
-      <w:r>
-        <w:rPr>
-          <w:rFonts w:cs="Arial"/>
-          <w:sz w:val="22"/>
-          <w:szCs w:val="22"/>
-        </w:rPr>
-        <w:t>Tenant is no longer occupying the Let Property</w:t>
-      </w:r>
-    </w:p>
-    <w:p>
-      <w:pPr>
-        <w:pStyle w:val="ListParagraph"/>
-        <w:numPr>
-          <w:ilvl w:val="0"/>
-          <w:numId w:val="24"/>
-        </w:numPr>
-        <w:tabs>
-          <w:tab w:val="clear" w:pos="720"/>
-          <w:tab w:val="clear" w:pos="1440"/>
-          <w:tab w:val="clear" w:pos="2160"/>
-          <w:tab w:val="clear" w:pos="2880"/>
-          <w:tab w:val="clear" w:pos="4680"/>
-          <w:tab w:val="clear" w:pos="5400"/>
-          <w:tab w:val="clear" w:pos="9000"/>
-        </w:tabs>
-        <w:spacing w:line="240" w:lineRule="auto"/>
-        <w:ind w:left="1080"/>
-        <w:jc w:val="left"/>
-        <w:rPr>
-          <w:rFonts w:cs="Arial"/>
-          <w:sz w:val="22"/>
-          <w:szCs w:val="22"/>
-        </w:rPr>
-      </w:pPr>
-      <w:r>
-        <w:rPr>
-          <w:rFonts w:cs="Arial"/>
-          <w:sz w:val="22"/>
-          <w:szCs w:val="22"/>
-        </w:rPr>
-        <w:t>Tenant has breached a term(s) of their tenancy agreement</w:t>
-      </w:r>
-    </w:p>
-    <w:p>
-      <w:pPr>
-        <w:pStyle w:val="ListParagraph"/>
-        <w:numPr>
-          <w:ilvl w:val="0"/>
-          <w:numId w:val="24"/>
-        </w:numPr>
-        <w:tabs>
-          <w:tab w:val="clear" w:pos="720"/>
-          <w:tab w:val="clear" w:pos="1440"/>
-          <w:tab w:val="clear" w:pos="2160"/>
-          <w:tab w:val="clear" w:pos="2880"/>
-          <w:tab w:val="clear" w:pos="4680"/>
-          <w:tab w:val="clear" w:pos="5400"/>
-          <w:tab w:val="clear" w:pos="9000"/>
-        </w:tabs>
-        <w:spacing w:line="240" w:lineRule="auto"/>
-        <w:ind w:left="1080"/>
-        <w:jc w:val="left"/>
-        <w:rPr>
-          <w:rFonts w:cs="Arial"/>
-          <w:sz w:val="22"/>
-          <w:szCs w:val="22"/>
-        </w:rPr>
-      </w:pPr>
-      <w:r>
-        <w:rPr>
-          <w:rFonts w:cs="Arial"/>
-          <w:sz w:val="22"/>
-          <w:szCs w:val="22"/>
-        </w:rPr>
-        <w:t>Tenant is in rent arrears over three consecutive months on the date you apply to the Tribunal for an eviction order</w:t>
-      </w:r>
-    </w:p>
-    <w:p>
-      <w:pPr>
-        <w:pStyle w:val="ListParagraph"/>
-        <w:numPr>
-          <w:ilvl w:val="0"/>
-          <w:numId w:val="24"/>
-        </w:numPr>
-        <w:tabs>
-          <w:tab w:val="clear" w:pos="720"/>
-          <w:tab w:val="clear" w:pos="1440"/>
-          <w:tab w:val="clear" w:pos="2160"/>
-          <w:tab w:val="clear" w:pos="2880"/>
-          <w:tab w:val="clear" w:pos="4680"/>
-          <w:tab w:val="clear" w:pos="5400"/>
-          <w:tab w:val="clear" w:pos="9000"/>
-        </w:tabs>
-        <w:spacing w:line="240" w:lineRule="auto"/>
-        <w:ind w:left="1080"/>
-        <w:jc w:val="left"/>
-        <w:rPr>
-          <w:rFonts w:cs="Arial"/>
-          <w:sz w:val="22"/>
-          <w:szCs w:val="22"/>
-        </w:rPr>
-      </w:pPr>
-      <w:r>
-        <w:rPr>
-          <w:rFonts w:cs="Arial"/>
-          <w:sz w:val="22"/>
-          <w:szCs w:val="22"/>
-        </w:rPr>
-        <w:t>Tenant has a relevant criminal conviction</w:t>
-      </w:r>
-    </w:p>
-    <w:p>
-      <w:pPr>
-        <w:pStyle w:val="ListParagraph"/>
-        <w:numPr>
-          <w:ilvl w:val="0"/>
-          <w:numId w:val="24"/>
-        </w:numPr>
-        <w:tabs>
-          <w:tab w:val="clear" w:pos="720"/>
-          <w:tab w:val="clear" w:pos="1440"/>
-          <w:tab w:val="clear" w:pos="2160"/>
-          <w:tab w:val="clear" w:pos="2880"/>
-          <w:tab w:val="clear" w:pos="4680"/>
-          <w:tab w:val="clear" w:pos="5400"/>
-          <w:tab w:val="clear" w:pos="9000"/>
-        </w:tabs>
-        <w:spacing w:line="240" w:lineRule="auto"/>
-        <w:ind w:left="1080"/>
-        <w:jc w:val="left"/>
-        <w:rPr>
-          <w:rFonts w:cs="Arial"/>
-          <w:sz w:val="22"/>
-          <w:szCs w:val="22"/>
-        </w:rPr>
-      </w:pPr>
-      <w:r>
-        <w:rPr>
-          <w:rFonts w:cs="Arial"/>
-          <w:sz w:val="22"/>
-          <w:szCs w:val="22"/>
-        </w:rPr>
-        <w:t>Tenant has engaged in relevant anti-social behaviour</w:t>
-      </w:r>
-    </w:p>
-    <w:p>
-      <w:pPr>
-        <w:pStyle w:val="ListParagraph"/>
-        <w:numPr>
-          <w:ilvl w:val="0"/>
-          <w:numId w:val="24"/>
-        </w:numPr>
-        <w:tabs>
-          <w:tab w:val="clear" w:pos="720"/>
-          <w:tab w:val="clear" w:pos="1440"/>
-          <w:tab w:val="clear" w:pos="2160"/>
-          <w:tab w:val="clear" w:pos="2880"/>
-          <w:tab w:val="clear" w:pos="4680"/>
-          <w:tab w:val="clear" w:pos="5400"/>
-          <w:tab w:val="clear" w:pos="9000"/>
-        </w:tabs>
-        <w:spacing w:line="240" w:lineRule="auto"/>
-        <w:ind w:left="1080"/>
-        <w:jc w:val="left"/>
-        <w:rPr>
-          <w:rFonts w:cs="Arial"/>
-          <w:sz w:val="22"/>
-          <w:szCs w:val="22"/>
-        </w:rPr>
-      </w:pPr>
-      <w:r>
-        <w:rPr>
-          <w:rFonts w:cs="Arial"/>
-          <w:sz w:val="22"/>
-          <w:szCs w:val="22"/>
-        </w:rPr>
-        <w:t>Tenant associates with a person who has a relevant conviction or has engaged in relevant anti-social behaviour, or</w:t>
-      </w:r>
-    </w:p>
-    <w:p>
-      <w:pPr>
-        <w:rPr>
-          <w:rFonts w:cs="Arial"/>
-          <w:sz w:val="22"/>
-          <w:szCs w:val="22"/>
-        </w:rPr>
-      </w:pPr>
-    </w:p>
-    <w:p>
-      <w:pPr>
-        <w:pStyle w:val="ListParagraph"/>
-        <w:numPr>
-          <w:ilvl w:val="0"/>
-          <w:numId w:val="23"/>
-        </w:numPr>
-        <w:tabs>
-          <w:tab w:val="clear" w:pos="720"/>
-          <w:tab w:val="clear" w:pos="1440"/>
-          <w:tab w:val="clear" w:pos="2160"/>
-          <w:tab w:val="clear" w:pos="2880"/>
-          <w:tab w:val="clear" w:pos="4680"/>
-          <w:tab w:val="clear" w:pos="5400"/>
-          <w:tab w:val="clear" w:pos="9000"/>
-        </w:tabs>
-        <w:spacing w:line="240" w:lineRule="auto"/>
-        <w:ind w:left="720"/>
-        <w:jc w:val="left"/>
-        <w:rPr>
-          <w:rFonts w:cs="Arial"/>
-          <w:sz w:val="22"/>
-          <w:szCs w:val="22"/>
-        </w:rPr>
-      </w:pPr>
-      <w:r>
-        <w:rPr>
-          <w:rFonts w:cs="Arial"/>
-          <w:sz w:val="22"/>
-          <w:szCs w:val="22"/>
-        </w:rPr>
-        <w:t xml:space="preserve">84 </w:t>
-      </w:r>
-      <w:r>
-        <w:rPr>
-          <w:rFonts w:cs="Arial"/>
-          <w:sz w:val="22"/>
-          <w:szCs w:val="22"/>
-        </w:rPr>
-        <w:t>days’ notice if the Tenant has been entitled to occupy the Let Property for over six months and this notice does not rely exclusively on one or more of the eviction grounds outlined above in paragraph (b) – i.e. if you want to evict your tenant using any of the other twelve eviction grounds, which are not to do with the Tenant’s behaviour.</w:t>
-      </w:r>
-    </w:p>
-    <w:p>
-      <w:pPr>
-        <w:rPr>
-          <w:rFonts w:cs="Arial"/>
-          <w:sz w:val="22"/>
-          <w:szCs w:val="22"/>
-        </w:rPr>
-      </w:pPr>
-    </w:p>
-    <w:p>
-      <w:pPr>
-        <w:pStyle w:val="ListParagraph"/>
-        <w:numPr>
-          <w:ilvl w:val="0"/>
-          <w:numId w:val="21"/>
-        </w:numPr>
-        <w:tabs>
-          <w:tab w:val="clear" w:pos="720"/>
-          <w:tab w:val="clear" w:pos="1440"/>
-          <w:tab w:val="clear" w:pos="2160"/>
-          <w:tab w:val="clear" w:pos="2880"/>
-          <w:tab w:val="clear" w:pos="4680"/>
-          <w:tab w:val="clear" w:pos="5400"/>
-          <w:tab w:val="clear" w:pos="9000"/>
-        </w:tabs>
-        <w:spacing w:line="240" w:lineRule="auto"/>
-        <w:ind w:left="360"/>
-        <w:jc w:val="left"/>
-        <w:rPr>
-          <w:rFonts w:cs="Arial"/>
-          <w:sz w:val="22"/>
-          <w:szCs w:val="22"/>
-        </w:rPr>
-      </w:pPr>
-      <w:r>
-        <w:rPr>
-          <w:rFonts w:cs="Arial"/>
-          <w:sz w:val="22"/>
-          <w:szCs w:val="22"/>
-        </w:rPr>
-        <w:t>The notice period is calculated from the date the Tenant receives this notice (see ‘HOW TO GIVE THIS NOTICE’ section).</w:t>
-      </w:r>
-    </w:p>
-    <w:p>
-      <w:pPr>
-        <w:tabs>
-          <w:tab w:val="clear" w:pos="720"/>
-          <w:tab w:val="clear" w:pos="1440"/>
-          <w:tab w:val="clear" w:pos="2160"/>
-          <w:tab w:val="clear" w:pos="2880"/>
-          <w:tab w:val="clear" w:pos="4680"/>
-          <w:tab w:val="clear" w:pos="5400"/>
-          <w:tab w:val="clear" w:pos="9000"/>
-        </w:tabs>
-        <w:spacing w:line="240" w:lineRule="auto"/>
-        <w:jc w:val="left"/>
-        <w:rPr>
-          <w:rFonts w:cs="Arial"/>
-          <w:sz w:val="22"/>
-          <w:szCs w:val="22"/>
-        </w:rPr>
-      </w:pPr>
-    </w:p>
-    <w:p>
-      <w:pPr>
-        <w:tabs>
-          <w:tab w:val="clear" w:pos="720"/>
-          <w:tab w:val="clear" w:pos="1440"/>
-          <w:tab w:val="clear" w:pos="2160"/>
-          <w:tab w:val="clear" w:pos="2880"/>
-          <w:tab w:val="clear" w:pos="4680"/>
-          <w:tab w:val="clear" w:pos="5400"/>
-          <w:tab w:val="clear" w:pos="9000"/>
-        </w:tabs>
-        <w:spacing w:line="240" w:lineRule="auto"/>
-        <w:jc w:val="left"/>
-        <w:rPr>
-          <w:rFonts w:cs="Arial"/>
-          <w:sz w:val="22"/>
-          <w:szCs w:val="22"/>
-        </w:rPr>
-      </w:pPr>
-    </w:p>
-    <w:p>
-      <w:pPr>
-        <w:tabs>
-          <w:tab w:val="clear" w:pos="720"/>
-          <w:tab w:val="clear" w:pos="1440"/>
-          <w:tab w:val="clear" w:pos="2160"/>
-          <w:tab w:val="clear" w:pos="2880"/>
-          <w:tab w:val="clear" w:pos="4680"/>
-          <w:tab w:val="clear" w:pos="5400"/>
-          <w:tab w:val="clear" w:pos="9000"/>
-        </w:tabs>
-        <w:spacing w:line="240" w:lineRule="auto"/>
-        <w:jc w:val="left"/>
-        <w:rPr>
-          <w:rFonts w:cs="Arial"/>
-          <w:sz w:val="22"/>
-          <w:szCs w:val="22"/>
-        </w:rPr>
-      </w:pPr>
-    </w:p>
-    <w:p>
-      <w:pPr>
-        <w:tabs>
-          <w:tab w:val="clear" w:pos="720"/>
-          <w:tab w:val="clear" w:pos="1440"/>
-          <w:tab w:val="clear" w:pos="2160"/>
-          <w:tab w:val="clear" w:pos="2880"/>
-          <w:tab w:val="clear" w:pos="4680"/>
-          <w:tab w:val="clear" w:pos="5400"/>
-          <w:tab w:val="clear" w:pos="9000"/>
-        </w:tabs>
-        <w:spacing w:line="240" w:lineRule="auto"/>
-        <w:jc w:val="left"/>
-        <w:rPr>
-          <w:rFonts w:cs="Arial"/>
-          <w:sz w:val="22"/>
-          <w:szCs w:val="22"/>
-        </w:rPr>
-      </w:pPr>
-    </w:p>
-    <w:p>
-      <w:pPr>
-        <w:tabs>
-          <w:tab w:val="clear" w:pos="720"/>
-          <w:tab w:val="clear" w:pos="1440"/>
-          <w:tab w:val="clear" w:pos="2160"/>
-          <w:tab w:val="clear" w:pos="2880"/>
-          <w:tab w:val="clear" w:pos="4680"/>
-          <w:tab w:val="clear" w:pos="5400"/>
-          <w:tab w:val="clear" w:pos="9000"/>
-        </w:tabs>
-        <w:spacing w:line="240" w:lineRule="auto"/>
-        <w:jc w:val="left"/>
-        <w:rPr>
-          <w:rFonts w:cs="Arial"/>
-          <w:sz w:val="22"/>
-          <w:szCs w:val="22"/>
-        </w:rPr>
-      </w:pPr>
-    </w:p>
-    <w:p>
-      <w:pPr>
-        <w:tabs>
-          <w:tab w:val="clear" w:pos="720"/>
-          <w:tab w:val="clear" w:pos="1440"/>
-          <w:tab w:val="clear" w:pos="2160"/>
-          <w:tab w:val="clear" w:pos="2880"/>
-          <w:tab w:val="clear" w:pos="4680"/>
-          <w:tab w:val="clear" w:pos="5400"/>
-          <w:tab w:val="clear" w:pos="9000"/>
-        </w:tabs>
-        <w:spacing w:line="240" w:lineRule="auto"/>
-        <w:jc w:val="left"/>
-        <w:rPr>
-          <w:rFonts w:cs="Arial"/>
-          <w:sz w:val="22"/>
-          <w:szCs w:val="22"/>
-        </w:rPr>
-      </w:pPr>
-    </w:p>
-    <w:p>
-      <w:pPr>
-        <w:tabs>
-          <w:tab w:val="clear" w:pos="720"/>
-          <w:tab w:val="clear" w:pos="1440"/>
-          <w:tab w:val="clear" w:pos="2160"/>
-          <w:tab w:val="clear" w:pos="2880"/>
-          <w:tab w:val="clear" w:pos="4680"/>
-          <w:tab w:val="clear" w:pos="5400"/>
-          <w:tab w:val="clear" w:pos="9000"/>
-        </w:tabs>
-        <w:spacing w:line="240" w:lineRule="auto"/>
-        <w:jc w:val="left"/>
-        <w:rPr>
-          <w:rFonts w:cs="Arial"/>
-          <w:sz w:val="22"/>
-          <w:szCs w:val="22"/>
-        </w:rPr>
-      </w:pPr>
-    </w:p>
-    <w:p>
-      <w:pPr>
-        <w:pBdr>
-          <w:bottom w:val="single" w:sz="12" w:space="1" w:color="auto"/>
-        </w:pBdr>
-        <w:rPr>
-          <w:rFonts w:cs="Arial"/>
-          <w:sz w:val="22"/>
-          <w:szCs w:val="22"/>
-        </w:rPr>
-      </w:pPr>
-    </w:p>
-    <w:p>
-      <w:pPr>
-        <w:rPr>
-          <w:rFonts w:cs="Arial"/>
-          <w:sz w:val="22"/>
-          <w:szCs w:val="22"/>
-        </w:rPr>
-      </w:pPr>
-    </w:p>
-    <w:p>
-      <w:pPr>
-        <w:rPr>
-          <w:rFonts w:cs="Arial"/>
-          <w:sz w:val="22"/>
-          <w:szCs w:val="22"/>
-        </w:rPr>
-      </w:pPr>
-      <w:r>
-        <w:rPr>
-          <w:rFonts w:cs="Arial"/>
-          <w:sz w:val="22"/>
-          <w:szCs w:val="22"/>
-        </w:rPr>
-        <w:t xml:space="preserve">(a) </w:t>
-      </w:r>
-      <w:hyperlink r:id="rId13" w:history="1">
-        <w:r>
-          <w:rPr>
-            <w:rStyle w:val="Hyperlink"/>
-            <w:rFonts w:cs="Arial"/>
-            <w:sz w:val="22"/>
-            <w:szCs w:val="22"/>
-          </w:rPr>
-          <w:t>http://www.legislation.gov.uk/asp/2016/19/contents/enacted</w:t>
-        </w:r>
-      </w:hyperlink>
-      <w:r>
-        <w:rPr>
-          <w:rFonts w:cs="Arial"/>
-          <w:sz w:val="22"/>
-          <w:szCs w:val="22"/>
-        </w:rPr>
-        <w:cr/>
-      </w:r>
-    </w:p>
-    <w:p>
-      <w:pPr>
-        <w:rPr>
-          <w:rFonts w:cs="Arial"/>
-          <w:b/>
-          <w:sz w:val="22"/>
-          <w:szCs w:val="22"/>
-        </w:rPr>
-      </w:pPr>
-      <w:r>
-        <w:rPr>
-          <w:rFonts w:cs="Arial"/>
-          <w:b/>
-          <w:sz w:val="22"/>
-          <w:szCs w:val="22"/>
-        </w:rPr>
-        <w:lastRenderedPageBreak/>
-        <w:t>HOW TO COMPLETE THIS NOTICE</w:t>
-      </w:r>
-    </w:p>
-    <w:p>
-      <w:pPr>
-        <w:rPr>
-          <w:rFonts w:cs="Arial"/>
-          <w:sz w:val="22"/>
-          <w:szCs w:val="22"/>
-        </w:rPr>
-      </w:pPr>
-    </w:p>
-    <w:p>
-      <w:pPr>
-        <w:pStyle w:val="ListParagraph"/>
-        <w:numPr>
-          <w:ilvl w:val="0"/>
-          <w:numId w:val="21"/>
-        </w:numPr>
-        <w:tabs>
-          <w:tab w:val="clear" w:pos="720"/>
-          <w:tab w:val="clear" w:pos="1440"/>
-          <w:tab w:val="clear" w:pos="2160"/>
-          <w:tab w:val="clear" w:pos="2880"/>
-          <w:tab w:val="clear" w:pos="4680"/>
-          <w:tab w:val="clear" w:pos="5400"/>
-          <w:tab w:val="clear" w:pos="9000"/>
-        </w:tabs>
-        <w:spacing w:line="240" w:lineRule="auto"/>
-        <w:ind w:left="360"/>
-        <w:jc w:val="left"/>
-        <w:rPr>
-          <w:rFonts w:cs="Arial"/>
-          <w:sz w:val="22"/>
-          <w:szCs w:val="22"/>
-        </w:rPr>
-      </w:pPr>
-      <w:r>
-        <w:rPr>
-          <w:rFonts w:cs="Arial"/>
-          <w:sz w:val="22"/>
-          <w:szCs w:val="22"/>
-        </w:rPr>
-        <w:t>As Landlord you should complete Parts 1 to 4 of this notice.</w:t>
-      </w:r>
-    </w:p>
-    <w:p>
-      <w:pPr>
-        <w:rPr>
-          <w:rFonts w:cs="Arial"/>
-          <w:sz w:val="22"/>
-          <w:szCs w:val="22"/>
-        </w:rPr>
-      </w:pPr>
-    </w:p>
-    <w:p>
-      <w:pPr>
-        <w:pStyle w:val="ListParagraph"/>
-        <w:numPr>
-          <w:ilvl w:val="0"/>
-          <w:numId w:val="21"/>
-        </w:numPr>
-        <w:tabs>
-          <w:tab w:val="clear" w:pos="720"/>
-          <w:tab w:val="clear" w:pos="1440"/>
-          <w:tab w:val="clear" w:pos="2160"/>
-          <w:tab w:val="clear" w:pos="2880"/>
-          <w:tab w:val="clear" w:pos="4680"/>
-          <w:tab w:val="clear" w:pos="5400"/>
-          <w:tab w:val="clear" w:pos="9000"/>
-        </w:tabs>
-        <w:spacing w:line="240" w:lineRule="auto"/>
-        <w:ind w:left="360"/>
-        <w:jc w:val="left"/>
-        <w:rPr>
-          <w:rFonts w:cs="Arial"/>
-          <w:sz w:val="22"/>
-          <w:szCs w:val="22"/>
-        </w:rPr>
-      </w:pPr>
-      <w:r>
-        <w:rPr>
-          <w:rFonts w:cs="Arial"/>
-          <w:sz w:val="22"/>
-          <w:szCs w:val="22"/>
-        </w:rPr>
-        <w:t xml:space="preserve">If your Tenant does not leave the Let Property on the date shown in Part 4 of this notice, you will need to apply to the </w:t>
-      </w:r>
-      <w:r>
-        <w:rPr>
-          <w:rFonts w:cs="Arial"/>
-          <w:sz w:val="22"/>
-          <w:szCs w:val="22"/>
-        </w:rPr>
-        <w:t>First-tier Tribunal for Scotland Housing and Property Chambe</w:t>
-      </w:r>
-      <w:r>
-        <w:rPr>
-          <w:rFonts w:cs="Arial"/>
-          <w:sz w:val="22"/>
-          <w:szCs w:val="22"/>
-        </w:rPr>
-        <w:t xml:space="preserve">r(b) </w:t>
-      </w:r>
-      <w:r>
-        <w:rPr>
-          <w:rFonts w:cs="Arial"/>
-          <w:sz w:val="22"/>
-          <w:szCs w:val="22"/>
-        </w:rPr>
-        <w:t>to obtain an eviction order for their removal. The Tribunal will ask you to provide evidence to support the eviction ground(s) you are using to evict your Tenant. It is advisable to include copies of any evidence along with this notice, in order to satisfy your Tenant that the eviction ground you are using is valid. This may encourage them to move out at the end of the notice period without you having to refer the case to the Tribunal.</w:t>
-      </w:r>
-    </w:p>
-    <w:p>
-      <w:pPr>
-        <w:rPr>
-          <w:rFonts w:cs="Arial"/>
-          <w:sz w:val="22"/>
-          <w:szCs w:val="22"/>
-        </w:rPr>
-      </w:pPr>
-    </w:p>
-    <w:p>
-      <w:pPr>
-        <w:pStyle w:val="ListParagraph"/>
-        <w:numPr>
-          <w:ilvl w:val="0"/>
-          <w:numId w:val="21"/>
-        </w:numPr>
-        <w:tabs>
-          <w:tab w:val="clear" w:pos="720"/>
-          <w:tab w:val="clear" w:pos="1440"/>
-          <w:tab w:val="clear" w:pos="2160"/>
-          <w:tab w:val="clear" w:pos="2880"/>
-          <w:tab w:val="clear" w:pos="4680"/>
-          <w:tab w:val="clear" w:pos="5400"/>
-          <w:tab w:val="clear" w:pos="9000"/>
-        </w:tabs>
-        <w:spacing w:line="240" w:lineRule="auto"/>
-        <w:ind w:left="360"/>
-        <w:jc w:val="left"/>
-        <w:rPr>
-          <w:rFonts w:cs="Arial"/>
-          <w:sz w:val="22"/>
-          <w:szCs w:val="22"/>
-        </w:rPr>
-      </w:pPr>
-      <w:r>
-        <w:rPr>
-          <w:rFonts w:cs="Arial"/>
-          <w:sz w:val="22"/>
-          <w:szCs w:val="22"/>
-        </w:rPr>
-        <w:t>If you end a tenancy or evict a Tenant wrongfully, by using an eviction ground which does not apply to the Let Property or the Tenant in question, they can refer the case to the Tribunal and you may be required to pay a compensation amount not exceeding 6 months’ rent.</w:t>
-      </w:r>
-    </w:p>
-    <w:p>
-      <w:pPr>
-        <w:rPr>
-          <w:rFonts w:cs="Arial"/>
-          <w:sz w:val="22"/>
-          <w:szCs w:val="22"/>
-        </w:rPr>
-      </w:pPr>
-    </w:p>
-    <w:p>
-      <w:pPr>
-        <w:rPr>
-          <w:rFonts w:cs="Arial"/>
-          <w:sz w:val="22"/>
-          <w:szCs w:val="22"/>
-        </w:rPr>
-      </w:pPr>
-      <w:r>
-        <w:rPr>
-          <w:rFonts w:cs="Arial"/>
-          <w:b/>
-          <w:sz w:val="22"/>
-          <w:szCs w:val="22"/>
-        </w:rPr>
-        <w:t>See ‘HOW TO GIVE THIS NOTICE’ section which provides important information on delivery times</w:t>
-      </w:r>
-      <w:r>
-        <w:rPr>
-          <w:rFonts w:cs="Arial"/>
-          <w:sz w:val="22"/>
-          <w:szCs w:val="22"/>
-        </w:rPr>
-        <w:t>.</w:t>
-      </w:r>
-    </w:p>
-    <w:p>
-      <w:pPr>
-        <w:pBdr>
-          <w:bottom w:val="single" w:sz="12" w:space="1" w:color="auto"/>
-        </w:pBdr>
-        <w:rPr>
-          <w:rFonts w:cs="Arial"/>
-          <w:sz w:val="22"/>
-          <w:szCs w:val="22"/>
-        </w:rPr>
-      </w:pPr>
-    </w:p>
-    <w:p>
-      <w:pPr>
-        <w:rPr>
-          <w:rFonts w:cs="Arial"/>
-          <w:sz w:val="22"/>
-          <w:szCs w:val="22"/>
-        </w:rPr>
-      </w:pPr>
-    </w:p>
-    <w:p>
-      <w:pPr>
-        <w:rPr>
-          <w:rFonts w:cs="Arial"/>
-          <w:b/>
-          <w:sz w:val="22"/>
-          <w:szCs w:val="22"/>
-        </w:rPr>
-      </w:pPr>
-      <w:r>
-        <w:rPr>
-          <w:rFonts w:cs="Arial"/>
-          <w:b/>
-          <w:sz w:val="22"/>
-          <w:szCs w:val="22"/>
-        </w:rPr>
-        <w:t>HOW TO GIVE THIS NOTICE</w:t>
-      </w:r>
-    </w:p>
-    <w:p>
-      <w:pPr>
-        <w:rPr>
-          <w:rFonts w:cs="Arial"/>
-          <w:sz w:val="22"/>
-          <w:szCs w:val="22"/>
-        </w:rPr>
-      </w:pPr>
-    </w:p>
-    <w:p>
-      <w:pPr>
-        <w:pStyle w:val="ListParagraph"/>
-        <w:numPr>
-          <w:ilvl w:val="0"/>
-          <w:numId w:val="21"/>
-        </w:numPr>
-        <w:tabs>
-          <w:tab w:val="clear" w:pos="720"/>
-          <w:tab w:val="clear" w:pos="1440"/>
-          <w:tab w:val="clear" w:pos="2160"/>
-          <w:tab w:val="clear" w:pos="2880"/>
-          <w:tab w:val="clear" w:pos="4680"/>
-          <w:tab w:val="clear" w:pos="5400"/>
-          <w:tab w:val="clear" w:pos="9000"/>
-        </w:tabs>
-        <w:spacing w:line="240" w:lineRule="auto"/>
-        <w:ind w:left="360"/>
-        <w:jc w:val="left"/>
-        <w:rPr>
-          <w:rFonts w:cs="Arial"/>
-          <w:sz w:val="22"/>
-          <w:szCs w:val="22"/>
-        </w:rPr>
-      </w:pPr>
-      <w:r>
-        <w:rPr>
-          <w:rFonts w:cs="Arial"/>
-          <w:sz w:val="22"/>
-          <w:szCs w:val="22"/>
-        </w:rPr>
-        <w:t>After you sign and date this notice to leave form you must take steps to ensure your Tenant receives it as soon as possible. This notice must be given by you to the Tenant in one of the following ways:</w:t>
-      </w:r>
-    </w:p>
-    <w:p>
-      <w:pPr>
-        <w:rPr>
-          <w:rFonts w:cs="Arial"/>
-          <w:sz w:val="22"/>
-          <w:szCs w:val="22"/>
-        </w:rPr>
-      </w:pPr>
-    </w:p>
-    <w:p>
-      <w:pPr>
-        <w:pStyle w:val="ListParagraph"/>
-        <w:numPr>
-          <w:ilvl w:val="0"/>
-          <w:numId w:val="25"/>
-        </w:numPr>
-        <w:tabs>
-          <w:tab w:val="clear" w:pos="720"/>
-          <w:tab w:val="clear" w:pos="1440"/>
-          <w:tab w:val="clear" w:pos="2160"/>
-          <w:tab w:val="clear" w:pos="2880"/>
-          <w:tab w:val="clear" w:pos="4680"/>
-          <w:tab w:val="clear" w:pos="5400"/>
-          <w:tab w:val="clear" w:pos="9000"/>
-        </w:tabs>
-        <w:spacing w:line="240" w:lineRule="auto"/>
-        <w:jc w:val="left"/>
-        <w:rPr>
-          <w:rFonts w:cs="Arial"/>
-          <w:sz w:val="22"/>
-          <w:szCs w:val="22"/>
-        </w:rPr>
-      </w:pPr>
-      <w:r>
-        <w:rPr>
-          <w:rFonts w:cs="Arial"/>
-          <w:sz w:val="22"/>
-          <w:szCs w:val="22"/>
-        </w:rPr>
-        <w:t>by handing it to them</w:t>
-      </w:r>
-    </w:p>
-    <w:p>
-      <w:pPr>
-        <w:pStyle w:val="ListParagraph"/>
-        <w:numPr>
-          <w:ilvl w:val="0"/>
-          <w:numId w:val="25"/>
-        </w:numPr>
-        <w:tabs>
-          <w:tab w:val="clear" w:pos="720"/>
-          <w:tab w:val="clear" w:pos="1440"/>
-          <w:tab w:val="clear" w:pos="2160"/>
-          <w:tab w:val="clear" w:pos="2880"/>
-          <w:tab w:val="clear" w:pos="4680"/>
-          <w:tab w:val="clear" w:pos="5400"/>
-          <w:tab w:val="clear" w:pos="9000"/>
-        </w:tabs>
-        <w:spacing w:line="240" w:lineRule="auto"/>
-        <w:jc w:val="left"/>
-        <w:rPr>
-          <w:rFonts w:cs="Arial"/>
-          <w:sz w:val="22"/>
-          <w:szCs w:val="22"/>
-        </w:rPr>
-      </w:pPr>
-      <w:r>
-        <w:rPr>
-          <w:rFonts w:cs="Arial"/>
-          <w:sz w:val="22"/>
-          <w:szCs w:val="22"/>
-        </w:rPr>
-        <w:t>by sending it to them by recorded delivery post at the address of the Let Property</w:t>
-      </w:r>
-    </w:p>
-    <w:p>
-      <w:pPr>
-        <w:pStyle w:val="ListParagraph"/>
-        <w:numPr>
-          <w:ilvl w:val="0"/>
-          <w:numId w:val="25"/>
-        </w:numPr>
-        <w:tabs>
-          <w:tab w:val="clear" w:pos="720"/>
-          <w:tab w:val="clear" w:pos="1440"/>
-          <w:tab w:val="clear" w:pos="2160"/>
-          <w:tab w:val="clear" w:pos="2880"/>
-          <w:tab w:val="clear" w:pos="4680"/>
-          <w:tab w:val="clear" w:pos="5400"/>
-          <w:tab w:val="clear" w:pos="9000"/>
-        </w:tabs>
-        <w:spacing w:line="240" w:lineRule="auto"/>
-        <w:jc w:val="left"/>
-        <w:rPr>
-          <w:rFonts w:cs="Arial"/>
-          <w:sz w:val="22"/>
-          <w:szCs w:val="22"/>
-        </w:rPr>
-      </w:pPr>
-      <w:r>
-        <w:rPr>
-          <w:rFonts w:cs="Arial"/>
-          <w:sz w:val="22"/>
-          <w:szCs w:val="22"/>
-        </w:rPr>
-        <w:t>by emailing it to them at their current email address (if you have previously agreed that email is their preferred contact method).</w:t>
-      </w:r>
-    </w:p>
-    <w:p>
-      <w:pPr>
-        <w:rPr>
-          <w:rFonts w:cs="Arial"/>
-          <w:sz w:val="22"/>
-          <w:szCs w:val="22"/>
-        </w:rPr>
-      </w:pPr>
-    </w:p>
-    <w:p>
-      <w:pPr>
-        <w:pStyle w:val="ListParagraph"/>
-        <w:numPr>
-          <w:ilvl w:val="0"/>
-          <w:numId w:val="21"/>
-        </w:numPr>
-        <w:tabs>
-          <w:tab w:val="clear" w:pos="720"/>
-          <w:tab w:val="clear" w:pos="1440"/>
-          <w:tab w:val="clear" w:pos="2160"/>
-          <w:tab w:val="clear" w:pos="2880"/>
-          <w:tab w:val="clear" w:pos="4680"/>
-          <w:tab w:val="clear" w:pos="5400"/>
-          <w:tab w:val="clear" w:pos="9000"/>
-        </w:tabs>
-        <w:spacing w:line="240" w:lineRule="auto"/>
-        <w:ind w:left="360"/>
-        <w:jc w:val="left"/>
-        <w:rPr>
-          <w:rFonts w:cs="Arial"/>
-          <w:sz w:val="22"/>
-          <w:szCs w:val="22"/>
-        </w:rPr>
-      </w:pPr>
-      <w:r>
-        <w:rPr>
-          <w:rFonts w:cs="Arial"/>
-          <w:sz w:val="22"/>
-          <w:szCs w:val="22"/>
-        </w:rPr>
-        <w:t xml:space="preserve">Section 26 of the Interpretation and Legislative Reform (Scotland) Act 2010 applies, which means that unless delivered personally, you must allow your Tenant 48 hours to receive this notice.  </w:t>
-      </w:r>
-      <w:r>
-        <w:rPr>
-          <w:rFonts w:cs="Arial"/>
-          <w:sz w:val="22"/>
-          <w:szCs w:val="22"/>
-        </w:rPr>
-        <w:t>This delivery time should be added on to the amount of notice you give your Tenant.</w:t>
-      </w:r>
-      <w:r>
-        <w:rPr>
-          <w:rFonts w:cs="Arial"/>
-          <w:sz w:val="22"/>
-          <w:szCs w:val="22"/>
-        </w:rPr>
-        <w:t xml:space="preserve">  Your Tenant can challenge this, but they must provide you with evidence which shows the exact date they received this notice.</w:t>
-      </w:r>
-    </w:p>
-    <w:p>
-      <w:pPr>
-        <w:rPr>
-          <w:rFonts w:cs="Arial"/>
-          <w:sz w:val="22"/>
-          <w:szCs w:val="22"/>
-        </w:rPr>
-      </w:pPr>
-    </w:p>
-    <w:p>
-      <w:pPr>
-        <w:pStyle w:val="ListParagraph"/>
-        <w:numPr>
-          <w:ilvl w:val="0"/>
-          <w:numId w:val="21"/>
-        </w:numPr>
-        <w:tabs>
-          <w:tab w:val="clear" w:pos="720"/>
-          <w:tab w:val="clear" w:pos="1440"/>
-          <w:tab w:val="clear" w:pos="2160"/>
-          <w:tab w:val="clear" w:pos="2880"/>
-          <w:tab w:val="clear" w:pos="4680"/>
-          <w:tab w:val="clear" w:pos="5400"/>
-          <w:tab w:val="clear" w:pos="9000"/>
-        </w:tabs>
-        <w:spacing w:line="240" w:lineRule="auto"/>
-        <w:ind w:left="360"/>
-        <w:jc w:val="left"/>
-        <w:rPr>
-          <w:rFonts w:cs="Arial"/>
-          <w:sz w:val="22"/>
-          <w:szCs w:val="22"/>
-        </w:rPr>
-      </w:pPr>
-      <w:r>
-        <w:rPr>
-          <w:rFonts w:cs="Arial"/>
-          <w:sz w:val="22"/>
-          <w:szCs w:val="22"/>
-        </w:rPr>
-        <w:t>For example, if you are required to give your Tenant 28 days’ notice and you send the notice to leave by recorded delivery post on 23 January, your Tenant will be expected to receive the notice on 25 January.  The 28 days' notice period will start on 25 January and end on 21 February.  If your Tenant chooses not to leave the Let Property following the expiry of the notice period, the earliest date that you can submit an application to the Tribunal for an eviction order is 22 February.</w:t>
-      </w:r>
-    </w:p>
-    <w:p>
-      <w:pPr>
-        <w:rPr>
-          <w:rFonts w:cs="Arial"/>
-          <w:sz w:val="22"/>
-          <w:szCs w:val="22"/>
-        </w:rPr>
-      </w:pPr>
-    </w:p>
-    <w:p>
-      <w:pPr>
-        <w:pStyle w:val="ListParagraph"/>
-        <w:numPr>
-          <w:ilvl w:val="0"/>
-          <w:numId w:val="21"/>
-        </w:numPr>
-        <w:tabs>
-          <w:tab w:val="clear" w:pos="720"/>
-          <w:tab w:val="clear" w:pos="1440"/>
-          <w:tab w:val="clear" w:pos="2160"/>
-          <w:tab w:val="clear" w:pos="2880"/>
-          <w:tab w:val="clear" w:pos="4680"/>
-          <w:tab w:val="clear" w:pos="5400"/>
-          <w:tab w:val="clear" w:pos="9000"/>
-        </w:tabs>
-        <w:spacing w:line="240" w:lineRule="auto"/>
-        <w:ind w:left="360"/>
-        <w:jc w:val="left"/>
-        <w:rPr>
-          <w:rFonts w:cs="Arial"/>
-          <w:sz w:val="22"/>
-          <w:szCs w:val="22"/>
-        </w:rPr>
-      </w:pPr>
-      <w:r>
-        <w:rPr>
-          <w:rFonts w:cs="Arial"/>
-          <w:sz w:val="22"/>
-          <w:szCs w:val="22"/>
-        </w:rPr>
-        <w:t xml:space="preserve">If you have joint Tenants, all the Tenants must be named in Part 1 of this document or each Tenant must receive an individual copy of this notice.  </w:t>
-      </w:r>
-    </w:p>
-    <w:p>
-      <w:pPr>
-        <w:rPr>
-          <w:rFonts w:cs="Arial"/>
-          <w:sz w:val="22"/>
-          <w:szCs w:val="22"/>
-        </w:rPr>
-      </w:pPr>
-    </w:p>
-    <w:p>
-      <w:pPr>
-        <w:pStyle w:val="ListParagraph"/>
-        <w:numPr>
-          <w:ilvl w:val="0"/>
-          <w:numId w:val="21"/>
-        </w:numPr>
-        <w:tabs>
-          <w:tab w:val="clear" w:pos="720"/>
-          <w:tab w:val="clear" w:pos="1440"/>
-          <w:tab w:val="clear" w:pos="2160"/>
-          <w:tab w:val="clear" w:pos="2880"/>
-          <w:tab w:val="clear" w:pos="4680"/>
-          <w:tab w:val="clear" w:pos="5400"/>
-          <w:tab w:val="clear" w:pos="9000"/>
-        </w:tabs>
-        <w:spacing w:line="240" w:lineRule="auto"/>
-        <w:ind w:left="360"/>
-        <w:jc w:val="left"/>
-        <w:rPr>
-          <w:rFonts w:cs="Arial"/>
-          <w:sz w:val="22"/>
-          <w:szCs w:val="22"/>
-        </w:rPr>
-      </w:pPr>
-      <w:r>
-        <w:rPr>
-          <w:rFonts w:cs="Arial"/>
-          <w:sz w:val="22"/>
-          <w:szCs w:val="22"/>
-        </w:rPr>
-        <w:t>You can also ask a Sheriff Officer to serve this notice on your Tenant(s) either personally or by putting it through the letterbox of the let property and providing either witness or photographic evidence of when this was done.</w:t>
-      </w:r>
-    </w:p>
-    <w:p>
-      <w:pPr>
-        <w:pBdr>
-          <w:bottom w:val="single" w:sz="12" w:space="1" w:color="auto"/>
-        </w:pBdr>
-        <w:rPr>
-          <w:rFonts w:cs="Arial"/>
-          <w:sz w:val="22"/>
-          <w:szCs w:val="22"/>
-        </w:rPr>
-      </w:pPr>
-    </w:p>
-    <w:p>
-      <w:pPr>
-        <w:rPr>
-          <w:rFonts w:cs="Arial"/>
-          <w:b/>
-          <w:sz w:val="22"/>
-          <w:szCs w:val="22"/>
-        </w:rPr>
-      </w:pPr>
-    </w:p>
-    <w:p>
-      <w:pPr>
-        <w:tabs>
-          <w:tab w:val="clear" w:pos="720"/>
-          <w:tab w:val="clear" w:pos="1440"/>
-          <w:tab w:val="clear" w:pos="2160"/>
-          <w:tab w:val="clear" w:pos="2880"/>
-          <w:tab w:val="clear" w:pos="4680"/>
-          <w:tab w:val="clear" w:pos="5400"/>
-          <w:tab w:val="clear" w:pos="9000"/>
-        </w:tabs>
-        <w:spacing w:line="240" w:lineRule="auto"/>
-        <w:jc w:val="left"/>
-        <w:rPr>
-          <w:rFonts w:cs="Arial"/>
-          <w:sz w:val="22"/>
-          <w:szCs w:val="22"/>
-        </w:rPr>
-      </w:pPr>
-      <w:r>
-        <w:rPr>
-          <w:rFonts w:cs="Arial"/>
-          <w:sz w:val="22"/>
-          <w:szCs w:val="22"/>
-        </w:rPr>
-        <w:t xml:space="preserve">(b) </w:t>
-      </w:r>
-      <w:hyperlink r:id="rId14" w:history="1">
-        <w:r>
-          <w:rPr>
-            <w:rStyle w:val="Hyperlink"/>
-            <w:rFonts w:cs="Arial"/>
-            <w:sz w:val="22"/>
-            <w:szCs w:val="22"/>
-          </w:rPr>
-          <w:t>https://www.housingandpropertychamber.scot/</w:t>
-        </w:r>
-      </w:hyperlink>
-      <w:r>
-        <w:rPr>
-          <w:rFonts w:cs="Arial"/>
-          <w:sz w:val="22"/>
-          <w:szCs w:val="22"/>
-        </w:rPr>
-        <w:t xml:space="preserve"> </w:t>
-      </w:r>
-    </w:p>
-    <w:p>
-      <w:pPr>
-        <w:rPr>
-          <w:rFonts w:cs="Arial"/>
-          <w:b/>
-          <w:sz w:val="22"/>
-          <w:szCs w:val="22"/>
-          <w:u w:val="single"/>
-        </w:rPr>
-      </w:pPr>
-      <w:r>
-        <w:rPr>
-          <w:rFonts w:cs="Arial"/>
-          <w:b/>
-          <w:sz w:val="22"/>
-          <w:szCs w:val="22"/>
-          <w:u w:val="single"/>
-        </w:rPr>
-        <w:lastRenderedPageBreak/>
-        <w:t>THE END OF THE NOTICE PERIOD</w:t>
-      </w:r>
-    </w:p>
-    <w:p>
-      <w:pPr>
-        <w:rPr>
-          <w:rFonts w:cs="Arial"/>
-          <w:b/>
-          <w:sz w:val="22"/>
-          <w:szCs w:val="22"/>
-        </w:rPr>
-      </w:pPr>
-    </w:p>
-    <w:p>
-      <w:pPr>
-        <w:rPr>
-          <w:rFonts w:cs="Arial"/>
-          <w:b/>
-          <w:sz w:val="22"/>
-          <w:szCs w:val="22"/>
-        </w:rPr>
-      </w:pPr>
-      <w:r>
-        <w:rPr>
-          <w:rFonts w:cs="Arial"/>
-          <w:b/>
-          <w:sz w:val="22"/>
-          <w:szCs w:val="22"/>
-        </w:rPr>
-        <w:t>WHAT HAPPENS AT THE END OF THE NOTICE PERIOD?</w:t>
-      </w:r>
-    </w:p>
-    <w:p>
-      <w:pPr>
-        <w:rPr>
-          <w:rFonts w:cs="Arial"/>
-          <w:b/>
-          <w:sz w:val="22"/>
-          <w:szCs w:val="22"/>
-        </w:rPr>
-      </w:pPr>
-    </w:p>
-    <w:p>
-      <w:pPr>
-        <w:rPr>
-          <w:rFonts w:cs="Arial"/>
-          <w:sz w:val="22"/>
-          <w:szCs w:val="22"/>
-        </w:rPr>
-      </w:pPr>
-      <w:r>
-        <w:rPr>
-          <w:rFonts w:cs="Arial"/>
-          <w:sz w:val="22"/>
-          <w:szCs w:val="22"/>
-        </w:rPr>
-        <w:t>12. If the Tenant chooses to leave the Let Property without requiring you to obtain an eviction order from the Tribunal, their tenancy will come to an end on the later of either the date shown in Part 4 of the notice, or the day they cease to occupy the property.</w:t>
-      </w:r>
-    </w:p>
-    <w:p>
-      <w:pPr>
-        <w:rPr>
-          <w:rFonts w:cs="Arial"/>
-          <w:sz w:val="22"/>
-          <w:szCs w:val="22"/>
-        </w:rPr>
-      </w:pPr>
-    </w:p>
-    <w:p>
-      <w:pPr>
-        <w:rPr>
-          <w:rFonts w:cs="Arial"/>
-          <w:sz w:val="22"/>
-          <w:szCs w:val="22"/>
-        </w:rPr>
-      </w:pPr>
-      <w:r>
-        <w:rPr>
-          <w:rFonts w:cs="Arial"/>
-          <w:sz w:val="22"/>
-          <w:szCs w:val="22"/>
-        </w:rPr>
-        <w:t>13. If your Tenant wishes to end their tenancy before the notice period expires, this can only be done with your written agreement.</w:t>
-      </w:r>
-    </w:p>
-    <w:p>
-      <w:pPr>
-        <w:rPr>
-          <w:rFonts w:cs="Arial"/>
-          <w:sz w:val="22"/>
-          <w:szCs w:val="22"/>
-        </w:rPr>
-      </w:pPr>
-    </w:p>
-    <w:p>
-      <w:pPr>
-        <w:rPr>
-          <w:rFonts w:cs="Arial"/>
-          <w:sz w:val="22"/>
-          <w:szCs w:val="22"/>
-        </w:rPr>
-      </w:pPr>
-      <w:r>
-        <w:rPr>
-          <w:rFonts w:cs="Arial"/>
-          <w:sz w:val="22"/>
-          <w:szCs w:val="22"/>
-        </w:rPr>
-        <w:t>14. If the Tenant chooses not to leave the Let Property at the end of their notice period then, before they have to leave, you must have done two things:</w:t>
-      </w:r>
-    </w:p>
-    <w:p>
-      <w:pPr>
-        <w:rPr>
-          <w:rFonts w:cs="Arial"/>
-          <w:sz w:val="22"/>
-          <w:szCs w:val="22"/>
-        </w:rPr>
-      </w:pPr>
-    </w:p>
-    <w:p>
-      <w:pPr>
-        <w:pStyle w:val="ListParagraph"/>
-        <w:numPr>
-          <w:ilvl w:val="0"/>
-          <w:numId w:val="29"/>
-        </w:numPr>
-        <w:jc w:val="left"/>
-        <w:rPr>
-          <w:rFonts w:cs="Arial"/>
-          <w:sz w:val="22"/>
-          <w:szCs w:val="22"/>
-        </w:rPr>
-      </w:pPr>
-      <w:r>
-        <w:rPr>
-          <w:rFonts w:cs="Arial"/>
-          <w:sz w:val="22"/>
-          <w:szCs w:val="22"/>
-        </w:rPr>
-        <w:t>Served on them a notice to leave (the notice which these notes refer to) with the relevant notice period; and</w:t>
-      </w:r>
-    </w:p>
-    <w:p>
-      <w:pPr>
-        <w:pStyle w:val="ListParagraph"/>
-        <w:numPr>
-          <w:ilvl w:val="0"/>
-          <w:numId w:val="29"/>
-        </w:numPr>
-        <w:jc w:val="left"/>
-        <w:rPr>
-          <w:rFonts w:cs="Arial"/>
-          <w:sz w:val="22"/>
-          <w:szCs w:val="22"/>
-        </w:rPr>
-      </w:pPr>
-      <w:r>
-        <w:rPr>
-          <w:rFonts w:cs="Arial"/>
-          <w:sz w:val="22"/>
-          <w:szCs w:val="22"/>
-        </w:rPr>
-        <w:t>Obtained an eviction order from the Tribunal</w:t>
-      </w:r>
-    </w:p>
-    <w:p>
-      <w:pPr>
-        <w:rPr>
-          <w:rFonts w:cs="Arial"/>
-          <w:b/>
-          <w:sz w:val="22"/>
-          <w:szCs w:val="22"/>
-        </w:rPr>
-      </w:pPr>
-    </w:p>
-    <w:p>
-      <w:pPr>
-        <w:pBdr>
-          <w:bottom w:val="single" w:sz="12" w:space="1" w:color="auto"/>
-        </w:pBdr>
-        <w:rPr>
-          <w:rFonts w:cs="Arial"/>
-          <w:sz w:val="22"/>
-          <w:szCs w:val="22"/>
-        </w:rPr>
-      </w:pPr>
-    </w:p>
-    <w:p>
-      <w:pPr>
-        <w:rPr>
-          <w:rFonts w:cs="Arial"/>
-          <w:b/>
-          <w:sz w:val="22"/>
-          <w:szCs w:val="22"/>
-        </w:rPr>
-      </w:pPr>
-    </w:p>
-    <w:p>
-      <w:pPr>
-        <w:rPr>
-          <w:rFonts w:cs="Arial"/>
-          <w:b/>
-          <w:sz w:val="22"/>
-          <w:szCs w:val="22"/>
-        </w:rPr>
-      </w:pPr>
-      <w:bookmarkStart w:id="0" w:name="_GoBack"/>
-      <w:bookmarkEnd w:id="0"/>
-    </w:p>
-    <w:p>
-      <w:pPr>
-        <w:rPr>
-          <w:rFonts w:cs="Arial"/>
-          <w:b/>
-          <w:sz w:val="22"/>
-          <w:szCs w:val="22"/>
-        </w:rPr>
-      </w:pPr>
-      <w:r>
-        <w:rPr>
-          <w:rFonts w:cs="Arial"/>
-          <w:b/>
-          <w:sz w:val="22"/>
-          <w:szCs w:val="22"/>
-        </w:rPr>
-        <w:t>IF THE TENANT CHOOSES NOT TO LEAVE AT THE END OF THE NOTICE PERIOD</w:t>
-      </w:r>
-    </w:p>
-    <w:p>
-      <w:pPr>
-        <w:rPr>
-          <w:rFonts w:cs="Arial"/>
-          <w:b/>
-          <w:sz w:val="22"/>
-          <w:szCs w:val="22"/>
-        </w:rPr>
-      </w:pPr>
-    </w:p>
-    <w:p>
-      <w:pPr>
-        <w:rPr>
-          <w:rFonts w:cs="Arial"/>
-          <w:sz w:val="22"/>
-          <w:szCs w:val="22"/>
-        </w:rPr>
-      </w:pPr>
-      <w:r>
-        <w:rPr>
-          <w:rFonts w:cs="Arial"/>
-          <w:sz w:val="22"/>
-          <w:szCs w:val="22"/>
-        </w:rPr>
-        <w:t>15. The date given in Part 4 of the notice is the earliest date that you can start eviction action at the Tribunal. From that date, you can start Tribunal action at any time during the following six months. If you do not start Tribunal action in that six-month period, you would have to serve another notice to leave on your Tenant before you could start eviction action at the Tribunal.</w:t>
-      </w:r>
-    </w:p>
-    <w:p>
-      <w:pPr>
-        <w:rPr>
-          <w:rFonts w:cs="Arial"/>
-          <w:sz w:val="22"/>
-          <w:szCs w:val="22"/>
-        </w:rPr>
-      </w:pPr>
-    </w:p>
-    <w:p>
-      <w:pPr>
-        <w:rPr>
-          <w:rFonts w:cs="Arial"/>
-          <w:sz w:val="22"/>
-          <w:szCs w:val="22"/>
-        </w:rPr>
-      </w:pPr>
-      <w:r>
-        <w:rPr>
-          <w:rFonts w:cs="Arial"/>
-          <w:sz w:val="22"/>
-          <w:szCs w:val="22"/>
-        </w:rPr>
-        <w:t>16. If the Tribunal grants an eviction order, and the Tenant chooses not to leave the Let Property by the date specified in that eviction order, a landlord can instruct Sheriff Officers to serve a “Charge for Removing” on their Tenant, which sets a date by which the Tenant must leave the Let Property. If the Tenant does not leave by this date, the Sheriff Officers will remove them after giving them a further two days’ notice.</w:t>
-      </w:r>
-    </w:p>
-    <w:p>
-      <w:pPr>
-        <w:rPr>
-          <w:rFonts w:cs="Arial"/>
-          <w:b/>
-          <w:sz w:val="22"/>
-          <w:szCs w:val="22"/>
-        </w:rPr>
-      </w:pPr>
-    </w:p>
-    <w:p>
-      <w:pPr>
-        <w:rPr>
-          <w:rFonts w:cs="Arial"/>
-          <w:b/>
-          <w:sz w:val="22"/>
-          <w:szCs w:val="22"/>
-        </w:rPr>
-      </w:pPr>
-    </w:p>
-    <w:p>
-      <w:pPr>
-        <w:rPr>
-          <w:rFonts w:cs="Arial"/>
-          <w:b/>
-          <w:sz w:val="22"/>
-          <w:szCs w:val="22"/>
-        </w:rPr>
-      </w:pPr>
-      <w:r>
-        <w:rPr>
-          <w:rFonts w:cs="Arial"/>
-          <w:b/>
-          <w:sz w:val="22"/>
-          <w:szCs w:val="22"/>
-        </w:rPr>
-        <w:t>FURTHER GUIDANCE</w:t>
-      </w:r>
-    </w:p>
-    <w:p>
-      <w:pPr>
-        <w:rPr>
-          <w:rFonts w:cs="Arial"/>
-          <w:sz w:val="22"/>
-          <w:szCs w:val="22"/>
-        </w:rPr>
-      </w:pPr>
-    </w:p>
-    <w:p>
-      <w:pPr>
-        <w:pStyle w:val="ListParagraph"/>
-        <w:numPr>
-          <w:ilvl w:val="0"/>
-          <w:numId w:val="21"/>
-        </w:numPr>
-        <w:tabs>
-          <w:tab w:val="clear" w:pos="720"/>
-          <w:tab w:val="clear" w:pos="1440"/>
-          <w:tab w:val="clear" w:pos="2160"/>
-          <w:tab w:val="clear" w:pos="2880"/>
-          <w:tab w:val="clear" w:pos="4680"/>
-          <w:tab w:val="clear" w:pos="5400"/>
-          <w:tab w:val="clear" w:pos="9000"/>
-        </w:tabs>
-        <w:spacing w:line="240" w:lineRule="auto"/>
-        <w:ind w:left="360"/>
-        <w:jc w:val="left"/>
-        <w:rPr>
-          <w:rFonts w:cs="Arial"/>
-          <w:sz w:val="22"/>
-          <w:szCs w:val="22"/>
-        </w:rPr>
-      </w:pPr>
-      <w:r>
-        <w:rPr>
-          <w:rFonts w:cs="Arial"/>
-          <w:b/>
-          <w:sz w:val="22"/>
-          <w:szCs w:val="22"/>
-        </w:rPr>
-        <w:t>Advice</w:t>
-      </w:r>
-      <w:r>
-        <w:rPr>
-          <w:rFonts w:cs="Arial"/>
-          <w:sz w:val="22"/>
-          <w:szCs w:val="22"/>
-        </w:rPr>
-        <w:t xml:space="preserve"> - If you have questions about this notice, contact one of the following:</w:t>
-      </w:r>
-    </w:p>
-    <w:p>
-      <w:pPr>
-        <w:rPr>
-          <w:rFonts w:cs="Arial"/>
-          <w:sz w:val="22"/>
-          <w:szCs w:val="22"/>
-        </w:rPr>
-      </w:pPr>
-    </w:p>
-    <w:p>
-      <w:pPr>
-        <w:pStyle w:val="ListParagraph"/>
-        <w:numPr>
-          <w:ilvl w:val="0"/>
-          <w:numId w:val="26"/>
-        </w:numPr>
-        <w:tabs>
-          <w:tab w:val="clear" w:pos="720"/>
-          <w:tab w:val="clear" w:pos="1440"/>
-          <w:tab w:val="clear" w:pos="2160"/>
-          <w:tab w:val="clear" w:pos="2880"/>
-          <w:tab w:val="clear" w:pos="4680"/>
-          <w:tab w:val="clear" w:pos="5400"/>
-          <w:tab w:val="clear" w:pos="9000"/>
-        </w:tabs>
-        <w:spacing w:line="240" w:lineRule="auto"/>
-        <w:jc w:val="left"/>
-        <w:rPr>
-          <w:rFonts w:cs="Arial"/>
-          <w:sz w:val="22"/>
-          <w:szCs w:val="22"/>
-        </w:rPr>
-      </w:pPr>
-      <w:r>
-        <w:rPr>
-          <w:rFonts w:cs="Arial"/>
-          <w:sz w:val="22"/>
-          <w:szCs w:val="22"/>
-        </w:rPr>
-        <w:t>your local council</w:t>
-      </w:r>
-    </w:p>
-    <w:p>
-      <w:pPr>
-        <w:pStyle w:val="ListParagraph"/>
-        <w:numPr>
-          <w:ilvl w:val="0"/>
-          <w:numId w:val="26"/>
-        </w:numPr>
-        <w:tabs>
-          <w:tab w:val="clear" w:pos="720"/>
-          <w:tab w:val="clear" w:pos="1440"/>
-          <w:tab w:val="clear" w:pos="2160"/>
-          <w:tab w:val="clear" w:pos="2880"/>
-          <w:tab w:val="clear" w:pos="4680"/>
-          <w:tab w:val="clear" w:pos="5400"/>
-          <w:tab w:val="clear" w:pos="9000"/>
-        </w:tabs>
-        <w:spacing w:line="240" w:lineRule="auto"/>
-        <w:jc w:val="left"/>
-        <w:rPr>
-          <w:rFonts w:cs="Arial"/>
-          <w:sz w:val="22"/>
-          <w:szCs w:val="22"/>
-        </w:rPr>
-      </w:pPr>
-      <w:r>
-        <w:rPr>
-          <w:rFonts w:cs="Arial"/>
-          <w:sz w:val="22"/>
-          <w:szCs w:val="22"/>
-        </w:rPr>
-        <w:t>Shelter Scotland</w:t>
-      </w:r>
-    </w:p>
-    <w:p>
-      <w:pPr>
-        <w:pStyle w:val="ListParagraph"/>
-        <w:numPr>
-          <w:ilvl w:val="0"/>
-          <w:numId w:val="26"/>
-        </w:numPr>
-        <w:tabs>
-          <w:tab w:val="clear" w:pos="720"/>
-          <w:tab w:val="clear" w:pos="1440"/>
-          <w:tab w:val="clear" w:pos="2160"/>
-          <w:tab w:val="clear" w:pos="2880"/>
-          <w:tab w:val="clear" w:pos="4680"/>
-          <w:tab w:val="clear" w:pos="5400"/>
-          <w:tab w:val="clear" w:pos="9000"/>
-        </w:tabs>
-        <w:spacing w:line="240" w:lineRule="auto"/>
-        <w:jc w:val="left"/>
-        <w:rPr>
-          <w:rFonts w:cs="Arial"/>
-          <w:sz w:val="22"/>
-          <w:szCs w:val="22"/>
-        </w:rPr>
-      </w:pPr>
-      <w:r>
-        <w:rPr>
-          <w:rFonts w:cs="Arial"/>
-          <w:sz w:val="22"/>
-          <w:szCs w:val="22"/>
-        </w:rPr>
-        <w:t>your local Citizen’s Advice Bureau</w:t>
-      </w:r>
-    </w:p>
-    <w:p>
-      <w:pPr>
-        <w:pStyle w:val="ListParagraph"/>
-        <w:numPr>
-          <w:ilvl w:val="0"/>
-          <w:numId w:val="26"/>
-        </w:numPr>
-        <w:tabs>
-          <w:tab w:val="clear" w:pos="720"/>
-          <w:tab w:val="clear" w:pos="1440"/>
-          <w:tab w:val="clear" w:pos="2160"/>
-          <w:tab w:val="clear" w:pos="2880"/>
-          <w:tab w:val="clear" w:pos="4680"/>
-          <w:tab w:val="clear" w:pos="5400"/>
-          <w:tab w:val="clear" w:pos="9000"/>
-        </w:tabs>
-        <w:spacing w:line="240" w:lineRule="auto"/>
-        <w:jc w:val="left"/>
-        <w:rPr>
-          <w:rFonts w:cs="Arial"/>
-          <w:sz w:val="22"/>
-          <w:szCs w:val="22"/>
-        </w:rPr>
-      </w:pPr>
-      <w:r>
-        <w:rPr>
-          <w:rFonts w:cs="Arial"/>
-          <w:sz w:val="22"/>
-          <w:szCs w:val="22"/>
-        </w:rPr>
-        <w:t>a solicitor</w:t>
-      </w:r>
-    </w:p>
-    <w:p>
-      <w:pPr>
-        <w:pStyle w:val="ListParagraph"/>
-        <w:numPr>
-          <w:ilvl w:val="0"/>
-          <w:numId w:val="26"/>
-        </w:numPr>
-        <w:tabs>
-          <w:tab w:val="clear" w:pos="720"/>
-          <w:tab w:val="clear" w:pos="1440"/>
-          <w:tab w:val="clear" w:pos="2160"/>
-          <w:tab w:val="clear" w:pos="2880"/>
-          <w:tab w:val="clear" w:pos="4680"/>
-          <w:tab w:val="clear" w:pos="5400"/>
-          <w:tab w:val="clear" w:pos="9000"/>
-        </w:tabs>
-        <w:spacing w:line="240" w:lineRule="auto"/>
-        <w:jc w:val="left"/>
-        <w:rPr>
-          <w:rFonts w:cs="Arial"/>
-          <w:sz w:val="22"/>
-          <w:szCs w:val="22"/>
-        </w:rPr>
-      </w:pPr>
-      <w:r>
-        <w:rPr>
-          <w:rFonts w:cs="Arial"/>
-          <w:sz w:val="22"/>
-          <w:szCs w:val="22"/>
-        </w:rPr>
-        <w:t>the Scottish Association of Landlords (a membership organisation)</w:t>
-      </w:r>
-    </w:p>
-    <w:p>
-      <w:pPr>
-        <w:rPr>
-          <w:rFonts w:cs="Arial"/>
-          <w:sz w:val="22"/>
-          <w:szCs w:val="22"/>
-        </w:rPr>
-      </w:pPr>
-    </w:p>
-    <w:p>
-      <w:pPr>
-        <w:tabs>
-          <w:tab w:val="clear" w:pos="720"/>
-          <w:tab w:val="clear" w:pos="1440"/>
-          <w:tab w:val="clear" w:pos="2160"/>
-          <w:tab w:val="clear" w:pos="2880"/>
-          <w:tab w:val="clear" w:pos="4680"/>
-          <w:tab w:val="clear" w:pos="5400"/>
-          <w:tab w:val="clear" w:pos="9000"/>
-        </w:tabs>
-        <w:spacing w:line="240" w:lineRule="auto"/>
-        <w:jc w:val="left"/>
-        <w:rPr>
-          <w:rFonts w:cs="Arial"/>
           <w:color w:val="000000"/>
           <w:szCs w:val="24"/>
           <w:lang w:val="en"/>
@@ -11703,8 +11819,8 @@
       </w:pPr>
     </w:p>
     <w:sectPr>
-      <w:headerReference w:type="default" r:id="rId15"/>
-      <w:footerReference w:type="default" r:id="rId16"/>
+      <w:headerReference w:type="default" r:id="rId14"/>
+      <w:footerReference w:type="default" r:id="rId15"/>
       <w:pgSz w:w="11906" w:h="16838" w:code="9"/>
       <w:pgMar w:top="1440" w:right="1440" w:bottom="1134" w:left="1440" w:header="720" w:footer="720" w:gutter="0"/>
       <w:cols w:space="708"/>
@@ -19280,9 +19396,12 @@
 </file>
 
 <file path=customXml/item1.xml><?xml version="1.0" encoding="utf-8"?>
-<p:properties xmlns:p="http://schemas.microsoft.com/office/2006/metadata/properties" xmlns:xsi="http://www.w3.org/2001/XMLSchema-instance" xmlns:pc="http://schemas.microsoft.com/office/infopath/2007/PartnerControls">
-  <documentManagement/>
-</p:properties>
+<?mso-contentType ?>
+<FormTemplates xmlns="http://schemas.microsoft.com/sharepoint/v3/contenttype/forms">
+  <Display>DocumentLibraryForm</Display>
+  <Edit>DocumentLibraryForm</Edit>
+  <New>DocumentLibraryForm</New>
+</FormTemplates>
 </file>
 
 <file path=customXml/item2.xml><?xml version="1.0" encoding="utf-8"?>
@@ -19448,12 +19567,9 @@
 </file>
 
 <file path=customXml/item3.xml><?xml version="1.0" encoding="utf-8"?>
-<?mso-contentType ?>
-<FormTemplates xmlns="http://schemas.microsoft.com/sharepoint/v3/contenttype/forms">
-  <Display>DocumentLibraryForm</Display>
-  <Edit>DocumentLibraryForm</Edit>
-  <New>DocumentLibraryForm</New>
-</FormTemplates>
+<p:properties xmlns:p="http://schemas.microsoft.com/office/2006/metadata/properties" xmlns:xsi="http://www.w3.org/2001/XMLSchema-instance" xmlns:pc="http://schemas.microsoft.com/office/infopath/2007/PartnerControls">
+  <documentManagement/>
+</p:properties>
 </file>
 
 <file path=customXml/item4.xml><?xml version="1.0" encoding="utf-8"?>
@@ -19461,10 +19577,9 @@
 </file>
 
 <file path=customXml/itemProps1.xml><?xml version="1.0" encoding="utf-8"?>
-<ds:datastoreItem xmlns:ds="http://schemas.openxmlformats.org/officeDocument/2006/customXml" ds:itemID="{43250F5F-8E4D-41D8-B017-2B8543428A99}">
+<ds:datastoreItem xmlns:ds="http://schemas.openxmlformats.org/officeDocument/2006/customXml" ds:itemID="{94C1B01F-0393-43EC-AF26-88870FE8F404}">
   <ds:schemaRefs>
-    <ds:schemaRef ds:uri="http://schemas.microsoft.com/office/2006/metadata/properties"/>
-    <ds:schemaRef ds:uri="http://schemas.microsoft.com/office/infopath/2007/PartnerControls"/>
+    <ds:schemaRef ds:uri="http://schemas.microsoft.com/sharepoint/v3/contenttype/forms"/>
   </ds:schemaRefs>
 </ds:datastoreItem>
 </file>
@@ -19488,15 +19603,16 @@
 </file>
 
 <file path=customXml/itemProps3.xml><?xml version="1.0" encoding="utf-8"?>
-<ds:datastoreItem xmlns:ds="http://schemas.openxmlformats.org/officeDocument/2006/customXml" ds:itemID="{94C1B01F-0393-43EC-AF26-88870FE8F404}">
+<ds:datastoreItem xmlns:ds="http://schemas.openxmlformats.org/officeDocument/2006/customXml" ds:itemID="{43250F5F-8E4D-41D8-B017-2B8543428A99}">
   <ds:schemaRefs>
-    <ds:schemaRef ds:uri="http://schemas.microsoft.com/sharepoint/v3/contenttype/forms"/>
+    <ds:schemaRef ds:uri="http://schemas.microsoft.com/office/2006/metadata/properties"/>
+    <ds:schemaRef ds:uri="http://schemas.microsoft.com/office/infopath/2007/PartnerControls"/>
   </ds:schemaRefs>
 </ds:datastoreItem>
 </file>
 
 <file path=customXml/itemProps4.xml><?xml version="1.0" encoding="utf-8"?>
-<ds:datastoreItem xmlns:ds="http://schemas.openxmlformats.org/officeDocument/2006/customXml" ds:itemID="{0A380F39-B8DB-324D-B6CE-D8FB8463DE7C}">
+<ds:datastoreItem xmlns:ds="http://schemas.openxmlformats.org/officeDocument/2006/customXml" ds:itemID="{E71BE727-F809-CB40-B963-F4E4BE12AAA5}">
   <ds:schemaRefs>
     <ds:schemaRef ds:uri="http://schemas.openxmlformats.org/officeDocument/2006/bibliography"/>
   </ds:schemaRefs>

</xml_diff>

<commit_message>
MGS-5730 Notice to leave - text updates
</commit_message>
<xml_diff>
--- a/housing-service/src/main/resources/templates/notice-to-leave.docx
+++ b/housing-service/src/main/resources/templates/notice-to-leave.docx
@@ -4544,6 +4544,81 @@
           <w:rFonts w:cs="Arial"/>
           <w:color w:val="000000"/>
           <w:szCs w:val="24"/>
+          <w:lang w:val="en" w:eastAsia="en-GB"/>
+        </w:rPr>
+      </w:pPr>
+    </w:p>
+    <w:p>
+      <w:pPr>
+        <w:shd w:val="clear" w:color="auto" w:fill="FFFFFF"/>
+        <w:tabs>
+          <w:tab w:val="clear" w:pos="720"/>
+          <w:tab w:val="clear" w:pos="1440"/>
+          <w:tab w:val="clear" w:pos="2160"/>
+          <w:tab w:val="clear" w:pos="2880"/>
+          <w:tab w:val="clear" w:pos="4680"/>
+          <w:tab w:val="clear" w:pos="5400"/>
+          <w:tab w:val="clear" w:pos="9000"/>
+        </w:tabs>
+        <w:spacing w:line="240" w:lineRule="auto"/>
+        <w:outlineLvl w:val="3"/>
+        <w:rPr>
+          <w:rFonts w:cs="Arial"/>
+          <w:color w:val="000000"/>
+          <w:szCs w:val="24"/>
+          <w:lang w:val="en" w:eastAsia="en-GB"/>
+        </w:rPr>
+      </w:pPr>
+      <w:r>
+        <w:rPr>
+          <w:rFonts w:cs="Arial"/>
+          <w:color w:val="000000"/>
+          <w:szCs w:val="24"/>
+          <w:lang w:val="en" w:eastAsia="en-GB"/>
+        </w:rPr>
+        <w:t>[State particulars of how you believe the ground(s) have arisen – continue on additional sheets of paper if required. Please give as much detail as possible including relevant dates, and in cases of rent arrears insert the amount of arrears outstanding and the period over which it has built up.]</w:t>
+      </w:r>
+    </w:p>
+    <w:p>
+      <w:pPr>
+        <w:shd w:val="clear" w:color="auto" w:fill="FFFFFF"/>
+        <w:tabs>
+          <w:tab w:val="clear" w:pos="720"/>
+          <w:tab w:val="clear" w:pos="1440"/>
+          <w:tab w:val="clear" w:pos="2160"/>
+          <w:tab w:val="clear" w:pos="2880"/>
+          <w:tab w:val="clear" w:pos="4680"/>
+          <w:tab w:val="clear" w:pos="5400"/>
+          <w:tab w:val="clear" w:pos="9000"/>
+        </w:tabs>
+        <w:spacing w:line="240" w:lineRule="auto"/>
+        <w:outlineLvl w:val="3"/>
+        <w:rPr>
+          <w:rFonts w:cs="Arial"/>
+          <w:color w:val="000000"/>
+          <w:szCs w:val="24"/>
+          <w:lang w:val="en" w:eastAsia="en-GB"/>
+        </w:rPr>
+      </w:pPr>
+    </w:p>
+    <w:p>
+      <w:pPr>
+        <w:shd w:val="clear" w:color="auto" w:fill="FFFFFF"/>
+        <w:tabs>
+          <w:tab w:val="clear" w:pos="720"/>
+          <w:tab w:val="clear" w:pos="1440"/>
+          <w:tab w:val="clear" w:pos="2160"/>
+          <w:tab w:val="clear" w:pos="2880"/>
+          <w:tab w:val="clear" w:pos="4680"/>
+          <w:tab w:val="clear" w:pos="5400"/>
+          <w:tab w:val="clear" w:pos="9000"/>
+        </w:tabs>
+        <w:spacing w:line="240" w:lineRule="auto"/>
+        <w:outlineLvl w:val="3"/>
+        <w:rPr>
+          <w:rFonts w:cs="Arial"/>
+          <w:color w:val="000000"/>
+          <w:szCs w:val="24"/>
           <w:shd w:val="clear" w:color="auto" w:fill="F2F2F2" w:themeFill="background1" w:themeFillShade="F2"/>
           <w:lang w:val="en" w:eastAsia="en-GB"/>
         </w:rPr>
@@ -4598,6 +4673,62 @@
           <w:lang w:val="en" w:eastAsia="en-GB"/>
         </w:rPr>
         <w:fldChar w:fldCharType="end"/>
+      </w:r>
+    </w:p>
+    <w:p>
+      <w:pPr>
+        <w:shd w:val="clear" w:color="auto" w:fill="FFFFFF"/>
+        <w:tabs>
+          <w:tab w:val="clear" w:pos="720"/>
+          <w:tab w:val="clear" w:pos="1440"/>
+          <w:tab w:val="clear" w:pos="2160"/>
+          <w:tab w:val="clear" w:pos="2880"/>
+          <w:tab w:val="clear" w:pos="4680"/>
+          <w:tab w:val="clear" w:pos="5400"/>
+          <w:tab w:val="clear" w:pos="9000"/>
+        </w:tabs>
+        <w:spacing w:line="240" w:lineRule="auto"/>
+        <w:outlineLvl w:val="3"/>
+        <w:rPr>
+          <w:rFonts w:cs="Arial"/>
+          <w:color w:val="000000"/>
+          <w:szCs w:val="24"/>
+          <w:shd w:val="clear" w:color="auto" w:fill="F2F2F2" w:themeFill="background1" w:themeFillShade="F2"/>
+          <w:lang w:val="en" w:eastAsia="en-GB"/>
+        </w:rPr>
+      </w:pPr>
+    </w:p>
+    <w:p>
+      <w:pPr>
+        <w:shd w:val="clear" w:color="auto" w:fill="FFFFFF"/>
+        <w:tabs>
+          <w:tab w:val="clear" w:pos="720"/>
+          <w:tab w:val="clear" w:pos="1440"/>
+          <w:tab w:val="clear" w:pos="2160"/>
+          <w:tab w:val="clear" w:pos="2880"/>
+          <w:tab w:val="clear" w:pos="4680"/>
+          <w:tab w:val="clear" w:pos="5400"/>
+          <w:tab w:val="clear" w:pos="9000"/>
+        </w:tabs>
+        <w:spacing w:line="240" w:lineRule="auto"/>
+        <w:outlineLvl w:val="3"/>
+        <w:rPr>
+          <w:rFonts w:cs="Arial"/>
+          <w:color w:val="000000"/>
+          <w:szCs w:val="24"/>
+          <w:lang w:val="en" w:eastAsia="en-GB"/>
+        </w:rPr>
+      </w:pPr>
+      <w:bookmarkStart w:id="0" w:name="_GoBack"/>
+      <w:bookmarkEnd w:id="0"/>
+      <w:r>
+        <w:rPr>
+          <w:rFonts w:cs="Arial"/>
+          <w:color w:val="000000"/>
+          <w:szCs w:val="24"/>
+          <w:lang w:val="en" w:eastAsia="en-GB"/>
+        </w:rPr>
+        <w:t>It is important that the Tenant fully understands why you are seeking to evict them and that the action you are taking is justified. The provision of supporting evidence with this notice can help do that.</w:t>
       </w:r>
     </w:p>
     <w:p>
@@ -9542,51 +9673,17 @@
         </w:rPr>
         <w:t xml:space="preserve"> </w:t>
       </w:r>
-      <w:r>
-        <w:rPr>
-          <w:rStyle w:val="Hyperlink"/>
-          <w:rFonts w:cs="Arial"/>
-          <w:sz w:val="22"/>
-          <w:szCs w:val="22"/>
-        </w:rPr>
-        <w:fldChar w:fldCharType="begin"/>
-      </w:r>
-      <w:r>
-        <w:rPr>
-          <w:rStyle w:val="Hyperlink"/>
-          <w:rFonts w:cs="Arial"/>
-          <w:sz w:val="22"/>
-          <w:szCs w:val="22"/>
-        </w:rPr>
-        <w:instrText xml:space="preserve"> HYPERLINK "https://www.housingandpropertychamber.scot/" </w:instrText>
-      </w:r>
-      <w:r>
-        <w:rPr>
-          <w:rStyle w:val="Hyperlink"/>
-          <w:rFonts w:cs="Arial"/>
-          <w:sz w:val="22"/>
-          <w:szCs w:val="22"/>
-        </w:rPr>
-        <w:fldChar w:fldCharType="separate"/>
-      </w:r>
-      <w:r>
-        <w:rPr>
-          <w:rStyle w:val="Hyperlink"/>
-          <w:rFonts w:cs="Arial"/>
-          <w:sz w:val="22"/>
-          <w:szCs w:val="22"/>
-        </w:rPr>
-        <w:t>https://www.housingandpropertychamber.scot/</w:t>
-      </w:r>
-      <w:r>
-        <w:rPr>
-          <w:rStyle w:val="Hyperlink"/>
-          <w:rFonts w:cs="Arial"/>
-          <w:sz w:val="22"/>
-          <w:szCs w:val="22"/>
-        </w:rPr>
-        <w:fldChar w:fldCharType="end"/>
-      </w:r>
+      <w:hyperlink r:id="rId12" w:history="1">
+        <w:r>
+          <w:rPr>
+            <w:rStyle w:val="Hyperlink"/>
+            <w:rFonts w:cs="Arial"/>
+            <w:sz w:val="22"/>
+            <w:szCs w:val="22"/>
+          </w:rPr>
+          <w:t>https://www.housingandpropertychamber.scot/</w:t>
+        </w:r>
+      </w:hyperlink>
     </w:p>
     <w:p>
       <w:pPr>
@@ -10036,8 +10133,6 @@
           <w:szCs w:val="22"/>
         </w:rPr>
       </w:pPr>
-      <w:bookmarkStart w:id="0" w:name="_GoBack"/>
-      <w:bookmarkEnd w:id="0"/>
     </w:p>
     <w:p>
       <w:pPr>
@@ -10524,7 +10619,7 @@
         </w:rPr>
         <w:t xml:space="preserve"> </w:t>
       </w:r>
-      <w:hyperlink r:id="rId12" w:history="1">
+      <w:hyperlink r:id="rId13" w:history="1">
         <w:r>
           <w:rPr>
             <w:rStyle w:val="Hyperlink"/>
@@ -11205,7 +11300,7 @@
         </w:rPr>
         <w:t xml:space="preserve"> </w:t>
       </w:r>
-      <w:hyperlink r:id="rId13" w:history="1">
+      <w:hyperlink r:id="rId14" w:history="1">
         <w:r>
           <w:rPr>
             <w:rStyle w:val="Hyperlink"/>
@@ -11819,8 +11914,8 @@
       </w:pPr>
     </w:p>
     <w:sectPr>
-      <w:headerReference w:type="default" r:id="rId14"/>
-      <w:footerReference w:type="default" r:id="rId15"/>
+      <w:headerReference w:type="default" r:id="rId15"/>
+      <w:footerReference w:type="default" r:id="rId16"/>
       <w:pgSz w:w="11906" w:h="16838" w:code="9"/>
       <w:pgMar w:top="1440" w:right="1440" w:bottom="1134" w:left="1440" w:header="720" w:footer="720" w:gutter="0"/>
       <w:cols w:space="708"/>
@@ -19396,12 +19491,9 @@
 </file>
 
 <file path=customXml/item1.xml><?xml version="1.0" encoding="utf-8"?>
-<?mso-contentType ?>
-<FormTemplates xmlns="http://schemas.microsoft.com/sharepoint/v3/contenttype/forms">
-  <Display>DocumentLibraryForm</Display>
-  <Edit>DocumentLibraryForm</Edit>
-  <New>DocumentLibraryForm</New>
-</FormTemplates>
+<p:properties xmlns:p="http://schemas.microsoft.com/office/2006/metadata/properties" xmlns:xsi="http://www.w3.org/2001/XMLSchema-instance" xmlns:pc="http://schemas.microsoft.com/office/infopath/2007/PartnerControls">
+  <documentManagement/>
+</p:properties>
 </file>
 
 <file path=customXml/item2.xml><?xml version="1.0" encoding="utf-8"?>
@@ -19567,9 +19659,12 @@
 </file>
 
 <file path=customXml/item3.xml><?xml version="1.0" encoding="utf-8"?>
-<p:properties xmlns:p="http://schemas.microsoft.com/office/2006/metadata/properties" xmlns:xsi="http://www.w3.org/2001/XMLSchema-instance" xmlns:pc="http://schemas.microsoft.com/office/infopath/2007/PartnerControls">
-  <documentManagement/>
-</p:properties>
+<?mso-contentType ?>
+<FormTemplates xmlns="http://schemas.microsoft.com/sharepoint/v3/contenttype/forms">
+  <Display>DocumentLibraryForm</Display>
+  <Edit>DocumentLibraryForm</Edit>
+  <New>DocumentLibraryForm</New>
+</FormTemplates>
 </file>
 
 <file path=customXml/item4.xml><?xml version="1.0" encoding="utf-8"?>
@@ -19577,9 +19672,10 @@
 </file>
 
 <file path=customXml/itemProps1.xml><?xml version="1.0" encoding="utf-8"?>
-<ds:datastoreItem xmlns:ds="http://schemas.openxmlformats.org/officeDocument/2006/customXml" ds:itemID="{94C1B01F-0393-43EC-AF26-88870FE8F404}">
+<ds:datastoreItem xmlns:ds="http://schemas.openxmlformats.org/officeDocument/2006/customXml" ds:itemID="{43250F5F-8E4D-41D8-B017-2B8543428A99}">
   <ds:schemaRefs>
-    <ds:schemaRef ds:uri="http://schemas.microsoft.com/sharepoint/v3/contenttype/forms"/>
+    <ds:schemaRef ds:uri="http://schemas.microsoft.com/office/2006/metadata/properties"/>
+    <ds:schemaRef ds:uri="http://schemas.microsoft.com/office/infopath/2007/PartnerControls"/>
   </ds:schemaRefs>
 </ds:datastoreItem>
 </file>
@@ -19603,16 +19699,15 @@
 </file>
 
 <file path=customXml/itemProps3.xml><?xml version="1.0" encoding="utf-8"?>
-<ds:datastoreItem xmlns:ds="http://schemas.openxmlformats.org/officeDocument/2006/customXml" ds:itemID="{43250F5F-8E4D-41D8-B017-2B8543428A99}">
+<ds:datastoreItem xmlns:ds="http://schemas.openxmlformats.org/officeDocument/2006/customXml" ds:itemID="{94C1B01F-0393-43EC-AF26-88870FE8F404}">
   <ds:schemaRefs>
-    <ds:schemaRef ds:uri="http://schemas.microsoft.com/office/2006/metadata/properties"/>
-    <ds:schemaRef ds:uri="http://schemas.microsoft.com/office/infopath/2007/PartnerControls"/>
+    <ds:schemaRef ds:uri="http://schemas.microsoft.com/sharepoint/v3/contenttype/forms"/>
   </ds:schemaRefs>
 </ds:datastoreItem>
 </file>
 
 <file path=customXml/itemProps4.xml><?xml version="1.0" encoding="utf-8"?>
-<ds:datastoreItem xmlns:ds="http://schemas.openxmlformats.org/officeDocument/2006/customXml" ds:itemID="{E71BE727-F809-CB40-B963-F4E4BE12AAA5}">
+<ds:datastoreItem xmlns:ds="http://schemas.openxmlformats.org/officeDocument/2006/customXml" ds:itemID="{AD016437-24EE-9842-8136-A14FEF155E90}">
   <ds:schemaRefs>
     <ds:schemaRef ds:uri="http://schemas.openxmlformats.org/officeDocument/2006/bibliography"/>
   </ds:schemaRefs>

</xml_diff>

<commit_message>
MGS-5862, MGS-5871 notice to leave doc updates
</commit_message>
<xml_diff>
--- a/housing-service/src/main/resources/templates/notice-to-leave.docx
+++ b/housing-service/src/main/resources/templates/notice-to-leave.docx
@@ -2335,16 +2335,7 @@
           <w:szCs w:val="24"/>
           <w:lang w:val="en" w:eastAsia="en-GB"/>
         </w:rPr>
-        <w:t xml:space="preserve"> </w:t>
-      </w:r>
-      <w:r>
-        <w:rPr>
-          <w:rFonts w:cs="Arial"/>
-          <w:color w:val="000000"/>
-          <w:szCs w:val="24"/>
-          <w:lang w:val="en" w:eastAsia="en-GB"/>
-        </w:rPr>
-        <w:t>(6 months)</w:t>
+        <w:t xml:space="preserve"> (6 months)</w:t>
       </w:r>
       <w:r>
         <w:rPr>
@@ -2481,34 +2472,7 @@
           <w:szCs w:val="24"/>
           <w:lang w:val="en" w:eastAsia="en-GB"/>
         </w:rPr>
-        <w:t xml:space="preserve"> </w:t>
-      </w:r>
-      <w:r>
-        <w:rPr>
-          <w:rFonts w:cs="Arial"/>
-          <w:color w:val="000000"/>
-          <w:szCs w:val="24"/>
-          <w:lang w:val="en" w:eastAsia="en-GB"/>
-        </w:rPr>
-        <w:t>(</w:t>
-      </w:r>
-      <w:r>
-        <w:rPr>
-          <w:rFonts w:cs="Arial"/>
-          <w:color w:val="000000"/>
-          <w:szCs w:val="24"/>
-          <w:lang w:val="en" w:eastAsia="en-GB"/>
-        </w:rPr>
-        <w:t>3</w:t>
-      </w:r>
-      <w:r>
-        <w:rPr>
-          <w:rFonts w:cs="Arial"/>
-          <w:color w:val="000000"/>
-          <w:szCs w:val="24"/>
-          <w:lang w:val="en" w:eastAsia="en-GB"/>
-        </w:rPr>
-        <w:t xml:space="preserve"> months)</w:t>
+        <w:t xml:space="preserve"> (3 months)</w:t>
       </w:r>
     </w:p>
     <w:p>
@@ -2645,25 +2609,7 @@
           <w:szCs w:val="24"/>
           <w:lang w:val="en" w:eastAsia="en-GB"/>
         </w:rPr>
-        <w:t>(</w:t>
-      </w:r>
-      <w:r>
-        <w:rPr>
-          <w:rFonts w:cs="Arial"/>
-          <w:color w:val="000000"/>
-          <w:szCs w:val="24"/>
-          <w:lang w:val="en" w:eastAsia="en-GB"/>
-        </w:rPr>
-        <w:t>3</w:t>
-      </w:r>
-      <w:r>
-        <w:rPr>
-          <w:rFonts w:cs="Arial"/>
-          <w:color w:val="000000"/>
-          <w:szCs w:val="24"/>
-          <w:lang w:val="en" w:eastAsia="en-GB"/>
-        </w:rPr>
-        <w:t xml:space="preserve"> months)</w:t>
+        <w:t>(3 months)</w:t>
       </w:r>
     </w:p>
     <w:p>
@@ -3047,16 +2993,7 @@
           <w:szCs w:val="24"/>
           <w:lang w:val="en" w:eastAsia="en-GB"/>
         </w:rPr>
-        <w:t xml:space="preserve"> </w:t>
-      </w:r>
-      <w:r>
-        <w:rPr>
-          <w:rFonts w:cs="Arial"/>
-          <w:color w:val="000000"/>
-          <w:szCs w:val="24"/>
-          <w:lang w:val="en" w:eastAsia="en-GB"/>
-        </w:rPr>
-        <w:t>(6 months)</w:t>
+        <w:t xml:space="preserve"> (6 months)</w:t>
       </w:r>
     </w:p>
     <w:p>
@@ -3282,34 +3219,7 @@
           <w:szCs w:val="24"/>
           <w:lang w:val="en" w:eastAsia="en-GB"/>
         </w:rPr>
-        <w:t xml:space="preserve"> </w:t>
-      </w:r>
-      <w:r>
-        <w:rPr>
-          <w:rFonts w:cs="Arial"/>
-          <w:color w:val="000000"/>
-          <w:szCs w:val="24"/>
-          <w:lang w:val="en" w:eastAsia="en-GB"/>
-        </w:rPr>
-        <w:t>(</w:t>
-      </w:r>
-      <w:r>
-        <w:rPr>
-          <w:rFonts w:cs="Arial"/>
-          <w:color w:val="000000"/>
-          <w:szCs w:val="24"/>
-          <w:lang w:val="en" w:eastAsia="en-GB"/>
-        </w:rPr>
-        <w:t>28 days</w:t>
-      </w:r>
-      <w:r>
-        <w:rPr>
-          <w:rFonts w:cs="Arial"/>
-          <w:color w:val="000000"/>
-          <w:szCs w:val="24"/>
-          <w:lang w:val="en" w:eastAsia="en-GB"/>
-        </w:rPr>
-        <w:t>)</w:t>
+        <w:t xml:space="preserve"> (28 days)</w:t>
       </w:r>
     </w:p>
     <w:p>
@@ -3538,16 +3448,7 @@
           <w:szCs w:val="24"/>
           <w:lang w:val="en" w:eastAsia="en-GB"/>
         </w:rPr>
-        <w:t xml:space="preserve"> </w:t>
-      </w:r>
-      <w:r>
-        <w:rPr>
-          <w:rFonts w:cs="Arial"/>
-          <w:color w:val="000000"/>
-          <w:szCs w:val="24"/>
-          <w:lang w:val="en" w:eastAsia="en-GB"/>
-        </w:rPr>
-        <w:t>(6 months)</w:t>
+        <w:t xml:space="preserve"> (6 months)</w:t>
       </w:r>
     </w:p>
     <w:p>
@@ -3649,34 +3550,7 @@
           <w:szCs w:val="24"/>
           <w:lang w:val="en" w:eastAsia="en-GB"/>
         </w:rPr>
-        <w:t xml:space="preserve"> </w:t>
-      </w:r>
-      <w:r>
-        <w:rPr>
-          <w:rFonts w:cs="Arial"/>
-          <w:color w:val="000000"/>
-          <w:szCs w:val="24"/>
-          <w:lang w:val="en" w:eastAsia="en-GB"/>
-        </w:rPr>
-        <w:t>(</w:t>
-      </w:r>
-      <w:r>
-        <w:rPr>
-          <w:rFonts w:cs="Arial"/>
-          <w:color w:val="000000"/>
-          <w:szCs w:val="24"/>
-          <w:lang w:val="en" w:eastAsia="en-GB"/>
-        </w:rPr>
-        <w:t>3</w:t>
-      </w:r>
-      <w:r>
-        <w:rPr>
-          <w:rFonts w:cs="Arial"/>
-          <w:color w:val="000000"/>
-          <w:szCs w:val="24"/>
-          <w:lang w:val="en" w:eastAsia="en-GB"/>
-        </w:rPr>
-        <w:t xml:space="preserve"> months)</w:t>
+        <w:t xml:space="preserve"> (3 months)</w:t>
       </w:r>
     </w:p>
     <w:p>
@@ -3815,25 +3689,7 @@
           <w:szCs w:val="24"/>
           <w:lang w:val="en" w:eastAsia="en-GB"/>
         </w:rPr>
-        <w:t>(</w:t>
-      </w:r>
-      <w:r>
-        <w:rPr>
-          <w:rFonts w:cs="Arial"/>
-          <w:color w:val="000000"/>
-          <w:szCs w:val="24"/>
-          <w:lang w:val="en" w:eastAsia="en-GB"/>
-        </w:rPr>
-        <w:t>3</w:t>
-      </w:r>
-      <w:r>
-        <w:rPr>
-          <w:rFonts w:cs="Arial"/>
-          <w:color w:val="000000"/>
-          <w:szCs w:val="24"/>
-          <w:lang w:val="en" w:eastAsia="en-GB"/>
-        </w:rPr>
-        <w:t xml:space="preserve"> months)</w:t>
+        <w:t>(3 months)</w:t>
       </w:r>
     </w:p>
     <w:p>
@@ -3999,16 +3855,7 @@
           <w:szCs w:val="24"/>
           <w:lang w:val="en" w:eastAsia="en-GB"/>
         </w:rPr>
-        <w:t xml:space="preserve"> </w:t>
-      </w:r>
-      <w:r>
-        <w:rPr>
-          <w:rFonts w:cs="Arial"/>
-          <w:color w:val="000000"/>
-          <w:szCs w:val="24"/>
-          <w:lang w:val="en" w:eastAsia="en-GB"/>
-        </w:rPr>
-        <w:t>(3 months)</w:t>
+        <w:t xml:space="preserve"> (3 months)</w:t>
       </w:r>
     </w:p>
     <w:p>
@@ -4163,16 +4010,7 @@
           <w:szCs w:val="24"/>
           <w:lang w:val="en" w:eastAsia="en-GB"/>
         </w:rPr>
-        <w:t xml:space="preserve"> </w:t>
-      </w:r>
-      <w:r>
-        <w:rPr>
-          <w:rFonts w:cs="Arial"/>
-          <w:color w:val="000000"/>
-          <w:szCs w:val="24"/>
-          <w:lang w:val="en" w:eastAsia="en-GB"/>
-        </w:rPr>
-        <w:t>(3 months)</w:t>
+        <w:t xml:space="preserve"> (3 months)</w:t>
       </w:r>
     </w:p>
     <w:p>
@@ -4433,25 +4271,7 @@
           <w:szCs w:val="24"/>
           <w:lang w:val="en" w:eastAsia="en-GB"/>
         </w:rPr>
-        <w:t>(</w:t>
-      </w:r>
-      <w:r>
-        <w:rPr>
-          <w:rFonts w:cs="Arial"/>
-          <w:color w:val="000000"/>
-          <w:szCs w:val="24"/>
-          <w:lang w:val="en" w:eastAsia="en-GB"/>
-        </w:rPr>
-        <w:t>6</w:t>
-      </w:r>
-      <w:r>
-        <w:rPr>
-          <w:rFonts w:cs="Arial"/>
-          <w:color w:val="000000"/>
-          <w:szCs w:val="24"/>
-          <w:lang w:val="en" w:eastAsia="en-GB"/>
-        </w:rPr>
-        <w:t xml:space="preserve"> months)</w:t>
+        <w:t>(6 months)</w:t>
       </w:r>
     </w:p>
     <w:p>
@@ -6035,7 +5855,43 @@
           <w:sz w:val="28"/>
           <w:szCs w:val="28"/>
         </w:rPr>
-        <w:t>This version of the form is in place for the duration of the emergency COVID-19 procedures (until October 2020 unless extended)</w:t>
+        <w:t xml:space="preserve">This version </w:t>
+      </w:r>
+      <w:r>
+        <w:rPr>
+          <w:rFonts w:cs="Arial"/>
+          <w:b/>
+          <w:sz w:val="28"/>
+          <w:szCs w:val="28"/>
+        </w:rPr>
+        <w:t xml:space="preserve">of the </w:t>
+      </w:r>
+      <w:r>
+        <w:rPr>
+          <w:rFonts w:cs="Arial"/>
+          <w:b/>
+          <w:sz w:val="26"/>
+          <w:szCs w:val="26"/>
+        </w:rPr>
+        <w:t xml:space="preserve">Guidance Notes </w:t>
+      </w:r>
+      <w:r>
+        <w:rPr>
+          <w:rFonts w:cs="Arial"/>
+          <w:b/>
+          <w:sz w:val="28"/>
+          <w:szCs w:val="28"/>
+        </w:rPr>
+        <w:t>is in place</w:t>
+      </w:r>
+      <w:r>
+        <w:rPr>
+          <w:rFonts w:cs="Arial"/>
+          <w:b/>
+          <w:sz w:val="28"/>
+          <w:szCs w:val="28"/>
+        </w:rPr>
+        <w:t xml:space="preserve"> for the duration of the emergency COVID-19 procedures (until October 2020 unless extended)</w:t>
       </w:r>
     </w:p>
     <w:p>
@@ -8628,7 +8484,43 @@
           <w:sz w:val="28"/>
           <w:szCs w:val="28"/>
         </w:rPr>
-        <w:t>This version of the form is in place for the duration of the emergency COVID-19 procedures (until October 2020 unless extended)</w:t>
+        <w:t xml:space="preserve">This version </w:t>
+      </w:r>
+      <w:r>
+        <w:rPr>
+          <w:rFonts w:cs="Arial"/>
+          <w:b/>
+          <w:sz w:val="28"/>
+          <w:szCs w:val="28"/>
+        </w:rPr>
+        <w:t xml:space="preserve">of the </w:t>
+      </w:r>
+      <w:r>
+        <w:rPr>
+          <w:rFonts w:cs="Arial"/>
+          <w:b/>
+          <w:sz w:val="26"/>
+          <w:szCs w:val="26"/>
+        </w:rPr>
+        <w:t xml:space="preserve">Guidance Notes </w:t>
+      </w:r>
+      <w:r>
+        <w:rPr>
+          <w:rFonts w:cs="Arial"/>
+          <w:b/>
+          <w:sz w:val="28"/>
+          <w:szCs w:val="28"/>
+        </w:rPr>
+        <w:t>is in</w:t>
+      </w:r>
+      <w:r>
+        <w:rPr>
+          <w:rFonts w:cs="Arial"/>
+          <w:b/>
+          <w:sz w:val="28"/>
+          <w:szCs w:val="28"/>
+        </w:rPr>
+        <w:t xml:space="preserve"> place for the duration of the emergency COVID-19 procedures (until October 2020 unless extended)</w:t>
       </w:r>
     </w:p>
     <w:p>
@@ -8959,7 +8851,23 @@
           <w:sz w:val="22"/>
           <w:szCs w:val="22"/>
         </w:rPr>
-        <w:t xml:space="preserve">Your Landlord intends to sell the Let Property </w:t>
+        <w:t>You</w:t>
+      </w:r>
+      <w:r>
+        <w:rPr>
+          <w:rFonts w:cs="Arial"/>
+          <w:sz w:val="22"/>
+          <w:szCs w:val="22"/>
+        </w:rPr>
+        <w:t xml:space="preserve"> </w:t>
+      </w:r>
+      <w:r>
+        <w:rPr>
+          <w:rFonts w:cs="Arial"/>
+          <w:sz w:val="22"/>
+          <w:szCs w:val="22"/>
+        </w:rPr>
+        <w:t xml:space="preserve">intend to sell the Let Property </w:t>
       </w:r>
     </w:p>
     <w:p>
@@ -9023,7 +8931,31 @@
           <w:sz w:val="22"/>
           <w:szCs w:val="22"/>
         </w:rPr>
-        <w:t xml:space="preserve">Your Landlord intends to refurbish the Let Property </w:t>
+        <w:t>You</w:t>
+      </w:r>
+      <w:r>
+        <w:rPr>
+          <w:rFonts w:cs="Arial"/>
+          <w:sz w:val="22"/>
+          <w:szCs w:val="22"/>
+        </w:rPr>
+        <w:t xml:space="preserve"> </w:t>
+      </w:r>
+      <w:r>
+        <w:rPr>
+          <w:rFonts w:cs="Arial"/>
+          <w:sz w:val="22"/>
+          <w:szCs w:val="22"/>
+        </w:rPr>
+        <w:t>i</w:t>
+      </w:r>
+      <w:r>
+        <w:rPr>
+          <w:rFonts w:cs="Arial"/>
+          <w:sz w:val="22"/>
+          <w:szCs w:val="22"/>
+        </w:rPr>
+        <w:t xml:space="preserve">ntend to refurbish the Let Property </w:t>
       </w:r>
     </w:p>
     <w:p>
@@ -9055,7 +8987,23 @@
           <w:sz w:val="22"/>
           <w:szCs w:val="22"/>
         </w:rPr>
-        <w:t xml:space="preserve">Your Landlord intends to use the Let Property for a non-residential purpose </w:t>
+        <w:t>You</w:t>
+      </w:r>
+      <w:r>
+        <w:rPr>
+          <w:rFonts w:cs="Arial"/>
+          <w:sz w:val="22"/>
+          <w:szCs w:val="22"/>
+        </w:rPr>
+        <w:t xml:space="preserve"> </w:t>
+      </w:r>
+      <w:r>
+        <w:rPr>
+          <w:rFonts w:cs="Arial"/>
+          <w:sz w:val="22"/>
+          <w:szCs w:val="22"/>
+        </w:rPr>
+        <w:t xml:space="preserve">intend to use the Let Property for a non-residential purpose </w:t>
       </w:r>
     </w:p>
     <w:p>
@@ -9119,7 +9067,55 @@
           <w:sz w:val="22"/>
           <w:szCs w:val="22"/>
         </w:rPr>
-        <w:t xml:space="preserve">You cease to be - or fail to become - an employee of the Landlord </w:t>
+        <w:t>You</w:t>
+      </w:r>
+      <w:r>
+        <w:rPr>
+          <w:rFonts w:cs="Arial"/>
+          <w:sz w:val="22"/>
+          <w:szCs w:val="22"/>
+        </w:rPr>
+        <w:t>r tenant ceases to be</w:t>
+      </w:r>
+      <w:r>
+        <w:rPr>
+          <w:rFonts w:cs="Arial"/>
+          <w:sz w:val="22"/>
+          <w:szCs w:val="22"/>
+        </w:rPr>
+        <w:t xml:space="preserve"> - or fail</w:t>
+      </w:r>
+      <w:r>
+        <w:rPr>
+          <w:rFonts w:cs="Arial"/>
+          <w:sz w:val="22"/>
+          <w:szCs w:val="22"/>
+        </w:rPr>
+        <w:t>s</w:t>
+      </w:r>
+      <w:r>
+        <w:rPr>
+          <w:rFonts w:cs="Arial"/>
+          <w:sz w:val="22"/>
+          <w:szCs w:val="22"/>
+        </w:rPr>
+        <w:t xml:space="preserve"> to become - an employee of </w:t>
+      </w:r>
+      <w:r>
+        <w:rPr>
+          <w:rFonts w:cs="Arial"/>
+          <w:sz w:val="22"/>
+          <w:szCs w:val="22"/>
+        </w:rPr>
+        <w:t>you</w:t>
+      </w:r>
+      <w:r>
+        <w:rPr>
+          <w:rFonts w:cs="Arial"/>
+          <w:sz w:val="22"/>
+          <w:szCs w:val="22"/>
+        </w:rPr>
+        <w:t xml:space="preserve"> </w:t>
       </w:r>
     </w:p>
     <w:p>
@@ -9151,7 +9147,39 @@
           <w:sz w:val="22"/>
           <w:szCs w:val="22"/>
         </w:rPr>
-        <w:t xml:space="preserve">You no longer need supported accommodation </w:t>
+        <w:t>You</w:t>
+      </w:r>
+      <w:r>
+        <w:rPr>
+          <w:rFonts w:cs="Arial"/>
+          <w:sz w:val="22"/>
+          <w:szCs w:val="22"/>
+        </w:rPr>
+        <w:t>r tenant</w:t>
+      </w:r>
+      <w:r>
+        <w:rPr>
+          <w:rFonts w:cs="Arial"/>
+          <w:sz w:val="22"/>
+          <w:szCs w:val="22"/>
+        </w:rPr>
+        <w:t xml:space="preserve"> no longer need</w:t>
+      </w:r>
+      <w:r>
+        <w:rPr>
+          <w:rFonts w:cs="Arial"/>
+          <w:sz w:val="22"/>
+          <w:szCs w:val="22"/>
+        </w:rPr>
+        <w:t>s</w:t>
+      </w:r>
+      <w:r>
+        <w:rPr>
+          <w:rFonts w:cs="Arial"/>
+          <w:sz w:val="22"/>
+          <w:szCs w:val="22"/>
+        </w:rPr>
+        <w:t xml:space="preserve"> supported accommodation </w:t>
       </w:r>
     </w:p>
     <w:p>
@@ -9183,7 +9211,23 @@
           <w:sz w:val="22"/>
           <w:szCs w:val="22"/>
         </w:rPr>
-        <w:t xml:space="preserve">You have breached a term(s) of your tenancy agreement </w:t>
+        <w:t>You</w:t>
+      </w:r>
+      <w:r>
+        <w:rPr>
+          <w:rFonts w:cs="Arial"/>
+          <w:sz w:val="22"/>
+          <w:szCs w:val="22"/>
+        </w:rPr>
+        <w:t>r tenant has</w:t>
+      </w:r>
+      <w:r>
+        <w:rPr>
+          <w:rFonts w:cs="Arial"/>
+          <w:sz w:val="22"/>
+          <w:szCs w:val="22"/>
+        </w:rPr>
+        <w:t xml:space="preserve"> breached a term(s) of your tenancy agreement </w:t>
       </w:r>
     </w:p>
     <w:p>
@@ -9215,7 +9259,23 @@
           <w:sz w:val="22"/>
           <w:szCs w:val="22"/>
         </w:rPr>
-        <w:t xml:space="preserve">You are in rent arrears over three consecutive months </w:t>
+        <w:t>You</w:t>
+      </w:r>
+      <w:r>
+        <w:rPr>
+          <w:rFonts w:cs="Arial"/>
+          <w:sz w:val="22"/>
+          <w:szCs w:val="22"/>
+        </w:rPr>
+        <w:t xml:space="preserve">r tenant is </w:t>
+      </w:r>
+      <w:r>
+        <w:rPr>
+          <w:rFonts w:cs="Arial"/>
+          <w:sz w:val="22"/>
+          <w:szCs w:val="22"/>
+        </w:rPr>
+        <w:t xml:space="preserve">in rent arrears over three consecutive months </w:t>
       </w:r>
     </w:p>
     <w:p>
@@ -9247,7 +9307,7 @@
           <w:sz w:val="22"/>
           <w:szCs w:val="22"/>
         </w:rPr>
-        <w:t xml:space="preserve">An Overcrowding Statutory Notice has been served on your Landlord </w:t>
+        <w:t>An Overcrowding Statutory Notice has been served on you</w:t>
       </w:r>
     </w:p>
     <w:p>
@@ -9352,7 +9412,23 @@
           <w:sz w:val="22"/>
           <w:szCs w:val="22"/>
         </w:rPr>
-        <w:t xml:space="preserve">Your Landlord intends to live in the Let Property </w:t>
+        <w:t>You</w:t>
+      </w:r>
+      <w:r>
+        <w:rPr>
+          <w:rFonts w:cs="Arial"/>
+          <w:sz w:val="22"/>
+          <w:szCs w:val="22"/>
+        </w:rPr>
+        <w:t xml:space="preserve"> </w:t>
+      </w:r>
+      <w:r>
+        <w:rPr>
+          <w:rFonts w:cs="Arial"/>
+          <w:sz w:val="22"/>
+          <w:szCs w:val="22"/>
+        </w:rPr>
+        <w:t xml:space="preserve">intend to live in the Let Property </w:t>
       </w:r>
     </w:p>
     <w:p>
@@ -9384,7 +9460,23 @@
           <w:sz w:val="22"/>
           <w:szCs w:val="22"/>
         </w:rPr>
-        <w:t xml:space="preserve">Your Landlord’s family member intends to live in the Let Property </w:t>
+        <w:t>You</w:t>
+      </w:r>
+      <w:r>
+        <w:rPr>
+          <w:rFonts w:cs="Arial"/>
+          <w:sz w:val="22"/>
+          <w:szCs w:val="22"/>
+        </w:rPr>
+        <w:t>r</w:t>
+      </w:r>
+      <w:r>
+        <w:rPr>
+          <w:rFonts w:cs="Arial"/>
+          <w:sz w:val="22"/>
+          <w:szCs w:val="22"/>
+        </w:rPr>
+        <w:t xml:space="preserve"> family member intends to live in the Let Property </w:t>
       </w:r>
     </w:p>
     <w:p>
@@ -9416,7 +9508,39 @@
           <w:sz w:val="22"/>
           <w:szCs w:val="22"/>
         </w:rPr>
-        <w:t xml:space="preserve">You have a relevant criminal conviction </w:t>
+        <w:t>You</w:t>
+      </w:r>
+      <w:r>
+        <w:rPr>
+          <w:rFonts w:cs="Arial"/>
+          <w:sz w:val="22"/>
+          <w:szCs w:val="22"/>
+        </w:rPr>
+        <w:t>r tenant</w:t>
+      </w:r>
+      <w:r>
+        <w:rPr>
+          <w:rFonts w:cs="Arial"/>
+          <w:sz w:val="22"/>
+          <w:szCs w:val="22"/>
+        </w:rPr>
+        <w:t xml:space="preserve"> ha</w:t>
+      </w:r>
+      <w:r>
+        <w:rPr>
+          <w:rFonts w:cs="Arial"/>
+          <w:sz w:val="22"/>
+          <w:szCs w:val="22"/>
+        </w:rPr>
+        <w:t>s</w:t>
+      </w:r>
+      <w:r>
+        <w:rPr>
+          <w:rFonts w:cs="Arial"/>
+          <w:sz w:val="22"/>
+          <w:szCs w:val="22"/>
+        </w:rPr>
+        <w:t xml:space="preserve"> a relevant criminal conviction </w:t>
       </w:r>
     </w:p>
     <w:p>
@@ -9448,7 +9572,23 @@
           <w:sz w:val="22"/>
           <w:szCs w:val="22"/>
         </w:rPr>
-        <w:t xml:space="preserve">You have engaged in relevant antisocial behaviour </w:t>
+        <w:t>You</w:t>
+      </w:r>
+      <w:r>
+        <w:rPr>
+          <w:rFonts w:cs="Arial"/>
+          <w:sz w:val="22"/>
+          <w:szCs w:val="22"/>
+        </w:rPr>
+        <w:t>r tenant has</w:t>
+      </w:r>
+      <w:r>
+        <w:rPr>
+          <w:rFonts w:cs="Arial"/>
+          <w:sz w:val="22"/>
+          <w:szCs w:val="22"/>
+        </w:rPr>
+        <w:t xml:space="preserve"> engaged in relevant antisocial behaviour </w:t>
       </w:r>
     </w:p>
     <w:p>
@@ -9480,7 +9620,23 @@
           <w:sz w:val="22"/>
           <w:szCs w:val="22"/>
         </w:rPr>
-        <w:t xml:space="preserve">You have associated in the Let Property with someone who has a relevant criminal conviction or has engaged in relevant antisocial behaviour </w:t>
+        <w:t>You</w:t>
+      </w:r>
+      <w:r>
+        <w:rPr>
+          <w:rFonts w:cs="Arial"/>
+          <w:sz w:val="22"/>
+          <w:szCs w:val="22"/>
+        </w:rPr>
+        <w:t>r tenant has</w:t>
+      </w:r>
+      <w:r>
+        <w:rPr>
+          <w:rFonts w:cs="Arial"/>
+          <w:sz w:val="22"/>
+          <w:szCs w:val="22"/>
+        </w:rPr>
+        <w:t xml:space="preserve"> associated in the Let Property with someone who has a relevant criminal conviction or has engaged in relevant antisocial behaviour </w:t>
       </w:r>
     </w:p>
     <w:p>
@@ -9506,13 +9662,39 @@
           <w:szCs w:val="22"/>
         </w:rPr>
       </w:pPr>
-      <w:r>
-        <w:rPr>
-          <w:rFonts w:cs="Arial"/>
-          <w:sz w:val="22"/>
-          <w:szCs w:val="22"/>
-        </w:rPr>
-        <w:t xml:space="preserve">Your Landlord has had their registration refused or revoked </w:t>
+      <w:proofErr w:type="spellStart"/>
+      <w:r>
+        <w:rPr>
+          <w:rFonts w:cs="Arial"/>
+          <w:sz w:val="22"/>
+          <w:szCs w:val="22"/>
+        </w:rPr>
+        <w:t>You</w:t>
+      </w:r>
+      <w:r>
+        <w:rPr>
+          <w:rFonts w:cs="Arial"/>
+          <w:sz w:val="22"/>
+          <w:szCs w:val="22"/>
+        </w:rPr>
+        <w:t xml:space="preserve"> </w:t>
+      </w:r>
+      <w:proofErr w:type="spellEnd"/>
+      <w:r>
+        <w:rPr>
+          <w:rFonts w:cs="Arial"/>
+          <w:sz w:val="22"/>
+          <w:szCs w:val="22"/>
+        </w:rPr>
+        <w:t>have had your</w:t>
+      </w:r>
+      <w:r>
+        <w:rPr>
+          <w:rFonts w:cs="Arial"/>
+          <w:sz w:val="22"/>
+          <w:szCs w:val="22"/>
+        </w:rPr>
+        <w:t xml:space="preserve"> registration refused or revoked </w:t>
       </w:r>
     </w:p>
     <w:p>
@@ -9544,7 +9726,7 @@
           <w:sz w:val="22"/>
           <w:szCs w:val="22"/>
         </w:rPr>
-        <w:t xml:space="preserve">Your Landlord’s HMO licence has been revoked or renewal has been refused </w:t>
+        <w:t xml:space="preserve">Your HMO licence has been revoked or renewal has been refused </w:t>
       </w:r>
     </w:p>
     <w:p>
@@ -9650,7 +9832,25 @@
           <w:sz w:val="22"/>
           <w:szCs w:val="22"/>
         </w:rPr>
-        <w:t>You are no longer occupying the Let Property</w:t>
+        <w:t>You</w:t>
+      </w:r>
+      <w:r>
+        <w:rPr>
+          <w:rFonts w:cs="Arial"/>
+          <w:sz w:val="22"/>
+          <w:szCs w:val="22"/>
+        </w:rPr>
+        <w:t>r tenant is</w:t>
+      </w:r>
+      <w:bookmarkStart w:id="0" w:name="_GoBack"/>
+      <w:bookmarkEnd w:id="0"/>
+      <w:r>
+        <w:rPr>
+          <w:rFonts w:cs="Arial"/>
+          <w:sz w:val="22"/>
+          <w:szCs w:val="22"/>
+        </w:rPr>
+        <w:t xml:space="preserve"> no longer occupying the Let Property</w:t>
       </w:r>
     </w:p>
     <w:p>
@@ -10808,8 +11008,6 @@
           <w:szCs w:val="22"/>
         </w:rPr>
       </w:pPr>
-      <w:bookmarkStart w:id="0" w:name="_GoBack"/>
-      <w:bookmarkEnd w:id="0"/>
       <w:r>
         <w:rPr>
           <w:rFonts w:cs="Arial"/>
@@ -19072,6 +19270,15 @@
 </file>
 
 <file path=customXml/item1.xml><?xml version="1.0" encoding="utf-8"?>
+<?mso-contentType ?>
+<FormTemplates xmlns="http://schemas.microsoft.com/sharepoint/v3/contenttype/forms">
+  <Display>DocumentLibraryForm</Display>
+  <Edit>DocumentLibraryForm</Edit>
+  <New>DocumentLibraryForm</New>
+</FormTemplates>
+</file>
+
+<file path=customXml/item2.xml><?xml version="1.0" encoding="utf-8"?>
 <ct:contentTypeSchema xmlns:ct="http://schemas.microsoft.com/office/2006/metadata/contentType" xmlns:ma="http://schemas.microsoft.com/office/2006/metadata/properties/metaAttributes" ct:_="" ma:_="" ma:contentTypeName="Document" ma:contentTypeID="0x010100A6AD92B10D60D648AC252C75162EA0F5" ma:contentTypeVersion="4" ma:contentTypeDescription="Create a new document." ma:contentTypeScope="" ma:versionID="d14db0be8c12f9adcf70d0e4517ba46b">
   <xsd:schema xmlns:xsd="http://www.w3.org/2001/XMLSchema" xmlns:xs="http://www.w3.org/2001/XMLSchema" xmlns:p="http://schemas.microsoft.com/office/2006/metadata/properties" xmlns:ns2="65723b6b-0315-46bf-9bb6-3ab4f3437800" targetNamespace="http://schemas.microsoft.com/office/2006/metadata/properties" ma:root="true" ma:fieldsID="0acb2796b672197559e66ec2db4bdbbb" ns2:_="">
     <xsd:import namespace="65723b6b-0315-46bf-9bb6-3ab4f3437800"/>
@@ -19233,19 +19440,10 @@
 </ct:contentTypeSchema>
 </file>
 
-<file path=customXml/item2.xml><?xml version="1.0" encoding="utf-8"?>
+<file path=customXml/item3.xml><?xml version="1.0" encoding="utf-8"?>
 <p:properties xmlns:p="http://schemas.microsoft.com/office/2006/metadata/properties" xmlns:xsi="http://www.w3.org/2001/XMLSchema-instance" xmlns:pc="http://schemas.microsoft.com/office/infopath/2007/PartnerControls">
   <documentManagement/>
 </p:properties>
-</file>
-
-<file path=customXml/item3.xml><?xml version="1.0" encoding="utf-8"?>
-<?mso-contentType ?>
-<FormTemplates xmlns="http://schemas.microsoft.com/sharepoint/v3/contenttype/forms">
-  <Display>DocumentLibraryForm</Display>
-  <Edit>DocumentLibraryForm</Edit>
-  <New>DocumentLibraryForm</New>
-</FormTemplates>
 </file>
 
 <file path=customXml/item4.xml><?xml version="1.0" encoding="utf-8"?>
@@ -19253,6 +19451,14 @@
 </file>
 
 <file path=customXml/itemProps1.xml><?xml version="1.0" encoding="utf-8"?>
+<ds:datastoreItem xmlns:ds="http://schemas.openxmlformats.org/officeDocument/2006/customXml" ds:itemID="{94C1B01F-0393-43EC-AF26-88870FE8F404}">
+  <ds:schemaRefs>
+    <ds:schemaRef ds:uri="http://schemas.microsoft.com/sharepoint/v3/contenttype/forms"/>
+  </ds:schemaRefs>
+</ds:datastoreItem>
+</file>
+
+<file path=customXml/itemProps2.xml><?xml version="1.0" encoding="utf-8"?>
 <ds:datastoreItem xmlns:ds="http://schemas.openxmlformats.org/officeDocument/2006/customXml" ds:itemID="{F1CED6F6-6FF6-4EE5-BD01-230717A20BA1}">
   <ds:schemaRefs>
     <ds:schemaRef ds:uri="http://schemas.microsoft.com/office/2006/metadata/contentType"/>
@@ -19270,7 +19476,7 @@
 </ds:datastoreItem>
 </file>
 
-<file path=customXml/itemProps2.xml><?xml version="1.0" encoding="utf-8"?>
+<file path=customXml/itemProps3.xml><?xml version="1.0" encoding="utf-8"?>
 <ds:datastoreItem xmlns:ds="http://schemas.openxmlformats.org/officeDocument/2006/customXml" ds:itemID="{43250F5F-8E4D-41D8-B017-2B8543428A99}">
   <ds:schemaRefs>
     <ds:schemaRef ds:uri="http://schemas.microsoft.com/office/2006/metadata/properties"/>
@@ -19279,16 +19485,8 @@
 </ds:datastoreItem>
 </file>
 
-<file path=customXml/itemProps3.xml><?xml version="1.0" encoding="utf-8"?>
-<ds:datastoreItem xmlns:ds="http://schemas.openxmlformats.org/officeDocument/2006/customXml" ds:itemID="{94C1B01F-0393-43EC-AF26-88870FE8F404}">
-  <ds:schemaRefs>
-    <ds:schemaRef ds:uri="http://schemas.microsoft.com/sharepoint/v3/contenttype/forms"/>
-  </ds:schemaRefs>
-</ds:datastoreItem>
-</file>
-
 <file path=customXml/itemProps4.xml><?xml version="1.0" encoding="utf-8"?>
-<ds:datastoreItem xmlns:ds="http://schemas.openxmlformats.org/officeDocument/2006/customXml" ds:itemID="{D1592572-EFEF-7240-B20F-AEA5B7C919D6}">
+<ds:datastoreItem xmlns:ds="http://schemas.openxmlformats.org/officeDocument/2006/customXml" ds:itemID="{DE463DEC-9104-3E45-8E67-7ADF35B39FFB}">
   <ds:schemaRefs>
     <ds:schemaRef ds:uri="http://schemas.openxmlformats.org/officeDocument/2006/bibliography"/>
   </ds:schemaRefs>

</xml_diff>

<commit_message>
MGS-5879 Coronavirus - Amend banners on tenant and subtenant NTL tools
</commit_message>
<xml_diff>
--- a/housing-service/src/main/resources/templates/notice-to-leave.docx
+++ b/housing-service/src/main/resources/templates/notice-to-leave.docx
@@ -347,7 +347,25 @@
           <w:sz w:val="28"/>
           <w:szCs w:val="28"/>
         </w:rPr>
-        <w:t>This version of the form is in place for the duration of the emergency COVID-19 procedures (until October 2020 unless extended)</w:t>
+        <w:t xml:space="preserve">This version of the form is in place for the duration of the emergency COVID-19 procedures (until </w:t>
+      </w:r>
+      <w:r>
+        <w:rPr>
+          <w:rFonts w:cs="Arial"/>
+          <w:b/>
+          <w:sz w:val="28"/>
+          <w:szCs w:val="28"/>
+        </w:rPr>
+        <w:t xml:space="preserve">7 </w:t>
+      </w:r>
+      <w:r>
+        <w:rPr>
+          <w:rFonts w:cs="Arial"/>
+          <w:b/>
+          <w:sz w:val="28"/>
+          <w:szCs w:val="28"/>
+        </w:rPr>
+        <w:t>October 2020 unless extended)</w:t>
       </w:r>
     </w:p>
     <w:p>
@@ -5891,7 +5909,25 @@
           <w:sz w:val="28"/>
           <w:szCs w:val="28"/>
         </w:rPr>
-        <w:t xml:space="preserve"> for the duration of the emergency COVID-19 procedures (until October 2020 unless extended)</w:t>
+        <w:t xml:space="preserve"> for the duration of the emergency COVID-19 procedures (until </w:t>
+      </w:r>
+      <w:r>
+        <w:rPr>
+          <w:rFonts w:cs="Arial"/>
+          <w:b/>
+          <w:sz w:val="28"/>
+          <w:szCs w:val="28"/>
+        </w:rPr>
+        <w:t xml:space="preserve">7 </w:t>
+      </w:r>
+      <w:r>
+        <w:rPr>
+          <w:rFonts w:cs="Arial"/>
+          <w:b/>
+          <w:sz w:val="28"/>
+          <w:szCs w:val="28"/>
+        </w:rPr>
+        <w:t>October 2020 unless extended)</w:t>
       </w:r>
     </w:p>
     <w:p>
@@ -8520,7 +8556,27 @@
           <w:sz w:val="28"/>
           <w:szCs w:val="28"/>
         </w:rPr>
-        <w:t xml:space="preserve"> place for the duration of the emergency COVID-19 procedures (until October 2020 unless extended)</w:t>
+        <w:t xml:space="preserve"> place for the duration of the emergency COVID-19 procedures (until </w:t>
+      </w:r>
+      <w:r>
+        <w:rPr>
+          <w:rFonts w:cs="Arial"/>
+          <w:b/>
+          <w:sz w:val="28"/>
+          <w:szCs w:val="28"/>
+        </w:rPr>
+        <w:t xml:space="preserve">7 </w:t>
+      </w:r>
+      <w:bookmarkStart w:id="0" w:name="_GoBack"/>
+      <w:bookmarkEnd w:id="0"/>
+      <w:r>
+        <w:rPr>
+          <w:rFonts w:cs="Arial"/>
+          <w:b/>
+          <w:sz w:val="28"/>
+          <w:szCs w:val="28"/>
+        </w:rPr>
+        <w:t>October 2020 unless extended)</w:t>
       </w:r>
     </w:p>
     <w:p>
@@ -9662,7 +9718,6 @@
           <w:szCs w:val="22"/>
         </w:rPr>
       </w:pPr>
-      <w:proofErr w:type="spellStart"/>
       <w:r>
         <w:rPr>
           <w:rFonts w:cs="Arial"/>
@@ -9677,16 +9732,7 @@
           <w:sz w:val="22"/>
           <w:szCs w:val="22"/>
         </w:rPr>
-        <w:t xml:space="preserve"> </w:t>
-      </w:r>
-      <w:proofErr w:type="spellEnd"/>
-      <w:r>
-        <w:rPr>
-          <w:rFonts w:cs="Arial"/>
-          <w:sz w:val="22"/>
-          <w:szCs w:val="22"/>
-        </w:rPr>
-        <w:t>have had your</w:t>
+        <w:t xml:space="preserve"> have had your</w:t>
       </w:r>
       <w:r>
         <w:rPr>
@@ -9842,8 +9888,6 @@
         </w:rPr>
         <w:t>r tenant is</w:t>
       </w:r>
-      <w:bookmarkStart w:id="0" w:name="_GoBack"/>
-      <w:bookmarkEnd w:id="0"/>
       <w:r>
         <w:rPr>
           <w:rFonts w:cs="Arial"/>
@@ -19270,15 +19314,6 @@
 </file>
 
 <file path=customXml/item1.xml><?xml version="1.0" encoding="utf-8"?>
-<?mso-contentType ?>
-<FormTemplates xmlns="http://schemas.microsoft.com/sharepoint/v3/contenttype/forms">
-  <Display>DocumentLibraryForm</Display>
-  <Edit>DocumentLibraryForm</Edit>
-  <New>DocumentLibraryForm</New>
-</FormTemplates>
-</file>
-
-<file path=customXml/item2.xml><?xml version="1.0" encoding="utf-8"?>
 <ct:contentTypeSchema xmlns:ct="http://schemas.microsoft.com/office/2006/metadata/contentType" xmlns:ma="http://schemas.microsoft.com/office/2006/metadata/properties/metaAttributes" ct:_="" ma:_="" ma:contentTypeName="Document" ma:contentTypeID="0x010100A6AD92B10D60D648AC252C75162EA0F5" ma:contentTypeVersion="4" ma:contentTypeDescription="Create a new document." ma:contentTypeScope="" ma:versionID="d14db0be8c12f9adcf70d0e4517ba46b">
   <xsd:schema xmlns:xsd="http://www.w3.org/2001/XMLSchema" xmlns:xs="http://www.w3.org/2001/XMLSchema" xmlns:p="http://schemas.microsoft.com/office/2006/metadata/properties" xmlns:ns2="65723b6b-0315-46bf-9bb6-3ab4f3437800" targetNamespace="http://schemas.microsoft.com/office/2006/metadata/properties" ma:root="true" ma:fieldsID="0acb2796b672197559e66ec2db4bdbbb" ns2:_="">
     <xsd:import namespace="65723b6b-0315-46bf-9bb6-3ab4f3437800"/>
@@ -19440,6 +19475,15 @@
 </ct:contentTypeSchema>
 </file>
 
+<file path=customXml/item2.xml><?xml version="1.0" encoding="utf-8"?>
+<?mso-contentType ?>
+<FormTemplates xmlns="http://schemas.microsoft.com/sharepoint/v3/contenttype/forms">
+  <Display>DocumentLibraryForm</Display>
+  <Edit>DocumentLibraryForm</Edit>
+  <New>DocumentLibraryForm</New>
+</FormTemplates>
+</file>
+
 <file path=customXml/item3.xml><?xml version="1.0" encoding="utf-8"?>
 <p:properties xmlns:p="http://schemas.microsoft.com/office/2006/metadata/properties" xmlns:xsi="http://www.w3.org/2001/XMLSchema-instance" xmlns:pc="http://schemas.microsoft.com/office/infopath/2007/PartnerControls">
   <documentManagement/>
@@ -19451,14 +19495,6 @@
 </file>
 
 <file path=customXml/itemProps1.xml><?xml version="1.0" encoding="utf-8"?>
-<ds:datastoreItem xmlns:ds="http://schemas.openxmlformats.org/officeDocument/2006/customXml" ds:itemID="{94C1B01F-0393-43EC-AF26-88870FE8F404}">
-  <ds:schemaRefs>
-    <ds:schemaRef ds:uri="http://schemas.microsoft.com/sharepoint/v3/contenttype/forms"/>
-  </ds:schemaRefs>
-</ds:datastoreItem>
-</file>
-
-<file path=customXml/itemProps2.xml><?xml version="1.0" encoding="utf-8"?>
 <ds:datastoreItem xmlns:ds="http://schemas.openxmlformats.org/officeDocument/2006/customXml" ds:itemID="{F1CED6F6-6FF6-4EE5-BD01-230717A20BA1}">
   <ds:schemaRefs>
     <ds:schemaRef ds:uri="http://schemas.microsoft.com/office/2006/metadata/contentType"/>
@@ -19476,6 +19512,14 @@
 </ds:datastoreItem>
 </file>
 
+<file path=customXml/itemProps2.xml><?xml version="1.0" encoding="utf-8"?>
+<ds:datastoreItem xmlns:ds="http://schemas.openxmlformats.org/officeDocument/2006/customXml" ds:itemID="{94C1B01F-0393-43EC-AF26-88870FE8F404}">
+  <ds:schemaRefs>
+    <ds:schemaRef ds:uri="http://schemas.microsoft.com/sharepoint/v3/contenttype/forms"/>
+  </ds:schemaRefs>
+</ds:datastoreItem>
+</file>
+
 <file path=customXml/itemProps3.xml><?xml version="1.0" encoding="utf-8"?>
 <ds:datastoreItem xmlns:ds="http://schemas.openxmlformats.org/officeDocument/2006/customXml" ds:itemID="{43250F5F-8E4D-41D8-B017-2B8543428A99}">
   <ds:schemaRefs>
@@ -19486,7 +19530,7 @@
 </file>
 
 <file path=customXml/itemProps4.xml><?xml version="1.0" encoding="utf-8"?>
-<ds:datastoreItem xmlns:ds="http://schemas.openxmlformats.org/officeDocument/2006/customXml" ds:itemID="{DE463DEC-9104-3E45-8E67-7ADF35B39FFB}">
+<ds:datastoreItem xmlns:ds="http://schemas.openxmlformats.org/officeDocument/2006/customXml" ds:itemID="{70C81925-7801-7047-B1A3-7A0FE1F7E4EB}">
   <ds:schemaRefs>
     <ds:schemaRef ds:uri="http://schemas.openxmlformats.org/officeDocument/2006/bibliography"/>
   </ds:schemaRefs>

</xml_diff>

<commit_message>
MGS-5879 one more date amend…
</commit_message>
<xml_diff>
--- a/housing-service/src/main/resources/templates/notice-to-leave.docx
+++ b/housing-service/src/main/resources/templates/notice-to-leave.docx
@@ -347,7 +347,7 @@
           <w:sz w:val="28"/>
           <w:szCs w:val="28"/>
         </w:rPr>
-        <w:t xml:space="preserve">This version of the form is in place for the duration of the emergency COVID-19 procedures (until </w:t>
+        <w:t>This version of the form is in place for the duration of the emergency COVID-19 procedures (</w:t>
       </w:r>
       <w:r>
         <w:rPr>
@@ -356,7 +356,7 @@
           <w:sz w:val="28"/>
           <w:szCs w:val="28"/>
         </w:rPr>
-        <w:t>6</w:t>
+        <w:t xml:space="preserve">until </w:t>
       </w:r>
       <w:r>
         <w:rPr>
@@ -365,7 +365,7 @@
           <w:sz w:val="28"/>
           <w:szCs w:val="28"/>
         </w:rPr>
-        <w:t xml:space="preserve"> </w:t>
+        <w:t xml:space="preserve">30 September </w:t>
       </w:r>
       <w:r>
         <w:rPr>
@@ -374,7 +374,16 @@
           <w:sz w:val="28"/>
           <w:szCs w:val="28"/>
         </w:rPr>
-        <w:t>October 2020 unless extended)</w:t>
+        <w:t>2020 unless extended</w:t>
+      </w:r>
+      <w:r>
+        <w:rPr>
+          <w:rFonts w:cs="Arial"/>
+          <w:b/>
+          <w:sz w:val="28"/>
+          <w:szCs w:val="28"/>
+        </w:rPr>
+        <w:t>)</w:t>
       </w:r>
     </w:p>
     <w:p>
@@ -5835,17 +5844,7 @@
           <w:sz w:val="22"/>
           <w:szCs w:val="22"/>
         </w:rPr>
-        <w:t xml:space="preserve"> (the Act), and your landlord wants you to leave the Let Property.  If you disagree with the reason given by in the notice to leave given to you by your landlord, you do not need to leave your property until such times as your landlord has obtained an eviction order from the First-tier </w:t>
-      </w:r>
-      <w:bookmarkStart w:id="0" w:name="_GoBack"/>
-      <w:bookmarkEnd w:id="0"/>
-      <w:r>
-        <w:rPr>
-          <w:rFonts w:cs="Arial"/>
-          <w:sz w:val="22"/>
-          <w:szCs w:val="22"/>
-        </w:rPr>
-        <w:t>Tribunal (Housing and Property Chamber).</w:t>
+        <w:t xml:space="preserve"> (the Act), and your landlord wants you to leave the Let Property.  If you disagree with the reason given by in the notice to leave given to you by your landlord, you do not need to leave your property until such times as your landlord has obtained an eviction order from the First-tier Tribunal (Housing and Property Chamber).</w:t>
       </w:r>
     </w:p>
     <w:p>
@@ -5928,7 +5927,7 @@
           <w:sz w:val="28"/>
           <w:szCs w:val="28"/>
         </w:rPr>
-        <w:t xml:space="preserve"> for the duration of the emergency COVID-19 procedures (until </w:t>
+        <w:t xml:space="preserve"> for the duration of the emergency COVID-19 procedures (</w:t>
       </w:r>
       <w:r>
         <w:rPr>
@@ -5937,7 +5936,7 @@
           <w:sz w:val="28"/>
           <w:szCs w:val="28"/>
         </w:rPr>
-        <w:t>6</w:t>
+        <w:t xml:space="preserve">until </w:t>
       </w:r>
       <w:r>
         <w:rPr>
@@ -5946,7 +5945,7 @@
           <w:sz w:val="28"/>
           <w:szCs w:val="28"/>
         </w:rPr>
-        <w:t xml:space="preserve"> </w:t>
+        <w:t xml:space="preserve">30 September </w:t>
       </w:r>
       <w:r>
         <w:rPr>
@@ -5955,7 +5954,18 @@
           <w:sz w:val="28"/>
           <w:szCs w:val="28"/>
         </w:rPr>
-        <w:t>October 2020 unless extended)</w:t>
+        <w:t>2020 unless extended</w:t>
+      </w:r>
+      <w:bookmarkStart w:id="0" w:name="_GoBack"/>
+      <w:bookmarkEnd w:id="0"/>
+      <w:r>
+        <w:rPr>
+          <w:rFonts w:cs="Arial"/>
+          <w:b/>
+          <w:sz w:val="28"/>
+          <w:szCs w:val="28"/>
+        </w:rPr>
+        <w:t>)</w:t>
       </w:r>
     </w:p>
     <w:p>
@@ -8584,7 +8594,7 @@
           <w:sz w:val="28"/>
           <w:szCs w:val="28"/>
         </w:rPr>
-        <w:t xml:space="preserve"> place for the duration of the emergency COVID-19 procedures (until </w:t>
+        <w:t xml:space="preserve"> place for the duration of the emergency COVID-19 procedures (</w:t>
       </w:r>
       <w:r>
         <w:rPr>
@@ -8593,7 +8603,7 @@
           <w:sz w:val="28"/>
           <w:szCs w:val="28"/>
         </w:rPr>
-        <w:t>6</w:t>
+        <w:t xml:space="preserve">until </w:t>
       </w:r>
       <w:r>
         <w:rPr>
@@ -8602,7 +8612,7 @@
           <w:sz w:val="28"/>
           <w:szCs w:val="28"/>
         </w:rPr>
-        <w:t xml:space="preserve"> </w:t>
+        <w:t xml:space="preserve">30 September </w:t>
       </w:r>
       <w:r>
         <w:rPr>
@@ -8611,7 +8621,16 @@
           <w:sz w:val="28"/>
           <w:szCs w:val="28"/>
         </w:rPr>
-        <w:t>October 2020 unless extended)</w:t>
+        <w:t>2020 unless extended</w:t>
+      </w:r>
+      <w:r>
+        <w:rPr>
+          <w:rFonts w:cs="Arial"/>
+          <w:b/>
+          <w:sz w:val="28"/>
+          <w:szCs w:val="28"/>
+        </w:rPr>
+        <w:t>)</w:t>
       </w:r>
     </w:p>
     <w:p>
@@ -19349,18 +19368,18 @@
 </file>
 
 <file path=customXml/item1.xml><?xml version="1.0" encoding="utf-8"?>
-<p:properties xmlns:p="http://schemas.microsoft.com/office/2006/metadata/properties" xmlns:xsi="http://www.w3.org/2001/XMLSchema-instance" xmlns:pc="http://schemas.microsoft.com/office/infopath/2007/PartnerControls">
-  <documentManagement/>
-</p:properties>
-</file>
-
-<file path=customXml/item2.xml><?xml version="1.0" encoding="utf-8"?>
 <?mso-contentType ?>
 <FormTemplates xmlns="http://schemas.microsoft.com/sharepoint/v3/contenttype/forms">
   <Display>DocumentLibraryForm</Display>
   <Edit>DocumentLibraryForm</Edit>
   <New>DocumentLibraryForm</New>
 </FormTemplates>
+</file>
+
+<file path=customXml/item2.xml><?xml version="1.0" encoding="utf-8"?>
+<p:properties xmlns:p="http://schemas.microsoft.com/office/2006/metadata/properties" xmlns:xsi="http://www.w3.org/2001/XMLSchema-instance" xmlns:pc="http://schemas.microsoft.com/office/infopath/2007/PartnerControls">
+  <documentManagement/>
+</p:properties>
 </file>
 
 <file path=customXml/item3.xml><?xml version="1.0" encoding="utf-8"?>
@@ -19530,18 +19549,18 @@
 </file>
 
 <file path=customXml/itemProps1.xml><?xml version="1.0" encoding="utf-8"?>
-<ds:datastoreItem xmlns:ds="http://schemas.openxmlformats.org/officeDocument/2006/customXml" ds:itemID="{43250F5F-8E4D-41D8-B017-2B8543428A99}">
+<ds:datastoreItem xmlns:ds="http://schemas.openxmlformats.org/officeDocument/2006/customXml" ds:itemID="{94C1B01F-0393-43EC-AF26-88870FE8F404}">
   <ds:schemaRefs>
-    <ds:schemaRef ds:uri="http://schemas.microsoft.com/office/2006/metadata/properties"/>
-    <ds:schemaRef ds:uri="http://schemas.microsoft.com/office/infopath/2007/PartnerControls"/>
+    <ds:schemaRef ds:uri="http://schemas.microsoft.com/sharepoint/v3/contenttype/forms"/>
   </ds:schemaRefs>
 </ds:datastoreItem>
 </file>
 
 <file path=customXml/itemProps2.xml><?xml version="1.0" encoding="utf-8"?>
-<ds:datastoreItem xmlns:ds="http://schemas.openxmlformats.org/officeDocument/2006/customXml" ds:itemID="{94C1B01F-0393-43EC-AF26-88870FE8F404}">
+<ds:datastoreItem xmlns:ds="http://schemas.openxmlformats.org/officeDocument/2006/customXml" ds:itemID="{43250F5F-8E4D-41D8-B017-2B8543428A99}">
   <ds:schemaRefs>
-    <ds:schemaRef ds:uri="http://schemas.microsoft.com/sharepoint/v3/contenttype/forms"/>
+    <ds:schemaRef ds:uri="http://schemas.microsoft.com/office/2006/metadata/properties"/>
+    <ds:schemaRef ds:uri="http://schemas.microsoft.com/office/infopath/2007/PartnerControls"/>
   </ds:schemaRefs>
 </ds:datastoreItem>
 </file>
@@ -19565,7 +19584,7 @@
 </file>
 
 <file path=customXml/itemProps4.xml><?xml version="1.0" encoding="utf-8"?>
-<ds:datastoreItem xmlns:ds="http://schemas.openxmlformats.org/officeDocument/2006/customXml" ds:itemID="{BD08F3DA-4846-A445-90E9-039B0ABE9F16}">
+<ds:datastoreItem xmlns:ds="http://schemas.openxmlformats.org/officeDocument/2006/customXml" ds:itemID="{E86B68CA-193C-8942-B634-A95E914F2352}">
   <ds:schemaRefs>
     <ds:schemaRef ds:uri="http://schemas.openxmlformats.org/officeDocument/2006/bibliography"/>
   </ds:schemaRefs>

</xml_diff>

<commit_message>
MGS-6453 mta and notice to leave document updates
also removed the date switching versions of these documents
since no date switching is needed right now
</commit_message>
<xml_diff>
--- a/housing-service/src/main/resources/templates/notice-to-leave.docx
+++ b/housing-service/src/main/resources/templates/notice-to-leave.docx
@@ -347,7 +347,7 @@
           <w:sz w:val="28"/>
           <w:szCs w:val="28"/>
         </w:rPr>
-        <w:t>This version of the form is in place for the duration of the emergency COVID-19 procedures (</w:t>
+        <w:t xml:space="preserve">This version of the form is in place for </w:t>
       </w:r>
       <w:r>
         <w:rPr>
@@ -356,7 +356,7 @@
           <w:sz w:val="28"/>
           <w:szCs w:val="28"/>
         </w:rPr>
-        <w:t xml:space="preserve">until </w:t>
+        <w:t>emergency COVID-19 procedures (</w:t>
       </w:r>
       <w:r>
         <w:rPr>
@@ -365,7 +365,7 @@
           <w:sz w:val="28"/>
           <w:szCs w:val="28"/>
         </w:rPr>
-        <w:t xml:space="preserve">30 September </w:t>
+        <w:t>1 April 2021 to 3</w:t>
       </w:r>
       <w:r>
         <w:rPr>
@@ -374,7 +374,43 @@
           <w:sz w:val="28"/>
           <w:szCs w:val="28"/>
         </w:rPr>
-        <w:t>2020 unless extended</w:t>
+        <w:t>1</w:t>
+      </w:r>
+      <w:r>
+        <w:rPr>
+          <w:rFonts w:cs="Arial"/>
+          <w:b/>
+          <w:sz w:val="28"/>
+          <w:szCs w:val="28"/>
+        </w:rPr>
+        <w:t xml:space="preserve"> </w:t>
+      </w:r>
+      <w:r>
+        <w:rPr>
+          <w:rFonts w:cs="Arial"/>
+          <w:b/>
+          <w:sz w:val="28"/>
+          <w:szCs w:val="28"/>
+        </w:rPr>
+        <w:t>March</w:t>
+      </w:r>
+      <w:r>
+        <w:rPr>
+          <w:rFonts w:cs="Arial"/>
+          <w:b/>
+          <w:sz w:val="28"/>
+          <w:szCs w:val="28"/>
+        </w:rPr>
+        <w:t xml:space="preserve"> 202</w:t>
+      </w:r>
+      <w:r>
+        <w:rPr>
+          <w:rFonts w:cs="Arial"/>
+          <w:b/>
+          <w:sz w:val="28"/>
+          <w:szCs w:val="28"/>
+        </w:rPr>
+        <w:t>2</w:t>
       </w:r>
       <w:r>
         <w:rPr>
@@ -3586,7 +3622,34 @@
           <w:szCs w:val="24"/>
           <w:lang w:val="en" w:eastAsia="en-GB"/>
         </w:rPr>
-        <w:t xml:space="preserve"> (3 months)</w:t>
+        <w:t xml:space="preserve"> </w:t>
+      </w:r>
+      <w:r>
+        <w:rPr>
+          <w:rFonts w:cs="Arial"/>
+          <w:color w:val="000000"/>
+          <w:szCs w:val="24"/>
+          <w:lang w:val="en" w:eastAsia="en-GB"/>
+        </w:rPr>
+        <w:t>(</w:t>
+      </w:r>
+      <w:r>
+        <w:rPr>
+          <w:rFonts w:cs="Arial"/>
+          <w:color w:val="000000"/>
+          <w:szCs w:val="24"/>
+          <w:lang w:val="en" w:eastAsia="en-GB"/>
+        </w:rPr>
+        <w:t>28 days</w:t>
+      </w:r>
+      <w:r>
+        <w:rPr>
+          <w:rFonts w:cs="Arial"/>
+          <w:color w:val="000000"/>
+          <w:szCs w:val="24"/>
+          <w:lang w:val="en" w:eastAsia="en-GB"/>
+        </w:rPr>
+        <w:t>)</w:t>
       </w:r>
     </w:p>
     <w:p>
@@ -3725,7 +3788,16 @@
           <w:szCs w:val="24"/>
           <w:lang w:val="en" w:eastAsia="en-GB"/>
         </w:rPr>
-        <w:t>(3 months)</w:t>
+        <w:t>(28 days</w:t>
+      </w:r>
+      <w:r>
+        <w:rPr>
+          <w:rFonts w:cs="Arial"/>
+          <w:color w:val="000000"/>
+          <w:szCs w:val="24"/>
+          <w:lang w:val="en" w:eastAsia="en-GB"/>
+        </w:rPr>
+        <w:t>)</w:t>
       </w:r>
     </w:p>
     <w:p>
@@ -3891,7 +3963,25 @@
           <w:szCs w:val="24"/>
           <w:lang w:val="en" w:eastAsia="en-GB"/>
         </w:rPr>
-        <w:t xml:space="preserve"> (3 months)</w:t>
+        <w:t xml:space="preserve"> (</w:t>
+      </w:r>
+      <w:r>
+        <w:rPr>
+          <w:rFonts w:cs="Arial"/>
+          <w:color w:val="000000"/>
+          <w:szCs w:val="24"/>
+          <w:lang w:val="en" w:eastAsia="en-GB"/>
+        </w:rPr>
+        <w:t>28 days</w:t>
+      </w:r>
+      <w:r>
+        <w:rPr>
+          <w:rFonts w:cs="Arial"/>
+          <w:color w:val="000000"/>
+          <w:szCs w:val="24"/>
+          <w:lang w:val="en" w:eastAsia="en-GB"/>
+        </w:rPr>
+        <w:t>)</w:t>
       </w:r>
     </w:p>
     <w:p>
@@ -5891,7 +5981,7 @@
           <w:sz w:val="28"/>
           <w:szCs w:val="28"/>
         </w:rPr>
-        <w:t xml:space="preserve">This version </w:t>
+        <w:t xml:space="preserve">This version of the form is in place for </w:t>
       </w:r>
       <w:r>
         <w:rPr>
@@ -5900,16 +5990,7 @@
           <w:sz w:val="28"/>
           <w:szCs w:val="28"/>
         </w:rPr>
-        <w:t xml:space="preserve">of the </w:t>
-      </w:r>
-      <w:r>
-        <w:rPr>
-          <w:rFonts w:cs="Arial"/>
-          <w:b/>
-          <w:sz w:val="26"/>
-          <w:szCs w:val="26"/>
-        </w:rPr>
-        <w:t xml:space="preserve">Guidance Notes </w:t>
+        <w:t>emergency COVID-19 procedures (</w:t>
       </w:r>
       <w:r>
         <w:rPr>
@@ -5918,7 +5999,7 @@
           <w:sz w:val="28"/>
           <w:szCs w:val="28"/>
         </w:rPr>
-        <w:t>is in place</w:t>
+        <w:t>1 April 2021 to 3</w:t>
       </w:r>
       <w:r>
         <w:rPr>
@@ -5927,7 +6008,7 @@
           <w:sz w:val="28"/>
           <w:szCs w:val="28"/>
         </w:rPr>
-        <w:t xml:space="preserve"> for the duration of the emergency COVID-19 procedures (</w:t>
+        <w:t>1</w:t>
       </w:r>
       <w:r>
         <w:rPr>
@@ -5936,7 +6017,7 @@
           <w:sz w:val="28"/>
           <w:szCs w:val="28"/>
         </w:rPr>
-        <w:t xml:space="preserve">until </w:t>
+        <w:t xml:space="preserve"> </w:t>
       </w:r>
       <w:r>
         <w:rPr>
@@ -5945,19 +6026,8 @@
           <w:sz w:val="28"/>
           <w:szCs w:val="28"/>
         </w:rPr>
-        <w:t xml:space="preserve">30 September </w:t>
-      </w:r>
-      <w:r>
-        <w:rPr>
-          <w:rFonts w:cs="Arial"/>
-          <w:b/>
-          <w:sz w:val="28"/>
-          <w:szCs w:val="28"/>
-        </w:rPr>
-        <w:t>2020 unless extended</w:t>
-      </w:r>
-      <w:bookmarkStart w:id="0" w:name="_GoBack"/>
-      <w:bookmarkEnd w:id="0"/>
+        <w:t>March 2022</w:t>
+      </w:r>
       <w:r>
         <w:rPr>
           <w:rFonts w:cs="Arial"/>
@@ -7149,7 +7219,7 @@
           <w:sz w:val="22"/>
           <w:szCs w:val="22"/>
         </w:rPr>
-        <w:t xml:space="preserve">You have a relevant criminal conviction </w:t>
+        <w:t xml:space="preserve">Your Landlord has had their registration refused or revoked </w:t>
       </w:r>
     </w:p>
     <w:p>
@@ -7181,16 +7251,12 @@
           <w:sz w:val="22"/>
           <w:szCs w:val="22"/>
         </w:rPr>
-        <w:t xml:space="preserve">You have engaged in relevant antisocial behaviour </w:t>
+        <w:t xml:space="preserve">Your Landlord’s HMO licence has been revoked or renewal has been refused </w:t>
       </w:r>
     </w:p>
     <w:p>
       <w:pPr>
         <w:pStyle w:val="ListParagraph"/>
-        <w:numPr>
-          <w:ilvl w:val="0"/>
-          <w:numId w:val="31"/>
-        </w:numPr>
         <w:tabs>
           <w:tab w:val="clear" w:pos="720"/>
           <w:tab w:val="clear" w:pos="1440"/>
@@ -7201,28 +7267,17 @@
           <w:tab w:val="clear" w:pos="9000"/>
         </w:tabs>
         <w:spacing w:line="240" w:lineRule="auto"/>
-        <w:rPr>
-          <w:rFonts w:cs="Arial"/>
-          <w:sz w:val="22"/>
-          <w:szCs w:val="22"/>
-        </w:rPr>
-      </w:pPr>
-      <w:r>
-        <w:rPr>
-          <w:rFonts w:cs="Arial"/>
-          <w:sz w:val="22"/>
-          <w:szCs w:val="22"/>
-        </w:rPr>
-        <w:t xml:space="preserve">You have associated in the Let Property with someone who has a relevant criminal conviction or has engaged in relevant antisocial behaviour </w:t>
-      </w:r>
+        <w:ind w:left="360"/>
+        <w:rPr>
+          <w:rFonts w:cs="Arial"/>
+          <w:sz w:val="22"/>
+          <w:szCs w:val="22"/>
+        </w:rPr>
+      </w:pPr>
     </w:p>
     <w:p>
       <w:pPr>
         <w:pStyle w:val="ListParagraph"/>
-        <w:numPr>
-          <w:ilvl w:val="0"/>
-          <w:numId w:val="31"/>
-        </w:numPr>
         <w:tabs>
           <w:tab w:val="clear" w:pos="720"/>
           <w:tab w:val="clear" w:pos="1440"/>
@@ -7233,28 +7288,27 @@
           <w:tab w:val="clear" w:pos="9000"/>
         </w:tabs>
         <w:spacing w:line="240" w:lineRule="auto"/>
-        <w:rPr>
-          <w:rFonts w:cs="Arial"/>
-          <w:sz w:val="22"/>
-          <w:szCs w:val="22"/>
-        </w:rPr>
-      </w:pPr>
-      <w:r>
-        <w:rPr>
-          <w:rFonts w:cs="Arial"/>
-          <w:sz w:val="22"/>
-          <w:szCs w:val="22"/>
-        </w:rPr>
-        <w:t xml:space="preserve">Your Landlord has had their registration refused or revoked </w:t>
+        <w:ind w:left="360"/>
+        <w:rPr>
+          <w:rFonts w:cs="Arial"/>
+          <w:sz w:val="22"/>
+          <w:szCs w:val="22"/>
+          <w:u w:val="single"/>
+        </w:rPr>
+      </w:pPr>
+      <w:r>
+        <w:rPr>
+          <w:rFonts w:cs="Arial"/>
+          <w:sz w:val="22"/>
+          <w:szCs w:val="22"/>
+          <w:u w:val="single"/>
+        </w:rPr>
+        <w:t>Ground that requires 28 days’ notice</w:t>
       </w:r>
     </w:p>
     <w:p>
       <w:pPr>
         <w:pStyle w:val="ListParagraph"/>
-        <w:numPr>
-          <w:ilvl w:val="0"/>
-          <w:numId w:val="31"/>
-        </w:numPr>
         <w:tabs>
           <w:tab w:val="clear" w:pos="720"/>
           <w:tab w:val="clear" w:pos="1440"/>
@@ -7265,24 +7319,21 @@
           <w:tab w:val="clear" w:pos="9000"/>
         </w:tabs>
         <w:spacing w:line="240" w:lineRule="auto"/>
-        <w:rPr>
-          <w:rFonts w:cs="Arial"/>
-          <w:sz w:val="22"/>
-          <w:szCs w:val="22"/>
-        </w:rPr>
-      </w:pPr>
-      <w:r>
-        <w:rPr>
-          <w:rFonts w:cs="Arial"/>
-          <w:sz w:val="22"/>
-          <w:szCs w:val="22"/>
-        </w:rPr>
-        <w:t xml:space="preserve">Your Landlord’s HMO licence has been revoked or renewal has been refused </w:t>
-      </w:r>
+        <w:ind w:left="360"/>
+        <w:rPr>
+          <w:rFonts w:cs="Arial"/>
+          <w:sz w:val="22"/>
+          <w:szCs w:val="22"/>
+        </w:rPr>
+      </w:pPr>
     </w:p>
     <w:p>
       <w:pPr>
         <w:pStyle w:val="ListParagraph"/>
+        <w:numPr>
+          <w:ilvl w:val="0"/>
+          <w:numId w:val="30"/>
+        </w:numPr>
         <w:tabs>
           <w:tab w:val="clear" w:pos="720"/>
           <w:tab w:val="clear" w:pos="1440"/>
@@ -7293,17 +7344,28 @@
           <w:tab w:val="clear" w:pos="9000"/>
         </w:tabs>
         <w:spacing w:line="240" w:lineRule="auto"/>
-        <w:ind w:left="360"/>
-        <w:rPr>
-          <w:rFonts w:cs="Arial"/>
-          <w:sz w:val="22"/>
-          <w:szCs w:val="22"/>
-        </w:rPr>
-      </w:pPr>
+        <w:rPr>
+          <w:rFonts w:cs="Arial"/>
+          <w:sz w:val="22"/>
+          <w:szCs w:val="22"/>
+        </w:rPr>
+      </w:pPr>
+      <w:r>
+        <w:rPr>
+          <w:rFonts w:cs="Arial"/>
+          <w:sz w:val="22"/>
+          <w:szCs w:val="22"/>
+        </w:rPr>
+        <w:t xml:space="preserve">You have a relevant criminal conviction </w:t>
+      </w:r>
     </w:p>
     <w:p>
       <w:pPr>
         <w:pStyle w:val="ListParagraph"/>
+        <w:numPr>
+          <w:ilvl w:val="0"/>
+          <w:numId w:val="30"/>
+        </w:numPr>
         <w:tabs>
           <w:tab w:val="clear" w:pos="720"/>
           <w:tab w:val="clear" w:pos="1440"/>
@@ -7314,27 +7376,28 @@
           <w:tab w:val="clear" w:pos="9000"/>
         </w:tabs>
         <w:spacing w:line="240" w:lineRule="auto"/>
-        <w:ind w:left="360"/>
-        <w:rPr>
-          <w:rFonts w:cs="Arial"/>
-          <w:sz w:val="22"/>
-          <w:szCs w:val="22"/>
-          <w:u w:val="single"/>
-        </w:rPr>
-      </w:pPr>
-      <w:r>
-        <w:rPr>
-          <w:rFonts w:cs="Arial"/>
-          <w:sz w:val="22"/>
-          <w:szCs w:val="22"/>
-          <w:u w:val="single"/>
-        </w:rPr>
-        <w:t>Ground that requires 28 days’ notice</w:t>
+        <w:rPr>
+          <w:rFonts w:cs="Arial"/>
+          <w:sz w:val="22"/>
+          <w:szCs w:val="22"/>
+        </w:rPr>
+      </w:pPr>
+      <w:r>
+        <w:rPr>
+          <w:rFonts w:cs="Arial"/>
+          <w:sz w:val="22"/>
+          <w:szCs w:val="22"/>
+        </w:rPr>
+        <w:t xml:space="preserve">You have engaged in relevant antisocial behaviour </w:t>
       </w:r>
     </w:p>
     <w:p>
       <w:pPr>
         <w:pStyle w:val="ListParagraph"/>
+        <w:numPr>
+          <w:ilvl w:val="0"/>
+          <w:numId w:val="30"/>
+        </w:numPr>
         <w:tabs>
           <w:tab w:val="clear" w:pos="720"/>
           <w:tab w:val="clear" w:pos="1440"/>
@@ -7345,13 +7408,20 @@
           <w:tab w:val="clear" w:pos="9000"/>
         </w:tabs>
         <w:spacing w:line="240" w:lineRule="auto"/>
-        <w:ind w:left="360"/>
-        <w:rPr>
-          <w:rFonts w:cs="Arial"/>
-          <w:sz w:val="22"/>
-          <w:szCs w:val="22"/>
-        </w:rPr>
-      </w:pPr>
+        <w:rPr>
+          <w:rFonts w:cs="Arial"/>
+          <w:sz w:val="22"/>
+          <w:szCs w:val="22"/>
+        </w:rPr>
+      </w:pPr>
+      <w:r>
+        <w:rPr>
+          <w:rFonts w:cs="Arial"/>
+          <w:sz w:val="22"/>
+          <w:szCs w:val="22"/>
+        </w:rPr>
+        <w:t xml:space="preserve">You have associated in the Let Property with someone who has a relevant criminal conviction or has engaged in relevant antisocial behaviour </w:t>
+      </w:r>
     </w:p>
     <w:p>
       <w:pPr>
@@ -7954,7 +8024,25 @@
           <w:sz w:val="22"/>
           <w:szCs w:val="22"/>
         </w:rPr>
-        <w:t>The date given in Part 4 of this notice is the earliest date that your Landlord can start eviction action at the Tribunal. From that date, your Landlord can start Tribunal action at any time during the following six months. If your Landlord does not start Tribunal action in that six-month period they would have to serve another notice on you before they could start eviction action at the Tribunal.</w:t>
+        <w:t xml:space="preserve">The date given in Part 4 of this notice is the earliest date that your Landlord can start eviction action at the Tribunal. From that date, your Landlord can start Tribunal action at any time during the following six months. If your Landlord does not start Tribunal action in that six-month </w:t>
+      </w:r>
+      <w:proofErr w:type="gramStart"/>
+      <w:r>
+        <w:rPr>
+          <w:rFonts w:cs="Arial"/>
+          <w:sz w:val="22"/>
+          <w:szCs w:val="22"/>
+        </w:rPr>
+        <w:t>period</w:t>
+      </w:r>
+      <w:proofErr w:type="gramEnd"/>
+      <w:r>
+        <w:rPr>
+          <w:rFonts w:cs="Arial"/>
+          <w:sz w:val="22"/>
+          <w:szCs w:val="22"/>
+        </w:rPr>
+        <w:t xml:space="preserve"> they would have to serve another notice on you before they could start eviction action at the Tribunal.</w:t>
       </w:r>
     </w:p>
     <w:p>
@@ -8242,7 +8330,103 @@
           <w:sz w:val="22"/>
           <w:szCs w:val="22"/>
         </w:rPr>
-        <w:t>Remember that you are liable to pay rent for the Let Property until the notice period expires or you cease to occupy the property, whichever is later. If your Landlord has given you notice to leave, and you wish to end your tenancy before the notice period expires, you may be able to end your tenancy early, but this can only be done with your Landlord’s written agreement. If the Landlord does not agree, you will still have to pay rent for the Let Property until the end of the notice period, even if you have moved out. You should discuss this option with your Landlord if this is something you would like to do. If you decide to stay on after the expiry of the notice period, you are liable to pay rent until the date set in the eviction order.</w:t>
+        <w:t>Remember that you are liable to pay rent for the Let Property until the notice period expires or you cease to occupy the property, whichever is later. If your Landlord has given you notice to leave, and you wish to end your tenancy</w:t>
+      </w:r>
+      <w:r>
+        <w:rPr>
+          <w:rFonts w:cs="Arial"/>
+          <w:sz w:val="22"/>
+          <w:szCs w:val="22"/>
+        </w:rPr>
+        <w:t xml:space="preserve"> </w:t>
+      </w:r>
+      <w:r>
+        <w:rPr>
+          <w:rFonts w:cs="Arial"/>
+          <w:sz w:val="22"/>
+          <w:szCs w:val="22"/>
+        </w:rPr>
+        <w:t>before the notice period expires, you will</w:t>
+      </w:r>
+      <w:r>
+        <w:rPr>
+          <w:rFonts w:cs="Arial"/>
+          <w:sz w:val="22"/>
+          <w:szCs w:val="22"/>
+        </w:rPr>
+        <w:t xml:space="preserve"> </w:t>
+      </w:r>
+      <w:r>
+        <w:rPr>
+          <w:rFonts w:cs="Arial"/>
+          <w:sz w:val="22"/>
+          <w:szCs w:val="22"/>
+        </w:rPr>
+        <w:t>be able to end your tenancy early</w:t>
+      </w:r>
+      <w:r>
+        <w:rPr>
+          <w:rFonts w:cs="Arial"/>
+          <w:sz w:val="22"/>
+          <w:szCs w:val="22"/>
+        </w:rPr>
+        <w:t xml:space="preserve"> </w:t>
+      </w:r>
+      <w:r>
+        <w:rPr>
+          <w:rFonts w:cs="Arial"/>
+          <w:sz w:val="22"/>
+          <w:szCs w:val="22"/>
+        </w:rPr>
+        <w:t>by giving your own 28 days’</w:t>
+      </w:r>
+      <w:r>
+        <w:rPr>
+          <w:rFonts w:cs="Arial"/>
+          <w:sz w:val="22"/>
+          <w:szCs w:val="22"/>
+        </w:rPr>
+        <w:t xml:space="preserve"> </w:t>
+      </w:r>
+      <w:r>
+        <w:rPr>
+          <w:rFonts w:cs="Arial"/>
+          <w:sz w:val="22"/>
+          <w:szCs w:val="22"/>
+        </w:rPr>
+        <w:t>notice to end the tenancy in accordance with your lease terms, or end it sooner, with your Landlord’s written agreement. If you don’t give 28 days’ notice to end the tenancy or the Landlord does not agree</w:t>
+      </w:r>
+      <w:r>
+        <w:rPr>
+          <w:rFonts w:cs="Arial"/>
+          <w:sz w:val="22"/>
+          <w:szCs w:val="22"/>
+        </w:rPr>
+        <w:t xml:space="preserve"> </w:t>
+      </w:r>
+      <w:r>
+        <w:rPr>
+          <w:rFonts w:cs="Arial"/>
+          <w:sz w:val="22"/>
+          <w:szCs w:val="22"/>
+        </w:rPr>
+        <w:t>to an early termination date, you will still have to pay rent for the Let Property until the end of the landlord’s notice period, even if you have moved out. You should discuss this option with your Landlord if this is something you would like</w:t>
+      </w:r>
+      <w:r>
+        <w:rPr>
+          <w:rFonts w:cs="Arial"/>
+          <w:sz w:val="22"/>
+          <w:szCs w:val="22"/>
+        </w:rPr>
+        <w:t xml:space="preserve"> </w:t>
+      </w:r>
+      <w:r>
+        <w:rPr>
+          <w:rFonts w:cs="Arial"/>
+          <w:sz w:val="22"/>
+          <w:szCs w:val="22"/>
+        </w:rPr>
+        <w:t>to do. If you decide to stay on after the expiry of the notice period, you are liable to pay rent until the date set in the eviction order.</w:t>
       </w:r>
     </w:p>
     <w:p>
@@ -8337,7 +8521,7 @@
           <w:sz w:val="22"/>
           <w:szCs w:val="22"/>
         </w:rPr>
-        <w:t xml:space="preserve">If you leave your home once the notice period has ended, or through an eviction order issued by the Tribunal, and you are not satisfied that your Landlord genuinely wanted their property back under the eviction ground(s) outlined in Part 2, you can apply to the Tribunal for a wrongful termination order against your Landlord for a compensation </w:t>
+        <w:t xml:space="preserve">If you leave your home once the notice period has ended, or through an eviction order issued by the Tribunal, and you are not satisfied that your Landlord genuinely wanted their property back under the eviction ground(s) outlined in Part 2, you can apply to the </w:t>
       </w:r>
       <w:r>
         <w:rPr>
@@ -8346,7 +8530,7 @@
           <w:szCs w:val="22"/>
         </w:rPr>
         <w:lastRenderedPageBreak/>
-        <w:t>amount not exceeding 6 months’ rent.  More information about this, including how to apply to the Tribunal, is available on the Tribunal’s website</w:t>
+        <w:t>Tribunal for a wrongful termination order against your Landlord for a compensation amount not exceeding 6 months’ rent.  More information about this, including how to apply to the Tribunal, is available on the Tribunal’s website</w:t>
       </w:r>
       <w:r>
         <w:rPr>
@@ -8558,7 +8742,7 @@
           <w:sz w:val="28"/>
           <w:szCs w:val="28"/>
         </w:rPr>
-        <w:t xml:space="preserve">This version </w:t>
+        <w:t xml:space="preserve">This version of the form is in place for </w:t>
       </w:r>
       <w:r>
         <w:rPr>
@@ -8567,16 +8751,7 @@
           <w:sz w:val="28"/>
           <w:szCs w:val="28"/>
         </w:rPr>
-        <w:t xml:space="preserve">of the </w:t>
-      </w:r>
-      <w:r>
-        <w:rPr>
-          <w:rFonts w:cs="Arial"/>
-          <w:b/>
-          <w:sz w:val="26"/>
-          <w:szCs w:val="26"/>
-        </w:rPr>
-        <w:t xml:space="preserve">Guidance Notes </w:t>
+        <w:t>emergency COVID-19 procedures (</w:t>
       </w:r>
       <w:r>
         <w:rPr>
@@ -8585,7 +8760,7 @@
           <w:sz w:val="28"/>
           <w:szCs w:val="28"/>
         </w:rPr>
-        <w:t>is in</w:t>
+        <w:t>1 April 2021 to 3</w:t>
       </w:r>
       <w:r>
         <w:rPr>
@@ -8594,7 +8769,7 @@
           <w:sz w:val="28"/>
           <w:szCs w:val="28"/>
         </w:rPr>
-        <w:t xml:space="preserve"> place for the duration of the emergency COVID-19 procedures (</w:t>
+        <w:t>1</w:t>
       </w:r>
       <w:r>
         <w:rPr>
@@ -8603,7 +8778,7 @@
           <w:sz w:val="28"/>
           <w:szCs w:val="28"/>
         </w:rPr>
-        <w:t xml:space="preserve">until </w:t>
+        <w:t xml:space="preserve"> </w:t>
       </w:r>
       <w:r>
         <w:rPr>
@@ -8612,7 +8787,7 @@
           <w:sz w:val="28"/>
           <w:szCs w:val="28"/>
         </w:rPr>
-        <w:t xml:space="preserve">30 September </w:t>
+        <w:t>March</w:t>
       </w:r>
       <w:r>
         <w:rPr>
@@ -8621,8 +8796,19 @@
           <w:sz w:val="28"/>
           <w:szCs w:val="28"/>
         </w:rPr>
-        <w:t>2020 unless extended</w:t>
-      </w:r>
+        <w:t xml:space="preserve"> 202</w:t>
+      </w:r>
+      <w:r>
+        <w:rPr>
+          <w:rFonts w:cs="Arial"/>
+          <w:b/>
+          <w:sz w:val="28"/>
+          <w:szCs w:val="28"/>
+        </w:rPr>
+        <w:t>2</w:t>
+      </w:r>
+      <w:bookmarkStart w:id="0" w:name="_GoBack"/>
+      <w:bookmarkEnd w:id="0"/>
       <w:r>
         <w:rPr>
           <w:rFonts w:cs="Arial"/>
@@ -9626,31 +9812,15 @@
           <w:sz w:val="22"/>
           <w:szCs w:val="22"/>
         </w:rPr>
-        <w:t>r tenant</w:t>
-      </w:r>
-      <w:r>
-        <w:rPr>
-          <w:rFonts w:cs="Arial"/>
-          <w:sz w:val="22"/>
-          <w:szCs w:val="22"/>
-        </w:rPr>
-        <w:t xml:space="preserve"> ha</w:t>
-      </w:r>
-      <w:r>
-        <w:rPr>
-          <w:rFonts w:cs="Arial"/>
-          <w:sz w:val="22"/>
-          <w:szCs w:val="22"/>
-        </w:rPr>
-        <w:t>s</w:t>
-      </w:r>
-      <w:r>
-        <w:rPr>
-          <w:rFonts w:cs="Arial"/>
-          <w:sz w:val="22"/>
-          <w:szCs w:val="22"/>
-        </w:rPr>
-        <w:t xml:space="preserve"> a relevant criminal conviction </w:t>
+        <w:t xml:space="preserve"> have had your</w:t>
+      </w:r>
+      <w:r>
+        <w:rPr>
+          <w:rFonts w:cs="Arial"/>
+          <w:sz w:val="22"/>
+          <w:szCs w:val="22"/>
+        </w:rPr>
+        <w:t xml:space="preserve"> registration refused or revoked </w:t>
       </w:r>
     </w:p>
     <w:p>
@@ -9682,32 +9852,12 @@
           <w:sz w:val="22"/>
           <w:szCs w:val="22"/>
         </w:rPr>
-        <w:t>You</w:t>
-      </w:r>
-      <w:r>
-        <w:rPr>
-          <w:rFonts w:cs="Arial"/>
-          <w:sz w:val="22"/>
-          <w:szCs w:val="22"/>
-        </w:rPr>
-        <w:t>r tenant has</w:t>
-      </w:r>
-      <w:r>
-        <w:rPr>
-          <w:rFonts w:cs="Arial"/>
-          <w:sz w:val="22"/>
-          <w:szCs w:val="22"/>
-        </w:rPr>
-        <w:t xml:space="preserve"> engaged in relevant antisocial behaviour </w:t>
+        <w:t xml:space="preserve">Your HMO licence has been revoked or renewal has been refused </w:t>
       </w:r>
     </w:p>
     <w:p>
       <w:pPr>
         <w:pStyle w:val="ListParagraph"/>
-        <w:numPr>
-          <w:ilvl w:val="0"/>
-          <w:numId w:val="31"/>
-        </w:numPr>
         <w:tabs>
           <w:tab w:val="clear" w:pos="720"/>
           <w:tab w:val="clear" w:pos="1440"/>
@@ -9718,44 +9868,17 @@
           <w:tab w:val="clear" w:pos="9000"/>
         </w:tabs>
         <w:spacing w:line="240" w:lineRule="auto"/>
-        <w:rPr>
-          <w:rFonts w:cs="Arial"/>
-          <w:sz w:val="22"/>
-          <w:szCs w:val="22"/>
-        </w:rPr>
-      </w:pPr>
-      <w:r>
-        <w:rPr>
-          <w:rFonts w:cs="Arial"/>
-          <w:sz w:val="22"/>
-          <w:szCs w:val="22"/>
-        </w:rPr>
-        <w:t>You</w:t>
-      </w:r>
-      <w:r>
-        <w:rPr>
-          <w:rFonts w:cs="Arial"/>
-          <w:sz w:val="22"/>
-          <w:szCs w:val="22"/>
-        </w:rPr>
-        <w:t>r tenant has</w:t>
-      </w:r>
-      <w:r>
-        <w:rPr>
-          <w:rFonts w:cs="Arial"/>
-          <w:sz w:val="22"/>
-          <w:szCs w:val="22"/>
-        </w:rPr>
-        <w:t xml:space="preserve"> associated in the Let Property with someone who has a relevant criminal conviction or has engaged in relevant antisocial behaviour </w:t>
-      </w:r>
+        <w:ind w:left="360"/>
+        <w:rPr>
+          <w:rFonts w:cs="Arial"/>
+          <w:sz w:val="22"/>
+          <w:szCs w:val="22"/>
+        </w:rPr>
+      </w:pPr>
     </w:p>
     <w:p>
       <w:pPr>
         <w:pStyle w:val="ListParagraph"/>
-        <w:numPr>
-          <w:ilvl w:val="0"/>
-          <w:numId w:val="31"/>
-        </w:numPr>
         <w:tabs>
           <w:tab w:val="clear" w:pos="720"/>
           <w:tab w:val="clear" w:pos="1440"/>
@@ -9766,44 +9889,27 @@
           <w:tab w:val="clear" w:pos="9000"/>
         </w:tabs>
         <w:spacing w:line="240" w:lineRule="auto"/>
-        <w:rPr>
-          <w:rFonts w:cs="Arial"/>
-          <w:sz w:val="22"/>
-          <w:szCs w:val="22"/>
-        </w:rPr>
-      </w:pPr>
-      <w:r>
-        <w:rPr>
-          <w:rFonts w:cs="Arial"/>
-          <w:sz w:val="22"/>
-          <w:szCs w:val="22"/>
-        </w:rPr>
-        <w:t>You</w:t>
-      </w:r>
-      <w:r>
-        <w:rPr>
-          <w:rFonts w:cs="Arial"/>
-          <w:sz w:val="22"/>
-          <w:szCs w:val="22"/>
-        </w:rPr>
-        <w:t xml:space="preserve"> have had your</w:t>
-      </w:r>
-      <w:r>
-        <w:rPr>
-          <w:rFonts w:cs="Arial"/>
-          <w:sz w:val="22"/>
-          <w:szCs w:val="22"/>
-        </w:rPr>
-        <w:t xml:space="preserve"> registration refused or revoked </w:t>
+        <w:ind w:left="360"/>
+        <w:rPr>
+          <w:rFonts w:cs="Arial"/>
+          <w:sz w:val="22"/>
+          <w:szCs w:val="22"/>
+          <w:u w:val="single"/>
+        </w:rPr>
+      </w:pPr>
+      <w:r>
+        <w:rPr>
+          <w:rFonts w:cs="Arial"/>
+          <w:sz w:val="22"/>
+          <w:szCs w:val="22"/>
+          <w:u w:val="single"/>
+        </w:rPr>
+        <w:t>Ground that requires 28 days’ notice</w:t>
       </w:r>
     </w:p>
     <w:p>
       <w:pPr>
         <w:pStyle w:val="ListParagraph"/>
-        <w:numPr>
-          <w:ilvl w:val="0"/>
-          <w:numId w:val="31"/>
-        </w:numPr>
         <w:tabs>
           <w:tab w:val="clear" w:pos="720"/>
           <w:tab w:val="clear" w:pos="1440"/>
@@ -9814,24 +9920,21 @@
           <w:tab w:val="clear" w:pos="9000"/>
         </w:tabs>
         <w:spacing w:line="240" w:lineRule="auto"/>
-        <w:rPr>
-          <w:rFonts w:cs="Arial"/>
-          <w:sz w:val="22"/>
-          <w:szCs w:val="22"/>
-        </w:rPr>
-      </w:pPr>
-      <w:r>
-        <w:rPr>
-          <w:rFonts w:cs="Arial"/>
-          <w:sz w:val="22"/>
-          <w:szCs w:val="22"/>
-        </w:rPr>
-        <w:t xml:space="preserve">Your HMO licence has been revoked or renewal has been refused </w:t>
-      </w:r>
+        <w:ind w:left="1080"/>
+        <w:rPr>
+          <w:rFonts w:cs="Arial"/>
+          <w:sz w:val="22"/>
+          <w:szCs w:val="22"/>
+        </w:rPr>
+      </w:pPr>
     </w:p>
     <w:p>
       <w:pPr>
         <w:pStyle w:val="ListParagraph"/>
+        <w:numPr>
+          <w:ilvl w:val="0"/>
+          <w:numId w:val="31"/>
+        </w:numPr>
         <w:tabs>
           <w:tab w:val="clear" w:pos="720"/>
           <w:tab w:val="clear" w:pos="1440"/>
@@ -9842,17 +9945,60 @@
           <w:tab w:val="clear" w:pos="9000"/>
         </w:tabs>
         <w:spacing w:line="240" w:lineRule="auto"/>
-        <w:ind w:left="360"/>
-        <w:rPr>
-          <w:rFonts w:cs="Arial"/>
-          <w:sz w:val="22"/>
-          <w:szCs w:val="22"/>
-        </w:rPr>
-      </w:pPr>
+        <w:rPr>
+          <w:rFonts w:cs="Arial"/>
+          <w:sz w:val="22"/>
+          <w:szCs w:val="22"/>
+        </w:rPr>
+      </w:pPr>
+      <w:r>
+        <w:rPr>
+          <w:rFonts w:cs="Arial"/>
+          <w:sz w:val="22"/>
+          <w:szCs w:val="22"/>
+        </w:rPr>
+        <w:t>You</w:t>
+      </w:r>
+      <w:r>
+        <w:rPr>
+          <w:rFonts w:cs="Arial"/>
+          <w:sz w:val="22"/>
+          <w:szCs w:val="22"/>
+        </w:rPr>
+        <w:t>r tenant</w:t>
+      </w:r>
+      <w:r>
+        <w:rPr>
+          <w:rFonts w:cs="Arial"/>
+          <w:sz w:val="22"/>
+          <w:szCs w:val="22"/>
+        </w:rPr>
+        <w:t xml:space="preserve"> ha</w:t>
+      </w:r>
+      <w:r>
+        <w:rPr>
+          <w:rFonts w:cs="Arial"/>
+          <w:sz w:val="22"/>
+          <w:szCs w:val="22"/>
+        </w:rPr>
+        <w:t>s</w:t>
+      </w:r>
+      <w:r>
+        <w:rPr>
+          <w:rFonts w:cs="Arial"/>
+          <w:sz w:val="22"/>
+          <w:szCs w:val="22"/>
+        </w:rPr>
+        <w:t xml:space="preserve"> a relevant criminal conviction </w:t>
+      </w:r>
     </w:p>
     <w:p>
       <w:pPr>
         <w:pStyle w:val="ListParagraph"/>
+        <w:numPr>
+          <w:ilvl w:val="0"/>
+          <w:numId w:val="31"/>
+        </w:numPr>
         <w:tabs>
           <w:tab w:val="clear" w:pos="720"/>
           <w:tab w:val="clear" w:pos="1440"/>
@@ -9863,28 +10009,44 @@
           <w:tab w:val="clear" w:pos="9000"/>
         </w:tabs>
         <w:spacing w:line="240" w:lineRule="auto"/>
-        <w:ind w:left="360"/>
-        <w:rPr>
-          <w:rFonts w:cs="Arial"/>
-          <w:sz w:val="22"/>
-          <w:szCs w:val="22"/>
-          <w:u w:val="single"/>
-        </w:rPr>
-      </w:pPr>
-      <w:r>
-        <w:rPr>
-          <w:rFonts w:cs="Arial"/>
-          <w:sz w:val="22"/>
-          <w:szCs w:val="22"/>
-          <w:u w:val="single"/>
-        </w:rPr>
-        <w:lastRenderedPageBreak/>
-        <w:t>Ground that requires 28 days’ notice</w:t>
+        <w:rPr>
+          <w:rFonts w:cs="Arial"/>
+          <w:sz w:val="22"/>
+          <w:szCs w:val="22"/>
+        </w:rPr>
+      </w:pPr>
+      <w:r>
+        <w:rPr>
+          <w:rFonts w:cs="Arial"/>
+          <w:sz w:val="22"/>
+          <w:szCs w:val="22"/>
+        </w:rPr>
+        <w:t>You</w:t>
+      </w:r>
+      <w:r>
+        <w:rPr>
+          <w:rFonts w:cs="Arial"/>
+          <w:sz w:val="22"/>
+          <w:szCs w:val="22"/>
+        </w:rPr>
+        <w:t>r tenant has</w:t>
+      </w:r>
+      <w:r>
+        <w:rPr>
+          <w:rFonts w:cs="Arial"/>
+          <w:sz w:val="22"/>
+          <w:szCs w:val="22"/>
+        </w:rPr>
+        <w:t xml:space="preserve"> engaged in relevant antisocial behaviour </w:t>
       </w:r>
     </w:p>
     <w:p>
       <w:pPr>
         <w:pStyle w:val="ListParagraph"/>
+        <w:numPr>
+          <w:ilvl w:val="0"/>
+          <w:numId w:val="31"/>
+        </w:numPr>
         <w:tabs>
           <w:tab w:val="clear" w:pos="720"/>
           <w:tab w:val="clear" w:pos="1440"/>
@@ -9895,13 +10057,37 @@
           <w:tab w:val="clear" w:pos="9000"/>
         </w:tabs>
         <w:spacing w:line="240" w:lineRule="auto"/>
-        <w:ind w:left="360"/>
-        <w:rPr>
-          <w:rFonts w:cs="Arial"/>
-          <w:sz w:val="22"/>
-          <w:szCs w:val="22"/>
-        </w:rPr>
-      </w:pPr>
+        <w:rPr>
+          <w:rFonts w:cs="Arial"/>
+          <w:sz w:val="22"/>
+          <w:szCs w:val="22"/>
+        </w:rPr>
+      </w:pPr>
+      <w:r>
+        <w:rPr>
+          <w:rFonts w:cs="Arial"/>
+          <w:sz w:val="22"/>
+          <w:szCs w:val="22"/>
+        </w:rPr>
+        <w:lastRenderedPageBreak/>
+        <w:t>You</w:t>
+      </w:r>
+      <w:r>
+        <w:rPr>
+          <w:rFonts w:cs="Arial"/>
+          <w:sz w:val="22"/>
+          <w:szCs w:val="22"/>
+        </w:rPr>
+        <w:t>r tenant has</w:t>
+      </w:r>
+      <w:r>
+        <w:rPr>
+          <w:rFonts w:cs="Arial"/>
+          <w:sz w:val="22"/>
+          <w:szCs w:val="22"/>
+        </w:rPr>
+        <w:t xml:space="preserve"> associated in the Let Property with someone who has a relevant criminal conviction or has engaged in relevant antisocial behaviour </w:t>
+      </w:r>
     </w:p>
     <w:p>
       <w:pPr>
@@ -10548,25 +10734,7 @@
           <w:sz w:val="22"/>
           <w:szCs w:val="22"/>
         </w:rPr>
-        <w:t xml:space="preserve"> notice period will start on 12 March and end on 12 September. If your Tenant chooses not to leave the Let Property following the expiry of the notice period, the earliest date that you can </w:t>
-      </w:r>
-      <w:proofErr w:type="gramStart"/>
-      <w:r>
-        <w:rPr>
-          <w:rFonts w:cs="Arial"/>
-          <w:sz w:val="22"/>
-          <w:szCs w:val="22"/>
-        </w:rPr>
-        <w:t>submit an application</w:t>
-      </w:r>
-      <w:proofErr w:type="gramEnd"/>
-      <w:r>
-        <w:rPr>
-          <w:rFonts w:cs="Arial"/>
-          <w:sz w:val="22"/>
-          <w:szCs w:val="22"/>
-        </w:rPr>
-        <w:t xml:space="preserve"> to the Tribunal for an eviction order is 13 September. Another example is, if you are required to give your </w:t>
+        <w:t xml:space="preserve"> notice period will start on 12 March and end on 12 September. If your Tenant chooses not to leave the Let Property following the expiry of the notice period, the earliest date that you can submit an application to the Tribunal for an eviction order is 13 September. Another example is, if you are required to give your </w:t>
       </w:r>
       <w:r>
         <w:rPr>
@@ -10575,25 +10743,7 @@
           <w:szCs w:val="22"/>
         </w:rPr>
         <w:lastRenderedPageBreak/>
-        <w:t xml:space="preserve">Tenant 28 days’ notice and you send the notice to leave by recorded delivery post on 23 January, your Tenant will be expected to receive the notice on 25 January.  The 28 days' notice period will start on 25 January and end on 22 February.  If your Tenant chooses not to leave the Let Property following the expiry of the notice period, the earliest date that you can </w:t>
-      </w:r>
-      <w:proofErr w:type="gramStart"/>
-      <w:r>
-        <w:rPr>
-          <w:rFonts w:cs="Arial"/>
-          <w:sz w:val="22"/>
-          <w:szCs w:val="22"/>
-        </w:rPr>
-        <w:t>submit an application</w:t>
-      </w:r>
-      <w:proofErr w:type="gramEnd"/>
-      <w:r>
-        <w:rPr>
-          <w:rFonts w:cs="Arial"/>
-          <w:sz w:val="22"/>
-          <w:szCs w:val="22"/>
-        </w:rPr>
-        <w:t xml:space="preserve"> to the Tribunal for an eviction order is 23 February.</w:t>
+        <w:t>Tenant 28 days’ notice and you send the notice to leave by recorded delivery post on 23 January, your Tenant will be expected to receive the notice on 25 January.  The 28 days' notice period will start on 25 January and end on 22 February.  If your Tenant chooses not to leave the Let Property following the expiry of the notice period, the earliest date that you can submit an application to the Tribunal for an eviction order is 23 February.</w:t>
       </w:r>
     </w:p>
     <w:p>
@@ -19368,18 +19518,18 @@
 </file>
 
 <file path=customXml/item1.xml><?xml version="1.0" encoding="utf-8"?>
+<p:properties xmlns:p="http://schemas.microsoft.com/office/2006/metadata/properties" xmlns:xsi="http://www.w3.org/2001/XMLSchema-instance" xmlns:pc="http://schemas.microsoft.com/office/infopath/2007/PartnerControls">
+  <documentManagement/>
+</p:properties>
+</file>
+
+<file path=customXml/item2.xml><?xml version="1.0" encoding="utf-8"?>
 <?mso-contentType ?>
 <FormTemplates xmlns="http://schemas.microsoft.com/sharepoint/v3/contenttype/forms">
   <Display>DocumentLibraryForm</Display>
   <Edit>DocumentLibraryForm</Edit>
   <New>DocumentLibraryForm</New>
 </FormTemplates>
-</file>
-
-<file path=customXml/item2.xml><?xml version="1.0" encoding="utf-8"?>
-<p:properties xmlns:p="http://schemas.microsoft.com/office/2006/metadata/properties" xmlns:xsi="http://www.w3.org/2001/XMLSchema-instance" xmlns:pc="http://schemas.microsoft.com/office/infopath/2007/PartnerControls">
-  <documentManagement/>
-</p:properties>
 </file>
 
 <file path=customXml/item3.xml><?xml version="1.0" encoding="utf-8"?>
@@ -19549,18 +19699,18 @@
 </file>
 
 <file path=customXml/itemProps1.xml><?xml version="1.0" encoding="utf-8"?>
-<ds:datastoreItem xmlns:ds="http://schemas.openxmlformats.org/officeDocument/2006/customXml" ds:itemID="{94C1B01F-0393-43EC-AF26-88870FE8F404}">
+<ds:datastoreItem xmlns:ds="http://schemas.openxmlformats.org/officeDocument/2006/customXml" ds:itemID="{43250F5F-8E4D-41D8-B017-2B8543428A99}">
   <ds:schemaRefs>
-    <ds:schemaRef ds:uri="http://schemas.microsoft.com/sharepoint/v3/contenttype/forms"/>
+    <ds:schemaRef ds:uri="http://schemas.microsoft.com/office/2006/metadata/properties"/>
+    <ds:schemaRef ds:uri="http://schemas.microsoft.com/office/infopath/2007/PartnerControls"/>
   </ds:schemaRefs>
 </ds:datastoreItem>
 </file>
 
 <file path=customXml/itemProps2.xml><?xml version="1.0" encoding="utf-8"?>
-<ds:datastoreItem xmlns:ds="http://schemas.openxmlformats.org/officeDocument/2006/customXml" ds:itemID="{43250F5F-8E4D-41D8-B017-2B8543428A99}">
+<ds:datastoreItem xmlns:ds="http://schemas.openxmlformats.org/officeDocument/2006/customXml" ds:itemID="{94C1B01F-0393-43EC-AF26-88870FE8F404}">
   <ds:schemaRefs>
-    <ds:schemaRef ds:uri="http://schemas.microsoft.com/office/2006/metadata/properties"/>
-    <ds:schemaRef ds:uri="http://schemas.microsoft.com/office/infopath/2007/PartnerControls"/>
+    <ds:schemaRef ds:uri="http://schemas.microsoft.com/sharepoint/v3/contenttype/forms"/>
   </ds:schemaRefs>
 </ds:datastoreItem>
 </file>
@@ -19584,7 +19734,7 @@
 </file>
 
 <file path=customXml/itemProps4.xml><?xml version="1.0" encoding="utf-8"?>
-<ds:datastoreItem xmlns:ds="http://schemas.openxmlformats.org/officeDocument/2006/customXml" ds:itemID="{E86B68CA-193C-8942-B634-A95E914F2352}">
+<ds:datastoreItem xmlns:ds="http://schemas.openxmlformats.org/officeDocument/2006/customXml" ds:itemID="{98BB1C03-53DA-8442-8768-0A7450B0BC2D}">
   <ds:schemaRefs>
     <ds:schemaRef ds:uri="http://schemas.openxmlformats.org/officeDocument/2006/bibliography"/>
   </ds:schemaRefs>

</xml_diff>